<commit_message>
Aggiunta Class_Model UML, Aggiunta Rad, Aggiunta prima versione SDD, aggiornamento problemstatment
</commit_message>
<xml_diff>
--- a/problemstatment.docx
+++ b/problemstatment.docx
@@ -142,9 +142,8 @@
           <w:sz w:val="36"/>
           <w:lang w:val="en-GB"/>
         </w:rPr>
-        <w:t xml:space="preserve">roblem </w:t>
-      </w:r>
-      <w:proofErr w:type="spellStart"/>
+        <w:t>roblem Statment</w:t>
+      </w:r>
       <w:r>
         <w:rPr>
           <w:rFonts w:ascii="Arial" w:hAnsi="Arial"/>
@@ -152,9 +151,9 @@
           <w:sz w:val="36"/>
           <w:lang w:val="en-GB"/>
         </w:rPr>
-        <w:t>Statment</w:t>
-      </w:r>
-      <w:proofErr w:type="spellEnd"/>
+        <w:br/>
+        <w:t xml:space="preserve">Versione </w:t>
+      </w:r>
       <w:r>
         <w:rPr>
           <w:rFonts w:ascii="Arial" w:hAnsi="Arial"/>
@@ -162,9 +161,8 @@
           <w:sz w:val="36"/>
           <w:lang w:val="en-GB"/>
         </w:rPr>
-        <w:br/>
-      </w:r>
-      <w:proofErr w:type="spellStart"/>
+        <w:t>1</w:t>
+      </w:r>
       <w:r>
         <w:rPr>
           <w:rFonts w:ascii="Arial" w:hAnsi="Arial"/>
@@ -172,44 +170,7 @@
           <w:sz w:val="36"/>
           <w:lang w:val="en-GB"/>
         </w:rPr>
-        <w:t>Versione</w:t>
-      </w:r>
-      <w:proofErr w:type="spellEnd"/>
-      <w:r>
-        <w:rPr>
-          <w:rFonts w:ascii="Arial" w:hAnsi="Arial"/>
-          <w:b/>
-          <w:sz w:val="36"/>
-          <w:lang w:val="en-GB"/>
-        </w:rPr>
-        <w:t xml:space="preserve"> </w:t>
-      </w:r>
-      <w:r>
-        <w:rPr>
-          <w:rFonts w:ascii="Arial" w:hAnsi="Arial"/>
-          <w:b/>
-          <w:sz w:val="36"/>
-          <w:lang w:val="en-GB"/>
-        </w:rPr>
-        <w:t>1</w:t>
-      </w:r>
-      <w:r>
-        <w:rPr>
-          <w:rFonts w:ascii="Arial" w:hAnsi="Arial"/>
-          <w:b/>
-          <w:sz w:val="36"/>
-          <w:lang w:val="en-GB"/>
-        </w:rPr>
-        <w:t>.</w:t>
-      </w:r>
-      <w:r>
-        <w:rPr>
-          <w:rFonts w:ascii="Arial" w:hAnsi="Arial"/>
-          <w:b/>
-          <w:sz w:val="36"/>
-          <w:lang w:val="en-GB"/>
-        </w:rPr>
-        <w:t>0</w:t>
+        <w:t>.5</w:t>
       </w:r>
       <w:r>
         <w:rPr>
@@ -248,10 +209,10 @@
           <w:noProof/>
         </w:rPr>
         <w:drawing>
-          <wp:inline distT="0" distB="0" distL="0" distR="0" wp14:anchorId="33C8F826" wp14:editId="521FB2E3">
-            <wp:extent cx="5207000" cy="4004945"/>
+          <wp:inline distT="0" distB="0" distL="0" distR="0" wp14:anchorId="33C8F826" wp14:editId="33AEC6BF">
+            <wp:extent cx="5204460" cy="4008120"/>
             <wp:effectExtent l="0" t="0" r="0" b="0"/>
-            <wp:docPr id="1" name="Picture 1"/>
+            <wp:docPr id="1" name="Immagine 1"/>
             <wp:cNvGraphicFramePr>
               <a:graphicFrameLocks xmlns:a="http://schemas.openxmlformats.org/drawingml/2006/main"/>
             </wp:cNvGraphicFramePr>
@@ -280,7 +241,7 @@
                   <pic:spPr bwMode="auto">
                     <a:xfrm>
                       <a:off x="0" y="0"/>
-                      <a:ext cx="5207000" cy="4004945"/>
+                      <a:ext cx="5204460" cy="4008120"/>
                     </a:xfrm>
                     <a:prstGeom prst="rect">
                       <a:avLst/>
@@ -1046,28 +1007,18 @@
           <w:sz w:val="32"/>
         </w:rPr>
       </w:pPr>
-      <w:proofErr w:type="spellStart"/>
       <w:r>
         <w:rPr>
           <w:rFonts w:ascii="Arial" w:hAnsi="Arial"/>
           <w:b/>
           <w:sz w:val="32"/>
         </w:rPr>
-        <w:t>Revision</w:t>
-      </w:r>
-      <w:proofErr w:type="spellEnd"/>
-      <w:r>
-        <w:rPr>
-          <w:rFonts w:ascii="Arial" w:hAnsi="Arial"/>
-          <w:b/>
-          <w:sz w:val="32"/>
-        </w:rPr>
-        <w:t xml:space="preserve"> History</w:t>
+        <w:t>Revision History</w:t>
       </w:r>
     </w:p>
     <w:tbl>
       <w:tblPr>
-        <w:tblW w:w="9637" w:type="dxa"/>
+        <w:tblW w:w="0" w:type="auto"/>
         <w:tblInd w:w="55" w:type="dxa"/>
         <w:tblLayout w:type="fixed"/>
         <w:tblCellMar>
@@ -1285,6 +1236,210 @@
               </w:rPr>
               <w:t>Raffaele Giuseppe Wlodarkiewicz Setola</w:t>
             </w:r>
+          </w:p>
+        </w:tc>
+      </w:tr>
+      <w:tr>
+        <w:trPr>
+          <w:trHeight w:val="230"/>
+        </w:trPr>
+        <w:tc>
+          <w:tcPr>
+            <w:tcW w:w="1927" w:type="dxa"/>
+            <w:tcBorders>
+              <w:left w:val="single" w:sz="1" w:space="0" w:color="000000"/>
+              <w:bottom w:val="single" w:sz="1" w:space="0" w:color="000000"/>
+            </w:tcBorders>
+          </w:tcPr>
+          <w:p>
+            <w:pPr>
+              <w:pStyle w:val="Contenutotabella"/>
+              <w:jc w:val="center"/>
+              <w:rPr>
+                <w:sz w:val="20"/>
+              </w:rPr>
+            </w:pPr>
+            <w:r>
+              <w:rPr>
+                <w:sz w:val="20"/>
+              </w:rPr>
+              <w:t>15/10/2023</w:t>
+            </w:r>
+          </w:p>
+        </w:tc>
+        <w:tc>
+          <w:tcPr>
+            <w:tcW w:w="964" w:type="dxa"/>
+            <w:tcBorders>
+              <w:left w:val="single" w:sz="1" w:space="0" w:color="000000"/>
+              <w:bottom w:val="single" w:sz="1" w:space="0" w:color="000000"/>
+            </w:tcBorders>
+          </w:tcPr>
+          <w:p>
+            <w:pPr>
+              <w:pStyle w:val="Contenutotabella"/>
+              <w:jc w:val="center"/>
+              <w:rPr>
+                <w:sz w:val="20"/>
+              </w:rPr>
+            </w:pPr>
+            <w:r>
+              <w:rPr>
+                <w:sz w:val="20"/>
+              </w:rPr>
+              <w:t>1.1</w:t>
+            </w:r>
+          </w:p>
+        </w:tc>
+        <w:tc>
+          <w:tcPr>
+            <w:tcW w:w="4336" w:type="dxa"/>
+            <w:tcBorders>
+              <w:left w:val="single" w:sz="1" w:space="0" w:color="000000"/>
+              <w:bottom w:val="single" w:sz="1" w:space="0" w:color="000000"/>
+            </w:tcBorders>
+          </w:tcPr>
+          <w:p>
+            <w:pPr>
+              <w:pStyle w:val="Contenutotabella"/>
+              <w:jc w:val="center"/>
+              <w:rPr>
+                <w:sz w:val="20"/>
+              </w:rPr>
+            </w:pPr>
+            <w:r>
+              <w:rPr>
+                <w:sz w:val="20"/>
+              </w:rPr>
+              <w:t>Aggiunta degli scenari</w:t>
+            </w:r>
+          </w:p>
+        </w:tc>
+        <w:tc>
+          <w:tcPr>
+            <w:tcW w:w="2410" w:type="dxa"/>
+            <w:tcBorders>
+              <w:left w:val="single" w:sz="1" w:space="0" w:color="000000"/>
+              <w:bottom w:val="single" w:sz="1" w:space="0" w:color="000000"/>
+              <w:right w:val="single" w:sz="1" w:space="0" w:color="000000"/>
+            </w:tcBorders>
+          </w:tcPr>
+          <w:p>
+            <w:pPr>
+              <w:pStyle w:val="Contenutotabella"/>
+              <w:jc w:val="center"/>
+              <w:rPr>
+                <w:sz w:val="20"/>
+              </w:rPr>
+            </w:pPr>
+            <w:r>
+              <w:rPr>
+                <w:sz w:val="20"/>
+              </w:rPr>
+              <w:t>Spataro Angelo</w:t>
+            </w:r>
+          </w:p>
+        </w:tc>
+      </w:tr>
+      <w:tr>
+        <w:trPr>
+          <w:trHeight w:val="230"/>
+        </w:trPr>
+        <w:tc>
+          <w:tcPr>
+            <w:tcW w:w="1927" w:type="dxa"/>
+            <w:tcBorders>
+              <w:left w:val="single" w:sz="1" w:space="0" w:color="000000"/>
+              <w:bottom w:val="single" w:sz="1" w:space="0" w:color="000000"/>
+            </w:tcBorders>
+          </w:tcPr>
+          <w:p>
+            <w:pPr>
+              <w:pStyle w:val="Contenutotabella"/>
+              <w:jc w:val="center"/>
+              <w:rPr>
+                <w:sz w:val="20"/>
+              </w:rPr>
+            </w:pPr>
+            <w:r>
+              <w:rPr>
+                <w:sz w:val="20"/>
+              </w:rPr>
+              <w:t>1</w:t>
+            </w:r>
+            <w:r>
+              <w:rPr>
+                <w:sz w:val="20"/>
+              </w:rPr>
+              <w:t>8/10/2023</w:t>
+            </w:r>
+          </w:p>
+        </w:tc>
+        <w:tc>
+          <w:tcPr>
+            <w:tcW w:w="964" w:type="dxa"/>
+            <w:tcBorders>
+              <w:left w:val="single" w:sz="1" w:space="0" w:color="000000"/>
+              <w:bottom w:val="single" w:sz="1" w:space="0" w:color="000000"/>
+            </w:tcBorders>
+          </w:tcPr>
+          <w:p>
+            <w:pPr>
+              <w:pStyle w:val="Contenutotabella"/>
+              <w:jc w:val="center"/>
+              <w:rPr>
+                <w:sz w:val="20"/>
+              </w:rPr>
+            </w:pPr>
+            <w:r>
+              <w:rPr>
+                <w:sz w:val="20"/>
+              </w:rPr>
+              <w:t>1.2</w:t>
+            </w:r>
+          </w:p>
+        </w:tc>
+        <w:tc>
+          <w:tcPr>
+            <w:tcW w:w="4336" w:type="dxa"/>
+            <w:tcBorders>
+              <w:left w:val="single" w:sz="1" w:space="0" w:color="000000"/>
+              <w:bottom w:val="single" w:sz="1" w:space="0" w:color="000000"/>
+            </w:tcBorders>
+          </w:tcPr>
+          <w:p>
+            <w:pPr>
+              <w:pStyle w:val="Contenutotabella"/>
+              <w:jc w:val="center"/>
+              <w:rPr>
+                <w:sz w:val="20"/>
+              </w:rPr>
+            </w:pPr>
+            <w:r>
+              <w:rPr>
+                <w:sz w:val="20"/>
+              </w:rPr>
+              <w:t>Ambiente di destinazione e scadenza</w:t>
+            </w:r>
+          </w:p>
+        </w:tc>
+        <w:tc>
+          <w:tcPr>
+            <w:tcW w:w="2410" w:type="dxa"/>
+            <w:tcBorders>
+              <w:left w:val="single" w:sz="1" w:space="0" w:color="000000"/>
+              <w:bottom w:val="single" w:sz="1" w:space="0" w:color="000000"/>
+              <w:right w:val="single" w:sz="1" w:space="0" w:color="000000"/>
+            </w:tcBorders>
+          </w:tcPr>
+          <w:p>
+            <w:pPr>
+              <w:pStyle w:val="Contenutotabella"/>
+              <w:jc w:val="center"/>
+              <w:rPr>
+                <w:sz w:val="20"/>
+              </w:rPr>
+            </w:pPr>
           </w:p>
         </w:tc>
       </w:tr>
@@ -1695,7 +1850,7 @@
       <w:hyperlink w:anchor="Propositi" w:history="1">
         <w:r>
           <w:rPr>
-            <w:rStyle w:val="Hyperlink"/>
+            <w:rStyle w:val="Collegamentoipertestuale"/>
             <w:b w:val="0"/>
             <w:color w:val="FF0000"/>
             <w:sz w:val="24"/>
@@ -1706,7 +1861,7 @@
         <w:bookmarkStart w:id="0" w:name="_Hlt148515619"/>
         <w:r>
           <w:rPr>
-            <w:rStyle w:val="Hyperlink"/>
+            <w:rStyle w:val="Collegamentoipertestuale"/>
             <w:b w:val="0"/>
             <w:color w:val="FF0000"/>
             <w:sz w:val="24"/>
@@ -1717,7 +1872,7 @@
         <w:bookmarkEnd w:id="0"/>
         <w:r>
           <w:rPr>
-            <w:rStyle w:val="Hyperlink"/>
+            <w:rStyle w:val="Collegamentoipertestuale"/>
             <w:b w:val="0"/>
             <w:color w:val="FF0000"/>
             <w:sz w:val="24"/>
@@ -1727,7 +1882,7 @@
         </w:r>
         <w:r>
           <w:rPr>
-            <w:rStyle w:val="Hyperlink"/>
+            <w:rStyle w:val="Collegamentoipertestuale"/>
             <w:b w:val="0"/>
             <w:color w:val="FF0000"/>
             <w:sz w:val="24"/>
@@ -1737,7 +1892,7 @@
         </w:r>
         <w:r>
           <w:rPr>
-            <w:rStyle w:val="Hyperlink"/>
+            <w:rStyle w:val="Collegamentoipertestuale"/>
             <w:b w:val="0"/>
             <w:color w:val="FF0000"/>
             <w:sz w:val="24"/>
@@ -1755,7 +1910,7 @@
           <w:numId w:val="14"/>
         </w:numPr>
         <w:rPr>
-          <w:rStyle w:val="Hyperlink"/>
+          <w:rStyle w:val="Collegamentoipertestuale"/>
           <w:b w:val="0"/>
           <w:color w:val="FF0000"/>
           <w:sz w:val="24"/>
@@ -1766,7 +1921,7 @@
       <w:hyperlink w:anchor="sistema" w:history="1">
         <w:r>
           <w:rPr>
-            <w:rStyle w:val="Hyperlink"/>
+            <w:rStyle w:val="Collegamentoipertestuale"/>
             <w:b w:val="0"/>
             <w:color w:val="FF0000"/>
             <w:sz w:val="24"/>
@@ -1784,7 +1939,7 @@
           <w:numId w:val="14"/>
         </w:numPr>
         <w:rPr>
-          <w:rStyle w:val="Hyperlink"/>
+          <w:rStyle w:val="Collegamentoipertestuale"/>
           <w:b w:val="0"/>
           <w:sz w:val="24"/>
           <w:szCs w:val="24"/>
@@ -1818,7 +1973,7 @@
       </w:r>
       <w:r>
         <w:rPr>
-          <w:rStyle w:val="Hyperlink"/>
+          <w:rStyle w:val="Collegamentoipertestuale"/>
           <w:b w:val="0"/>
           <w:sz w:val="24"/>
           <w:szCs w:val="24"/>
@@ -1827,7 +1982,7 @@
       </w:r>
       <w:r>
         <w:rPr>
-          <w:rStyle w:val="Hyperlink"/>
+          <w:rStyle w:val="Collegamentoipertestuale"/>
           <w:b w:val="0"/>
           <w:sz w:val="24"/>
           <w:szCs w:val="24"/>
@@ -1843,7 +1998,7 @@
           <w:numId w:val="14"/>
         </w:numPr>
         <w:rPr>
-          <w:rStyle w:val="Hyperlink"/>
+          <w:rStyle w:val="Collegamentoipertestuale"/>
           <w:b w:val="0"/>
           <w:sz w:val="24"/>
           <w:szCs w:val="24"/>
@@ -1885,7 +2040,7 @@
       </w:r>
       <w:r>
         <w:rPr>
-          <w:rStyle w:val="Hyperlink"/>
+          <w:rStyle w:val="Collegamentoipertestuale"/>
           <w:b w:val="0"/>
           <w:sz w:val="24"/>
           <w:szCs w:val="24"/>
@@ -1901,7 +2056,7 @@
           <w:numId w:val="14"/>
         </w:numPr>
         <w:rPr>
-          <w:rStyle w:val="Hyperlink"/>
+          <w:rStyle w:val="Collegamentoipertestuale"/>
           <w:b w:val="0"/>
           <w:color w:val="FF0000"/>
           <w:sz w:val="24"/>
@@ -1919,7 +2074,7 @@
       <w:hyperlink w:anchor="Scenari" w:history="1">
         <w:r>
           <w:rPr>
-            <w:rStyle w:val="Hyperlink"/>
+            <w:rStyle w:val="Collegamentoipertestuale"/>
             <w:b w:val="0"/>
             <w:color w:val="FF0000"/>
             <w:sz w:val="24"/>
@@ -1937,7 +2092,7 @@
           <w:numId w:val="14"/>
         </w:numPr>
         <w:rPr>
-          <w:rStyle w:val="Hyperlink"/>
+          <w:rStyle w:val="Collegamentoipertestuale"/>
           <w:b w:val="0"/>
           <w:color w:val="FF0000"/>
           <w:sz w:val="24"/>
@@ -1947,7 +2102,7 @@
       <w:hyperlink w:anchor="Ambientedidestinazione" w:history="1">
         <w:r>
           <w:rPr>
-            <w:rStyle w:val="Hyperlink"/>
+            <w:rStyle w:val="Collegamentoipertestuale"/>
             <w:b w:val="0"/>
             <w:color w:val="FF0000"/>
             <w:sz w:val="24"/>
@@ -1974,7 +2129,7 @@
       <w:hyperlink w:anchor="Consegne" w:history="1">
         <w:r>
           <w:rPr>
-            <w:rStyle w:val="Hyperlink"/>
+            <w:rStyle w:val="Collegamentoipertestuale"/>
             <w:b w:val="0"/>
             <w:color w:val="FF0000"/>
             <w:sz w:val="24"/>
@@ -1984,7 +2139,7 @@
         </w:r>
         <w:r>
           <w:rPr>
-            <w:rStyle w:val="Hyperlink"/>
+            <w:rStyle w:val="Collegamentoipertestuale"/>
             <w:b w:val="0"/>
             <w:color w:val="FF0000"/>
             <w:sz w:val="24"/>
@@ -1996,13 +2151,13 @@
     </w:p>
     <w:p>
       <w:pPr>
-        <w:pStyle w:val="TOC5"/>
+        <w:pStyle w:val="Sommario5"/>
         <w:ind w:left="0"/>
       </w:pPr>
     </w:p>
     <w:p>
       <w:pPr>
-        <w:pStyle w:val="TOC5"/>
+        <w:pStyle w:val="Sommario5"/>
         <w:ind w:left="0"/>
         <w:sectPr>
           <w:footnotePr>
@@ -2018,7 +2173,7 @@
     </w:p>
     <w:p>
       <w:pPr>
-        <w:pStyle w:val="Title"/>
+        <w:pStyle w:val="Titolo"/>
         <w:numPr>
           <w:ilvl w:val="0"/>
           <w:numId w:val="6"/>
@@ -4001,15 +4156,7 @@
         <w:t xml:space="preserve"> messaggi di errore testuali che informeranno l’utente d</w:t>
       </w:r>
       <w:r>
-        <w:t xml:space="preserve">ei possibili errori durante la compilazione dei </w:t>
-      </w:r>
-      <w:proofErr w:type="spellStart"/>
-      <w:r>
-        <w:t>form</w:t>
-      </w:r>
-      <w:proofErr w:type="spellEnd"/>
-      <w:r>
-        <w:t xml:space="preserve"> di registrazione o accesso</w:t>
+        <w:t>ei possibili errori durante la compilazione dei form di registrazione o accesso</w:t>
       </w:r>
       <w:r>
         <w:t>.</w:t>
@@ -4185,15 +4332,7 @@
         <w:t xml:space="preserve"> </w:t>
       </w:r>
       <w:r>
-        <w:t xml:space="preserve">nella compilazione del </w:t>
-      </w:r>
-      <w:proofErr w:type="spellStart"/>
-      <w:r>
-        <w:t>form</w:t>
-      </w:r>
-      <w:proofErr w:type="spellEnd"/>
-      <w:r>
-        <w:t xml:space="preserve"> </w:t>
+        <w:t xml:space="preserve">nella compilazione del form </w:t>
       </w:r>
       <w:r>
         <w:t>e la seguente impossibilità</w:t>
@@ -4249,14 +4388,12 @@
         </w:rPr>
         <w:t xml:space="preserve">Requisiti di </w:t>
       </w:r>
-      <w:proofErr w:type="spellStart"/>
       <w:r>
         <w:rPr>
           <w:u w:val="single"/>
         </w:rPr>
         <w:t>supportabilità</w:t>
       </w:r>
-      <w:proofErr w:type="spellEnd"/>
     </w:p>
     <w:p>
       <w:pPr>
@@ -4431,20 +4568,6 @@
     </w:p>
     <w:p>
       <w:pPr>
-        <w:rPr>
-          <w:u w:val="single"/>
-        </w:rPr>
-      </w:pPr>
-    </w:p>
-    <w:p>
-      <w:pPr>
-        <w:rPr>
-          <w:u w:val="single"/>
-        </w:rPr>
-      </w:pPr>
-    </w:p>
-    <w:p>
-      <w:pPr>
         <w:numPr>
           <w:ilvl w:val="0"/>
           <w:numId w:val="6"/>
@@ -4454,128 +4577,91 @@
           <w:szCs w:val="32"/>
         </w:rPr>
       </w:pPr>
-      <w:bookmarkStart w:id="3" w:name="Scenari"/>
       <w:r>
         <w:rPr>
           <w:sz w:val="32"/>
           <w:szCs w:val="32"/>
         </w:rPr>
-        <w:t>Scenari</w:t>
-      </w:r>
-    </w:p>
-    <w:bookmarkEnd w:id="3"/>
-    <w:p>
-      <w:pPr>
-        <w:ind w:left="360"/>
-      </w:pPr>
-      <w:r>
-        <w:t xml:space="preserve">//mi ricordo che </w:t>
-      </w:r>
-      <w:r>
-        <w:t>Giovanni</w:t>
-      </w:r>
-      <w:r>
-        <w:t xml:space="preserve"> e compagnia bella hanno sbagliato a mettere le foto, le foto vanno //messe piccole e sul lato con una piccola notazione del tipo “(vedere figura1)” e vicino la //notazione l’immagine a cui ci si riferisce</w:t>
-      </w:r>
-    </w:p>
-    <w:p>
-      <w:pPr>
-        <w:ind w:left="360"/>
-      </w:pPr>
-      <w:r>
-        <w:t>//per quanto riguarda le foto le possiamo mettere anche dopo</w:t>
-      </w:r>
-    </w:p>
-    <w:p>
-      <w:pPr>
-        <w:ind w:left="360"/>
-        <w:rPr>
-          <w:color w:val="70AD47"/>
-        </w:rPr>
-      </w:pPr>
-      <w:r>
-        <w:t xml:space="preserve">//per ora scrivo la roba e </w:t>
-      </w:r>
-      <w:r>
-        <w:t>metterò</w:t>
-      </w:r>
-      <w:r>
-        <w:t xml:space="preserve"> in </w:t>
-      </w:r>
-      <w:r>
-        <w:rPr>
-          <w:color w:val="70AD47"/>
-        </w:rPr>
-        <w:t>VERDE (</w:t>
-      </w:r>
-      <w:r>
-        <w:rPr>
-          <w:color w:val="70AD47"/>
-        </w:rPr>
-        <w:t>FOTO1)</w:t>
-      </w:r>
-    </w:p>
-    <w:p>
-      <w:pPr>
-        <w:ind w:left="360"/>
-      </w:pPr>
-      <w:r>
-        <w:t>//</w:t>
-      </w:r>
-      <w:r>
-        <w:t xml:space="preserve">ovviamente la parte in </w:t>
-      </w:r>
-      <w:r>
-        <w:rPr>
-          <w:color w:val="70AD47"/>
-        </w:rPr>
-        <w:t>verde</w:t>
-      </w:r>
-      <w:r>
-        <w:t xml:space="preserve"> andrà sostituita con le rispettive foto</w:t>
-      </w:r>
-    </w:p>
-    <w:p>
-      <w:pPr>
-        <w:ind w:left="360"/>
-      </w:pPr>
-      <w:r>
-        <w:t xml:space="preserve">//per la </w:t>
-      </w:r>
-      <w:proofErr w:type="spellStart"/>
-      <w:r>
-        <w:t>ridimensazione</w:t>
-      </w:r>
-      <w:proofErr w:type="spellEnd"/>
-      <w:r>
-        <w:t xml:space="preserve"> (o come cazzo si scrive quella parola di merda) ci penso io</w:t>
-      </w:r>
-    </w:p>
-    <w:p>
-      <w:pPr>
-        <w:ind w:left="360"/>
-      </w:pPr>
-      <w:r>
-        <w:t>//</w:t>
-      </w:r>
-      <w:r>
-        <w:t>ah,</w:t>
-      </w:r>
-      <w:r>
-        <w:t xml:space="preserve"> comunque mi rompo il cazzo di </w:t>
-      </w:r>
-      <w:r>
-        <w:t>scrivere</w:t>
+        <w:t>Pseudo Requisiti</w:t>
+      </w:r>
+      <w:r>
+        <w:rPr>
+          <w:sz w:val="32"/>
+          <w:szCs w:val="32"/>
+        </w:rPr>
+        <w:t xml:space="preserve"> – Requisiti Legali </w:t>
+      </w:r>
+    </w:p>
+    <w:p>
+      <w:pPr>
+        <w:numPr>
+          <w:ilvl w:val="0"/>
+          <w:numId w:val="20"/>
+        </w:numPr>
+      </w:pPr>
+      <w:r>
+        <w:t xml:space="preserve">RL </w:t>
+      </w:r>
+      <w:r>
+        <w:t>GDPR (</w:t>
+      </w:r>
+      <w:r>
+        <w:t xml:space="preserve">General </w:t>
+      </w:r>
+      <w:r>
+        <w:t xml:space="preserve">Data </w:t>
+      </w:r>
+      <w:r>
+        <w:t xml:space="preserve">Protection </w:t>
+      </w:r>
+      <w:r>
+        <w:t>Regulation</w:t>
+      </w:r>
+      <w:r>
+        <w:t>)</w:t>
+      </w:r>
+    </w:p>
+    <w:p>
+      <w:pPr>
+        <w:ind w:left="1429"/>
+      </w:pPr>
+      <w:r>
+        <w:t>Ci impegniamo</w:t>
+      </w:r>
+      <w:r>
+        <w:t xml:space="preserve"> a trattare i dati personali in conformità con le dispozioni del Regolamento Generale sulla protezione dei dati </w:t>
+      </w:r>
+      <w:r>
+        <w:t xml:space="preserve">(GDPR) e di qualsiasi </w:t>
+      </w:r>
+      <w:r>
+        <w:t>altra normativa applicabile in materia di protezione dei dati personali.</w:t>
       </w:r>
       <w:r>
         <w:t xml:space="preserve"> </w:t>
       </w:r>
-      <w:r>
-        <w:t>gli</w:t>
-      </w:r>
-      <w:r>
-        <w:t xml:space="preserve"> scenari quindi per ora non scrivo nulla</w:t>
-      </w:r>
+    </w:p>
+    <w:p>
+      <w:pPr>
+        <w:ind w:left="709"/>
+        <w:rPr>
+          <w:u w:val="single"/>
+        </w:rPr>
+      </w:pPr>
+    </w:p>
+    <w:p>
+      <w:pPr>
+        <w:rPr>
+          <w:u w:val="single"/>
+        </w:rPr>
+      </w:pPr>
+    </w:p>
+    <w:p>
+      <w:pPr>
+        <w:rPr>
+          <w:u w:val="single"/>
+        </w:rPr>
+      </w:pPr>
     </w:p>
     <w:p>
       <w:pPr>
@@ -4588,19 +4674,344 @@
           <w:szCs w:val="32"/>
         </w:rPr>
       </w:pPr>
-      <w:bookmarkStart w:id="4" w:name="Ambientedidestinazione"/>
+      <w:bookmarkStart w:id="3" w:name="Scenari"/>
       <w:r>
         <w:rPr>
           <w:sz w:val="32"/>
           <w:szCs w:val="32"/>
         </w:rPr>
-        <w:br w:type="page"/>
-      </w:r>
-      <w:r>
+        <w:t>Scenari</w:t>
+      </w:r>
+    </w:p>
+    <w:bookmarkEnd w:id="3"/>
+    <w:p>
+      <w:pPr>
+        <w:ind w:left="360"/>
+      </w:pPr>
+      <w:r>
+        <w:t xml:space="preserve">//mi ricordo che </w:t>
+      </w:r>
+      <w:r>
+        <w:t>Giovanni</w:t>
+      </w:r>
+      <w:r>
+        <w:t xml:space="preserve"> e compagnia bella hanno sbagliato a mettere le foto, le foto vanno //messe piccole e sul lato con una piccola notazione del tipo “(vedere figura1)” e vicino la //notazione l’immagine a cui ci si riferisce</w:t>
+      </w:r>
+    </w:p>
+    <w:p>
+      <w:pPr>
+        <w:ind w:left="360"/>
+      </w:pPr>
+      <w:r>
+        <w:t>//per quanto riguarda le foto le possiamo mettere anche dopo</w:t>
+      </w:r>
+    </w:p>
+    <w:p>
+      <w:pPr>
+        <w:ind w:left="360"/>
+        <w:rPr>
+          <w:color w:val="70AD47"/>
+        </w:rPr>
+      </w:pPr>
+      <w:r>
+        <w:t xml:space="preserve">//per ora scrivo la roba e </w:t>
+      </w:r>
+      <w:r>
+        <w:t>metterò</w:t>
+      </w:r>
+      <w:r>
+        <w:t xml:space="preserve"> in </w:t>
+      </w:r>
+      <w:r>
+        <w:rPr>
+          <w:color w:val="70AD47"/>
+        </w:rPr>
+        <w:t>VERDE (</w:t>
+      </w:r>
+      <w:r>
+        <w:rPr>
+          <w:color w:val="70AD47"/>
+        </w:rPr>
+        <w:t>FOTO1)</w:t>
+      </w:r>
+    </w:p>
+    <w:p>
+      <w:pPr>
+        <w:ind w:left="360"/>
+      </w:pPr>
+      <w:r>
+        <w:t>//</w:t>
+      </w:r>
+      <w:r>
+        <w:t xml:space="preserve">ovviamente la parte in </w:t>
+      </w:r>
+      <w:r>
+        <w:rPr>
+          <w:color w:val="70AD47"/>
+        </w:rPr>
+        <w:t>verde</w:t>
+      </w:r>
+      <w:r>
+        <w:t xml:space="preserve"> andrà sostituita con le rispettive foto</w:t>
+      </w:r>
+    </w:p>
+    <w:p>
+      <w:pPr>
+        <w:ind w:left="360"/>
+      </w:pPr>
+      <w:r>
+        <w:t>//per la ridimensazione (o come cazzo si scrive quella parola di merda) ci penso io</w:t>
+      </w:r>
+    </w:p>
+    <w:p>
+      <w:pPr>
+        <w:ind w:left="360"/>
+      </w:pPr>
+      <w:r>
+        <w:t>//</w:t>
+      </w:r>
+      <w:r>
+        <w:t>ah,</w:t>
+      </w:r>
+      <w:r>
+        <w:t xml:space="preserve"> comunque mi rompo il cazzo di </w:t>
+      </w:r>
+      <w:r>
+        <w:t>scrivere</w:t>
+      </w:r>
+      <w:r>
+        <w:t xml:space="preserve"> </w:t>
+      </w:r>
+      <w:r>
+        <w:t>gli</w:t>
+      </w:r>
+      <w:r>
+        <w:t xml:space="preserve"> scenari quindi per ora non scrivo nulla</w:t>
+      </w:r>
+    </w:p>
+    <w:p>
+      <w:pPr>
+        <w:ind w:left="360"/>
+      </w:pPr>
+    </w:p>
+    <w:p>
+      <w:pPr>
+        <w:ind w:left="360"/>
+      </w:pPr>
+      <w:r>
+        <w:t xml:space="preserve">SC </w:t>
+      </w:r>
+      <w:r>
+        <w:t>4</w:t>
+      </w:r>
+      <w:r>
+        <w:t xml:space="preserve">.1 </w:t>
+      </w:r>
+      <w:r>
+        <w:t xml:space="preserve">Tentativo di acquisto da parte di un utente non registrato </w:t>
+      </w:r>
+    </w:p>
+    <w:p>
+      <w:pPr>
+        <w:ind w:left="360"/>
+      </w:pPr>
+    </w:p>
+    <w:p>
+      <w:pPr>
+        <w:ind w:left="360"/>
+      </w:pPr>
+      <w:r>
+        <w:t xml:space="preserve">L'utente Maria Pia è alla ricerca di un regalo di compleanno per il suo amico, appassionato di vinili. Decide di esplorare il sito web Record Road in cerca di qualcosa che possa entusiasmarlo. Naviga nel catalogo, dove trova una vasta selezione di vinili di diversi generi musicali. I vinili nella homepage sono visualizzati in modo casuale ogni volta che l'utente accede alla pagina principale. Per seguire i gusti dell'amico, Maria Pia decide di filtrare il catalogo per genere, </w:t>
+      </w:r>
+      <w:r>
+        <w:lastRenderedPageBreak/>
+        <w:t>selezionando "Rock" e sotto-genere "Classico". In questo modo, vengono visualizzati solo i vinili che corrispondono a tali criteri. Tra le opzioni proposte, Maria Pia nota una collezione di vinili classici dei Beatles e decide di esaminare il primo album, "Please Please Me". Cliccando su questo album, accede a una pagina dettagliata del prodotto, dove trova una descrizione approfondita e verifica la disponibilità del vinile nel magazzino. Dopo aver confermato la disponibilità, Maria Pia tenta di aggiungere il vinile al carrello. Tuttavia, il sistema la avvisa che per procedere all'acquisto deve effettuare l'accesso o registrarsi. Viene quindi reindirizzata alla pagina di login, dove può facilmente accedere se già ha un account o passare alla pagina di registrazione per crearne uno nuovo, utilizzando il nome Maria Pia. Dopo essersi registrata con successo e aver effettuato l'accesso, Maria Pia può finalmente tornare alla pagina del vinile desiderato, aggiungerlo al carrello e procedere al pagamento per completare l'acquisto del regalo di compleanno per il suo amico appassionato di musica.</w:t>
+      </w:r>
+    </w:p>
+    <w:p>
+      <w:pPr>
+        <w:ind w:left="360"/>
+      </w:pPr>
+    </w:p>
+    <w:p>
+      <w:pPr>
+        <w:ind w:left="360"/>
+      </w:pPr>
+      <w:r>
+        <w:t xml:space="preserve">SC </w:t>
+      </w:r>
+      <w:r>
+        <w:t>4</w:t>
+      </w:r>
+      <w:r>
+        <w:t>.2 Acquisto di un prodotto da un utente registrato</w:t>
+      </w:r>
+    </w:p>
+    <w:p/>
+    <w:p>
+      <w:pPr>
+        <w:ind w:left="360"/>
+      </w:pPr>
+      <w:r>
+        <w:t>Maria Pia, utente registrato, sta cercando un regalo di compleanno per il suo amico, appassionato di vinili. Decide di esplorare il sito web Record Road in cerca di qualcosa che possa entusiasmarlo. Naviga nel catalogo, dove trova una vasta selezione di vinili di diversi generi musicali. I vinili nella homepage sono visualizzati in modo casuale ogni volta che l'utente accede alla pagina principale.</w:t>
+      </w:r>
+      <w:r>
+        <w:t xml:space="preserve"> </w:t>
+      </w:r>
+      <w:r>
+        <w:t>Per seguire i gusti dell'amico, Maria Pia decide di filtrare il catalogo per genere, selezionando "Rock" e sotto-genere "Classico". In questo modo, vengono visualizzati solo i vinili che corrispondono a tali criteri. Tra le opzioni proposte, Maria Pia nota una collezione di vinili classici dei Beatles e decide di esaminare il primo album, "Please Please Me". Cliccando su questo album, accede a una pagina dettagliata del prodotto, dove trova una descrizione approfondita e verifica la disponibilità del vinile nel magazzino.</w:t>
+      </w:r>
+      <w:r>
+        <w:t xml:space="preserve"> </w:t>
+      </w:r>
+      <w:r>
+        <w:t>Dato che è già registrata, Maria Pia può immediatamente aggiungere il vinile al carrello senza dover effettuare l'accesso. Soddisfatta della sua scelta, procede direttamente all'acquisto. Maria Pia verifica il carrello, conferma l'ordine e completa il pagamento, assicurandosi di fornire l'indirizzo di spedizione per il regalo di compleanno del suo amico appassionato di musica.</w:t>
+      </w:r>
+    </w:p>
+    <w:p>
+      <w:pPr>
+        <w:ind w:left="360"/>
+      </w:pPr>
+    </w:p>
+    <w:p>
+      <w:pPr>
+        <w:ind w:left="360"/>
+      </w:pPr>
+      <w:r>
+        <w:t xml:space="preserve">SC </w:t>
+      </w:r>
+      <w:r>
+        <w:t>4</w:t>
+      </w:r>
+      <w:r>
+        <w:t xml:space="preserve">.3 </w:t>
+      </w:r>
+      <w:r>
+        <w:t>Il gestore del sistema riceve l’ordine</w:t>
+      </w:r>
+    </w:p>
+    <w:p/>
+    <w:p>
+      <w:pPr>
+        <w:ind w:left="360"/>
+      </w:pPr>
+      <w:r>
+        <w:t>Una volta che il sistema ha elaborato l'ordine, questo viene automaticamente assegnato, seguendo le politiche aziendali di distribuzione del carico di lavoro, a un responsabile degli ordini. Il responsabile si occuperà di aggiornare lo stato dell'ordine come "Spedito" tramite l'apposita pagina disponibile nel pannello amministrativo. L'accesso a questa pagina è riservato al personale aziendale e richiede l'autenticazione attraverso una specifica pagina di login, accessibile esclusivamente ai dipendenti. Il responsabile dell'ordine verifica la disponibilità del prodotto in magazzino e procede ad assegnarlo al servizio di spedizione. Solo dopo questa verifica e assegnazione, l'ordine viene segnato come "Spedito" nel sistema, consentendo al cliente di monitorare lo stato della consegna.</w:t>
+      </w:r>
+    </w:p>
+    <w:p>
+      <w:pPr>
+        <w:ind w:left="360"/>
+      </w:pPr>
+    </w:p>
+    <w:p>
+      <w:pPr>
+        <w:ind w:left="360"/>
+      </w:pPr>
+    </w:p>
+    <w:p>
+      <w:pPr>
+        <w:ind w:left="360"/>
+      </w:pPr>
+    </w:p>
+    <w:p>
+      <w:pPr>
+        <w:ind w:left="360"/>
+      </w:pPr>
+    </w:p>
+    <w:p>
+      <w:pPr>
+        <w:ind w:left="360"/>
+      </w:pPr>
+      <w:r>
+        <w:lastRenderedPageBreak/>
+        <w:t xml:space="preserve">SC </w:t>
+      </w:r>
+      <w:r>
+        <w:t>4</w:t>
+      </w:r>
+      <w:r>
+        <w:t xml:space="preserve">.4 </w:t>
+      </w:r>
+      <w:r>
+        <w:t>Aggiunta/Modifica di un prodotto nell’inventario</w:t>
+      </w:r>
+    </w:p>
+    <w:p>
+      <w:pPr>
+        <w:ind w:left="360"/>
+      </w:pPr>
+    </w:p>
+    <w:p>
+      <w:pPr>
+        <w:ind w:left="360"/>
+      </w:pPr>
+      <w:r>
+        <w:t>Oggi, presso il magazzino principale di Acerra, sono arrivati nuovi rifornimenti di vinili, che comprendono sia prodotti in esaurimento o esauriti già presenti sul sito, sia prodotti totalmente nuovi. Sarà il compito del gestore del catalogo aggiornare queste informazioni all'interno del catalogo di Record Road. Accede dunque al sito utilizzando le sue credenziali dalla pagina di Login per il lato amministrativo e, dopo essere stato riconosciuto dal sistema come "gestore del catalogo", accede alla propria Area Amministrativa per modificare e aggiungere i prodotti.</w:t>
+      </w:r>
+      <w:r>
+        <w:t xml:space="preserve"> </w:t>
+      </w:r>
+    </w:p>
+    <w:p>
+      <w:pPr>
+        <w:ind w:left="360"/>
+      </w:pPr>
+      <w:r>
+        <w:t>Il gestore del catalogo inizia aggiornando le quantità dei vari vinili già presenti nel catalogo. Seleziona il vinile da aggiornare tramite un menu a tendina, poi procede alla modifica del campo "Quantità". Dopo aver premuto il tasto Invio, il vinile sarà perfettamente aggiornato e pronto per l'acquisto.</w:t>
+      </w:r>
+      <w:r>
+        <w:t xml:space="preserve"> </w:t>
+      </w:r>
+      <w:r>
+        <w:t>Successivamente, il gestore del catalogo aggiunge i nuovi vinili al sito. Accede all'apposita pagina nella sua Area Amministrativa e, tramite l'apposito form, procede all'inserimento dei vari campi, tra cui: EAN, Nome, Immagine del Prodotto, Prezzo, Quantità</w:t>
+      </w:r>
+      <w:r>
+        <w:t>, Aggiunta il genere</w:t>
+      </w:r>
+      <w:r>
+        <w:t>.</w:t>
+      </w:r>
+      <w:r>
+        <w:t xml:space="preserve"> Dopo aver premuto il tasto Invio, il vinile sarà correttamente inserito nel catalogo.</w:t>
+      </w:r>
+      <w:r>
+        <w:t xml:space="preserve"> </w:t>
+      </w:r>
+      <w:r>
+        <w:t xml:space="preserve">Il gestore del catalogo, notando che ci sono molti vinili nel catalogo che non vengono aggiornati da molto tempo e sono fuori produzione, decide di rimuoverli dal catalogo con l'apposito form. </w:t>
+      </w:r>
+      <w:r>
+        <w:t xml:space="preserve">Dopo aver selezionato il vinile </w:t>
+      </w:r>
+      <w:r>
+        <w:t>clicca il tasto rimuovi, e il vinile verrà rimosso con successo nel sistema.</w:t>
+      </w:r>
+    </w:p>
+    <w:p>
+      <w:pPr>
+        <w:numPr>
+          <w:ilvl w:val="0"/>
+          <w:numId w:val="6"/>
+        </w:numPr>
         <w:rPr>
           <w:sz w:val="32"/>
           <w:szCs w:val="32"/>
         </w:rPr>
+      </w:pPr>
+      <w:bookmarkStart w:id="4" w:name="Ambientedidestinazione"/>
+      <w:r>
+        <w:rPr>
+          <w:sz w:val="32"/>
+          <w:szCs w:val="32"/>
+        </w:rPr>
+        <w:br w:type="page"/>
+      </w:r>
+      <w:r>
+        <w:rPr>
+          <w:sz w:val="32"/>
+          <w:szCs w:val="32"/>
+        </w:rPr>
         <w:lastRenderedPageBreak/>
         <w:t>Ambiente di destinazione</w:t>
       </w:r>
@@ -4680,9 +5091,16 @@
     </w:p>
     <w:tbl>
       <w:tblPr>
-        <w:tblStyle w:val="TableGrid"/>
         <w:tblW w:w="0" w:type="auto"/>
         <w:tblInd w:w="108" w:type="dxa"/>
+        <w:tblBorders>
+          <w:top w:val="single" w:sz="4" w:space="0" w:color="auto"/>
+          <w:left w:val="single" w:sz="4" w:space="0" w:color="auto"/>
+          <w:bottom w:val="single" w:sz="4" w:space="0" w:color="auto"/>
+          <w:right w:val="single" w:sz="4" w:space="0" w:color="auto"/>
+          <w:insideH w:val="single" w:sz="4" w:space="0" w:color="auto"/>
+          <w:insideV w:val="single" w:sz="4" w:space="0" w:color="auto"/>
+        </w:tblBorders>
         <w:tblLook w:val="04A0" w:firstRow="1" w:lastRow="0" w:firstColumn="1" w:lastColumn="0" w:noHBand="0" w:noVBand="1"/>
       </w:tblPr>
       <w:tblGrid>
@@ -4693,6 +5111,7 @@
         <w:tc>
           <w:tcPr>
             <w:tcW w:w="6804" w:type="dxa"/>
+            <w:shd w:val="clear" w:color="auto" w:fill="auto"/>
           </w:tcPr>
           <w:p>
             <w:pPr>
@@ -4705,13 +5124,8 @@
             <w:bookmarkStart w:id="6" w:name="_Toc148182133"/>
             <w:bookmarkStart w:id="7" w:name="_Toc148182216"/>
             <w:bookmarkEnd w:id="5"/>
-            <w:proofErr w:type="spellStart"/>
             <w:r>
-              <w:t>Problem</w:t>
-            </w:r>
-            <w:proofErr w:type="spellEnd"/>
-            <w:r>
-              <w:t xml:space="preserve"> Statement</w:t>
+              <w:t>Problem Statement</w:t>
             </w:r>
             <w:bookmarkEnd w:id="6"/>
             <w:bookmarkEnd w:id="7"/>
@@ -4720,6 +5134,7 @@
         <w:tc>
           <w:tcPr>
             <w:tcW w:w="2835" w:type="dxa"/>
+            <w:shd w:val="clear" w:color="auto" w:fill="auto"/>
           </w:tcPr>
           <w:p>
             <w:pPr>
@@ -4743,6 +5158,7 @@
         <w:tc>
           <w:tcPr>
             <w:tcW w:w="6804" w:type="dxa"/>
+            <w:shd w:val="clear" w:color="auto" w:fill="auto"/>
           </w:tcPr>
           <w:p>
             <w:pPr>
@@ -4764,6 +5180,7 @@
         <w:tc>
           <w:tcPr>
             <w:tcW w:w="2835" w:type="dxa"/>
+            <w:shd w:val="clear" w:color="auto" w:fill="auto"/>
           </w:tcPr>
           <w:p>
             <w:pPr>
@@ -4787,6 +5204,7 @@
         <w:tc>
           <w:tcPr>
             <w:tcW w:w="6804" w:type="dxa"/>
+            <w:shd w:val="clear" w:color="auto" w:fill="auto"/>
           </w:tcPr>
           <w:p>
             <w:pPr>
@@ -4798,26 +5216,17 @@
             </w:pPr>
             <w:bookmarkStart w:id="14" w:name="_Toc148182137"/>
             <w:bookmarkStart w:id="15" w:name="_Toc148182220"/>
-            <w:proofErr w:type="spellStart"/>
             <w:r>
-              <w:t>Requirements</w:t>
-            </w:r>
-            <w:proofErr w:type="spellEnd"/>
-            <w:r>
-              <w:t xml:space="preserve"> Analysis </w:t>
-            </w:r>
-            <w:proofErr w:type="spellStart"/>
-            <w:r>
-              <w:t>Document</w:t>
+              <w:t>Requirements Analysis Document</w:t>
             </w:r>
             <w:bookmarkEnd w:id="14"/>
             <w:bookmarkEnd w:id="15"/>
-            <w:proofErr w:type="spellEnd"/>
           </w:p>
         </w:tc>
         <w:tc>
           <w:tcPr>
             <w:tcW w:w="2835" w:type="dxa"/>
+            <w:shd w:val="clear" w:color="auto" w:fill="auto"/>
           </w:tcPr>
           <w:p>
             <w:pPr>
@@ -4841,6 +5250,7 @@
         <w:tc>
           <w:tcPr>
             <w:tcW w:w="6804" w:type="dxa"/>
+            <w:shd w:val="clear" w:color="auto" w:fill="auto"/>
           </w:tcPr>
           <w:p>
             <w:pPr>
@@ -4853,20 +5263,16 @@
             <w:bookmarkStart w:id="18" w:name="_Toc148182139"/>
             <w:bookmarkStart w:id="19" w:name="_Toc148182222"/>
             <w:r>
-              <w:t xml:space="preserve">System Design </w:t>
-            </w:r>
-            <w:proofErr w:type="spellStart"/>
-            <w:r>
-              <w:t>Document</w:t>
+              <w:t>System Design Document</w:t>
             </w:r>
             <w:bookmarkEnd w:id="18"/>
             <w:bookmarkEnd w:id="19"/>
-            <w:proofErr w:type="spellEnd"/>
           </w:p>
         </w:tc>
         <w:tc>
           <w:tcPr>
             <w:tcW w:w="2835" w:type="dxa"/>
+            <w:shd w:val="clear" w:color="auto" w:fill="auto"/>
           </w:tcPr>
           <w:p>
             <w:pPr>
@@ -4890,6 +5296,7 @@
         <w:tc>
           <w:tcPr>
             <w:tcW w:w="6804" w:type="dxa"/>
+            <w:shd w:val="clear" w:color="auto" w:fill="auto"/>
           </w:tcPr>
           <w:p>
             <w:pPr>
@@ -4902,15 +5309,7 @@
             <w:bookmarkStart w:id="22" w:name="_Toc148182141"/>
             <w:bookmarkStart w:id="23" w:name="_Toc148182224"/>
             <w:r>
-              <w:t xml:space="preserve">Piano di test e specifica </w:t>
-            </w:r>
-            <w:proofErr w:type="spellStart"/>
-            <w:r>
-              <w:t>interfaccce</w:t>
-            </w:r>
-            <w:proofErr w:type="spellEnd"/>
-            <w:r>
-              <w:t xml:space="preserve"> dei moduli del sistema</w:t>
+              <w:t>Piano di test e specifica interfaccce dei moduli del sistema</w:t>
             </w:r>
             <w:bookmarkEnd w:id="22"/>
             <w:bookmarkEnd w:id="23"/>
@@ -4919,6 +5318,7 @@
         <w:tc>
           <w:tcPr>
             <w:tcW w:w="2835" w:type="dxa"/>
+            <w:shd w:val="clear" w:color="auto" w:fill="auto"/>
           </w:tcPr>
           <w:p>
             <w:pPr>
@@ -4980,7 +5380,7 @@
 <w:ftr xmlns:wpc="http://schemas.microsoft.com/office/word/2010/wordprocessingCanvas" xmlns:cx="http://schemas.microsoft.com/office/drawing/2014/chartex" xmlns:cx1="http://schemas.microsoft.com/office/drawing/2015/9/8/chartex" xmlns:cx2="http://schemas.microsoft.com/office/drawing/2015/10/21/chartex" xmlns:cx3="http://schemas.microsoft.com/office/drawing/2016/5/9/chartex" xmlns:cx4="http://schemas.microsoft.com/office/drawing/2016/5/10/chartex" xmlns:cx5="http://schemas.microsoft.com/office/drawing/2016/5/11/chartex" xmlns:cx6="http://schemas.microsoft.com/office/drawing/2016/5/12/chartex" xmlns:cx7="http://schemas.microsoft.com/office/drawing/2016/5/13/chartex" xmlns:cx8="http://schemas.microsoft.com/office/drawing/2016/5/14/chartex" xmlns:mc="http://schemas.openxmlformats.org/markup-compatibility/2006" xmlns:aink="http://schemas.microsoft.com/office/drawing/2016/ink" xmlns:am3d="http://schemas.microsoft.com/office/drawing/2017/model3d" xmlns:o="urn:schemas-microsoft-com:office:office" xmlns:oel="http://schemas.microsoft.com/office/2019/extlst" xmlns:r="http://schemas.openxmlformats.org/officeDocument/2006/relationships" xmlns:m="http://schemas.openxmlformats.org/officeDocument/2006/math" xmlns:v="urn:schemas-microsoft-com:vml" xmlns:wp14="http://schemas.microsoft.com/office/word/2010/wordprocessingDrawing" xmlns:wp="http://schemas.openxmlformats.org/drawingml/2006/wordprocessingDrawing" xmlns:w10="urn:schemas-microsoft-com:office:word" xmlns:w="http://schemas.openxmlformats.org/wordprocessingml/2006/main" xmlns:w14="http://schemas.microsoft.com/office/word/2010/wordml" xmlns:w15="http://schemas.microsoft.com/office/word/2012/wordml" xmlns:w16cex="http://schemas.microsoft.com/office/word/2018/wordml/cex" xmlns:w16cid="http://schemas.microsoft.com/office/word/2016/wordml/cid" xmlns:w16="http://schemas.microsoft.com/office/word/2018/wordml" xmlns:w16sdtdh="http://schemas.microsoft.com/office/word/2020/wordml/sdtdatahash" xmlns:w16se="http://schemas.microsoft.com/office/word/2015/wordml/symex" xmlns:wpg="http://schemas.microsoft.com/office/word/2010/wordprocessingGroup" xmlns:wpi="http://schemas.microsoft.com/office/word/2010/wordprocessingInk" xmlns:wne="http://schemas.microsoft.com/office/word/2006/wordml" xmlns:wps="http://schemas.microsoft.com/office/word/2010/wordprocessingShape" mc:Ignorable="w14 w15 w16se w16cid w16 w16cex w16sdtdh wp14">
   <w:p>
     <w:pPr>
-      <w:pStyle w:val="Footer"/>
+      <w:pStyle w:val="Pidipagina"/>
     </w:pPr>
   </w:p>
   <w:p/>
@@ -4991,7 +5391,7 @@
 <w:ftr xmlns:wpc="http://schemas.microsoft.com/office/word/2010/wordprocessingCanvas" xmlns:cx="http://schemas.microsoft.com/office/drawing/2014/chartex" xmlns:cx1="http://schemas.microsoft.com/office/drawing/2015/9/8/chartex" xmlns:cx2="http://schemas.microsoft.com/office/drawing/2015/10/21/chartex" xmlns:cx3="http://schemas.microsoft.com/office/drawing/2016/5/9/chartex" xmlns:cx4="http://schemas.microsoft.com/office/drawing/2016/5/10/chartex" xmlns:cx5="http://schemas.microsoft.com/office/drawing/2016/5/11/chartex" xmlns:cx6="http://schemas.microsoft.com/office/drawing/2016/5/12/chartex" xmlns:cx7="http://schemas.microsoft.com/office/drawing/2016/5/13/chartex" xmlns:cx8="http://schemas.microsoft.com/office/drawing/2016/5/14/chartex" xmlns:mc="http://schemas.openxmlformats.org/markup-compatibility/2006" xmlns:aink="http://schemas.microsoft.com/office/drawing/2016/ink" xmlns:am3d="http://schemas.microsoft.com/office/drawing/2017/model3d" xmlns:o="urn:schemas-microsoft-com:office:office" xmlns:oel="http://schemas.microsoft.com/office/2019/extlst" xmlns:r="http://schemas.openxmlformats.org/officeDocument/2006/relationships" xmlns:m="http://schemas.openxmlformats.org/officeDocument/2006/math" xmlns:v="urn:schemas-microsoft-com:vml" xmlns:wp14="http://schemas.microsoft.com/office/word/2010/wordprocessingDrawing" xmlns:wp="http://schemas.openxmlformats.org/drawingml/2006/wordprocessingDrawing" xmlns:w10="urn:schemas-microsoft-com:office:word" xmlns:w="http://schemas.openxmlformats.org/wordprocessingml/2006/main" xmlns:w14="http://schemas.microsoft.com/office/word/2010/wordml" xmlns:w15="http://schemas.microsoft.com/office/word/2012/wordml" xmlns:w16cex="http://schemas.microsoft.com/office/word/2018/wordml/cex" xmlns:w16cid="http://schemas.microsoft.com/office/word/2016/wordml/cid" xmlns:w16="http://schemas.microsoft.com/office/word/2018/wordml" xmlns:w16sdtdh="http://schemas.microsoft.com/office/word/2020/wordml/sdtdatahash" xmlns:w16se="http://schemas.microsoft.com/office/word/2015/wordml/symex" xmlns:wpg="http://schemas.microsoft.com/office/word/2010/wordprocessingGroup" xmlns:wpi="http://schemas.microsoft.com/office/word/2010/wordprocessingInk" xmlns:wne="http://schemas.microsoft.com/office/word/2006/wordml" xmlns:wps="http://schemas.microsoft.com/office/word/2010/wordprocessingShape" mc:Ignorable="w14 w15 w16se w16cid w16 w16cex w16sdtdh wp14">
   <w:p>
     <w:pPr>
-      <w:pStyle w:val="Footer"/>
+      <w:pStyle w:val="Pidipagina"/>
     </w:pPr>
   </w:p>
   <w:p/>
@@ -5160,7 +5560,7 @@
   </w:tbl>
   <w:p>
     <w:pPr>
-      <w:pStyle w:val="Footer"/>
+      <w:pStyle w:val="Pidipagina"/>
     </w:pPr>
   </w:p>
 </w:ftr>
@@ -5372,7 +5772,7 @@
 <w:hdr xmlns:wpc="http://schemas.microsoft.com/office/word/2010/wordprocessingCanvas" xmlns:cx="http://schemas.microsoft.com/office/drawing/2014/chartex" xmlns:cx1="http://schemas.microsoft.com/office/drawing/2015/9/8/chartex" xmlns:cx2="http://schemas.microsoft.com/office/drawing/2015/10/21/chartex" xmlns:cx3="http://schemas.microsoft.com/office/drawing/2016/5/9/chartex" xmlns:cx4="http://schemas.microsoft.com/office/drawing/2016/5/10/chartex" xmlns:cx5="http://schemas.microsoft.com/office/drawing/2016/5/11/chartex" xmlns:cx6="http://schemas.microsoft.com/office/drawing/2016/5/12/chartex" xmlns:cx7="http://schemas.microsoft.com/office/drawing/2016/5/13/chartex" xmlns:cx8="http://schemas.microsoft.com/office/drawing/2016/5/14/chartex" xmlns:mc="http://schemas.openxmlformats.org/markup-compatibility/2006" xmlns:aink="http://schemas.microsoft.com/office/drawing/2016/ink" xmlns:am3d="http://schemas.microsoft.com/office/drawing/2017/model3d" xmlns:o="urn:schemas-microsoft-com:office:office" xmlns:oel="http://schemas.microsoft.com/office/2019/extlst" xmlns:r="http://schemas.openxmlformats.org/officeDocument/2006/relationships" xmlns:m="http://schemas.openxmlformats.org/officeDocument/2006/math" xmlns:v="urn:schemas-microsoft-com:vml" xmlns:wp14="http://schemas.microsoft.com/office/word/2010/wordprocessingDrawing" xmlns:wp="http://schemas.openxmlformats.org/drawingml/2006/wordprocessingDrawing" xmlns:w10="urn:schemas-microsoft-com:office:word" xmlns:w="http://schemas.openxmlformats.org/wordprocessingml/2006/main" xmlns:w14="http://schemas.microsoft.com/office/word/2010/wordml" xmlns:w15="http://schemas.microsoft.com/office/word/2012/wordml" xmlns:w16cex="http://schemas.microsoft.com/office/word/2018/wordml/cex" xmlns:w16cid="http://schemas.microsoft.com/office/word/2016/wordml/cid" xmlns:w16="http://schemas.microsoft.com/office/word/2018/wordml" xmlns:w16sdtdh="http://schemas.microsoft.com/office/word/2020/wordml/sdtdatahash" xmlns:w16se="http://schemas.microsoft.com/office/word/2015/wordml/symex" xmlns:wpg="http://schemas.microsoft.com/office/word/2010/wordprocessingGroup" xmlns:wpi="http://schemas.microsoft.com/office/word/2010/wordprocessingInk" xmlns:wne="http://schemas.microsoft.com/office/word/2006/wordml" xmlns:wps="http://schemas.microsoft.com/office/word/2010/wordprocessingShape" mc:Ignorable="w14 w15 w16se w16cid w16 w16cex w16sdtdh wp14">
   <w:p>
     <w:pPr>
-      <w:pStyle w:val="Header"/>
+      <w:pStyle w:val="Intestazione"/>
     </w:pPr>
   </w:p>
   <w:p/>
@@ -5467,14 +5867,7 @@
               <w:b w:val="0"/>
               <w:sz w:val="20"/>
             </w:rPr>
-            <w:t>1.</w:t>
-          </w:r>
-          <w:r>
-            <w:rPr>
-              <w:b w:val="0"/>
-              <w:sz w:val="20"/>
-            </w:rPr>
-            <w:t>0</w:t>
+            <w:t>1.5</w:t>
           </w:r>
         </w:p>
       </w:tc>
@@ -5505,19 +5898,11 @@
             </w:rPr>
             <w:t xml:space="preserve">Documento: </w:t>
           </w:r>
-          <w:proofErr w:type="spellStart"/>
           <w:r>
             <w:rPr>
               <w:sz w:val="20"/>
             </w:rPr>
-            <w:t>Problem</w:t>
-          </w:r>
-          <w:proofErr w:type="spellEnd"/>
-          <w:r>
-            <w:rPr>
-              <w:sz w:val="20"/>
-            </w:rPr>
-            <w:t xml:space="preserve"> Statement</w:t>
+            <w:t>Problem Statement</w:t>
           </w:r>
           <w:r>
             <w:rPr>
@@ -5562,7 +5947,7 @@
   </w:tbl>
   <w:p>
     <w:pPr>
-      <w:pStyle w:val="Header"/>
+      <w:pStyle w:val="Intestazione"/>
     </w:pPr>
   </w:p>
 </w:hdr>
@@ -5683,21 +6068,7 @@
             <w:rPr>
               <w:sz w:val="20"/>
             </w:rPr>
-            <w:t xml:space="preserve">Documento: </w:t>
-          </w:r>
-          <w:proofErr w:type="spellStart"/>
-          <w:r>
-            <w:rPr>
-              <w:sz w:val="20"/>
-            </w:rPr>
-            <w:t>Problem</w:t>
-          </w:r>
-          <w:proofErr w:type="spellEnd"/>
-          <w:r>
-            <w:rPr>
-              <w:sz w:val="20"/>
-            </w:rPr>
-            <w:t xml:space="preserve"> Statement </w:t>
+            <w:t xml:space="preserve">Documento: Problem Statement </w:t>
           </w:r>
         </w:p>
       </w:tc>
@@ -5730,7 +6101,7 @@
   </w:tbl>
   <w:p>
     <w:pPr>
-      <w:pStyle w:val="Header"/>
+      <w:pStyle w:val="Intestazione"/>
     </w:pPr>
   </w:p>
   <w:p/>
@@ -6003,6 +6374,119 @@
     </w:lvl>
   </w:abstractNum>
   <w:abstractNum w:abstractNumId="6" w15:restartNumberingAfterBreak="0">
+    <w:nsid w:val="13F01122"/>
+    <w:multiLevelType w:val="hybridMultilevel"/>
+    <w:tmpl w:val="E89E991C"/>
+    <w:lvl w:ilvl="0" w:tplc="04100001">
+      <w:start w:val="1"/>
+      <w:numFmt w:val="bullet"/>
+      <w:lvlText w:val=""/>
+      <w:lvlJc w:val="left"/>
+      <w:pPr>
+        <w:ind w:left="1429" w:hanging="360"/>
+      </w:pPr>
+      <w:rPr>
+        <w:rFonts w:ascii="Symbol" w:hAnsi="Symbol" w:hint="default"/>
+      </w:rPr>
+    </w:lvl>
+    <w:lvl w:ilvl="1" w:tplc="04100003" w:tentative="1">
+      <w:start w:val="1"/>
+      <w:numFmt w:val="bullet"/>
+      <w:lvlText w:val="o"/>
+      <w:lvlJc w:val="left"/>
+      <w:pPr>
+        <w:ind w:left="2149" w:hanging="360"/>
+      </w:pPr>
+      <w:rPr>
+        <w:rFonts w:ascii="Courier New" w:hAnsi="Courier New" w:cs="Courier New" w:hint="default"/>
+      </w:rPr>
+    </w:lvl>
+    <w:lvl w:ilvl="2" w:tplc="04100005" w:tentative="1">
+      <w:start w:val="1"/>
+      <w:numFmt w:val="bullet"/>
+      <w:lvlText w:val=""/>
+      <w:lvlJc w:val="left"/>
+      <w:pPr>
+        <w:ind w:left="2869" w:hanging="360"/>
+      </w:pPr>
+      <w:rPr>
+        <w:rFonts w:ascii="Wingdings" w:hAnsi="Wingdings" w:hint="default"/>
+      </w:rPr>
+    </w:lvl>
+    <w:lvl w:ilvl="3" w:tplc="04100001" w:tentative="1">
+      <w:start w:val="1"/>
+      <w:numFmt w:val="bullet"/>
+      <w:lvlText w:val=""/>
+      <w:lvlJc w:val="left"/>
+      <w:pPr>
+        <w:ind w:left="3589" w:hanging="360"/>
+      </w:pPr>
+      <w:rPr>
+        <w:rFonts w:ascii="Symbol" w:hAnsi="Symbol" w:hint="default"/>
+      </w:rPr>
+    </w:lvl>
+    <w:lvl w:ilvl="4" w:tplc="04100003" w:tentative="1">
+      <w:start w:val="1"/>
+      <w:numFmt w:val="bullet"/>
+      <w:lvlText w:val="o"/>
+      <w:lvlJc w:val="left"/>
+      <w:pPr>
+        <w:ind w:left="4309" w:hanging="360"/>
+      </w:pPr>
+      <w:rPr>
+        <w:rFonts w:ascii="Courier New" w:hAnsi="Courier New" w:cs="Courier New" w:hint="default"/>
+      </w:rPr>
+    </w:lvl>
+    <w:lvl w:ilvl="5" w:tplc="04100005" w:tentative="1">
+      <w:start w:val="1"/>
+      <w:numFmt w:val="bullet"/>
+      <w:lvlText w:val=""/>
+      <w:lvlJc w:val="left"/>
+      <w:pPr>
+        <w:ind w:left="5029" w:hanging="360"/>
+      </w:pPr>
+      <w:rPr>
+        <w:rFonts w:ascii="Wingdings" w:hAnsi="Wingdings" w:hint="default"/>
+      </w:rPr>
+    </w:lvl>
+    <w:lvl w:ilvl="6" w:tplc="04100001" w:tentative="1">
+      <w:start w:val="1"/>
+      <w:numFmt w:val="bullet"/>
+      <w:lvlText w:val=""/>
+      <w:lvlJc w:val="left"/>
+      <w:pPr>
+        <w:ind w:left="5749" w:hanging="360"/>
+      </w:pPr>
+      <w:rPr>
+        <w:rFonts w:ascii="Symbol" w:hAnsi="Symbol" w:hint="default"/>
+      </w:rPr>
+    </w:lvl>
+    <w:lvl w:ilvl="7" w:tplc="04100003" w:tentative="1">
+      <w:start w:val="1"/>
+      <w:numFmt w:val="bullet"/>
+      <w:lvlText w:val="o"/>
+      <w:lvlJc w:val="left"/>
+      <w:pPr>
+        <w:ind w:left="6469" w:hanging="360"/>
+      </w:pPr>
+      <w:rPr>
+        <w:rFonts w:ascii="Courier New" w:hAnsi="Courier New" w:cs="Courier New" w:hint="default"/>
+      </w:rPr>
+    </w:lvl>
+    <w:lvl w:ilvl="8" w:tplc="04100005" w:tentative="1">
+      <w:start w:val="1"/>
+      <w:numFmt w:val="bullet"/>
+      <w:lvlText w:val=""/>
+      <w:lvlJc w:val="left"/>
+      <w:pPr>
+        <w:ind w:left="7189" w:hanging="360"/>
+      </w:pPr>
+      <w:rPr>
+        <w:rFonts w:ascii="Wingdings" w:hAnsi="Wingdings" w:hint="default"/>
+      </w:rPr>
+    </w:lvl>
+  </w:abstractNum>
+  <w:abstractNum w:abstractNumId="7" w15:restartNumberingAfterBreak="0">
     <w:nsid w:val="141A5BC0"/>
     <w:multiLevelType w:val="hybridMultilevel"/>
     <w:tmpl w:val="1D3875E0"/>
@@ -6091,7 +6575,7 @@
       </w:pPr>
     </w:lvl>
   </w:abstractNum>
-  <w:abstractNum w:abstractNumId="7" w15:restartNumberingAfterBreak="0">
+  <w:abstractNum w:abstractNumId="8" w15:restartNumberingAfterBreak="0">
     <w:nsid w:val="199762B8"/>
     <w:multiLevelType w:val="hybridMultilevel"/>
     <w:tmpl w:val="5DD2CC2A"/>
@@ -6180,7 +6664,7 @@
       </w:pPr>
     </w:lvl>
   </w:abstractNum>
-  <w:abstractNum w:abstractNumId="8" w15:restartNumberingAfterBreak="0">
+  <w:abstractNum w:abstractNumId="9" w15:restartNumberingAfterBreak="0">
     <w:nsid w:val="1F8433D7"/>
     <w:multiLevelType w:val="multilevel"/>
     <w:tmpl w:val="0C2E7BA8"/>
@@ -6196,7 +6680,7 @@
     <w:lvl w:ilvl="1">
       <w:start w:val="1"/>
       <w:numFmt w:val="decimal"/>
-      <w:pStyle w:val="Heading2"/>
+      <w:pStyle w:val="Titolo2"/>
       <w:lvlText w:val="%1.%2."/>
       <w:lvlJc w:val="left"/>
       <w:pPr>
@@ -6206,7 +6690,7 @@
     <w:lvl w:ilvl="2">
       <w:start w:val="1"/>
       <w:numFmt w:val="decimal"/>
-      <w:pStyle w:val="Heading3"/>
+      <w:pStyle w:val="Titolo3"/>
       <w:lvlText w:val="%1.%2.%3."/>
       <w:lvlJc w:val="left"/>
       <w:pPr>
@@ -6268,7 +6752,7 @@
       </w:pPr>
     </w:lvl>
   </w:abstractNum>
-  <w:abstractNum w:abstractNumId="9" w15:restartNumberingAfterBreak="0">
+  <w:abstractNum w:abstractNumId="10" w15:restartNumberingAfterBreak="0">
     <w:nsid w:val="3C15368F"/>
     <w:multiLevelType w:val="hybridMultilevel"/>
     <w:tmpl w:val="CE449212"/>
@@ -6357,7 +6841,7 @@
       </w:pPr>
     </w:lvl>
   </w:abstractNum>
-  <w:abstractNum w:abstractNumId="10" w15:restartNumberingAfterBreak="0">
+  <w:abstractNum w:abstractNumId="11" w15:restartNumberingAfterBreak="0">
     <w:nsid w:val="42F31A3D"/>
     <w:multiLevelType w:val="hybridMultilevel"/>
     <w:tmpl w:val="C8ACF818"/>
@@ -6449,7 +6933,7 @@
       </w:pPr>
     </w:lvl>
   </w:abstractNum>
-  <w:abstractNum w:abstractNumId="11" w15:restartNumberingAfterBreak="0">
+  <w:abstractNum w:abstractNumId="12" w15:restartNumberingAfterBreak="0">
     <w:nsid w:val="4AD62B0E"/>
     <w:multiLevelType w:val="hybridMultilevel"/>
     <w:tmpl w:val="283CD8E2"/>
@@ -6538,7 +7022,7 @@
       </w:pPr>
     </w:lvl>
   </w:abstractNum>
-  <w:abstractNum w:abstractNumId="12" w15:restartNumberingAfterBreak="0">
+  <w:abstractNum w:abstractNumId="13" w15:restartNumberingAfterBreak="0">
     <w:nsid w:val="50367E3B"/>
     <w:multiLevelType w:val="hybridMultilevel"/>
     <w:tmpl w:val="5DD2CC2A"/>
@@ -6627,7 +7111,7 @@
       </w:pPr>
     </w:lvl>
   </w:abstractNum>
-  <w:abstractNum w:abstractNumId="13" w15:restartNumberingAfterBreak="0">
+  <w:abstractNum w:abstractNumId="14" w15:restartNumberingAfterBreak="0">
     <w:nsid w:val="53540D8A"/>
     <w:multiLevelType w:val="hybridMultilevel"/>
     <w:tmpl w:val="BFCEB3BE"/>
@@ -6719,7 +7203,7 @@
       </w:pPr>
     </w:lvl>
   </w:abstractNum>
-  <w:abstractNum w:abstractNumId="14" w15:restartNumberingAfterBreak="0">
+  <w:abstractNum w:abstractNumId="15" w15:restartNumberingAfterBreak="0">
     <w:nsid w:val="5BF34A50"/>
     <w:multiLevelType w:val="hybridMultilevel"/>
     <w:tmpl w:val="D4E28CE2"/>
@@ -6832,7 +7316,7 @@
       </w:rPr>
     </w:lvl>
   </w:abstractNum>
-  <w:abstractNum w:abstractNumId="15" w15:restartNumberingAfterBreak="0">
+  <w:abstractNum w:abstractNumId="16" w15:restartNumberingAfterBreak="0">
     <w:nsid w:val="687E0260"/>
     <w:multiLevelType w:val="multilevel"/>
     <w:tmpl w:val="00000001"/>
@@ -6945,7 +7429,7 @@
       </w:pPr>
     </w:lvl>
   </w:abstractNum>
-  <w:abstractNum w:abstractNumId="16" w15:restartNumberingAfterBreak="0">
+  <w:abstractNum w:abstractNumId="17" w15:restartNumberingAfterBreak="0">
     <w:nsid w:val="6A482BD2"/>
     <w:multiLevelType w:val="hybridMultilevel"/>
     <w:tmpl w:val="0D7003CA"/>
@@ -7034,7 +7518,7 @@
       </w:pPr>
     </w:lvl>
   </w:abstractNum>
-  <w:abstractNum w:abstractNumId="17" w15:restartNumberingAfterBreak="0">
+  <w:abstractNum w:abstractNumId="18" w15:restartNumberingAfterBreak="0">
     <w:nsid w:val="6F3A4D3B"/>
     <w:multiLevelType w:val="hybridMultilevel"/>
     <w:tmpl w:val="6FE665EC"/>
@@ -7142,46 +7626,49 @@
     <w:abstractNumId w:val="4"/>
   </w:num>
   <w:num w:numId="6" w16cid:durableId="1278947792">
+    <w:abstractNumId w:val="11"/>
+  </w:num>
+  <w:num w:numId="7" w16cid:durableId="789278703">
+    <w:abstractNumId w:val="16"/>
+  </w:num>
+  <w:num w:numId="8" w16cid:durableId="1887600584">
+    <w:abstractNumId w:val="9"/>
+  </w:num>
+  <w:num w:numId="9" w16cid:durableId="1660890767">
+    <w:abstractNumId w:val="9"/>
+  </w:num>
+  <w:num w:numId="10" w16cid:durableId="1350720331">
+    <w:abstractNumId w:val="17"/>
+  </w:num>
+  <w:num w:numId="11" w16cid:durableId="1233858090">
     <w:abstractNumId w:val="10"/>
   </w:num>
-  <w:num w:numId="7" w16cid:durableId="789278703">
-    <w:abstractNumId w:val="15"/>
-  </w:num>
-  <w:num w:numId="8" w16cid:durableId="1887600584">
-    <w:abstractNumId w:val="8"/>
-  </w:num>
-  <w:num w:numId="9" w16cid:durableId="1660890767">
-    <w:abstractNumId w:val="8"/>
-  </w:num>
-  <w:num w:numId="10" w16cid:durableId="1350720331">
-    <w:abstractNumId w:val="16"/>
-  </w:num>
-  <w:num w:numId="11" w16cid:durableId="1233858090">
-    <w:abstractNumId w:val="9"/>
-  </w:num>
   <w:num w:numId="12" w16cid:durableId="1167869480">
-    <w:abstractNumId w:val="11"/>
+    <w:abstractNumId w:val="12"/>
   </w:num>
   <w:num w:numId="13" w16cid:durableId="324742703">
     <w:abstractNumId w:val="5"/>
   </w:num>
   <w:num w:numId="14" w16cid:durableId="994990026">
-    <w:abstractNumId w:val="6"/>
+    <w:abstractNumId w:val="7"/>
   </w:num>
   <w:num w:numId="15" w16cid:durableId="2033845112">
-    <w:abstractNumId w:val="7"/>
+    <w:abstractNumId w:val="8"/>
   </w:num>
   <w:num w:numId="16" w16cid:durableId="24211424">
-    <w:abstractNumId w:val="12"/>
+    <w:abstractNumId w:val="13"/>
   </w:num>
   <w:num w:numId="17" w16cid:durableId="718627523">
-    <w:abstractNumId w:val="13"/>
+    <w:abstractNumId w:val="14"/>
   </w:num>
   <w:num w:numId="18" w16cid:durableId="607198388">
-    <w:abstractNumId w:val="14"/>
+    <w:abstractNumId w:val="15"/>
   </w:num>
   <w:num w:numId="19" w16cid:durableId="645936791">
-    <w:abstractNumId w:val="17"/>
+    <w:abstractNumId w:val="18"/>
+  </w:num>
+  <w:num w:numId="20" w16cid:durableId="782194737">
+    <w:abstractNumId w:val="6"/>
   </w:num>
 </w:numbering>
 </file>
@@ -7192,7 +7679,7 @@
     <w:rPrDefault>
       <w:rPr>
         <w:rFonts w:ascii="Times New Roman" w:eastAsia="Times New Roman" w:hAnsi="Times New Roman" w:cs="Times New Roman"/>
-        <w:lang w:val="en-GB" w:eastAsia="en-GB" w:bidi="ar-SA"/>
+        <w:lang w:val="it-IT" w:eastAsia="it-IT" w:bidi="ar-SA"/>
       </w:rPr>
     </w:rPrDefault>
     <w:pPrDefault/>
@@ -7575,7 +8062,7 @@
     <w:lsdException w:name="Unresolved Mention" w:semiHidden="1" w:unhideWhenUsed="1"/>
     <w:lsdException w:name="Smart Link" w:semiHidden="1" w:unhideWhenUsed="1"/>
   </w:latentStyles>
-  <w:style w:type="paragraph" w:default="1" w:styleId="Normal">
+  <w:style w:type="paragraph" w:default="1" w:styleId="Normale">
     <w:name w:val="Normal"/>
     <w:qFormat/>
     <w:rsid w:val="00E178AC"/>
@@ -7588,13 +8075,12 @@
       <w:kern w:val="1"/>
       <w:sz w:val="24"/>
       <w:szCs w:val="24"/>
-      <w:lang w:val="it-IT" w:eastAsia="it-IT"/>
-    </w:rPr>
-  </w:style>
-  <w:style w:type="paragraph" w:styleId="Heading2">
+    </w:rPr>
+  </w:style>
+  <w:style w:type="paragraph" w:styleId="Titolo2">
     <w:name w:val="heading 2"/>
-    <w:basedOn w:val="Normal"/>
-    <w:next w:val="Normal"/>
+    <w:basedOn w:val="Normale"/>
+    <w:next w:val="Normale"/>
     <w:qFormat/>
     <w:rsid w:val="003E00FB"/>
     <w:pPr>
@@ -7613,11 +8099,11 @@
       <w:szCs w:val="28"/>
     </w:rPr>
   </w:style>
-  <w:style w:type="paragraph" w:styleId="Heading3">
+  <w:style w:type="paragraph" w:styleId="Titolo3">
     <w:name w:val="heading 3"/>
-    <w:basedOn w:val="Normal"/>
-    <w:next w:val="Normal"/>
-    <w:link w:val="Heading3Char"/>
+    <w:basedOn w:val="Normale"/>
+    <w:next w:val="Normale"/>
+    <w:link w:val="Titolo3Carattere"/>
     <w:uiPriority w:val="9"/>
     <w:qFormat/>
     <w:rsid w:val="003E00FB"/>
@@ -7638,13 +8124,13 @@
       <w:szCs w:val="26"/>
     </w:rPr>
   </w:style>
-  <w:style w:type="character" w:default="1" w:styleId="DefaultParagraphFont">
+  <w:style w:type="character" w:default="1" w:styleId="Carpredefinitoparagrafo">
     <w:name w:val="Default Paragraph Font"/>
     <w:uiPriority w:val="1"/>
     <w:semiHidden/>
     <w:unhideWhenUsed/>
   </w:style>
-  <w:style w:type="table" w:default="1" w:styleId="TableNormal">
+  <w:style w:type="table" w:default="1" w:styleId="Tabellanormale">
     <w:name w:val="Normal Table"/>
     <w:uiPriority w:val="99"/>
     <w:semiHidden/>
@@ -7659,7 +8145,7 @@
       </w:tblCellMar>
     </w:tblPr>
   </w:style>
-  <w:style w:type="numbering" w:default="1" w:styleId="NoList">
+  <w:style w:type="numbering" w:default="1" w:styleId="Nessunelenco">
     <w:name w:val="No List"/>
     <w:uiPriority w:val="99"/>
     <w:semiHidden/>
@@ -9097,8 +9583,8 @@
   </w:style>
   <w:style w:type="paragraph" w:customStyle="1" w:styleId="Intestazione2">
     <w:name w:val="Intestazione2"/>
-    <w:basedOn w:val="Normal"/>
-    <w:next w:val="BodyText"/>
+    <w:basedOn w:val="Normale"/>
+    <w:next w:val="Corpotesto"/>
     <w:pPr>
       <w:keepNext/>
       <w:spacing w:before="240" w:after="120"/>
@@ -9109,17 +9595,17 @@
       <w:szCs w:val="28"/>
     </w:rPr>
   </w:style>
-  <w:style w:type="paragraph" w:styleId="BodyText">
+  <w:style w:type="paragraph" w:styleId="Corpotesto">
     <w:name w:val="Body Text"/>
-    <w:basedOn w:val="Normal"/>
+    <w:basedOn w:val="Normale"/>
     <w:semiHidden/>
     <w:pPr>
       <w:spacing w:after="120"/>
     </w:pPr>
   </w:style>
-  <w:style w:type="paragraph" w:styleId="List">
+  <w:style w:type="paragraph" w:styleId="Elenco">
     <w:name w:val="List"/>
-    <w:basedOn w:val="BodyText"/>
+    <w:basedOn w:val="Corpotesto"/>
     <w:semiHidden/>
     <w:rPr>
       <w:rFonts w:cs="Tahoma"/>
@@ -9127,7 +9613,7 @@
   </w:style>
   <w:style w:type="paragraph" w:customStyle="1" w:styleId="Didascalia2">
     <w:name w:val="Didascalia2"/>
-    <w:basedOn w:val="Normal"/>
+    <w:basedOn w:val="Normale"/>
     <w:pPr>
       <w:suppressLineNumbers/>
       <w:spacing w:before="120" w:after="120"/>
@@ -9140,7 +9626,7 @@
   </w:style>
   <w:style w:type="paragraph" w:customStyle="1" w:styleId="Indice">
     <w:name w:val="Indice"/>
-    <w:basedOn w:val="Normal"/>
+    <w:basedOn w:val="Normale"/>
     <w:pPr>
       <w:suppressLineNumbers/>
     </w:pPr>
@@ -9150,7 +9636,7 @@
   </w:style>
   <w:style w:type="paragraph" w:customStyle="1" w:styleId="Contenutotabella">
     <w:name w:val="Contenuto tabella"/>
-    <w:basedOn w:val="Normal"/>
+    <w:basedOn w:val="Normale"/>
     <w:pPr>
       <w:suppressLineNumbers/>
     </w:pPr>
@@ -9179,10 +9665,10 @@
       <w:szCs w:val="32"/>
     </w:rPr>
   </w:style>
-  <w:style w:type="paragraph" w:styleId="Header">
+  <w:style w:type="paragraph" w:styleId="Intestazione">
     <w:name w:val="header"/>
-    <w:basedOn w:val="Normal"/>
-    <w:link w:val="HeaderChar"/>
+    <w:basedOn w:val="Normale"/>
+    <w:link w:val="IntestazioneCarattere"/>
     <w:semiHidden/>
     <w:pPr>
       <w:suppressLineNumbers/>
@@ -9192,10 +9678,10 @@
       </w:tabs>
     </w:pPr>
   </w:style>
-  <w:style w:type="paragraph" w:styleId="Footer">
+  <w:style w:type="paragraph" w:styleId="Pidipagina">
     <w:name w:val="footer"/>
-    <w:basedOn w:val="Normal"/>
-    <w:link w:val="FooterChar"/>
+    <w:basedOn w:val="Normale"/>
+    <w:link w:val="PidipaginaCarattere"/>
     <w:semiHidden/>
     <w:pPr>
       <w:suppressLineNumbers/>
@@ -9207,8 +9693,8 @@
   </w:style>
   <w:style w:type="paragraph" w:customStyle="1" w:styleId="Intestazione1">
     <w:name w:val="Intestazione1"/>
-    <w:basedOn w:val="Normal"/>
-    <w:next w:val="BodyText"/>
+    <w:basedOn w:val="Normale"/>
+    <w:next w:val="Corpotesto"/>
     <w:pPr>
       <w:keepNext/>
       <w:widowControl/>
@@ -9222,7 +9708,7 @@
   </w:style>
   <w:style w:type="paragraph" w:customStyle="1" w:styleId="Didascalia1">
     <w:name w:val="Didascalia1"/>
-    <w:basedOn w:val="Normal"/>
+    <w:basedOn w:val="Normale"/>
     <w:pPr>
       <w:widowControl/>
       <w:suppressLineNumbers/>
@@ -9234,9 +9720,9 @@
       <w:iCs/>
     </w:rPr>
   </w:style>
-  <w:style w:type="paragraph" w:styleId="BalloonText">
+  <w:style w:type="paragraph" w:styleId="Testofumetto">
     <w:name w:val="Balloon Text"/>
-    <w:basedOn w:val="Normal"/>
+    <w:basedOn w:val="Normale"/>
     <w:pPr>
       <w:widowControl/>
     </w:pPr>
@@ -9246,7 +9732,7 @@
       <w:szCs w:val="16"/>
     </w:rPr>
   </w:style>
-  <w:style w:type="paragraph" w:styleId="Revision">
+  <w:style w:type="paragraph" w:styleId="Revisione">
     <w:name w:val="Revision"/>
     <w:hidden/>
     <w:uiPriority w:val="71"/>
@@ -9256,10 +9742,9 @@
       <w:kern w:val="1"/>
       <w:sz w:val="24"/>
       <w:szCs w:val="24"/>
-      <w:lang w:val="it-IT" w:eastAsia="it-IT"/>
-    </w:rPr>
-  </w:style>
-  <w:style w:type="character" w:styleId="Hyperlink">
+    </w:rPr>
+  </w:style>
+  <w:style w:type="character" w:styleId="Collegamentoipertestuale">
     <w:name w:val="Hyperlink"/>
     <w:uiPriority w:val="99"/>
     <w:unhideWhenUsed/>
@@ -9269,7 +9754,7 @@
       <w:u w:val="single"/>
     </w:rPr>
   </w:style>
-  <w:style w:type="paragraph" w:styleId="TOC1">
+  <w:style w:type="paragraph" w:styleId="Sommario1">
     <w:name w:val="toc 1"/>
     <w:basedOn w:val="Indice"/>
     <w:uiPriority w:val="39"/>
@@ -9279,7 +9764,7 @@
       </w:tabs>
     </w:pPr>
   </w:style>
-  <w:style w:type="paragraph" w:styleId="TOC2">
+  <w:style w:type="paragraph" w:styleId="Sommario2">
     <w:name w:val="toc 2"/>
     <w:basedOn w:val="Indice"/>
     <w:uiPriority w:val="39"/>
@@ -9290,7 +9775,7 @@
       <w:ind w:left="283"/>
     </w:pPr>
   </w:style>
-  <w:style w:type="paragraph" w:styleId="TOC3">
+  <w:style w:type="paragraph" w:styleId="Sommario3">
     <w:name w:val="toc 3"/>
     <w:basedOn w:val="Indice"/>
     <w:uiPriority w:val="39"/>
@@ -9301,7 +9786,7 @@
       <w:ind w:left="566"/>
     </w:pPr>
   </w:style>
-  <w:style w:type="paragraph" w:styleId="TOC4">
+  <w:style w:type="paragraph" w:styleId="Sommario4">
     <w:name w:val="toc 4"/>
     <w:basedOn w:val="Indice"/>
     <w:semiHidden/>
@@ -9312,7 +9797,7 @@
       <w:ind w:left="849"/>
     </w:pPr>
   </w:style>
-  <w:style w:type="paragraph" w:styleId="TOC5">
+  <w:style w:type="paragraph" w:styleId="Sommario5">
     <w:name w:val="toc 5"/>
     <w:basedOn w:val="Indice"/>
     <w:semiHidden/>
@@ -9323,10 +9808,10 @@
       <w:ind w:left="1132"/>
     </w:pPr>
   </w:style>
-  <w:style w:type="paragraph" w:styleId="Index1">
+  <w:style w:type="paragraph" w:styleId="Indice1">
     <w:name w:val="index 1"/>
-    <w:basedOn w:val="Normal"/>
-    <w:next w:val="Normal"/>
+    <w:basedOn w:val="Normale"/>
+    <w:next w:val="Normale"/>
     <w:autoRedefine/>
     <w:uiPriority w:val="99"/>
     <w:unhideWhenUsed/>
@@ -9335,11 +9820,11 @@
       <w:ind w:left="240" w:hanging="240"/>
     </w:pPr>
   </w:style>
-  <w:style w:type="paragraph" w:styleId="Title">
+  <w:style w:type="paragraph" w:styleId="Titolo">
     <w:name w:val="Title"/>
-    <w:basedOn w:val="Normal"/>
-    <w:next w:val="Normal"/>
-    <w:link w:val="TitleChar"/>
+    <w:basedOn w:val="Normale"/>
+    <w:next w:val="Normale"/>
+    <w:link w:val="TitoloCarattere"/>
     <w:uiPriority w:val="10"/>
     <w:qFormat/>
     <w:rsid w:val="003E00FB"/>
@@ -9357,9 +9842,9 @@
       <w:szCs w:val="32"/>
     </w:rPr>
   </w:style>
-  <w:style w:type="character" w:customStyle="1" w:styleId="TitleChar">
-    <w:name w:val="Title Char"/>
-    <w:link w:val="Title"/>
+  <w:style w:type="character" w:customStyle="1" w:styleId="TitoloCarattere">
+    <w:name w:val="Titolo Carattere"/>
+    <w:link w:val="Titolo"/>
     <w:uiPriority w:val="10"/>
     <w:rsid w:val="003E00FB"/>
     <w:rPr>
@@ -9371,9 +9856,9 @@
       <w:szCs w:val="32"/>
     </w:rPr>
   </w:style>
-  <w:style w:type="character" w:customStyle="1" w:styleId="Heading3Char">
-    <w:name w:val="Heading 3 Char"/>
-    <w:link w:val="Heading3"/>
+  <w:style w:type="character" w:customStyle="1" w:styleId="Titolo3Carattere">
+    <w:name w:val="Titolo 3 Carattere"/>
+    <w:link w:val="Titolo3"/>
     <w:uiPriority w:val="9"/>
     <w:rsid w:val="003E00FB"/>
     <w:rPr>
@@ -9385,10 +9870,10 @@
       <w:szCs w:val="26"/>
     </w:rPr>
   </w:style>
-  <w:style w:type="paragraph" w:styleId="Index2">
+  <w:style w:type="paragraph" w:styleId="Indice2">
     <w:name w:val="index 2"/>
-    <w:basedOn w:val="Normal"/>
-    <w:next w:val="Normal"/>
+    <w:basedOn w:val="Normale"/>
+    <w:next w:val="Normale"/>
     <w:autoRedefine/>
     <w:uiPriority w:val="99"/>
     <w:unhideWhenUsed/>
@@ -9397,10 +9882,10 @@
       <w:ind w:left="480" w:hanging="240"/>
     </w:pPr>
   </w:style>
-  <w:style w:type="paragraph" w:styleId="Index3">
+  <w:style w:type="paragraph" w:styleId="Indice3">
     <w:name w:val="index 3"/>
-    <w:basedOn w:val="Normal"/>
-    <w:next w:val="Normal"/>
+    <w:basedOn w:val="Normale"/>
+    <w:next w:val="Normale"/>
     <w:autoRedefine/>
     <w:uiPriority w:val="99"/>
     <w:unhideWhenUsed/>
@@ -9409,10 +9894,10 @@
       <w:ind w:left="720" w:hanging="240"/>
     </w:pPr>
   </w:style>
-  <w:style w:type="paragraph" w:styleId="Index4">
+  <w:style w:type="paragraph" w:styleId="Indice4">
     <w:name w:val="index 4"/>
-    <w:basedOn w:val="Normal"/>
-    <w:next w:val="Normal"/>
+    <w:basedOn w:val="Normale"/>
+    <w:next w:val="Normale"/>
     <w:autoRedefine/>
     <w:uiPriority w:val="99"/>
     <w:unhideWhenUsed/>
@@ -9421,10 +9906,10 @@
       <w:ind w:left="960" w:hanging="240"/>
     </w:pPr>
   </w:style>
-  <w:style w:type="paragraph" w:styleId="Index5">
+  <w:style w:type="paragraph" w:styleId="Indice5">
     <w:name w:val="index 5"/>
-    <w:basedOn w:val="Normal"/>
-    <w:next w:val="Normal"/>
+    <w:basedOn w:val="Normale"/>
+    <w:next w:val="Normale"/>
     <w:autoRedefine/>
     <w:uiPriority w:val="99"/>
     <w:unhideWhenUsed/>
@@ -9433,10 +9918,10 @@
       <w:ind w:left="1200" w:hanging="240"/>
     </w:pPr>
   </w:style>
-  <w:style w:type="paragraph" w:styleId="Index6">
+  <w:style w:type="paragraph" w:styleId="Indice6">
     <w:name w:val="index 6"/>
-    <w:basedOn w:val="Normal"/>
-    <w:next w:val="Normal"/>
+    <w:basedOn w:val="Normale"/>
+    <w:next w:val="Normale"/>
     <w:autoRedefine/>
     <w:uiPriority w:val="99"/>
     <w:unhideWhenUsed/>
@@ -9445,10 +9930,10 @@
       <w:ind w:left="1440" w:hanging="240"/>
     </w:pPr>
   </w:style>
-  <w:style w:type="paragraph" w:styleId="Index7">
+  <w:style w:type="paragraph" w:styleId="Indice7">
     <w:name w:val="index 7"/>
-    <w:basedOn w:val="Normal"/>
-    <w:next w:val="Normal"/>
+    <w:basedOn w:val="Normale"/>
+    <w:next w:val="Normale"/>
     <w:autoRedefine/>
     <w:uiPriority w:val="99"/>
     <w:unhideWhenUsed/>
@@ -9457,10 +9942,10 @@
       <w:ind w:left="1680" w:hanging="240"/>
     </w:pPr>
   </w:style>
-  <w:style w:type="paragraph" w:styleId="Index8">
+  <w:style w:type="paragraph" w:styleId="Indice8">
     <w:name w:val="index 8"/>
-    <w:basedOn w:val="Normal"/>
-    <w:next w:val="Normal"/>
+    <w:basedOn w:val="Normale"/>
+    <w:next w:val="Normale"/>
     <w:autoRedefine/>
     <w:uiPriority w:val="99"/>
     <w:unhideWhenUsed/>
@@ -9469,10 +9954,10 @@
       <w:ind w:left="1920" w:hanging="240"/>
     </w:pPr>
   </w:style>
-  <w:style w:type="paragraph" w:styleId="Index9">
+  <w:style w:type="paragraph" w:styleId="Indice9">
     <w:name w:val="index 9"/>
-    <w:basedOn w:val="Normal"/>
-    <w:next w:val="Normal"/>
+    <w:basedOn w:val="Normale"/>
+    <w:next w:val="Normale"/>
     <w:autoRedefine/>
     <w:uiPriority w:val="99"/>
     <w:unhideWhenUsed/>
@@ -9481,18 +9966,18 @@
       <w:ind w:left="2160" w:hanging="240"/>
     </w:pPr>
   </w:style>
-  <w:style w:type="paragraph" w:styleId="IndexHeading">
+  <w:style w:type="paragraph" w:styleId="Titoloindice">
     <w:name w:val="index heading"/>
-    <w:basedOn w:val="Normal"/>
-    <w:next w:val="Index1"/>
+    <w:basedOn w:val="Normale"/>
+    <w:next w:val="Indice1"/>
     <w:uiPriority w:val="99"/>
     <w:unhideWhenUsed/>
     <w:rsid w:val="00B51734"/>
   </w:style>
-  <w:style w:type="paragraph" w:styleId="TOC6">
+  <w:style w:type="paragraph" w:styleId="Sommario6">
     <w:name w:val="toc 6"/>
-    <w:basedOn w:val="Normal"/>
-    <w:next w:val="Normal"/>
+    <w:basedOn w:val="Normale"/>
+    <w:next w:val="Normale"/>
     <w:autoRedefine/>
     <w:uiPriority w:val="39"/>
     <w:unhideWhenUsed/>
@@ -9501,10 +9986,10 @@
       <w:ind w:left="1200"/>
     </w:pPr>
   </w:style>
-  <w:style w:type="paragraph" w:styleId="TOC7">
+  <w:style w:type="paragraph" w:styleId="Sommario7">
     <w:name w:val="toc 7"/>
-    <w:basedOn w:val="Normal"/>
-    <w:next w:val="Normal"/>
+    <w:basedOn w:val="Normale"/>
+    <w:next w:val="Normale"/>
     <w:autoRedefine/>
     <w:uiPriority w:val="39"/>
     <w:unhideWhenUsed/>
@@ -9513,10 +9998,10 @@
       <w:ind w:left="1440"/>
     </w:pPr>
   </w:style>
-  <w:style w:type="paragraph" w:styleId="TOC8">
+  <w:style w:type="paragraph" w:styleId="Sommario8">
     <w:name w:val="toc 8"/>
-    <w:basedOn w:val="Normal"/>
-    <w:next w:val="Normal"/>
+    <w:basedOn w:val="Normale"/>
+    <w:next w:val="Normale"/>
     <w:autoRedefine/>
     <w:uiPriority w:val="39"/>
     <w:unhideWhenUsed/>
@@ -9525,10 +10010,10 @@
       <w:ind w:left="1680"/>
     </w:pPr>
   </w:style>
-  <w:style w:type="paragraph" w:styleId="TOC9">
+  <w:style w:type="paragraph" w:styleId="Sommario9">
     <w:name w:val="toc 9"/>
-    <w:basedOn w:val="Normal"/>
-    <w:next w:val="Normal"/>
+    <w:basedOn w:val="Normale"/>
+    <w:next w:val="Normale"/>
     <w:autoRedefine/>
     <w:uiPriority w:val="39"/>
     <w:unhideWhenUsed/>
@@ -9548,12 +10033,12 @@
       <w:kern w:val="1"/>
       <w:sz w:val="22"/>
       <w:szCs w:val="22"/>
-      <w:lang w:eastAsia="ar-SA"/>
+      <w:lang w:val="en-GB" w:eastAsia="ar-SA"/>
     </w:rPr>
   </w:style>
   <w:style w:type="paragraph" w:customStyle="1" w:styleId="ColorfulList-Accent11">
     <w:name w:val="Colorful List - Accent 11"/>
-    <w:basedOn w:val="Normal"/>
+    <w:basedOn w:val="Normale"/>
     <w:qFormat/>
     <w:rsid w:val="00231495"/>
     <w:pPr>
@@ -9568,7 +10053,7 @@
       <w:szCs w:val="22"/>
     </w:rPr>
   </w:style>
-  <w:style w:type="character" w:styleId="UnresolvedMention">
+  <w:style w:type="character" w:styleId="Menzionenonrisolta">
     <w:name w:val="Unresolved Mention"/>
     <w:uiPriority w:val="99"/>
     <w:semiHidden/>
@@ -9579,7 +10064,7 @@
       <w:shd w:val="clear" w:color="auto" w:fill="E1DFDD"/>
     </w:rPr>
   </w:style>
-  <w:style w:type="character" w:styleId="FollowedHyperlink">
+  <w:style w:type="character" w:styleId="Collegamentovisitato">
     <w:name w:val="FollowedHyperlink"/>
     <w:uiPriority w:val="99"/>
     <w:semiHidden/>
@@ -9590,9 +10075,9 @@
       <w:u w:val="single"/>
     </w:rPr>
   </w:style>
-  <w:style w:type="character" w:customStyle="1" w:styleId="HeaderChar">
-    <w:name w:val="Header Char"/>
-    <w:link w:val="Header"/>
+  <w:style w:type="character" w:customStyle="1" w:styleId="IntestazioneCarattere">
+    <w:name w:val="Intestazione Carattere"/>
+    <w:link w:val="Intestazione"/>
     <w:semiHidden/>
     <w:rsid w:val="00E178AC"/>
     <w:rPr>
@@ -9602,9 +10087,9 @@
       <w:szCs w:val="24"/>
     </w:rPr>
   </w:style>
-  <w:style w:type="character" w:customStyle="1" w:styleId="FooterChar">
-    <w:name w:val="Footer Char"/>
-    <w:link w:val="Footer"/>
+  <w:style w:type="character" w:customStyle="1" w:styleId="PidipaginaCarattere">
+    <w:name w:val="Piè di pagina Carattere"/>
+    <w:link w:val="Pidipagina"/>
     <w:semiHidden/>
     <w:rsid w:val="004E5C0A"/>
     <w:rPr>
@@ -9615,9 +10100,9 @@
       <w:lang w:val="it-IT" w:eastAsia="it-IT"/>
     </w:rPr>
   </w:style>
-  <w:style w:type="table" w:styleId="TableGrid">
+  <w:style w:type="table" w:styleId="Grigliatabella">
     <w:name w:val="Table Grid"/>
-    <w:basedOn w:val="TableNormal"/>
+    <w:basedOn w:val="Tabellanormale"/>
     <w:uiPriority w:val="59"/>
     <w:rsid w:val="00655FCD"/>
     <w:tblPr>

</xml_diff>

<commit_message>
Modifica dei scenari d'uso del problemstatement
</commit_message>
<xml_diff>
--- a/problemstatment.docx
+++ b/problemstatment.docx
@@ -4798,6 +4798,75 @@
       <w:pPr>
         <w:ind w:left="360"/>
       </w:pPr>
+    </w:p>
+    <w:p>
+      <w:pPr>
+        <w:ind w:left="360"/>
+      </w:pPr>
+    </w:p>
+    <w:p>
+      <w:pPr>
+        <w:ind w:left="360"/>
+      </w:pPr>
+    </w:p>
+    <w:p>
+      <w:pPr>
+        <w:ind w:left="360"/>
+      </w:pPr>
+    </w:p>
+    <w:p>
+      <w:pPr>
+        <w:ind w:left="360"/>
+      </w:pPr>
+    </w:p>
+    <w:p>
+      <w:pPr>
+        <w:ind w:left="360"/>
+      </w:pPr>
+    </w:p>
+    <w:p>
+      <w:pPr>
+        <w:ind w:left="360"/>
+      </w:pPr>
+    </w:p>
+    <w:p>
+      <w:pPr>
+        <w:ind w:left="360"/>
+      </w:pPr>
+      <w:r>
+        <w:lastRenderedPageBreak/>
+        <w:t>SC 4.</w:t>
+      </w:r>
+      <w:r>
+        <w:t>1</w:t>
+      </w:r>
+      <w:r>
+        <w:t xml:space="preserve"> Cliente aggiunge dei prodotti da acquistare per poi ripensarci</w:t>
+      </w:r>
+    </w:p>
+    <w:p/>
+    <w:p>
+      <w:pPr>
+        <w:ind w:left="360"/>
+      </w:pPr>
+      <w:r>
+        <w:t>Maria Pia, utente registrato, sta cercando un regalo di compleanno per il suo amico, appassionato di vinili. Decide di esplorare il sito web Record Road in cerca di qualcosa che possa entusiasmarlo. Naviga nel catalogo, dove trova una vasta selezione di vinili di diversi generi musicali. I vinili nella homepage sono visualizzati in modo casuale ogni volta che l'utente accede alla pagina principale. Per seguire i gusti dell'amico, Maria Pia decide di filtrare il catalogo per genere, selezionando "Rock" e sotto-genere "Classico". In questo modo, vengono visualizzati solo i vinili che corrispondono a tali criteri. Tra le opzioni proposte, Maria Pia nota una collezione di vinili classici dei Beatles e decide di esaminare il primo album, "Please Please Me". Cliccando su questo album, accede a una pagina dettagliata del prodotto, dove trova una descrizione approfondita e verifica la disponibilità del vinile nel magazzino. Dato che è già registrata, Maria Pia può immediatamente aggiungere il vinile al carrello senza dover effettuare l'accesso. Soddisfatta della sua scelta, procede direttamente all'acquisto. Maria Pia verifica il carrello, conferma l'ordine e completa il pagamento, assicurandosi di fornire l'indirizzo di spedizione per il regalo di compleanno del suo amico appassionato di musica.</w:t>
+      </w:r>
+    </w:p>
+    <w:p>
+      <w:pPr>
+        <w:ind w:left="360"/>
+      </w:pPr>
+    </w:p>
+    <w:p>
+      <w:pPr>
+        <w:ind w:left="360"/>
+      </w:pPr>
+    </w:p>
+    <w:p>
+      <w:pPr>
+        <w:ind w:left="360"/>
+      </w:pPr>
       <w:r>
         <w:t xml:space="preserve">SC </w:t>
       </w:r>
@@ -4805,7 +4874,13 @@
         <w:t>4</w:t>
       </w:r>
       <w:r>
-        <w:t xml:space="preserve">.1 </w:t>
+        <w:t>.</w:t>
+      </w:r>
+      <w:r>
+        <w:t>2</w:t>
+      </w:r>
+      <w:r>
+        <w:t xml:space="preserve"> </w:t>
       </w:r>
       <w:r>
         <w:t xml:space="preserve">Tentativo di acquisto da parte di un utente non registrato </w:t>
@@ -4821,30 +4896,129 @@
         <w:ind w:left="360"/>
       </w:pPr>
       <w:r>
-        <w:t xml:space="preserve">L'utente Maria Pia è alla ricerca di un regalo di compleanno per il suo amico, appassionato di vinili. Decide di esplorare il sito web Record Road in cerca di qualcosa che possa entusiasmarlo. Naviga nel catalogo, dove trova una vasta selezione di vinili di diversi generi musicali. I vinili nella homepage sono visualizzati in modo casuale ogni volta che l'utente accede alla pagina principale. Per seguire i gusti dell'amico, Maria Pia decide di filtrare il catalogo per genere, </w:t>
+        <w:t xml:space="preserve">L'utente Maria Pia è alla ricerca di un regalo di compleanno per il suo amico, appassionato di vinili. Decide di esplorare il sito web Record Road in cerca di qualcosa che possa entusiasmarlo. Naviga nel catalogo, dove trova una vasta selezione di vinili di diversi generi musicali. I vinili nella homepage sono visualizzati in modo casuale ogni volta che l'utente accede alla pagina principale. Per seguire i gusti dell'amico, Maria Pia decide di filtrare il catalogo per genere, selezionando "Rock" e sotto-genere "Classico". In questo modo, vengono visualizzati solo i vinili che corrispondono a tali criteri. Tra le opzioni proposte, Maria Pia nota una collezione di vinili classici dei Beatles e decide di esaminare il primo album, "Please Please Me". Cliccando su questo album, accede a una pagina dettagliata del prodotto, dove trova una descrizione approfondita e verifica la disponibilità del vinile nel magazzino. Dopo aver confermato la disponibilità, Maria Pia </w:t>
+      </w:r>
+      <w:r>
+        <w:t>noterà un messaggio che reciterà: “vuoi acquistare questo vinile? Registrati qui. O accedi”</w:t>
+      </w:r>
+      <w:r>
+        <w:t xml:space="preserve"> </w:t>
+      </w:r>
+      <w:r>
+        <w:t>Accedi e registrati, possono essere cliccati per effettuare le relative operazioni. Dato che Maria Pia non ha un account per questo sito, opta per la registrazione cliccando su registrati.</w:t>
+      </w:r>
+    </w:p>
+    <w:p>
+      <w:pPr>
+        <w:ind w:left="360"/>
+      </w:pPr>
+      <w:r>
+        <w:t>Maria Pia si troverà davanti nella pagina di registrazione</w:t>
+      </w:r>
+      <w:r>
+        <w:t>:</w:t>
+      </w:r>
+      <w:r>
+        <w:t xml:space="preserve"> dove </w:t>
+      </w:r>
+      <w:r>
+        <w:t>verranno presentati dei campi obbligatori da riempire, ovvero: nome, cognome, password e-mail e sesso.</w:t>
+      </w:r>
+      <w:r>
+        <w:t xml:space="preserve"> E un pulsante che permetterà la registrazione alternativa attraverso Google.</w:t>
+      </w:r>
+      <w:r>
+        <w:t xml:space="preserve"> Maria Pia </w:t>
+      </w:r>
+      <w:r>
+        <w:t xml:space="preserve">decide di non utilizzare Google e </w:t>
+      </w:r>
+      <w:r>
+        <w:t>compila questi campi scegliendo una password a suo piacere</w:t>
+      </w:r>
+      <w:r>
+        <w:t>,</w:t>
+      </w:r>
+      <w:r>
+        <w:t xml:space="preserve"> Maria Pia nota che vi sono anche dei campi per inserimento del suo domicilio e di un numero di telefono entrambi opzionali, decide di inserire i dati del suo domicilio, mentre lascia vuoto il campo del numero del telefono.</w:t>
+      </w:r>
+    </w:p>
+    <w:p>
+      <w:pPr>
+        <w:ind w:left="360"/>
+      </w:pPr>
+      <w:r>
+        <w:t>E infine clicca sul pulsante per registrarsi.</w:t>
+      </w:r>
+    </w:p>
+    <w:p>
+      <w:pPr>
+        <w:ind w:left="360"/>
+      </w:pPr>
+      <w:r>
+        <w:t xml:space="preserve">Poiché si è registrato compilando i campi e non utilizzando Google il sistema le comunica che ha necessità di validare il suo indirizzo e-mail cliccando un link inviatole alla mail fornita. Maria Pia allora accederà alla propria e-mail troverà un nuovo messaggio da parte del sito </w:t>
       </w:r>
       <w:r>
         <w:lastRenderedPageBreak/>
-        <w:t>selezionando "Rock" e sotto-genere "Classico". In questo modo, vengono visualizzati solo i vinili che corrispondono a tali criteri. Tra le opzioni proposte, Maria Pia nota una collezione di vinili classici dei Beatles e decide di esaminare il primo album, "Please Please Me". Cliccando su questo album, accede a una pagina dettagliata del prodotto, dove trova una descrizione approfondita e verifica la disponibilità del vinile nel magazzino. Dopo aver confermato la disponibilità, Maria Pia tenta di aggiungere il vinile al carrello. Tuttavia, il sistema la avvisa che per procedere all'acquisto deve effettuare l'accesso o registrarsi. Viene quindi reindirizzata alla pagina di login, dove può facilmente accedere se già ha un account o passare alla pagina di registrazione per crearne uno nuovo, utilizzando il nome Maria Pia. Dopo essersi registrata con successo e aver effettuato l'accesso, Maria Pia può finalmente tornare alla pagina del vinile desiderato, aggiungerlo al carrello e procedere al pagamento per completare l'acquisto del regalo di compleanno per il suo amico appassionato di musica.</w:t>
+        <w:t>Record Road e una volta visualizzato cliccherà sul link di conferma; a quel punto l’utente Maria Pia si troverà nella pagina del vinile che aveva visualizzato precedentemente ma stavolta come utente cliente.</w:t>
       </w:r>
     </w:p>
     <w:p>
       <w:pPr>
         <w:ind w:left="360"/>
       </w:pPr>
+      <w:r>
+        <w:t>Noterà che vicino al prodotto e comparso il pulsante aggiungi al carrello, che Maria Pia cliccherà</w:t>
+      </w:r>
+      <w:r>
+        <w:t xml:space="preserve">. </w:t>
+      </w:r>
     </w:p>
     <w:p>
       <w:pPr>
         <w:ind w:left="360"/>
       </w:pPr>
       <w:r>
+        <w:t>Fatto ciò, l’utente Maria Pia verrà portato nella pagina Carrello dove vedrà inserito il vinile da lei selezionato.</w:t>
+      </w:r>
+    </w:p>
+    <w:p>
+      <w:pPr>
+        <w:ind w:left="360"/>
+      </w:pPr>
+      <w:r>
+        <w:t>Troverà un pulsante per effettuare l’ordine, e una volta cliccato verrà portato alla pagina di checkout.</w:t>
+      </w:r>
+    </w:p>
+    <w:p>
+      <w:pPr>
+        <w:ind w:left="360"/>
+      </w:pPr>
+    </w:p>
+    <w:p>
+      <w:pPr>
+        <w:ind w:left="360"/>
+      </w:pPr>
+      <w:r>
         <w:t xml:space="preserve">SC </w:t>
       </w:r>
       <w:r>
         <w:t>4</w:t>
       </w:r>
       <w:r>
-        <w:t>.2 Acquisto di un prodotto da un utente registrato</w:t>
+        <w:t xml:space="preserve">.3 </w:t>
+      </w:r>
+      <w:r>
+        <w:t>Il gestore</w:t>
+      </w:r>
+      <w:r>
+        <w:t xml:space="preserve"> dell’ordine</w:t>
+      </w:r>
+      <w:r>
+        <w:t xml:space="preserve"> </w:t>
+      </w:r>
+      <w:r>
+        <w:t>annulla un ordine</w:t>
       </w:r>
     </w:p>
     <w:p/>
@@ -4853,133 +5027,120 @@
         <w:ind w:left="360"/>
       </w:pPr>
       <w:r>
-        <w:t>Maria Pia, utente registrato, sta cercando un regalo di compleanno per il suo amico, appassionato di vinili. Decide di esplorare il sito web Record Road in cerca di qualcosa che possa entusiasmarlo. Naviga nel catalogo, dove trova una vasta selezione di vinili di diversi generi musicali. I vinili nella homepage sono visualizzati in modo casuale ogni volta che l'utente accede alla pagina principale.</w:t>
+        <w:t>Il gestore</w:t>
+      </w:r>
+      <w:r>
+        <w:t xml:space="preserve"> Marc</w:t>
+      </w:r>
+      <w:r>
+        <w:t>o</w:t>
+      </w:r>
+      <w:r>
+        <w:t>, precedentemente autenticato dal sistema riceve una notifica</w:t>
+      </w:r>
+      <w:r>
+        <w:t xml:space="preserve">, </w:t>
+      </w:r>
+      <w:r>
+        <w:t>di un nuovo ordine effettuato che il sistema assegnato a lui per l’evasione</w:t>
+      </w:r>
+      <w:r>
+        <w:t>. Va nella pagina per gestire gli ordini e seleziona l’ordine appena ricevuto</w:t>
+      </w:r>
+      <w:r>
+        <w:t>,</w:t>
       </w:r>
       <w:r>
         <w:t xml:space="preserve"> </w:t>
       </w:r>
       <w:r>
-        <w:t>Per seguire i gusti dell'amico, Maria Pia decide di filtrare il catalogo per genere, selezionando "Rock" e sotto-genere "Classico". In questo modo, vengono visualizzati solo i vinili che corrispondono a tali criteri. Tra le opzioni proposte, Maria Pia nota una collezione di vinili classici dei Beatles e decide di esaminare il primo album, "Please Please Me". Cliccando su questo album, accede a una pagina dettagliata del prodotto, dove trova una descrizione approfondita e verifica la disponibilità del vinile nel magazzino.</w:t>
+        <w:t>e</w:t>
+      </w:r>
+      <w:r>
+        <w:t xml:space="preserve"> vede che nel magazzino </w:t>
+      </w:r>
+      <w:r>
+        <w:t xml:space="preserve">alcuni dei prodotti ordinati si sono danneggiati. Il gestore deve per tanto annullare l’ordine. Il gestore clicca sul pulsante apposito presente nella pagina dettaglio dell’ordine. Si aprirà una finestra di testo in cui il gestore dovrà specificare la motivazione dell’annullamento prima di procedere. Il gestore scriverà nella </w:t>
+      </w:r>
+      <w:r>
+        <w:t>casella</w:t>
+      </w:r>
+      <w:r>
+        <w:t xml:space="preserve"> testuale: “Gentile cliente il prodotto da </w:t>
+      </w:r>
+      <w:r>
+        <w:t>lei ordinato, purtroppo è risultato che alcuni prodotti da lei ordinati sono risultati danneggiati; quindi, non conformi alla spedizione; per tanto siamo costretti con nostro dispiacere, ad annullare l’ordine da lei effettuato e procederemo con il rimborso. Ci scusiamo per il disagio”. Specificato la motivazione, il gestore potrà finalmente cliccare il pulsante per annullare l’ordine. Dopo, fatto ciò, il gestore vedrà un messaggio di attesa, mentre il sistema comunica a PayPal di annullare la transizione; una volta completata l’operazione, comparirà su schermo il messaggio “ordine annullato correttamente”, e il gestore si troverà sulla pagina del dettaglio ordine in questione, il cui stato sarà contrassegnato come annullato.</w:t>
+      </w:r>
+    </w:p>
+    <w:p>
+      <w:pPr>
+        <w:ind w:left="360"/>
+      </w:pPr>
+    </w:p>
+    <w:p>
+      <w:pPr>
+        <w:ind w:left="360"/>
+      </w:pPr>
+      <w:r>
+        <w:t xml:space="preserve">SC </w:t>
+      </w:r>
+      <w:r>
+        <w:t>4</w:t>
+      </w:r>
+      <w:r>
+        <w:t xml:space="preserve">.4 </w:t>
+      </w:r>
+      <w:r>
+        <w:t>Aggiunta/Modifica di un prodotto nell’inventario</w:t>
+      </w:r>
+    </w:p>
+    <w:p>
+      <w:pPr>
+        <w:ind w:left="360"/>
+      </w:pPr>
+    </w:p>
+    <w:p>
+      <w:pPr>
+        <w:ind w:left="360"/>
+      </w:pPr>
+      <w:r>
+        <w:t>Oggi, presso il magazzino principale di Acerra, sono arrivati nuovi rifornimenti di vinili, che comprendono sia prodotti in esaurimento o esauriti già presenti sul sito, sia prodotti totalmente nuovi. Sarà il compito del gestore del catalogo aggiornare queste informazioni all'interno del catalogo di Record Road. Accede dunque al sito utilizzando le sue credenziali dalla pagina di Login per il lato amministrativo e, dopo essere stato riconosciuto dal sistema come "gestore del catalogo", accede alla propria Area Amministrativa per modificare e aggiungere i prodotti.</w:t>
       </w:r>
       <w:r>
         <w:t xml:space="preserve"> </w:t>
       </w:r>
-      <w:r>
-        <w:t>Dato che è già registrata, Maria Pia può immediatamente aggiungere il vinile al carrello senza dover effettuare l'accesso. Soddisfatta della sua scelta, procede direttamente all'acquisto. Maria Pia verifica il carrello, conferma l'ordine e completa il pagamento, assicurandosi di fornire l'indirizzo di spedizione per il regalo di compleanno del suo amico appassionato di musica.</w:t>
-      </w:r>
     </w:p>
     <w:p>
       <w:pPr>
         <w:ind w:left="360"/>
       </w:pPr>
-    </w:p>
-    <w:p>
-      <w:pPr>
-        <w:ind w:left="360"/>
-      </w:pPr>
-      <w:r>
-        <w:t xml:space="preserve">SC </w:t>
-      </w:r>
-      <w:r>
-        <w:t>4</w:t>
-      </w:r>
-      <w:r>
-        <w:t xml:space="preserve">.3 </w:t>
-      </w:r>
-      <w:r>
-        <w:t>Il gestore del sistema riceve l’ordine</w:t>
-      </w:r>
-    </w:p>
-    <w:p/>
-    <w:p>
-      <w:pPr>
-        <w:ind w:left="360"/>
-      </w:pPr>
-      <w:r>
-        <w:t>Una volta che il sistema ha elaborato l'ordine, questo viene automaticamente assegnato, seguendo le politiche aziendali di distribuzione del carico di lavoro, a un responsabile degli ordini. Il responsabile si occuperà di aggiornare lo stato dell'ordine come "Spedito" tramite l'apposita pagina disponibile nel pannello amministrativo. L'accesso a questa pagina è riservato al personale aziendale e richiede l'autenticazione attraverso una specifica pagina di login, accessibile esclusivamente ai dipendenti. Il responsabile dell'ordine verifica la disponibilità del prodotto in magazzino e procede ad assegnarlo al servizio di spedizione. Solo dopo questa verifica e assegnazione, l'ordine viene segnato come "Spedito" nel sistema, consentendo al cliente di monitorare lo stato della consegna.</w:t>
-      </w:r>
-    </w:p>
-    <w:p>
-      <w:pPr>
-        <w:ind w:left="360"/>
-      </w:pPr>
-    </w:p>
-    <w:p>
-      <w:pPr>
-        <w:ind w:left="360"/>
-      </w:pPr>
-    </w:p>
-    <w:p>
-      <w:pPr>
-        <w:ind w:left="360"/>
-      </w:pPr>
-    </w:p>
-    <w:p>
-      <w:pPr>
-        <w:ind w:left="360"/>
-      </w:pPr>
-    </w:p>
-    <w:p>
-      <w:pPr>
-        <w:ind w:left="360"/>
-      </w:pPr>
+      <w:r>
+        <w:t>Il gestore del catalogo inizia aggiornando le quantità dei vari vinili già presenti nel catalogo. Seleziona il vinile da aggiornare tramite un menu a tendina, poi procede alla modifica del campo "Quantità". Dopo aver premuto il tasto Invio, il vinile sarà perfettamente aggiornato e pronto per l'acquisto.</w:t>
+      </w:r>
+      <w:r>
+        <w:t xml:space="preserve"> </w:t>
+      </w:r>
+      <w:r>
+        <w:t>Successivamente, il gestore del catalogo aggiunge i nuovi vinili al sito. Accede all'apposita pagina nella sua Area Amministrativa e, tramite l'apposito form, procede all'inserimento dei vari campi, tra cui: EAN, Nome, Immagine del Prodotto, Prezzo, Quantità</w:t>
+      </w:r>
+      <w:r>
+        <w:t>, Aggiunta il genere</w:t>
+      </w:r>
+      <w:r>
+        <w:t>.</w:t>
+      </w:r>
+      <w:r>
+        <w:t xml:space="preserve"> Dopo aver premuto il tasto Invio, il vinile sarà correttamente inserito nel catalogo.</w:t>
+      </w:r>
+      <w:r>
+        <w:t xml:space="preserve"> </w:t>
+      </w:r>
+      <w:r>
+        <w:t xml:space="preserve">Il gestore del catalogo, notando che ci sono molti vinili nel catalogo che non vengono aggiornati da molto tempo e sono fuori produzione, decide di rimuoverli dal catalogo con </w:t>
+      </w:r>
       <w:r>
         <w:lastRenderedPageBreak/>
-        <w:t xml:space="preserve">SC </w:t>
-      </w:r>
-      <w:r>
-        <w:t>4</w:t>
-      </w:r>
-      <w:r>
-        <w:t xml:space="preserve">.4 </w:t>
-      </w:r>
-      <w:r>
-        <w:t>Aggiunta/Modifica di un prodotto nell’inventario</w:t>
-      </w:r>
-    </w:p>
-    <w:p>
-      <w:pPr>
-        <w:ind w:left="360"/>
-      </w:pPr>
-    </w:p>
-    <w:p>
-      <w:pPr>
-        <w:ind w:left="360"/>
-      </w:pPr>
-      <w:r>
-        <w:t>Oggi, presso il magazzino principale di Acerra, sono arrivati nuovi rifornimenti di vinili, che comprendono sia prodotti in esaurimento o esauriti già presenti sul sito, sia prodotti totalmente nuovi. Sarà il compito del gestore del catalogo aggiornare queste informazioni all'interno del catalogo di Record Road. Accede dunque al sito utilizzando le sue credenziali dalla pagina di Login per il lato amministrativo e, dopo essere stato riconosciuto dal sistema come "gestore del catalogo", accede alla propria Area Amministrativa per modificare e aggiungere i prodotti.</w:t>
-      </w:r>
-      <w:r>
-        <w:t xml:space="preserve"> </w:t>
-      </w:r>
-    </w:p>
-    <w:p>
-      <w:pPr>
-        <w:ind w:left="360"/>
-      </w:pPr>
-      <w:r>
-        <w:t>Il gestore del catalogo inizia aggiornando le quantità dei vari vinili già presenti nel catalogo. Seleziona il vinile da aggiornare tramite un menu a tendina, poi procede alla modifica del campo "Quantità". Dopo aver premuto il tasto Invio, il vinile sarà perfettamente aggiornato e pronto per l'acquisto.</w:t>
-      </w:r>
-      <w:r>
-        <w:t xml:space="preserve"> </w:t>
-      </w:r>
-      <w:r>
-        <w:t>Successivamente, il gestore del catalogo aggiunge i nuovi vinili al sito. Accede all'apposita pagina nella sua Area Amministrativa e, tramite l'apposito form, procede all'inserimento dei vari campi, tra cui: EAN, Nome, Immagine del Prodotto, Prezzo, Quantità</w:t>
-      </w:r>
-      <w:r>
-        <w:t>, Aggiunta il genere</w:t>
-      </w:r>
-      <w:r>
-        <w:t>.</w:t>
-      </w:r>
-      <w:r>
-        <w:t xml:space="preserve"> Dopo aver premuto il tasto Invio, il vinile sarà correttamente inserito nel catalogo.</w:t>
-      </w:r>
-      <w:r>
-        <w:t xml:space="preserve"> </w:t>
-      </w:r>
-      <w:r>
-        <w:t xml:space="preserve">Il gestore del catalogo, notando che ci sono molti vinili nel catalogo che non vengono aggiornati da molto tempo e sono fuori produzione, decide di rimuoverli dal catalogo con l'apposito form. </w:t>
+        <w:t xml:space="preserve">l'apposito form. </w:t>
       </w:r>
       <w:r>
         <w:t xml:space="preserve">Dopo aver selezionato il vinile </w:t>

</xml_diff>

<commit_message>
modifiche al problem statement e aggiornamento use-case nel RAD
</commit_message>
<xml_diff>
--- a/problemstatment.docx
+++ b/problemstatment.docx
@@ -142,8 +142,9 @@
           <w:sz w:val="36"/>
           <w:lang w:val="en-GB"/>
         </w:rPr>
-        <w:t>roblem Statment</w:t>
-      </w:r>
+        <w:t xml:space="preserve">roblem </w:t>
+      </w:r>
+      <w:proofErr w:type="spellStart"/>
       <w:r>
         <w:rPr>
           <w:rFonts w:ascii="Arial" w:hAnsi="Arial"/>
@@ -151,8 +152,37 @@
           <w:sz w:val="36"/>
           <w:lang w:val="en-GB"/>
         </w:rPr>
+        <w:t>Statment</w:t>
+      </w:r>
+      <w:proofErr w:type="spellEnd"/>
+      <w:r>
+        <w:rPr>
+          <w:rFonts w:ascii="Arial" w:hAnsi="Arial"/>
+          <w:b/>
+          <w:sz w:val="36"/>
+          <w:lang w:val="en-GB"/>
+        </w:rPr>
         <w:br/>
-        <w:t xml:space="preserve">Versione </w:t>
+      </w:r>
+      <w:proofErr w:type="spellStart"/>
+      <w:r>
+        <w:rPr>
+          <w:rFonts w:ascii="Arial" w:hAnsi="Arial"/>
+          <w:b/>
+          <w:sz w:val="36"/>
+          <w:lang w:val="en-GB"/>
+        </w:rPr>
+        <w:t>Versione</w:t>
+      </w:r>
+      <w:proofErr w:type="spellEnd"/>
+      <w:r>
+        <w:rPr>
+          <w:rFonts w:ascii="Arial" w:hAnsi="Arial"/>
+          <w:b/>
+          <w:sz w:val="36"/>
+          <w:lang w:val="en-GB"/>
+        </w:rPr>
+        <w:t xml:space="preserve"> </w:t>
       </w:r>
       <w:r>
         <w:rPr>
@@ -550,11 +580,19 @@
               </w:rPr>
               <w:t xml:space="preserve">Raffaele Giuseppe </w:t>
             </w:r>
+            <w:proofErr w:type="spellStart"/>
             <w:r>
               <w:rPr>
                 <w:sz w:val="20"/>
               </w:rPr>
-              <w:t>Wlodarkiewicz Setola</w:t>
+              <w:t>Wlodarkiewicz</w:t>
+            </w:r>
+            <w:proofErr w:type="spellEnd"/>
+            <w:r>
+              <w:rPr>
+                <w:sz w:val="20"/>
+              </w:rPr>
+              <w:t xml:space="preserve"> Setola</w:t>
             </w:r>
           </w:p>
         </w:tc>
@@ -810,7 +848,21 @@
               <w:rPr>
                 <w:sz w:val="20"/>
               </w:rPr>
-              <w:t>Raffaele Giuseppe Wlodarkiewicz Setola</w:t>
+              <w:t xml:space="preserve">Raffaele Giuseppe </w:t>
+            </w:r>
+            <w:proofErr w:type="spellStart"/>
+            <w:r>
+              <w:rPr>
+                <w:sz w:val="20"/>
+              </w:rPr>
+              <w:t>Wlodarkiewicz</w:t>
+            </w:r>
+            <w:proofErr w:type="spellEnd"/>
+            <w:r>
+              <w:rPr>
+                <w:sz w:val="20"/>
+              </w:rPr>
+              <w:t xml:space="preserve"> Setola</w:t>
             </w:r>
           </w:p>
         </w:tc>
@@ -960,7 +1012,21 @@
               <w:rPr>
                 <w:sz w:val="20"/>
               </w:rPr>
-              <w:t>Raffaele Giuseppe Wlodarkiewicz Setola</w:t>
+              <w:t xml:space="preserve">Raffaele Giuseppe </w:t>
+            </w:r>
+            <w:proofErr w:type="spellStart"/>
+            <w:r>
+              <w:rPr>
+                <w:sz w:val="20"/>
+              </w:rPr>
+              <w:t>Wlodarkiewicz</w:t>
+            </w:r>
+            <w:proofErr w:type="spellEnd"/>
+            <w:r>
+              <w:rPr>
+                <w:sz w:val="20"/>
+              </w:rPr>
+              <w:t xml:space="preserve"> Setola</w:t>
             </w:r>
           </w:p>
         </w:tc>
@@ -1007,13 +1073,23 @@
           <w:sz w:val="32"/>
         </w:rPr>
       </w:pPr>
+      <w:proofErr w:type="spellStart"/>
       <w:r>
         <w:rPr>
           <w:rFonts w:ascii="Arial" w:hAnsi="Arial"/>
           <w:b/>
           <w:sz w:val="32"/>
         </w:rPr>
-        <w:t>Revision History</w:t>
+        <w:t>Revision</w:t>
+      </w:r>
+      <w:proofErr w:type="spellEnd"/>
+      <w:r>
+        <w:rPr>
+          <w:rFonts w:ascii="Arial" w:hAnsi="Arial"/>
+          <w:b/>
+          <w:sz w:val="32"/>
+        </w:rPr>
+        <w:t xml:space="preserve"> History</w:t>
       </w:r>
     </w:p>
     <w:tbl>
@@ -1234,7 +1310,21 @@
               <w:rPr>
                 <w:sz w:val="20"/>
               </w:rPr>
-              <w:t>Raffaele Giuseppe Wlodarkiewicz Setola</w:t>
+              <w:t xml:space="preserve">Raffaele Giuseppe </w:t>
+            </w:r>
+            <w:proofErr w:type="spellStart"/>
+            <w:r>
+              <w:rPr>
+                <w:sz w:val="20"/>
+              </w:rPr>
+              <w:t>Wlodarkiewicz</w:t>
+            </w:r>
+            <w:proofErr w:type="spellEnd"/>
+            <w:r>
+              <w:rPr>
+                <w:sz w:val="20"/>
+              </w:rPr>
+              <w:t xml:space="preserve"> Setola</w:t>
             </w:r>
           </w:p>
         </w:tc>
@@ -2204,19 +2294,91 @@
     <w:p/>
     <w:p>
       <w:r>
-        <w:t>La funzionalità di aggiunta di un vinile al carrello sarà disponibile solo per gli utenti registrati. Durante il processo di registrazione, tutti i dati sensibili verranno crittografati per garantire che l'accesso non autorizzato da parte di terzi sia impossibile. La registrazione sarà obbligatoria solo per gli utenti che desiderano effettuare acquisti. I dati richiesti includeranno nome, cognome, domicilio per la spedizione, indirizzo e-mail e password per l'accesso all'account, e il numero di telefono per eventuali comunicazioni in caso di imprevisti. Gli utenti avranno la possibilità di modificare liberamente i loro dati tramite una pagina dedicata.</w:t>
+        <w:t>La funzionalità di aggiunta di un vinile al carrello sarà disponibile solo per gli utenti registrati. Durante il processo di registrazione, tutti i dati sensibili verranno crittografati per garantire che l'accesso non autorizzato da parte di terzi sia impossibile. La registrazione sarà obbligatoria solo per gli utenti che desiderano effettuare acquisti. I dati richiesti includeranno nome, cognome, indirizzo e-mail e password per l'accesso all'account</w:t>
+      </w:r>
+      <w:r>
+        <w:t xml:space="preserve">; come dati opzionali invece si potranno inserire quelli per il </w:t>
+      </w:r>
+      <w:r>
+        <w:t>domicilio per la spedizione</w:t>
+      </w:r>
+      <w:r>
+        <w:t xml:space="preserve">, </w:t>
+      </w:r>
+      <w:r>
+        <w:t>e il numero di telefono per eventuali comunicazioni in caso di imprevisti. Gli utenti avranno la possibilità di modificare liberamente i loro dati tramite una pagina dedicata.</w:t>
       </w:r>
     </w:p>
     <w:p/>
     <w:p>
       <w:r>
-        <w:t>Inoltre, gli utenti potranno controllare e procedere con l'acquisto attraverso la pagina del carrello. La pagina del carrello conserverà i prodotti selezionati, mostrerà il prezzo totale, permetterà la rimozione di specifici prodotti e garantirà un acquisto sicuro tramite carta di credito o PayPal. La spedizione potrà essere effettuata all'indirizzo fornito dall'utente o mediante il ritiro presso un negozio fisico.</w:t>
+        <w:t>Inoltre, gli utenti potranno controllare e procedere con l'acquisto attraverso la pagina del carrello. La pagina del carrello conserverà i prodotti selezionati, mostrerà il prezzo totale, permetterà la rimozione di specifici prodotti e garantirà un acquisto sicuro tramite PayPal. La spedizione potrà essere effettuata all'indirizzo fornito dall'utente o mediante il ritiro presso un negozio fisico.</w:t>
       </w:r>
     </w:p>
     <w:p/>
     <w:p>
       <w:r>
-        <w:t>Nell'area di accesso denominata "Login", sarà possibile accedere come amministratore del sito. L'amministratore avrà il potere di controllare e modificare i dati dei vinili in vendita, rimuovere o aggiungere nuovi vinili con i relativi dettagli. Inoltre, l'amministratore sarà in grado di gestire gli ordini ricevuti, confermandoli o annullandoli a seconda del caso. I dati personali dell'amministratore saranno gli stessi richiesti agli utenti, con l'eccezione che non sarà richiesto l'indirizzo, in quanto l'account amministratore non avrà la possibilità di effettuare acquisti.</w:t>
+        <w:t xml:space="preserve">Nell'area di accesso denominata "Login", </w:t>
+      </w:r>
+      <w:r>
+        <w:t xml:space="preserve">oltre che come cliente, </w:t>
+      </w:r>
+      <w:r>
+        <w:t xml:space="preserve">sarà possibile accedere </w:t>
+      </w:r>
+      <w:r>
+        <w:t xml:space="preserve">anche </w:t>
+      </w:r>
+      <w:r>
+        <w:t xml:space="preserve">come </w:t>
+      </w:r>
+      <w:r>
+        <w:t>gestore del catalogo e gestore degli ordini</w:t>
+      </w:r>
+      <w:r>
+        <w:t xml:space="preserve">. </w:t>
+      </w:r>
+      <w:r>
+        <w:t>Il gestore del catalogo</w:t>
+      </w:r>
+      <w:r>
+        <w:t xml:space="preserve"> avrà il potere di controllare e modificare i dati dei vinili in vendita, </w:t>
+      </w:r>
+      <w:r>
+        <w:t xml:space="preserve">e </w:t>
+      </w:r>
+      <w:r>
+        <w:t>rimuovere o aggiungere nuovi vinili con i relativi dettagli. In</w:t>
+      </w:r>
+      <w:r>
+        <w:t>vece</w:t>
+      </w:r>
+      <w:r>
+        <w:t xml:space="preserve"> </w:t>
+      </w:r>
+      <w:r>
+        <w:t>il gestore degli ordini</w:t>
+      </w:r>
+      <w:r>
+        <w:t xml:space="preserve"> sarà in grado di gestire gli ordini ricevuti, confermandoli o annullandoli a seconda del caso. I dati personali de</w:t>
+      </w:r>
+      <w:r>
+        <w:t>i gestori</w:t>
+      </w:r>
+      <w:r>
+        <w:t xml:space="preserve"> saranno gli stessi richiesti agli utenti, con l'eccezione che non sarà </w:t>
+      </w:r>
+      <w:r>
+        <w:t>possibile inserire</w:t>
+      </w:r>
+      <w:r>
+        <w:t xml:space="preserve"> l'indirizzo, in quanto non avr</w:t>
+      </w:r>
+      <w:r>
+        <w:t>anno</w:t>
+      </w:r>
+      <w:r>
+        <w:t xml:space="preserve"> la possibilità di effettuare acquisti.</w:t>
       </w:r>
     </w:p>
     <w:p/>
@@ -2234,7 +2396,24 @@
         <w:t>IE)</w:t>
       </w:r>
       <w:r>
-        <w:t xml:space="preserve">. Attraverso il nostro sito, avrai la possibilità di effettuare acquisti di vinili, gestire con facilità i tuoi ordini e tenerli aggiunti alla tua lista dei preferiti. Una distinzione fondamentale rispetto al Golden </w:t>
+        <w:t xml:space="preserve">. Attraverso il nostro sito, avrai la possibilità di effettuare acquisti di vinili, </w:t>
+      </w:r>
+      <w:r>
+        <w:t xml:space="preserve">e </w:t>
+      </w:r>
+      <w:commentRangeStart w:id="2"/>
+      <w:r>
+        <w:t>gestire</w:t>
+      </w:r>
+      <w:commentRangeEnd w:id="2"/>
+      <w:r>
+        <w:rPr>
+          <w:rStyle w:val="Rimandocommento"/>
+        </w:rPr>
+        <w:commentReference w:id="2"/>
+      </w:r>
+      <w:r>
+        <w:t xml:space="preserve"> con facilità i tuoi ordini. Una distinzione fondamentale rispetto al Golden </w:t>
       </w:r>
       <w:r>
         <w:t>Disco</w:t>
@@ -2277,11 +2456,11 @@
         <w:t xml:space="preserve"> (IE)</w:t>
       </w:r>
       <w:r>
-        <w:t xml:space="preserve">. Attraverso il nostro sito, avrai la possibilità di effettuare acquisti di vinili, gestire con facilità i tuoi ordini e tenerli aggiunti </w:t>
+        <w:t xml:space="preserve">. Attraverso il nostro sito, </w:t>
       </w:r>
       <w:r>
         <w:lastRenderedPageBreak/>
-        <w:t>alla tua lista dei preferiti. Una distinzione fondamentale rispetto al Golden Disco</w:t>
+        <w:t>avrai la possibilità di effettuare acquisti di vinili, gestire con facilità i tuoi ordini e tenerli aggiunti alla tua lista dei preferiti. Una distinzione fondamentale rispetto al Golden Disco</w:t>
       </w:r>
       <w:r>
         <w:t xml:space="preserve"> (IE)</w:t>
@@ -3118,6 +3297,7 @@
           <w:bCs/>
           <w:color w:val="FF0000"/>
         </w:rPr>
+        <w:lastRenderedPageBreak/>
         <w:t>Priorità</w:t>
       </w:r>
       <w:r>
@@ -3149,7 +3329,6 @@
           <w:bCs/>
           <w:color w:val="FF0000"/>
         </w:rPr>
-        <w:lastRenderedPageBreak/>
         <w:t>RF3.</w:t>
       </w:r>
       <w:r>
@@ -4004,7 +4183,7 @@
           <w:szCs w:val="32"/>
         </w:rPr>
       </w:pPr>
-      <w:bookmarkStart w:id="2" w:name="RNF"/>
+      <w:bookmarkStart w:id="3" w:name="RNF"/>
       <w:r>
         <w:rPr>
           <w:sz w:val="32"/>
@@ -4100,7 +4279,7 @@
         <w:t>.</w:t>
       </w:r>
     </w:p>
-    <w:bookmarkEnd w:id="2"/>
+    <w:bookmarkEnd w:id="3"/>
     <w:p>
       <w:pPr>
         <w:ind w:left="720"/>
@@ -4156,7 +4335,15 @@
         <w:t xml:space="preserve"> messaggi di errore testuali che informeranno l’utente d</w:t>
       </w:r>
       <w:r>
-        <w:t>ei possibili errori durante la compilazione dei form di registrazione o accesso</w:t>
+        <w:t xml:space="preserve">ei possibili errori durante la compilazione dei </w:t>
+      </w:r>
+      <w:proofErr w:type="spellStart"/>
+      <w:r>
+        <w:t>form</w:t>
+      </w:r>
+      <w:proofErr w:type="spellEnd"/>
+      <w:r>
+        <w:t xml:space="preserve"> di registrazione o accesso</w:t>
       </w:r>
       <w:r>
         <w:t>.</w:t>
@@ -4242,6 +4429,7 @@
           <w:bCs/>
           <w:color w:val="FF0000"/>
         </w:rPr>
+        <w:lastRenderedPageBreak/>
         <w:t>Priorità</w:t>
       </w:r>
       <w:r>
@@ -4332,7 +4520,15 @@
         <w:t xml:space="preserve"> </w:t>
       </w:r>
       <w:r>
-        <w:t xml:space="preserve">nella compilazione del form </w:t>
+        <w:t xml:space="preserve">nella compilazione del </w:t>
+      </w:r>
+      <w:proofErr w:type="spellStart"/>
+      <w:r>
+        <w:t>form</w:t>
+      </w:r>
+      <w:proofErr w:type="spellEnd"/>
+      <w:r>
+        <w:t xml:space="preserve"> </w:t>
       </w:r>
       <w:r>
         <w:t>e la seguente impossibilità</w:t>
@@ -4388,12 +4584,14 @@
         </w:rPr>
         <w:t xml:space="preserve">Requisiti di </w:t>
       </w:r>
+      <w:proofErr w:type="spellStart"/>
       <w:r>
         <w:rPr>
           <w:u w:val="single"/>
         </w:rPr>
         <w:t>supportabilità</w:t>
       </w:r>
+      <w:proofErr w:type="spellEnd"/>
     </w:p>
     <w:p>
       <w:pPr>
@@ -4429,6 +4627,7 @@
       <w:r>
         <w:t xml:space="preserve">Il sistema sarà provvisto </w:t>
       </w:r>
+      <w:proofErr w:type="gramStart"/>
       <w:r>
         <w:t>di?</w:t>
       </w:r>
@@ -4438,6 +4637,7 @@
       <w:r>
         <w:t>.</w:t>
       </w:r>
+      <w:proofErr w:type="gramEnd"/>
     </w:p>
     <w:p>
       <w:pPr>
@@ -4611,12 +4811,19 @@
       <w:r>
         <w:t xml:space="preserve">Data </w:t>
       </w:r>
-      <w:r>
-        <w:t xml:space="preserve">Protection </w:t>
-      </w:r>
+      <w:proofErr w:type="spellStart"/>
+      <w:r>
+        <w:t>Protection</w:t>
+      </w:r>
+      <w:proofErr w:type="spellEnd"/>
+      <w:r>
+        <w:t xml:space="preserve"> </w:t>
+      </w:r>
+      <w:proofErr w:type="spellStart"/>
       <w:r>
         <w:t>Regulation</w:t>
       </w:r>
+      <w:proofErr w:type="spellEnd"/>
       <w:r>
         <w:t>)</w:t>
       </w:r>
@@ -4629,7 +4836,15 @@
         <w:t>Ci impegniamo</w:t>
       </w:r>
       <w:r>
-        <w:t xml:space="preserve"> a trattare i dati personali in conformità con le dispozioni del Regolamento Generale sulla protezione dei dati </w:t>
+        <w:t xml:space="preserve"> a trattare i dati personali in conformità con le </w:t>
+      </w:r>
+      <w:proofErr w:type="spellStart"/>
+      <w:r>
+        <w:t>dispozioni</w:t>
+      </w:r>
+      <w:proofErr w:type="spellEnd"/>
+      <w:r>
+        <w:t xml:space="preserve"> del Regolamento Generale sulla protezione dei dati </w:t>
       </w:r>
       <w:r>
         <w:t xml:space="preserve">(GDPR) e di qualsiasi </w:t>
@@ -4674,7 +4889,7 @@
           <w:szCs w:val="32"/>
         </w:rPr>
       </w:pPr>
-      <w:bookmarkStart w:id="3" w:name="Scenari"/>
+      <w:bookmarkStart w:id="4" w:name="Scenari"/>
       <w:r>
         <w:rPr>
           <w:sz w:val="32"/>
@@ -4683,7 +4898,7 @@
         <w:t>Scenari</w:t>
       </w:r>
     </w:p>
-    <w:bookmarkEnd w:id="3"/>
+    <w:bookmarkEnd w:id="4"/>
     <w:p>
       <w:pPr>
         <w:ind w:left="360"/>
@@ -4760,7 +4975,15 @@
         <w:ind w:left="360"/>
       </w:pPr>
       <w:r>
-        <w:t>//per la ridimensazione (o come cazzo si scrive quella parola di merda) ci penso io</w:t>
+        <w:t xml:space="preserve">//per la </w:t>
+      </w:r>
+      <w:proofErr w:type="spellStart"/>
+      <w:r>
+        <w:t>ridimensazione</w:t>
+      </w:r>
+      <w:proofErr w:type="spellEnd"/>
+      <w:r>
+        <w:t xml:space="preserve"> (o come cazzo si scrive quella parola di merda) ci penso io</w:t>
       </w:r>
     </w:p>
     <w:p>
@@ -4821,11 +5044,35 @@
         <w:ind w:left="360"/>
       </w:pPr>
       <w:r>
-        <w:t xml:space="preserve">L'utente Maria Pia è alla ricerca di un regalo di compleanno per il suo amico, appassionato di vinili. Decide di esplorare il sito web Record Road in cerca di qualcosa che possa entusiasmarlo. Naviga nel catalogo, dove trova una vasta selezione di vinili di diversi generi musicali. I vinili nella homepage sono visualizzati in modo casuale ogni volta che l'utente accede alla pagina principale. Per seguire i gusti dell'amico, Maria Pia decide di filtrare il catalogo per genere, </w:t>
+        <w:t xml:space="preserve">L'utente Maria Pia è alla ricerca di un regalo di compleanno per il suo amico, appassionato di vinili. Decide di esplorare il sito web Record Road in cerca di qualcosa che possa entusiasmarlo. Naviga nel catalogo, dove trova una vasta selezione di vinili di diversi generi musicali. I vinili nella homepage sono visualizzati in modo casuale ogni volta che l'utente accede alla pagina </w:t>
       </w:r>
       <w:r>
         <w:lastRenderedPageBreak/>
-        <w:t>selezionando "Rock" e sotto-genere "Classico". In questo modo, vengono visualizzati solo i vinili che corrispondono a tali criteri. Tra le opzioni proposte, Maria Pia nota una collezione di vinili classici dei Beatles e decide di esaminare il primo album, "Please Please Me". Cliccando su questo album, accede a una pagina dettagliata del prodotto, dove trova una descrizione approfondita e verifica la disponibilità del vinile nel magazzino. Dopo aver confermato la disponibilità, Maria Pia tenta di aggiungere il vinile al carrello. Tuttavia, il sistema la avvisa che per procedere all'acquisto deve effettuare l'accesso o registrarsi. Viene quindi reindirizzata alla pagina di login, dove può facilmente accedere se già ha un account o passare alla pagina di registrazione per crearne uno nuovo, utilizzando il nome Maria Pia. Dopo essersi registrata con successo e aver effettuato l'accesso, Maria Pia può finalmente tornare alla pagina del vinile desiderato, aggiungerlo al carrello e procedere al pagamento per completare l'acquisto del regalo di compleanno per il suo amico appassionato di musica.</w:t>
+        <w:t xml:space="preserve">principale. Per seguire i gusti dell'amico, Maria Pia decide di filtrare il catalogo per genere, selezionando "Rock" e </w:t>
+      </w:r>
+      <w:proofErr w:type="gramStart"/>
+      <w:r>
+        <w:t>sotto-genere</w:t>
+      </w:r>
+      <w:proofErr w:type="gramEnd"/>
+      <w:r>
+        <w:t xml:space="preserve"> "Classico". In questo modo, vengono visualizzati solo i vinili che corrispondono a tali criteri. Tra le opzioni proposte, Maria Pia nota una collezione di vinili classici dei Beatles e decide di esaminare il primo album, "</w:t>
+      </w:r>
+      <w:proofErr w:type="spellStart"/>
+      <w:r>
+        <w:t>Please</w:t>
+      </w:r>
+      <w:proofErr w:type="spellEnd"/>
+      <w:r>
+        <w:t xml:space="preserve"> </w:t>
+      </w:r>
+      <w:proofErr w:type="spellStart"/>
+      <w:r>
+        <w:t>Please</w:t>
+      </w:r>
+      <w:proofErr w:type="spellEnd"/>
+      <w:r>
+        <w:t xml:space="preserve"> Me". Cliccando su questo album, accede a una pagina dettagliata del prodotto, dove trova una descrizione approfondita e verifica la disponibilità del vinile nel magazzino. Dopo aver confermato la disponibilità, Maria Pia tenta di aggiungere il vinile al carrello. Tuttavia, il sistema la avvisa che per procedere all'acquisto deve effettuare l'accesso o registrarsi. Viene quindi reindirizzata alla pagina di login, dove può facilmente accedere se già ha un account o passare alla pagina di registrazione per crearne uno nuovo, utilizzando il nome Maria Pia. Dopo essersi registrata con successo e aver effettuato l'accesso, Maria Pia può finalmente tornare alla pagina del vinile desiderato, aggiungerlo al carrello e procedere al pagamento per completare l'acquisto del regalo di compleanno per il suo amico appassionato di musica.</w:t>
       </w:r>
     </w:p>
     <w:p>
@@ -4859,11 +5106,35 @@
         <w:t xml:space="preserve"> </w:t>
       </w:r>
       <w:r>
-        <w:t>Per seguire i gusti dell'amico, Maria Pia decide di filtrare il catalogo per genere, selezionando "Rock" e sotto-genere "Classico". In questo modo, vengono visualizzati solo i vinili che corrispondono a tali criteri. Tra le opzioni proposte, Maria Pia nota una collezione di vinili classici dei Beatles e decide di esaminare il primo album, "Please Please Me". Cliccando su questo album, accede a una pagina dettagliata del prodotto, dove trova una descrizione approfondita e verifica la disponibilità del vinile nel magazzino.</w:t>
-      </w:r>
+        <w:t xml:space="preserve">Per seguire i gusti dell'amico, Maria Pia decide di filtrare il catalogo per genere, selezionando "Rock" e </w:t>
+      </w:r>
+      <w:proofErr w:type="gramStart"/>
+      <w:r>
+        <w:t>sotto-genere</w:t>
+      </w:r>
+      <w:proofErr w:type="gramEnd"/>
+      <w:r>
+        <w:t xml:space="preserve"> "Classico". In questo modo, vengono visualizzati solo i vinili che corrispondono a tali criteri. Tra le opzioni proposte, Maria Pia nota una collezione di vinili classici dei Beatles e decide di esaminare il primo album, "</w:t>
+      </w:r>
+      <w:proofErr w:type="spellStart"/>
+      <w:r>
+        <w:t>Please</w:t>
+      </w:r>
+      <w:proofErr w:type="spellEnd"/>
       <w:r>
         <w:t xml:space="preserve"> </w:t>
       </w:r>
+      <w:proofErr w:type="spellStart"/>
+      <w:r>
+        <w:t>Please</w:t>
+      </w:r>
+      <w:proofErr w:type="spellEnd"/>
+      <w:r>
+        <w:t xml:space="preserve"> Me". Cliccando su questo album, accede a una pagina dettagliata del prodotto, dove trova una descrizione approfondita e verifica la disponibilità del vinile nel magazzino.</w:t>
+      </w:r>
+      <w:r>
+        <w:t xml:space="preserve"> </w:t>
+      </w:r>
       <w:r>
         <w:t>Dato che è già registrata, Maria Pia può immediatamente aggiungere il vinile al carrello senza dover effettuare l'accesso. Soddisfatta della sua scelta, procede direttamente all'acquisto. Maria Pia verifica il carrello, conferma l'ordine e completa il pagamento, assicurandosi di fornire l'indirizzo di spedizione per il regalo di compleanno del suo amico appassionato di musica.</w:t>
       </w:r>
@@ -4924,7 +5195,6 @@
         <w:ind w:left="360"/>
       </w:pPr>
       <w:r>
-        <w:lastRenderedPageBreak/>
         <w:t xml:space="preserve">SC </w:t>
       </w:r>
       <w:r>
@@ -4964,7 +5234,15 @@
         <w:t xml:space="preserve"> </w:t>
       </w:r>
       <w:r>
-        <w:t>Successivamente, il gestore del catalogo aggiunge i nuovi vinili al sito. Accede all'apposita pagina nella sua Area Amministrativa e, tramite l'apposito form, procede all'inserimento dei vari campi, tra cui: EAN, Nome, Immagine del Prodotto, Prezzo, Quantità</w:t>
+        <w:t xml:space="preserve">Successivamente, il gestore del catalogo aggiunge i nuovi vinili al sito. Accede all'apposita pagina nella sua Area Amministrativa e, tramite l'apposito </w:t>
+      </w:r>
+      <w:proofErr w:type="spellStart"/>
+      <w:r>
+        <w:t>form</w:t>
+      </w:r>
+      <w:proofErr w:type="spellEnd"/>
+      <w:r>
+        <w:t>, procede all'inserimento dei vari campi, tra cui: EAN, Nome, Immagine del Prodotto, Prezzo, Quantità</w:t>
       </w:r>
       <w:r>
         <w:t>, Aggiunta il genere</w:t>
@@ -4979,7 +5257,15 @@
         <w:t xml:space="preserve"> </w:t>
       </w:r>
       <w:r>
-        <w:t xml:space="preserve">Il gestore del catalogo, notando che ci sono molti vinili nel catalogo che non vengono aggiornati da molto tempo e sono fuori produzione, decide di rimuoverli dal catalogo con l'apposito form. </w:t>
+        <w:t xml:space="preserve">Il gestore del catalogo, notando che ci sono molti vinili nel catalogo che non vengono aggiornati da molto tempo e sono fuori produzione, decide di rimuoverli dal catalogo con l'apposito </w:t>
+      </w:r>
+      <w:proofErr w:type="spellStart"/>
+      <w:r>
+        <w:t>form</w:t>
+      </w:r>
+      <w:proofErr w:type="spellEnd"/>
+      <w:r>
+        <w:t xml:space="preserve">. </w:t>
       </w:r>
       <w:r>
         <w:t xml:space="preserve">Dopo aver selezionato il vinile </w:t>
@@ -4999,7 +5285,7 @@
           <w:szCs w:val="32"/>
         </w:rPr>
       </w:pPr>
-      <w:bookmarkStart w:id="4" w:name="Ambientedidestinazione"/>
+      <w:bookmarkStart w:id="5" w:name="Ambientedidestinazione"/>
       <w:r>
         <w:rPr>
           <w:sz w:val="32"/>
@@ -5016,7 +5302,7 @@
         <w:t>Ambiente di destinazione</w:t>
       </w:r>
     </w:p>
-    <w:bookmarkEnd w:id="4"/>
+    <w:bookmarkEnd w:id="5"/>
     <w:p>
       <w:r>
         <w:t>L'e</w:t>
@@ -5080,7 +5366,7 @@
           <w:szCs w:val="32"/>
         </w:rPr>
       </w:pPr>
-      <w:bookmarkStart w:id="5" w:name="Consegne"/>
+      <w:bookmarkStart w:id="6" w:name="Consegne"/>
       <w:r>
         <w:rPr>
           <w:sz w:val="32"/>
@@ -5121,14 +5407,19 @@
               <w:jc w:val="both"/>
               <w:outlineLvl w:val="0"/>
             </w:pPr>
-            <w:bookmarkStart w:id="6" w:name="_Toc148182133"/>
-            <w:bookmarkStart w:id="7" w:name="_Toc148182216"/>
-            <w:bookmarkEnd w:id="5"/>
+            <w:bookmarkStart w:id="7" w:name="_Toc148182133"/>
+            <w:bookmarkStart w:id="8" w:name="_Toc148182216"/>
+            <w:bookmarkEnd w:id="6"/>
+            <w:proofErr w:type="spellStart"/>
             <w:r>
-              <w:t>Problem Statement</w:t>
+              <w:t>Problem</w:t>
             </w:r>
-            <w:bookmarkEnd w:id="6"/>
+            <w:proofErr w:type="spellEnd"/>
+            <w:r>
+              <w:t xml:space="preserve"> Statement</w:t>
+            </w:r>
             <w:bookmarkEnd w:id="7"/>
+            <w:bookmarkEnd w:id="8"/>
           </w:p>
         </w:tc>
         <w:tc>
@@ -5144,13 +5435,13 @@
               <w:jc w:val="both"/>
               <w:outlineLvl w:val="0"/>
             </w:pPr>
-            <w:bookmarkStart w:id="8" w:name="_Toc148182134"/>
-            <w:bookmarkStart w:id="9" w:name="_Toc148182217"/>
+            <w:bookmarkStart w:id="9" w:name="_Toc148182134"/>
+            <w:bookmarkStart w:id="10" w:name="_Toc148182217"/>
             <w:r>
               <w:t>13/10/2023</w:t>
             </w:r>
-            <w:bookmarkEnd w:id="8"/>
             <w:bookmarkEnd w:id="9"/>
+            <w:bookmarkEnd w:id="10"/>
           </w:p>
         </w:tc>
       </w:tr>
@@ -5168,13 +5459,13 @@
               <w:jc w:val="both"/>
               <w:outlineLvl w:val="0"/>
             </w:pPr>
-            <w:bookmarkStart w:id="10" w:name="_Toc148182135"/>
-            <w:bookmarkStart w:id="11" w:name="_Toc148182218"/>
+            <w:bookmarkStart w:id="11" w:name="_Toc148182135"/>
+            <w:bookmarkStart w:id="12" w:name="_Toc148182218"/>
             <w:r>
               <w:t>Requisiti e casi d’uso</w:t>
             </w:r>
-            <w:bookmarkEnd w:id="10"/>
             <w:bookmarkEnd w:id="11"/>
+            <w:bookmarkEnd w:id="12"/>
           </w:p>
         </w:tc>
         <w:tc>
@@ -5190,13 +5481,13 @@
               <w:jc w:val="both"/>
               <w:outlineLvl w:val="0"/>
             </w:pPr>
-            <w:bookmarkStart w:id="12" w:name="_Toc148182136"/>
-            <w:bookmarkStart w:id="13" w:name="_Toc148182219"/>
+            <w:bookmarkStart w:id="13" w:name="_Toc148182136"/>
+            <w:bookmarkStart w:id="14" w:name="_Toc148182219"/>
             <w:r>
               <w:t>27/10/2023</w:t>
             </w:r>
-            <w:bookmarkEnd w:id="12"/>
             <w:bookmarkEnd w:id="13"/>
+            <w:bookmarkEnd w:id="14"/>
           </w:p>
         </w:tc>
       </w:tr>
@@ -5214,13 +5505,23 @@
               <w:jc w:val="both"/>
               <w:outlineLvl w:val="0"/>
             </w:pPr>
-            <w:bookmarkStart w:id="14" w:name="_Toc148182137"/>
-            <w:bookmarkStart w:id="15" w:name="_Toc148182220"/>
+            <w:bookmarkStart w:id="15" w:name="_Toc148182137"/>
+            <w:bookmarkStart w:id="16" w:name="_Toc148182220"/>
+            <w:proofErr w:type="spellStart"/>
             <w:r>
-              <w:t>Requirements Analysis Document</w:t>
+              <w:t>Requirements</w:t>
             </w:r>
-            <w:bookmarkEnd w:id="14"/>
+            <w:proofErr w:type="spellEnd"/>
+            <w:r>
+              <w:t xml:space="preserve"> Analysis </w:t>
+            </w:r>
+            <w:proofErr w:type="spellStart"/>
+            <w:r>
+              <w:t>Document</w:t>
+            </w:r>
             <w:bookmarkEnd w:id="15"/>
+            <w:bookmarkEnd w:id="16"/>
+            <w:proofErr w:type="spellEnd"/>
           </w:p>
         </w:tc>
         <w:tc>
@@ -5236,13 +5537,13 @@
               <w:jc w:val="both"/>
               <w:outlineLvl w:val="0"/>
             </w:pPr>
-            <w:bookmarkStart w:id="16" w:name="_Toc148182138"/>
-            <w:bookmarkStart w:id="17" w:name="_Toc148182221"/>
+            <w:bookmarkStart w:id="17" w:name="_Toc148182138"/>
+            <w:bookmarkStart w:id="18" w:name="_Toc148182221"/>
             <w:r>
               <w:t>10/11/2023</w:t>
             </w:r>
-            <w:bookmarkEnd w:id="16"/>
             <w:bookmarkEnd w:id="17"/>
+            <w:bookmarkEnd w:id="18"/>
           </w:p>
         </w:tc>
       </w:tr>
@@ -5260,13 +5561,18 @@
               <w:jc w:val="both"/>
               <w:outlineLvl w:val="0"/>
             </w:pPr>
-            <w:bookmarkStart w:id="18" w:name="_Toc148182139"/>
-            <w:bookmarkStart w:id="19" w:name="_Toc148182222"/>
+            <w:bookmarkStart w:id="19" w:name="_Toc148182139"/>
+            <w:bookmarkStart w:id="20" w:name="_Toc148182222"/>
             <w:r>
-              <w:t>System Design Document</w:t>
+              <w:t xml:space="preserve">System Design </w:t>
             </w:r>
-            <w:bookmarkEnd w:id="18"/>
+            <w:proofErr w:type="spellStart"/>
+            <w:r>
+              <w:t>Document</w:t>
+            </w:r>
             <w:bookmarkEnd w:id="19"/>
+            <w:bookmarkEnd w:id="20"/>
+            <w:proofErr w:type="spellEnd"/>
           </w:p>
         </w:tc>
         <w:tc>
@@ -5282,13 +5588,13 @@
               <w:jc w:val="both"/>
               <w:outlineLvl w:val="0"/>
             </w:pPr>
-            <w:bookmarkStart w:id="20" w:name="_Toc148182140"/>
-            <w:bookmarkStart w:id="21" w:name="_Toc148182223"/>
+            <w:bookmarkStart w:id="21" w:name="_Toc148182140"/>
+            <w:bookmarkStart w:id="22" w:name="_Toc148182223"/>
             <w:r>
               <w:t>24/11/2023</w:t>
             </w:r>
-            <w:bookmarkEnd w:id="20"/>
             <w:bookmarkEnd w:id="21"/>
+            <w:bookmarkEnd w:id="22"/>
           </w:p>
         </w:tc>
       </w:tr>
@@ -5306,13 +5612,21 @@
               <w:jc w:val="both"/>
               <w:outlineLvl w:val="0"/>
             </w:pPr>
-            <w:bookmarkStart w:id="22" w:name="_Toc148182141"/>
-            <w:bookmarkStart w:id="23" w:name="_Toc148182224"/>
+            <w:bookmarkStart w:id="23" w:name="_Toc148182141"/>
+            <w:bookmarkStart w:id="24" w:name="_Toc148182224"/>
             <w:r>
-              <w:t>Piano di test e specifica interfaccce dei moduli del sistema</w:t>
+              <w:t xml:space="preserve">Piano di test e specifica </w:t>
             </w:r>
-            <w:bookmarkEnd w:id="22"/>
+            <w:proofErr w:type="spellStart"/>
+            <w:r>
+              <w:t>interfaccce</w:t>
+            </w:r>
+            <w:proofErr w:type="spellEnd"/>
+            <w:r>
+              <w:t xml:space="preserve"> dei moduli del sistema</w:t>
+            </w:r>
             <w:bookmarkEnd w:id="23"/>
+            <w:bookmarkEnd w:id="24"/>
           </w:p>
         </w:tc>
         <w:tc>
@@ -5328,13 +5642,13 @@
               <w:jc w:val="both"/>
               <w:outlineLvl w:val="0"/>
             </w:pPr>
-            <w:bookmarkStart w:id="24" w:name="_Toc148182142"/>
-            <w:bookmarkStart w:id="25" w:name="_Toc148182225"/>
+            <w:bookmarkStart w:id="25" w:name="_Toc148182142"/>
+            <w:bookmarkStart w:id="26" w:name="_Toc148182225"/>
             <w:r>
               <w:t>15/12/2023</w:t>
             </w:r>
-            <w:bookmarkEnd w:id="24"/>
             <w:bookmarkEnd w:id="25"/>
+            <w:bookmarkEnd w:id="26"/>
           </w:p>
         </w:tc>
       </w:tr>
@@ -5352,6 +5666,45 @@
     </w:sectPr>
   </w:body>
 </w:document>
+</file>
+
+<file path=word/comments.xml><?xml version="1.0" encoding="utf-8"?>
+<w:comments xmlns:wpc="http://schemas.microsoft.com/office/word/2010/wordprocessingCanvas" xmlns:cx="http://schemas.microsoft.com/office/drawing/2014/chartex" xmlns:cx1="http://schemas.microsoft.com/office/drawing/2015/9/8/chartex" xmlns:cx2="http://schemas.microsoft.com/office/drawing/2015/10/21/chartex" xmlns:cx3="http://schemas.microsoft.com/office/drawing/2016/5/9/chartex" xmlns:cx4="http://schemas.microsoft.com/office/drawing/2016/5/10/chartex" xmlns:cx5="http://schemas.microsoft.com/office/drawing/2016/5/11/chartex" xmlns:cx6="http://schemas.microsoft.com/office/drawing/2016/5/12/chartex" xmlns:cx7="http://schemas.microsoft.com/office/drawing/2016/5/13/chartex" xmlns:cx8="http://schemas.microsoft.com/office/drawing/2016/5/14/chartex" xmlns:mc="http://schemas.openxmlformats.org/markup-compatibility/2006" xmlns:aink="http://schemas.microsoft.com/office/drawing/2016/ink" xmlns:am3d="http://schemas.microsoft.com/office/drawing/2017/model3d" xmlns:o="urn:schemas-microsoft-com:office:office" xmlns:oel="http://schemas.microsoft.com/office/2019/extlst" xmlns:r="http://schemas.openxmlformats.org/officeDocument/2006/relationships" xmlns:m="http://schemas.openxmlformats.org/officeDocument/2006/math" xmlns:v="urn:schemas-microsoft-com:vml" xmlns:wp14="http://schemas.microsoft.com/office/word/2010/wordprocessingDrawing" xmlns:wp="http://schemas.openxmlformats.org/drawingml/2006/wordprocessingDrawing" xmlns:w10="urn:schemas-microsoft-com:office:word" xmlns:w="http://schemas.openxmlformats.org/wordprocessingml/2006/main" xmlns:w14="http://schemas.microsoft.com/office/word/2010/wordml" xmlns:w15="http://schemas.microsoft.com/office/word/2012/wordml" xmlns:w16cex="http://schemas.microsoft.com/office/word/2018/wordml/cex" xmlns:w16cid="http://schemas.microsoft.com/office/word/2016/wordml/cid" xmlns:w16="http://schemas.microsoft.com/office/word/2018/wordml" xmlns:w16sdtdh="http://schemas.microsoft.com/office/word/2020/wordml/sdtdatahash" xmlns:w16se="http://schemas.microsoft.com/office/word/2015/wordml/symex" xmlns:wpg="http://schemas.microsoft.com/office/word/2010/wordprocessingGroup" xmlns:wpi="http://schemas.microsoft.com/office/word/2010/wordprocessingInk" xmlns:wne="http://schemas.microsoft.com/office/word/2006/wordml" xmlns:wps="http://schemas.microsoft.com/office/word/2010/wordprocessingShape" mc:Ignorable="w14 w15 w16se w16cid w16 w16cex w16sdtdh wp14">
+  <w:comment w:id="2" w:author="GIUSEPPE TOMMASO SPATARO" w:date="2023-12-23T18:26:00Z" w:initials="U">
+    <w:p>
+      <w:pPr>
+        <w:pStyle w:val="Testocommento"/>
+      </w:pPr>
+      <w:r>
+        <w:rPr>
+          <w:rStyle w:val="Rimandocommento"/>
+        </w:rPr>
+        <w:annotationRef/>
+      </w:r>
+      <w:r>
+        <w:t>Inserire nei propositi del sistema l’autenticazione tramite google, la ricerxa dei vinili (con o senza filtri), e riformulare il temine “acquisto” con “ordine”.</w:t>
+      </w:r>
+    </w:p>
+  </w:comment>
+</w:comments>
+</file>
+
+<file path=word/commentsExtended.xml><?xml version="1.0" encoding="utf-8"?>
+<w15:commentsEx xmlns:wpc="http://schemas.microsoft.com/office/word/2010/wordprocessingCanvas" xmlns:cx="http://schemas.microsoft.com/office/drawing/2014/chartex" xmlns:cx1="http://schemas.microsoft.com/office/drawing/2015/9/8/chartex" xmlns:cx2="http://schemas.microsoft.com/office/drawing/2015/10/21/chartex" xmlns:cx3="http://schemas.microsoft.com/office/drawing/2016/5/9/chartex" xmlns:cx4="http://schemas.microsoft.com/office/drawing/2016/5/10/chartex" xmlns:cx5="http://schemas.microsoft.com/office/drawing/2016/5/11/chartex" xmlns:cx6="http://schemas.microsoft.com/office/drawing/2016/5/12/chartex" xmlns:cx7="http://schemas.microsoft.com/office/drawing/2016/5/13/chartex" xmlns:cx8="http://schemas.microsoft.com/office/drawing/2016/5/14/chartex" xmlns:mc="http://schemas.openxmlformats.org/markup-compatibility/2006" xmlns:aink="http://schemas.microsoft.com/office/drawing/2016/ink" xmlns:am3d="http://schemas.microsoft.com/office/drawing/2017/model3d" xmlns:o="urn:schemas-microsoft-com:office:office" xmlns:oel="http://schemas.microsoft.com/office/2019/extlst" xmlns:r="http://schemas.openxmlformats.org/officeDocument/2006/relationships" xmlns:m="http://schemas.openxmlformats.org/officeDocument/2006/math" xmlns:v="urn:schemas-microsoft-com:vml" xmlns:wp14="http://schemas.microsoft.com/office/word/2010/wordprocessingDrawing" xmlns:wp="http://schemas.openxmlformats.org/drawingml/2006/wordprocessingDrawing" xmlns:w10="urn:schemas-microsoft-com:office:word" xmlns:w="http://schemas.openxmlformats.org/wordprocessingml/2006/main" xmlns:w14="http://schemas.microsoft.com/office/word/2010/wordml" xmlns:w15="http://schemas.microsoft.com/office/word/2012/wordml" xmlns:w16cex="http://schemas.microsoft.com/office/word/2018/wordml/cex" xmlns:w16cid="http://schemas.microsoft.com/office/word/2016/wordml/cid" xmlns:w16="http://schemas.microsoft.com/office/word/2018/wordml" xmlns:w16sdtdh="http://schemas.microsoft.com/office/word/2020/wordml/sdtdatahash" xmlns:w16se="http://schemas.microsoft.com/office/word/2015/wordml/symex" xmlns:wpg="http://schemas.microsoft.com/office/word/2010/wordprocessingGroup" xmlns:wpi="http://schemas.microsoft.com/office/word/2010/wordprocessingInk" xmlns:wne="http://schemas.microsoft.com/office/word/2006/wordml" xmlns:wps="http://schemas.microsoft.com/office/word/2010/wordprocessingShape" mc:Ignorable="w14 w15 w16se w16cid w16 w16cex w16sdtdh wp14">
+  <w15:commentEx w15:paraId="3839C03B" w15:done="0"/>
+</w15:commentsEx>
+</file>
+
+<file path=word/commentsExtensible.xml><?xml version="1.0" encoding="utf-8"?>
+<w16cex:commentsExtensible xmlns:wpc="http://schemas.microsoft.com/office/word/2010/wordprocessingCanvas" xmlns:cx="http://schemas.microsoft.com/office/drawing/2014/chartex" xmlns:cx1="http://schemas.microsoft.com/office/drawing/2015/9/8/chartex" xmlns:cx2="http://schemas.microsoft.com/office/drawing/2015/10/21/chartex" xmlns:cx3="http://schemas.microsoft.com/office/drawing/2016/5/9/chartex" xmlns:cx4="http://schemas.microsoft.com/office/drawing/2016/5/10/chartex" xmlns:cx5="http://schemas.microsoft.com/office/drawing/2016/5/11/chartex" xmlns:cx6="http://schemas.microsoft.com/office/drawing/2016/5/12/chartex" xmlns:cx7="http://schemas.microsoft.com/office/drawing/2016/5/13/chartex" xmlns:cx8="http://schemas.microsoft.com/office/drawing/2016/5/14/chartex" xmlns:cr="http://schemas.microsoft.com/office/comments/2020/reactions" xmlns:mc="http://schemas.openxmlformats.org/markup-compatibility/2006" xmlns:aink="http://schemas.microsoft.com/office/drawing/2016/ink" xmlns:am3d="http://schemas.microsoft.com/office/drawing/2017/model3d" xmlns:o="urn:schemas-microsoft-com:office:office" xmlns:oel="http://schemas.microsoft.com/office/2019/extlst" xmlns:r="http://schemas.openxmlformats.org/officeDocument/2006/relationships" xmlns:m="http://schemas.openxmlformats.org/officeDocument/2006/math" xmlns:v="urn:schemas-microsoft-com:vml" xmlns:wp14="http://schemas.microsoft.com/office/word/2010/wordprocessingDrawing" xmlns:wp="http://schemas.openxmlformats.org/drawingml/2006/wordprocessingDrawing" xmlns:w10="urn:schemas-microsoft-com:office:word" xmlns:w="http://schemas.openxmlformats.org/wordprocessingml/2006/main" xmlns:w14="http://schemas.microsoft.com/office/word/2010/wordml" xmlns:w15="http://schemas.microsoft.com/office/word/2012/wordml" xmlns:w16cex="http://schemas.microsoft.com/office/word/2018/wordml/cex" xmlns:w16cid="http://schemas.microsoft.com/office/word/2016/wordml/cid" xmlns:w16="http://schemas.microsoft.com/office/word/2018/wordml" xmlns:w16sdtdh="http://schemas.microsoft.com/office/word/2020/wordml/sdtdatahash" xmlns:w16se="http://schemas.microsoft.com/office/word/2015/wordml/symex" xmlns:wpg="http://schemas.microsoft.com/office/word/2010/wordprocessingGroup" xmlns:wpi="http://schemas.microsoft.com/office/word/2010/wordprocessingInk" xmlns:wne="http://schemas.microsoft.com/office/word/2006/wordml" xmlns:wps="http://schemas.microsoft.com/office/word/2010/wordprocessingShape" mc:Ignorable="w14 w15 w16se w16cid w16 w16cex w16sdtdh cr wp14">
+  <w16cex:commentExtensible w16cex:durableId="29815AF5" w16cex:dateUtc="2023-12-23T17:26:00Z"/>
+</w16cex:commentsExtensible>
+</file>
+
+<file path=word/commentsIds.xml><?xml version="1.0" encoding="utf-8"?>
+<w16cid:commentsIds xmlns:wpc="http://schemas.microsoft.com/office/word/2010/wordprocessingCanvas" xmlns:cx="http://schemas.microsoft.com/office/drawing/2014/chartex" xmlns:cx1="http://schemas.microsoft.com/office/drawing/2015/9/8/chartex" xmlns:cx2="http://schemas.microsoft.com/office/drawing/2015/10/21/chartex" xmlns:cx3="http://schemas.microsoft.com/office/drawing/2016/5/9/chartex" xmlns:cx4="http://schemas.microsoft.com/office/drawing/2016/5/10/chartex" xmlns:cx5="http://schemas.microsoft.com/office/drawing/2016/5/11/chartex" xmlns:cx6="http://schemas.microsoft.com/office/drawing/2016/5/12/chartex" xmlns:cx7="http://schemas.microsoft.com/office/drawing/2016/5/13/chartex" xmlns:cx8="http://schemas.microsoft.com/office/drawing/2016/5/14/chartex" xmlns:mc="http://schemas.openxmlformats.org/markup-compatibility/2006" xmlns:aink="http://schemas.microsoft.com/office/drawing/2016/ink" xmlns:am3d="http://schemas.microsoft.com/office/drawing/2017/model3d" xmlns:o="urn:schemas-microsoft-com:office:office" xmlns:oel="http://schemas.microsoft.com/office/2019/extlst" xmlns:r="http://schemas.openxmlformats.org/officeDocument/2006/relationships" xmlns:m="http://schemas.openxmlformats.org/officeDocument/2006/math" xmlns:v="urn:schemas-microsoft-com:vml" xmlns:wp14="http://schemas.microsoft.com/office/word/2010/wordprocessingDrawing" xmlns:wp="http://schemas.openxmlformats.org/drawingml/2006/wordprocessingDrawing" xmlns:w10="urn:schemas-microsoft-com:office:word" xmlns:w="http://schemas.openxmlformats.org/wordprocessingml/2006/main" xmlns:w14="http://schemas.microsoft.com/office/word/2010/wordml" xmlns:w15="http://schemas.microsoft.com/office/word/2012/wordml" xmlns:w16cex="http://schemas.microsoft.com/office/word/2018/wordml/cex" xmlns:w16cid="http://schemas.microsoft.com/office/word/2016/wordml/cid" xmlns:w16="http://schemas.microsoft.com/office/word/2018/wordml" xmlns:w16sdtdh="http://schemas.microsoft.com/office/word/2020/wordml/sdtdatahash" xmlns:w16se="http://schemas.microsoft.com/office/word/2015/wordml/symex" xmlns:wpg="http://schemas.microsoft.com/office/word/2010/wordprocessingGroup" xmlns:wpi="http://schemas.microsoft.com/office/word/2010/wordprocessingInk" xmlns:wne="http://schemas.microsoft.com/office/word/2006/wordml" xmlns:wps="http://schemas.microsoft.com/office/word/2010/wordprocessingShape" mc:Ignorable="w14 w15 w16se w16cid w16 w16cex w16sdtdh wp14">
+  <w16cid:commentId w16cid:paraId="3839C03B" w16cid:durableId="29815AF5"/>
+</w16cid:commentsIds>
 </file>
 
 <file path=word/endnotes.xml><?xml version="1.0" encoding="utf-8"?>
@@ -5898,11 +6251,19 @@
             </w:rPr>
             <w:t xml:space="preserve">Documento: </w:t>
           </w:r>
+          <w:proofErr w:type="spellStart"/>
           <w:r>
             <w:rPr>
               <w:sz w:val="20"/>
             </w:rPr>
-            <w:t>Problem Statement</w:t>
+            <w:t>Problem</w:t>
+          </w:r>
+          <w:proofErr w:type="spellEnd"/>
+          <w:r>
+            <w:rPr>
+              <w:sz w:val="20"/>
+            </w:rPr>
+            <w:t xml:space="preserve"> Statement</w:t>
           </w:r>
           <w:r>
             <w:rPr>
@@ -6068,7 +6429,21 @@
             <w:rPr>
               <w:sz w:val="20"/>
             </w:rPr>
-            <w:t xml:space="preserve">Documento: Problem Statement </w:t>
+            <w:t xml:space="preserve">Documento: </w:t>
+          </w:r>
+          <w:proofErr w:type="spellStart"/>
+          <w:r>
+            <w:rPr>
+              <w:sz w:val="20"/>
+            </w:rPr>
+            <w:t>Problem</w:t>
+          </w:r>
+          <w:proofErr w:type="spellEnd"/>
+          <w:r>
+            <w:rPr>
+              <w:sz w:val="20"/>
+            </w:rPr>
+            <w:t xml:space="preserve"> Statement </w:t>
           </w:r>
         </w:p>
       </w:tc>
@@ -7671,6 +8046,14 @@
     <w:abstractNumId w:val="6"/>
   </w:num>
 </w:numbering>
+</file>
+
+<file path=word/people.xml><?xml version="1.0" encoding="utf-8"?>
+<w15:people xmlns:wpc="http://schemas.microsoft.com/office/word/2010/wordprocessingCanvas" xmlns:cx="http://schemas.microsoft.com/office/drawing/2014/chartex" xmlns:cx1="http://schemas.microsoft.com/office/drawing/2015/9/8/chartex" xmlns:cx2="http://schemas.microsoft.com/office/drawing/2015/10/21/chartex" xmlns:cx3="http://schemas.microsoft.com/office/drawing/2016/5/9/chartex" xmlns:cx4="http://schemas.microsoft.com/office/drawing/2016/5/10/chartex" xmlns:cx5="http://schemas.microsoft.com/office/drawing/2016/5/11/chartex" xmlns:cx6="http://schemas.microsoft.com/office/drawing/2016/5/12/chartex" xmlns:cx7="http://schemas.microsoft.com/office/drawing/2016/5/13/chartex" xmlns:cx8="http://schemas.microsoft.com/office/drawing/2016/5/14/chartex" xmlns:mc="http://schemas.openxmlformats.org/markup-compatibility/2006" xmlns:aink="http://schemas.microsoft.com/office/drawing/2016/ink" xmlns:am3d="http://schemas.microsoft.com/office/drawing/2017/model3d" xmlns:o="urn:schemas-microsoft-com:office:office" xmlns:oel="http://schemas.microsoft.com/office/2019/extlst" xmlns:r="http://schemas.openxmlformats.org/officeDocument/2006/relationships" xmlns:m="http://schemas.openxmlformats.org/officeDocument/2006/math" xmlns:v="urn:schemas-microsoft-com:vml" xmlns:wp14="http://schemas.microsoft.com/office/word/2010/wordprocessingDrawing" xmlns:wp="http://schemas.openxmlformats.org/drawingml/2006/wordprocessingDrawing" xmlns:w10="urn:schemas-microsoft-com:office:word" xmlns:w="http://schemas.openxmlformats.org/wordprocessingml/2006/main" xmlns:w14="http://schemas.microsoft.com/office/word/2010/wordml" xmlns:w15="http://schemas.microsoft.com/office/word/2012/wordml" xmlns:w16cex="http://schemas.microsoft.com/office/word/2018/wordml/cex" xmlns:w16cid="http://schemas.microsoft.com/office/word/2016/wordml/cid" xmlns:w16="http://schemas.microsoft.com/office/word/2018/wordml" xmlns:w16sdtdh="http://schemas.microsoft.com/office/word/2020/wordml/sdtdatahash" xmlns:w16se="http://schemas.microsoft.com/office/word/2015/wordml/symex" xmlns:wpg="http://schemas.microsoft.com/office/word/2010/wordprocessingGroup" xmlns:wpi="http://schemas.microsoft.com/office/word/2010/wordprocessingInk" xmlns:wne="http://schemas.microsoft.com/office/word/2006/wordml" xmlns:wps="http://schemas.microsoft.com/office/word/2010/wordprocessingShape" mc:Ignorable="w14 w15 w16se w16cid w16 w16cex w16sdtdh wp14">
+  <w15:person w15:author="GIUSEPPE TOMMASO SPATARO">
+    <w15:presenceInfo w15:providerId="AD" w15:userId="S::g.spataro2@studenti.unisa.it::e7383072-e51d-44dd-9f65-104b80ffcf48"/>
+  </w15:person>
+</w15:people>
 </file>
 
 <file path=word/styles.xml><?xml version="1.0" encoding="utf-8"?>
@@ -10116,6 +10499,69 @@
       </w:tblBorders>
     </w:tblPr>
   </w:style>
+  <w:style w:type="character" w:styleId="Rimandocommento">
+    <w:name w:val="annotation reference"/>
+    <w:basedOn w:val="Carpredefinitoparagrafo"/>
+    <w:uiPriority w:val="99"/>
+    <w:semiHidden/>
+    <w:unhideWhenUsed/>
+    <w:rsid w:val="00BE5E62"/>
+    <w:rPr>
+      <w:sz w:val="16"/>
+      <w:szCs w:val="16"/>
+    </w:rPr>
+  </w:style>
+  <w:style w:type="paragraph" w:styleId="Testocommento">
+    <w:name w:val="annotation text"/>
+    <w:basedOn w:val="Normale"/>
+    <w:link w:val="TestocommentoCarattere"/>
+    <w:uiPriority w:val="99"/>
+    <w:unhideWhenUsed/>
+    <w:rsid w:val="00BE5E62"/>
+    <w:rPr>
+      <w:sz w:val="20"/>
+      <w:szCs w:val="20"/>
+    </w:rPr>
+  </w:style>
+  <w:style w:type="character" w:customStyle="1" w:styleId="TestocommentoCarattere">
+    <w:name w:val="Testo commento Carattere"/>
+    <w:basedOn w:val="Carpredefinitoparagrafo"/>
+    <w:link w:val="Testocommento"/>
+    <w:uiPriority w:val="99"/>
+    <w:rsid w:val="00BE5E62"/>
+    <w:rPr>
+      <w:rFonts w:eastAsia="Lucida Sans Unicode"/>
+      <w:kern w:val="1"/>
+    </w:rPr>
+  </w:style>
+  <w:style w:type="paragraph" w:styleId="Soggettocommento">
+    <w:name w:val="annotation subject"/>
+    <w:basedOn w:val="Testocommento"/>
+    <w:next w:val="Testocommento"/>
+    <w:link w:val="SoggettocommentoCarattere"/>
+    <w:uiPriority w:val="99"/>
+    <w:semiHidden/>
+    <w:unhideWhenUsed/>
+    <w:rsid w:val="00BE5E62"/>
+    <w:rPr>
+      <w:b/>
+      <w:bCs/>
+    </w:rPr>
+  </w:style>
+  <w:style w:type="character" w:customStyle="1" w:styleId="SoggettocommentoCarattere">
+    <w:name w:val="Soggetto commento Carattere"/>
+    <w:basedOn w:val="TestocommentoCarattere"/>
+    <w:link w:val="Soggettocommento"/>
+    <w:uiPriority w:val="99"/>
+    <w:semiHidden/>
+    <w:rsid w:val="00BE5E62"/>
+    <w:rPr>
+      <w:rFonts w:eastAsia="Lucida Sans Unicode"/>
+      <w:b/>
+      <w:bCs/>
+      <w:kern w:val="1"/>
+    </w:rPr>
+  </w:style>
 </w:styles>
 </file>
 

</xml_diff>

<commit_message>
scenari e correzzioni in generale
</commit_message>
<xml_diff>
--- a/problemstatment.docx
+++ b/problemstatment.docx
@@ -2197,56 +2197,153 @@
       <w:bookmarkEnd w:id="1"/>
     </w:p>
     <w:p>
-      <w:r>
-        <w:t>Il progetto si propone di sviluppare un sito di e-commerce dedicato all'acquisto di vinili. L'obiettivo è offrire ai nostri clienti un'esperienza pratica e comoda, consentendo loro di effettuare acquisti direttamente da casa utilizzando uno smartphone o un computer. Il sito includerà una pagina dedicata alla descrizione degli album, contenente dettagli come la copertina, il titolo, l'artista, il genere, l'anno di uscita e il codice ISBN. Questa pagina sarà accessibile anche agli utenti non registrati.</w:t>
-      </w:r>
-    </w:p>
-    <w:p/>
-    <w:p>
-      <w:r>
-        <w:t>La funzionalità di aggiunta di un vinile al carrello sarà disponibile solo per gli utenti registrati. Durante il processo di registrazione, tutti i dati sensibili verranno crittografati per garantire che l'accesso non autorizzato da parte di terzi sia impossibile. La registrazione sarà obbligatoria solo per gli utenti che desiderano effettuare acquisti. I dati richiesti includeranno nome, cognome, domicilio per la spedizione, indirizzo e-mail e password per l'accesso all'account, e il numero di telefono per eventuali comunicazioni in caso di imprevisti. Gli utenti avranno la possibilità di modificare liberamente i loro dati tramite una pagina dedicata.</w:t>
-      </w:r>
-    </w:p>
-    <w:p/>
-    <w:p>
-      <w:r>
-        <w:t>Inoltre, gli utenti potranno controllare e procedere con l'acquisto attraverso la pagina del carrello. La pagina del carrello conserverà i prodotti selezionati, mostrerà il prezzo totale, permetterà la rimozione di specifici prodotti e garantirà un acquisto sicuro tramite carta di credito o PayPal. La spedizione potrà essere effettuata all'indirizzo fornito dall'utente o mediante il ritiro presso un negozio fisico.</w:t>
-      </w:r>
-    </w:p>
-    <w:p/>
-    <w:p>
-      <w:r>
-        <w:t>Nell'area di accesso denominata "Login", sarà possibile accedere come amministratore del sito. L'amministratore avrà il potere di controllare e modificare i dati dei vinili in vendita, rimuovere o aggiungere nuovi vinili con i relativi dettagli. Inoltre, l'amministratore sarà in grado di gestire gli ordini ricevuti, confermandoli o annullandoli a seconda del caso. I dati personali dell'amministratore saranno gli stessi richiesti agli utenti, con l'eccezione che non sarà richiesto l'indirizzo, in quanto l'account amministratore non avrà la possibilità di effettuare acquisti.</w:t>
-      </w:r>
-    </w:p>
-    <w:p/>
-    <w:p>
-      <w:r>
-        <w:t xml:space="preserve">Il nostro e-commerce rappresenta una piattaforma online che presenta un'alternativa innovativa al tradizionale negozio di dischi, ad esempio il rinomato Golden </w:t>
-      </w:r>
-      <w:r>
-        <w:t>Disco</w:t>
-      </w:r>
-      <w:r>
-        <w:t xml:space="preserve"> (</w:t>
-      </w:r>
-      <w:r>
-        <w:t>IE)</w:t>
-      </w:r>
-      <w:r>
-        <w:t xml:space="preserve">. Attraverso il nostro sito, avrai la possibilità di effettuare acquisti di vinili, gestire con facilità i tuoi ordini e tenerli aggiunti alla tua lista dei preferiti. Una distinzione fondamentale rispetto al Golden </w:t>
-      </w:r>
-      <w:r>
-        <w:t>Disco</w:t>
-      </w:r>
-      <w:r>
-        <w:t xml:space="preserve"> (</w:t>
-      </w:r>
-      <w:r>
-        <w:t>IE)</w:t>
-      </w:r>
-      <w:r>
-        <w:t xml:space="preserve"> si evidenzia nel fatto che il nostro e-commerce ti consente di esercitare un completo controllo sulla gestione dei prodotti da te acquistati, senza dover corrispondere commissioni aggiuntive a editori esterni. Ciò ti attribuisce un vantaggio significativo nella gestione dei tuoi ordini, garantendo una maggiore sicurezza e affidabilità del processo di acquisto.</w:t>
+      <w:pPr>
+        <w:ind w:left="360"/>
+      </w:pPr>
+      <w:r>
+        <w:t>Il progetto si propone di sviluppare un sito di e-commerce dedicato all'acquisto di vinili. L'obiettivo è offrire ai nostri clienti un'esperienza pratica e comoda, consentendo loro di effettuare ordini direttamente da casa utilizzando uno smartphone o un computer. Il sito includerà una pagina dedicata alla descrizione degli album, contenente dettagli come la copertina, il titolo, l'artista, il genere, l'anno di uscita e il codice ISBN. Questa pagina sarà accessibile anche agli utenti non registrati.</w:t>
+      </w:r>
+    </w:p>
+    <w:p>
+      <w:pPr>
+        <w:ind w:left="360"/>
+      </w:pPr>
+    </w:p>
+    <w:p>
+      <w:pPr>
+        <w:ind w:left="360"/>
+      </w:pPr>
+      <w:r>
+        <w:t>La funzionalità di aggiunta di un vinile al carrello sarà disponibile solo per gli utenti registrati. Durante il processo di registrazione, tutti i dati sensibili verranno crittografati per garantire che l'accesso non autorizzato da parte di terzi sia impossibile. La registrazione sarà obbligatoria solo per gli utenti che desiderano effettuare ordini. I dati richiesti includeranno nome, cognome, indirizzo e-mail e password per l'accesso all'account; come dati opzionali invece si potranno inserire quelli per il domicilio per la spedizione, e il numero di telefono per eventuali comunicazioni in caso di imprevisti; in alternativa, si potrà iscriversi anche tramite un account Google, i cui dati personali relativi verranno automaticamente inseriti per la creazione dell’account per il nostro sito al momento della registrazione. Gli utenti avranno la possibilità di modificare liberamente i loro dati tramite una pagina dedicata.</w:t>
+      </w:r>
+    </w:p>
+    <w:p>
+      <w:pPr>
+        <w:ind w:left="360"/>
+      </w:pPr>
+    </w:p>
+    <w:p>
+      <w:pPr>
+        <w:ind w:left="360"/>
+      </w:pPr>
+      <w:r>
+        <w:t>Gli utenti saranno capaci di cercare vinili tramite una barra di ricerca, in caso siano già sicuri di cosa vogliano acquistare; in caso però vogliano farsi consigliare in base ai propri gusti, possono sfruttare dei filtri distinti per genere musicale, così da poter cercare più facilmente in base ai gusti dell’utente.</w:t>
+      </w:r>
+    </w:p>
+    <w:p>
+      <w:pPr>
+        <w:ind w:left="360"/>
+      </w:pPr>
+    </w:p>
+    <w:p>
+      <w:pPr>
+        <w:ind w:left="360"/>
+      </w:pPr>
+      <w:r>
+        <w:t>Inoltre, gli utenti potranno controllare e procedere con l'ordine attraverso la pagina del carrello. La pagina del carrello conserverà i prodotti selezionati, mostrerà il prezzo totale, permetterà la rimozione di specifici prodotti e garantirà un acquisto sicuro tramite PayPal. La spedizione potrà essere effettuata all'indirizzo fornito dall'utente o mediante il ritiro presso un negozio fisico.</w:t>
+      </w:r>
+    </w:p>
+    <w:p>
+      <w:pPr>
+        <w:ind w:left="360"/>
+      </w:pPr>
+    </w:p>
+    <w:p>
+      <w:pPr>
+        <w:ind w:left="360"/>
+      </w:pPr>
+      <w:r>
+        <w:t>Nell'area di accesso denominata "Login", oltre che come cliente, sarà possibile accedere anche come gestore del catalogo e gestore degli ordini. Il gestore del catalogo avrà il potere di controllare e modificare i dati dei vinili in vendita, e rimuovere o aggiungere nuovi vinili con i relativi dettagli. Invece il gestore degli ordini sarà in grado di gestire gli ordini ricevuti, confermandoli o annullandoli a seconda del caso. I dati personali dei gestori saranno gli stessi richiesti agli utenti, con l'eccezione che non sarà possibile inserire l'indirizzo, in quanto non avranno la possibilità di effettuare ordini.</w:t>
+      </w:r>
+    </w:p>
+    <w:p>
+      <w:pPr>
+        <w:ind w:left="360"/>
+      </w:pPr>
+    </w:p>
+    <w:p>
+      <w:pPr>
+        <w:ind w:left="360"/>
+      </w:pPr>
+      <w:r>
+        <w:t>Il nostro e-commerce rappresenta una piattaforma online che presenta un'alternativa innovativa al tradizionale negozio di dischi, ad esempio il rinomato Golden Disco</w:t>
+      </w:r>
+      <w:r>
+        <w:t xml:space="preserve"> (IE)</w:t>
+      </w:r>
+      <w:r>
+        <w:t xml:space="preserve">. Attraverso il nostro sito, </w:t>
+      </w:r>
+      <w:r>
+        <w:t>si avrà</w:t>
+      </w:r>
+      <w:r>
+        <w:t xml:space="preserve"> la possibilità di effettuare acquisti di vinili, </w:t>
+      </w:r>
+      <w:r>
+        <w:t xml:space="preserve">e </w:t>
+      </w:r>
+      <w:commentRangeStart w:id="2"/>
+      <w:commentRangeStart w:id="3"/>
+      <w:r>
+        <w:t>gestire</w:t>
+      </w:r>
+      <w:commentRangeEnd w:id="2"/>
+      <w:r>
+        <w:rPr>
+          <w:rStyle w:val="Rimandocommento"/>
+        </w:rPr>
+        <w:commentReference w:id="2"/>
+      </w:r>
+      <w:commentRangeEnd w:id="3"/>
+      <w:r>
+        <w:rPr>
+          <w:rStyle w:val="Rimandocommento"/>
+        </w:rPr>
+        <w:commentReference w:id="3"/>
+      </w:r>
+      <w:r>
+        <w:t xml:space="preserve"> con facilità </w:t>
+      </w:r>
+      <w:r>
+        <w:t>propri</w:t>
+      </w:r>
+      <w:r>
+        <w:t xml:space="preserve"> ordini. Una distinzione fondamentale rispetto al Golden Disco</w:t>
+      </w:r>
+      <w:r>
+        <w:t xml:space="preserve"> (IE)</w:t>
+      </w:r>
+      <w:r>
+        <w:t xml:space="preserve"> si evidenzia nel fatto che il nostro e-commerce </w:t>
+      </w:r>
+      <w:r>
+        <w:t>consentirà</w:t>
+      </w:r>
+      <w:r>
+        <w:t xml:space="preserve"> di esercitare un completo controllo sulla gestione dei prodotti </w:t>
+      </w:r>
+      <w:r>
+        <w:t>ordinat</w:t>
+      </w:r>
+      <w:r>
+        <w:t>i</w:t>
+      </w:r>
+      <w:r>
+        <w:t xml:space="preserve"> dall’utente</w:t>
+      </w:r>
+      <w:r>
+        <w:t xml:space="preserve">, senza dover corrispondere commissioni aggiuntive a editori esterni. Ciò ti </w:t>
+      </w:r>
+      <w:r>
+        <w:lastRenderedPageBreak/>
+        <w:t xml:space="preserve">attribuisce un vantaggio significativo nella gestione dei </w:t>
+      </w:r>
+      <w:r>
+        <w:t>suoi</w:t>
+      </w:r>
+      <w:r>
+        <w:t xml:space="preserve"> ordini, garantendo una maggiore sicurezza e affidabilità del processo di acquisto.</w:t>
       </w:r>
     </w:p>
     <w:p/>
@@ -2277,11 +2374,7 @@
         <w:t xml:space="preserve"> (IE)</w:t>
       </w:r>
       <w:r>
-        <w:t xml:space="preserve">. Attraverso il nostro sito, avrai la possibilità di effettuare acquisti di vinili, gestire con facilità i tuoi ordini e tenerli aggiunti </w:t>
-      </w:r>
-      <w:r>
-        <w:lastRenderedPageBreak/>
-        <w:t>alla tua lista dei preferiti. Una distinzione fondamentale rispetto al Golden Disco</w:t>
+        <w:t>. Attraverso il nostro sito, avrai la possibilità di effettuare acquisti di vinili, gestire con facilità i tuoi ordini e tenerli aggiunti alla tua lista dei preferiti. Una distinzione fondamentale rispetto al Golden Disco</w:t>
       </w:r>
       <w:r>
         <w:t xml:space="preserve"> (IE)</w:t>
@@ -2938,6 +3031,7 @@
           <w:bCs/>
           <w:color w:val="FF0000"/>
         </w:rPr>
+        <w:lastRenderedPageBreak/>
         <w:t>Priorità</w:t>
       </w:r>
       <w:r>
@@ -3149,7 +3243,6 @@
           <w:bCs/>
           <w:color w:val="FF0000"/>
         </w:rPr>
-        <w:lastRenderedPageBreak/>
         <w:t>RF3.</w:t>
       </w:r>
       <w:r>
@@ -4004,7 +4097,7 @@
           <w:szCs w:val="32"/>
         </w:rPr>
       </w:pPr>
-      <w:bookmarkStart w:id="2" w:name="RNF"/>
+      <w:bookmarkStart w:id="4" w:name="RNF"/>
       <w:r>
         <w:rPr>
           <w:sz w:val="32"/>
@@ -4100,7 +4193,7 @@
         <w:t>.</w:t>
       </w:r>
     </w:p>
-    <w:bookmarkEnd w:id="2"/>
+    <w:bookmarkEnd w:id="4"/>
     <w:p>
       <w:pPr>
         <w:ind w:left="720"/>
@@ -4114,6 +4207,7 @@
           <w:bCs/>
           <w:color w:val="FF0000"/>
         </w:rPr>
+        <w:lastRenderedPageBreak/>
         <w:t>Priorità</w:t>
       </w:r>
       <w:r>
@@ -4674,7 +4768,7 @@
           <w:szCs w:val="32"/>
         </w:rPr>
       </w:pPr>
-      <w:bookmarkStart w:id="3" w:name="Scenari"/>
+      <w:bookmarkStart w:id="5" w:name="Scenari"/>
       <w:r>
         <w:rPr>
           <w:sz w:val="32"/>
@@ -4683,7 +4777,7 @@
         <w:t>Scenari</w:t>
       </w:r>
     </w:p>
-    <w:bookmarkEnd w:id="3"/>
+    <w:bookmarkEnd w:id="5"/>
     <w:p>
       <w:pPr>
         <w:ind w:left="360"/>
@@ -4768,6 +4862,7 @@
         <w:ind w:left="360"/>
       </w:pPr>
       <w:r>
+        <w:lastRenderedPageBreak/>
         <w:t>//</w:t>
       </w:r>
       <w:r>
@@ -4834,14 +4929,581 @@
         <w:ind w:left="360"/>
       </w:pPr>
       <w:r>
+        <w:t>SC 4.1</w:t>
+      </w:r>
+      <w:r>
+        <w:t xml:space="preserve"> Cliente aggiunge dei prodotti da acquistare per poi ripensarci</w:t>
+      </w:r>
+    </w:p>
+    <w:p/>
+    <w:p>
+      <w:pPr>
+        <w:ind w:left="360"/>
+      </w:pPr>
+      <w:r>
+        <w:t>Maria Pia, utente registrat</w:t>
+      </w:r>
+      <w:r>
+        <w:t>a</w:t>
+      </w:r>
+      <w:r>
+        <w:t>, sta cercando un regalo di compleanno per il suo amico, appassionato di vinili</w:t>
+      </w:r>
+      <w:r>
+        <w:t>; d</w:t>
+      </w:r>
+      <w:r>
+        <w:t>ecide</w:t>
+      </w:r>
+      <w:r>
+        <w:t xml:space="preserve"> quindi</w:t>
+      </w:r>
+      <w:r>
+        <w:t xml:space="preserve"> di esplorare il sito web Record Road in cerca di qualcosa che possa entusiasmarlo.</w:t>
+      </w:r>
+      <w:r>
+        <w:br/>
+      </w:r>
+      <w:r>
+        <w:t>Naviga nel catalogo, dove trova una vasta selezione di vinili di diversi generi musicali</w:t>
+      </w:r>
+      <w:r>
+        <w:t>; i</w:t>
+      </w:r>
+      <w:r>
+        <w:t xml:space="preserve"> vinili nella pag</w:t>
+      </w:r>
+      <w:r>
+        <w:t>ina principale</w:t>
+      </w:r>
+      <w:r>
+        <w:t xml:space="preserve"> sono </w:t>
+      </w:r>
+      <w:r>
+        <w:t>generati</w:t>
+      </w:r>
+      <w:r>
+        <w:t xml:space="preserve"> in modo casuale ogni volta che l'utente accede alla pagina principale.</w:t>
+      </w:r>
+      <w:r>
+        <w:br/>
+        <w:t>P</w:t>
+      </w:r>
+      <w:r>
+        <w:t>er seguire i gusti dell'amico, Maria Pia decide di filtrare il catalogo per genere, selezionando "Rock" e sottogenere "</w:t>
+      </w:r>
+      <w:r>
+        <w:t>Rock &amp; Roll</w:t>
+      </w:r>
+      <w:r>
+        <w:t>"</w:t>
+      </w:r>
+      <w:r>
+        <w:t>; i</w:t>
+      </w:r>
+      <w:r>
+        <w:t>n questo modo, vengono visualizzati solo i vinili che corrispondono a tali criteri.</w:t>
+      </w:r>
+      <w:r>
+        <w:br/>
+      </w:r>
+      <w:r>
+        <w:t xml:space="preserve">Tra le opzioni proposte, Maria Pia </w:t>
+      </w:r>
+      <w:r>
+        <w:t>scorge una serie</w:t>
+      </w:r>
+      <w:r>
+        <w:t xml:space="preserve"> di vinili classici dei Beatles</w:t>
+      </w:r>
+      <w:r>
+        <w:t>,</w:t>
+      </w:r>
+      <w:r>
+        <w:t xml:space="preserve"> e decide di esaminare il</w:t>
+      </w:r>
+      <w:r>
+        <w:t xml:space="preserve"> loro</w:t>
+      </w:r>
+      <w:r>
+        <w:t xml:space="preserve"> primo album, "Please Please Me"</w:t>
+      </w:r>
+      <w:r>
+        <w:t>; c</w:t>
+      </w:r>
+      <w:r>
+        <w:t>liccando su questo album, accede a una pagina dettagliata del prodotto, dove trova una descrizione approfondita e verifica la disponibilità del vinile nel magazzino.</w:t>
+      </w:r>
+      <w:r>
+        <w:br/>
+      </w:r>
+      <w:r>
+        <w:t>Dato che è già registrata, Maria Pia può immediatamente aggiungere il vinile al carrello senza dover effettuare l'accesso.</w:t>
+      </w:r>
+      <w:r>
+        <w:br/>
+      </w:r>
+      <w:r>
+        <w:t>Soddisfatta della sua scelta, procede direttamente all'acquisto</w:t>
+      </w:r>
+      <w:r>
+        <w:t>:</w:t>
+      </w:r>
+      <w:r>
+        <w:t xml:space="preserve"> Maria Pia verifica</w:t>
+      </w:r>
+      <w:r>
+        <w:t xml:space="preserve"> quindi</w:t>
+      </w:r>
+      <w:r>
+        <w:t xml:space="preserve"> il carrello, conferma l'ordine e completa il pagamento</w:t>
+      </w:r>
+      <w:r>
+        <w:t xml:space="preserve"> del regalo</w:t>
+      </w:r>
+      <w:r>
+        <w:t>, assicurandosi di fornire l'indirizzo di spedizione del suo amico appassionato di musica.</w:t>
+      </w:r>
+    </w:p>
+    <w:p>
+      <w:pPr>
+        <w:ind w:left="360"/>
+      </w:pPr>
+    </w:p>
+    <w:p>
+      <w:pPr>
+        <w:ind w:left="360"/>
+      </w:pPr>
+    </w:p>
+    <w:p>
+      <w:pPr>
+        <w:ind w:left="360"/>
+      </w:pPr>
+      <w:r>
+        <w:t xml:space="preserve">SC </w:t>
+      </w:r>
+      <w:r>
+        <w:t>4</w:t>
+      </w:r>
+      <w:r>
+        <w:t>.</w:t>
+      </w:r>
+      <w:r>
+        <w:t>2</w:t>
+      </w:r>
+      <w:r>
+        <w:t xml:space="preserve"> </w:t>
+      </w:r>
+      <w:r>
+        <w:t xml:space="preserve">Tentativo di acquisto da parte di un utente non registrato </w:t>
+      </w:r>
+    </w:p>
+    <w:p>
+      <w:pPr>
+        <w:ind w:left="360"/>
+      </w:pPr>
+    </w:p>
+    <w:p>
+      <w:pPr>
+        <w:ind w:left="360"/>
+      </w:pPr>
+      <w:r>
+        <w:t>L'utente Maria Pia è alla ricerca di un regalo di compleanno per il suo amico, appassionato di vinili</w:t>
+      </w:r>
+      <w:r>
+        <w:t>; d</w:t>
+      </w:r>
+      <w:r>
+        <w:t>ecide</w:t>
+      </w:r>
+      <w:r>
+        <w:t xml:space="preserve"> allora</w:t>
+      </w:r>
+      <w:r>
+        <w:t xml:space="preserve"> di esplorare il sito web Record Road in cerca di qualcosa che possa entusiasmarl</w:t>
+      </w:r>
+      <w:r>
+        <w:t>a</w:t>
+      </w:r>
+      <w:r>
+        <w:t>.</w:t>
+      </w:r>
+      <w:r>
+        <w:br/>
+      </w:r>
+      <w:r>
+        <w:t xml:space="preserve">Entrata nel sito, ella si trova nella </w:t>
+      </w:r>
+      <w:r>
+        <w:t>pagina principale</w:t>
+      </w:r>
+      <w:r>
+        <w:t xml:space="preserve">, </w:t>
+      </w:r>
+      <w:r>
+        <w:t>in cui vengono mostrati una</w:t>
+      </w:r>
+      <w:r>
+        <w:t xml:space="preserve"> selezione di vinili di diversi generi musicali</w:t>
+      </w:r>
+      <w:r>
+        <w:t>; tal</w:t>
+      </w:r>
+      <w:r>
+        <w:t>e selezione viene generata a random con vinili diversi</w:t>
+      </w:r>
+      <w:r>
+        <w:t xml:space="preserve"> ogni volta che l'utente accede alla pagina principale.</w:t>
+      </w:r>
+      <w:r>
+        <w:br/>
+      </w:r>
+      <w:r>
+        <w:t>Per seguire i gusti dell'amico, Maria Pia decide di filtrare il catalogo per genere, selezionando "Rock" e sottogenere "</w:t>
+      </w:r>
+      <w:r>
+        <w:t>Rock &amp; Roll</w:t>
+      </w:r>
+      <w:r>
+        <w:t>"</w:t>
+      </w:r>
+      <w:r>
+        <w:t>; i</w:t>
+      </w:r>
+      <w:r>
+        <w:t>n questo modo, vengono visualizzati solo i vinili che corrispondono a tali criteri.</w:t>
+      </w:r>
+      <w:r>
+        <w:br/>
+      </w:r>
+      <w:r>
+        <w:t xml:space="preserve">Tra le opzioni proposte, Maria Pia nota </w:t>
+      </w:r>
+      <w:r>
+        <w:t>d</w:t>
+      </w:r>
+      <w:r>
+        <w:t>i</w:t>
+      </w:r>
+      <w:r>
+        <w:t>versi</w:t>
+      </w:r>
+      <w:r>
+        <w:t xml:space="preserve"> vinili classici dei Beatles e decide di esaminare il </w:t>
+      </w:r>
+      <w:r>
+        <w:t xml:space="preserve">loro </w:t>
+      </w:r>
+      <w:r>
+        <w:t>primo album, "Please Please Me"</w:t>
+      </w:r>
+      <w:r>
+        <w:t>; c</w:t>
+      </w:r>
+      <w:r>
+        <w:t>liccando su questo album, accede a una pagina dettagliata del prodotto, dove trova una descrizione approfondita</w:t>
+      </w:r>
+      <w:r>
+        <w:t xml:space="preserve"> del suddetto,</w:t>
+      </w:r>
+      <w:r>
+        <w:t xml:space="preserve"> e verifica la </w:t>
+      </w:r>
+      <w:r>
         <w:lastRenderedPageBreak/>
-        <w:t>SC 4.</w:t>
-      </w:r>
-      <w:r>
-        <w:t>1</w:t>
-      </w:r>
-      <w:r>
-        <w:t xml:space="preserve"> Cliente aggiunge dei prodotti da acquistare per poi ripensarci</w:t>
+        <w:t>disponibilità del vinile nel magazzino.</w:t>
+      </w:r>
+      <w:r>
+        <w:br/>
+      </w:r>
+      <w:r>
+        <w:t>Dopo aver</w:t>
+      </w:r>
+      <w:r>
+        <w:t>ne</w:t>
+      </w:r>
+      <w:r>
+        <w:t xml:space="preserve"> confermato la disponibilità, Maria Pia </w:t>
+      </w:r>
+      <w:r>
+        <w:t>noterà un messaggio che reciterà: “</w:t>
+      </w:r>
+      <w:r>
+        <w:t>V</w:t>
+      </w:r>
+      <w:r>
+        <w:t xml:space="preserve">uoi acquistare questo vinile? Registrati qui. O </w:t>
+      </w:r>
+      <w:r>
+        <w:t>A</w:t>
+      </w:r>
+      <w:r>
+        <w:t>ccedi”</w:t>
+      </w:r>
+      <w:r>
+        <w:t>; le parole</w:t>
+      </w:r>
+      <w:r>
+        <w:t xml:space="preserve"> </w:t>
+      </w:r>
+      <w:r>
+        <w:t>“</w:t>
+      </w:r>
+      <w:r>
+        <w:t>Accedi</w:t>
+      </w:r>
+      <w:r>
+        <w:t>”</w:t>
+      </w:r>
+      <w:r>
+        <w:t xml:space="preserve"> e </w:t>
+      </w:r>
+      <w:r>
+        <w:t>“R</w:t>
+      </w:r>
+      <w:r>
+        <w:t>egistrati</w:t>
+      </w:r>
+      <w:r>
+        <w:t>”</w:t>
+      </w:r>
+      <w:r>
+        <w:t xml:space="preserve"> possono essere cliccat</w:t>
+      </w:r>
+      <w:r>
+        <w:t>e</w:t>
+      </w:r>
+      <w:r>
+        <w:t xml:space="preserve"> per effettuare le relative operazioni</w:t>
+      </w:r>
+      <w:r>
+        <w:t>, e d</w:t>
+      </w:r>
+      <w:r>
+        <w:t xml:space="preserve">ato che Maria Pia non ha un account per questo sito, opta per la registrazione cliccando su </w:t>
+      </w:r>
+      <w:r>
+        <w:t>“R</w:t>
+      </w:r>
+      <w:r>
+        <w:t>egistrati</w:t>
+      </w:r>
+      <w:r>
+        <w:t>”</w:t>
+      </w:r>
+      <w:r>
+        <w:t>.</w:t>
+      </w:r>
+    </w:p>
+    <w:p>
+      <w:pPr>
+        <w:ind w:left="360"/>
+      </w:pPr>
+      <w:r>
+        <w:t>Maria Pia si trov</w:t>
+      </w:r>
+      <w:r>
+        <w:t xml:space="preserve">erà davanti </w:t>
+      </w:r>
+      <w:r>
+        <w:t>la pagina di registrazione</w:t>
+      </w:r>
+      <w:r>
+        <w:t>,</w:t>
+      </w:r>
+      <w:r>
+        <w:t xml:space="preserve"> dove </w:t>
+      </w:r>
+      <w:r>
+        <w:t>verranno presentati dei campi obbligatori da riempire, ovvero: nome, cognome, password e-mail e sesso</w:t>
+      </w:r>
+      <w:r>
+        <w:t xml:space="preserve">; in più, vi è </w:t>
+      </w:r>
+      <w:r>
+        <w:t>un pulsante che permetterà la registrazione alternativa attraverso Google.</w:t>
+      </w:r>
+      <w:r>
+        <w:br/>
+      </w:r>
+      <w:r>
+        <w:t xml:space="preserve">Maria Pia </w:t>
+      </w:r>
+      <w:r>
+        <w:t xml:space="preserve">decide di non utilizzare Google e </w:t>
+      </w:r>
+      <w:r>
+        <w:t>compila questi campi scegliendo una password a suo piacere</w:t>
+      </w:r>
+      <w:r>
+        <w:t>;</w:t>
+      </w:r>
+      <w:r>
+        <w:t xml:space="preserve"> Maria Pia nota che vi sono anche dei campi per inserimento del suo domicilio e di un numero di telefono</w:t>
+      </w:r>
+      <w:r>
+        <w:t>,</w:t>
+      </w:r>
+      <w:r>
+        <w:t xml:space="preserve"> entrambi opzionali</w:t>
+      </w:r>
+      <w:r>
+        <w:t xml:space="preserve">; </w:t>
+      </w:r>
+      <w:r>
+        <w:t>decide</w:t>
+      </w:r>
+      <w:r>
+        <w:t xml:space="preserve"> quindi</w:t>
+      </w:r>
+      <w:r>
+        <w:t xml:space="preserve"> di inserire i dati del suo domicilio, mentre lascia vuoto il campo del numero del telefono.</w:t>
+      </w:r>
+    </w:p>
+    <w:p>
+      <w:pPr>
+        <w:ind w:left="360"/>
+      </w:pPr>
+      <w:r>
+        <w:t>E infine clicca sul pulsante per registrarsi.</w:t>
+      </w:r>
+    </w:p>
+    <w:p>
+      <w:pPr>
+        <w:ind w:left="360"/>
+      </w:pPr>
+      <w:r>
+        <w:t>Poiché si è registrat</w:t>
+      </w:r>
+      <w:r>
+        <w:t>a</w:t>
+      </w:r>
+      <w:r>
+        <w:t xml:space="preserve"> compilando i campi e non utilizzando Google</w:t>
+      </w:r>
+      <w:r>
+        <w:t>,</w:t>
+      </w:r>
+      <w:r>
+        <w:t xml:space="preserve"> il sistema le comunica che ha necessità di validare il suo indirizzo mail cliccando un link inviatole alla </w:t>
+      </w:r>
+      <w:r>
+        <w:t>e-</w:t>
+      </w:r>
+      <w:r>
+        <w:t>mail fornita. Maria Pia allora accederà alla propria e-mail</w:t>
+      </w:r>
+      <w:r>
+        <w:t>, dove</w:t>
+      </w:r>
+      <w:r>
+        <w:t xml:space="preserve"> troverà un nuovo messaggio da parte del sito Record Road</w:t>
+      </w:r>
+      <w:r>
+        <w:t>,</w:t>
+      </w:r>
+      <w:r>
+        <w:t xml:space="preserve"> e</w:t>
+      </w:r>
+      <w:r>
+        <w:t>d</w:t>
+      </w:r>
+      <w:r>
+        <w:t xml:space="preserve"> una volta visualizzato</w:t>
+      </w:r>
+      <w:r>
+        <w:t>,</w:t>
+      </w:r>
+      <w:r>
+        <w:t xml:space="preserve"> cliccherà sul link di conferma; a quel punto l’utente Maria Pia si troverà nella pagina del vinile che aveva visualizzato precedentemente</w:t>
+      </w:r>
+      <w:r>
+        <w:t>,</w:t>
+      </w:r>
+      <w:r>
+        <w:t xml:space="preserve"> ma stavolta come utente cliente.</w:t>
+      </w:r>
+    </w:p>
+    <w:p>
+      <w:pPr>
+        <w:ind w:left="360"/>
+      </w:pPr>
+      <w:r>
+        <w:t xml:space="preserve">Noterà che vicino al prodotto e comparso il pulsante </w:t>
+      </w:r>
+      <w:r>
+        <w:t>“A</w:t>
+      </w:r>
+      <w:r>
+        <w:t>ggiungi al carrello</w:t>
+      </w:r>
+      <w:r>
+        <w:t>”</w:t>
+      </w:r>
+      <w:r>
+        <w:t>, che Maria Pia cliccherà</w:t>
+      </w:r>
+      <w:r>
+        <w:t xml:space="preserve">. </w:t>
+      </w:r>
+    </w:p>
+    <w:p>
+      <w:pPr>
+        <w:ind w:left="360"/>
+      </w:pPr>
+      <w:r>
+        <w:t xml:space="preserve">Fatto ciò, l’utente Maria Pia verrà portato nella pagina </w:t>
+      </w:r>
+      <w:r>
+        <w:t>“</w:t>
+      </w:r>
+      <w:r>
+        <w:t>Carrello</w:t>
+      </w:r>
+      <w:r>
+        <w:t>”,</w:t>
+      </w:r>
+      <w:r>
+        <w:t xml:space="preserve"> dove vedrà inserito il vinile da lei selezionato.</w:t>
+      </w:r>
+    </w:p>
+    <w:p>
+      <w:pPr>
+        <w:ind w:left="360"/>
+      </w:pPr>
+      <w:r>
+        <w:t>Troverà un pulsante per effettuare l’ordine, e una volta cliccato verrà portato alla pagina di checkout.</w:t>
+      </w:r>
+    </w:p>
+    <w:p>
+      <w:pPr>
+        <w:ind w:left="360"/>
+      </w:pPr>
+    </w:p>
+    <w:p>
+      <w:pPr>
+        <w:ind w:left="360"/>
+      </w:pPr>
+      <w:r>
+        <w:t xml:space="preserve">SC </w:t>
+      </w:r>
+      <w:r>
+        <w:t>4</w:t>
+      </w:r>
+      <w:r>
+        <w:t xml:space="preserve">.3 </w:t>
+      </w:r>
+      <w:r>
+        <w:t>Il gestore</w:t>
+      </w:r>
+      <w:r>
+        <w:t xml:space="preserve"> dell’ordine</w:t>
+      </w:r>
+      <w:r>
+        <w:t xml:space="preserve"> </w:t>
+      </w:r>
+      <w:r>
+        <w:t>annulla un ordine</w:t>
       </w:r>
     </w:p>
     <w:p/>
@@ -4850,7 +5512,154 @@
         <w:ind w:left="360"/>
       </w:pPr>
       <w:r>
-        <w:t>Maria Pia, utente registrato, sta cercando un regalo di compleanno per il suo amico, appassionato di vinili. Decide di esplorare il sito web Record Road in cerca di qualcosa che possa entusiasmarlo. Naviga nel catalogo, dove trova una vasta selezione di vinili di diversi generi musicali. I vinili nella homepage sono visualizzati in modo casuale ogni volta che l'utente accede alla pagina principale. Per seguire i gusti dell'amico, Maria Pia decide di filtrare il catalogo per genere, selezionando "Rock" e sotto-genere "Classico". In questo modo, vengono visualizzati solo i vinili che corrispondono a tali criteri. Tra le opzioni proposte, Maria Pia nota una collezione di vinili classici dei Beatles e decide di esaminare il primo album, "Please Please Me". Cliccando su questo album, accede a una pagina dettagliata del prodotto, dove trova una descrizione approfondita e verifica la disponibilità del vinile nel magazzino. Dato che è già registrata, Maria Pia può immediatamente aggiungere il vinile al carrello senza dover effettuare l'accesso. Soddisfatta della sua scelta, procede direttamente all'acquisto. Maria Pia verifica il carrello, conferma l'ordine e completa il pagamento, assicurandosi di fornire l'indirizzo di spedizione per il regalo di compleanno del suo amico appassionato di musica.</w:t>
+        <w:t>Il gestore</w:t>
+      </w:r>
+      <w:r>
+        <w:t xml:space="preserve"> Marc</w:t>
+      </w:r>
+      <w:r>
+        <w:t>o</w:t>
+      </w:r>
+      <w:r>
+        <w:t>, precedentemente autenticato dal sistema</w:t>
+      </w:r>
+      <w:r>
+        <w:t>,</w:t>
+      </w:r>
+      <w:r>
+        <w:t xml:space="preserve"> riceve una notifica</w:t>
+      </w:r>
+      <w:r>
+        <w:t xml:space="preserve"> </w:t>
+      </w:r>
+      <w:r>
+        <w:t xml:space="preserve">di un nuovo ordine effettuato che il sistema </w:t>
+      </w:r>
+      <w:r>
+        <w:t xml:space="preserve">ha </w:t>
+      </w:r>
+      <w:r>
+        <w:t>assegnato a lui per l’evasione</w:t>
+      </w:r>
+      <w:r>
+        <w:t>.</w:t>
+      </w:r>
+      <w:r>
+        <w:br/>
+      </w:r>
+      <w:r>
+        <w:t xml:space="preserve">Va </w:t>
+      </w:r>
+      <w:r>
+        <w:t xml:space="preserve">quindi </w:t>
+      </w:r>
+      <w:r>
+        <w:t xml:space="preserve">nella pagina per gestire gli ordini e seleziona </w:t>
+      </w:r>
+      <w:r>
+        <w:t>quello</w:t>
+      </w:r>
+      <w:r>
+        <w:t xml:space="preserve"> appena ricevuto</w:t>
+      </w:r>
+      <w:r>
+        <w:t>,</w:t>
+      </w:r>
+      <w:r>
+        <w:t xml:space="preserve"> </w:t>
+      </w:r>
+      <w:r>
+        <w:t>e</w:t>
+      </w:r>
+      <w:r>
+        <w:t xml:space="preserve"> vede che nel magazzino </w:t>
+      </w:r>
+      <w:r>
+        <w:t>alcuni dei prodotti ordinati si sono danneggiati</w:t>
+      </w:r>
+      <w:r>
+        <w:t>; pertanto, si deve</w:t>
+      </w:r>
+      <w:r>
+        <w:t xml:space="preserve"> annullare l’ordine.</w:t>
+      </w:r>
+      <w:r>
+        <w:br/>
+      </w:r>
+      <w:r>
+        <w:t>Il gestore clicca sul pulsante apposito presente nella pagina dettaglio dell’ordine</w:t>
+      </w:r>
+      <w:r>
+        <w:t>, e s</w:t>
+      </w:r>
+      <w:r>
+        <w:t>i aprirà una finestra di testo in cui il gestore dovrà specificare la motivazione dell’annullamento prima di procedere.</w:t>
+      </w:r>
+      <w:r>
+        <w:br/>
+      </w:r>
+      <w:r>
+        <w:t xml:space="preserve">Il gestore scriverà nella </w:t>
+      </w:r>
+      <w:r>
+        <w:t>casella</w:t>
+      </w:r>
+      <w:r>
+        <w:t xml:space="preserve"> testuale: “Gentile cliente</w:t>
+      </w:r>
+      <w:r>
+        <w:t xml:space="preserve">, </w:t>
+      </w:r>
+      <w:r>
+        <w:t>è risultato che alcuni prodotti da lei ordinati sono danneggiati</w:t>
+      </w:r>
+      <w:r>
+        <w:t>,</w:t>
+      </w:r>
+      <w:r>
+        <w:t xml:space="preserve"> </w:t>
+      </w:r>
+      <w:r>
+        <w:t>quindi</w:t>
+      </w:r>
+      <w:r>
+        <w:t xml:space="preserve"> non conformi alla spedizione; pertanto siamo costretti</w:t>
+      </w:r>
+      <w:r>
+        <w:t>,</w:t>
+      </w:r>
+      <w:r>
+        <w:t xml:space="preserve"> con nostro dispiacere, ad annullare l’ordine da lei effettuato e procederemo con il rimborso. Ci scusiamo per il disagio”.</w:t>
+      </w:r>
+      <w:r>
+        <w:br/>
+      </w:r>
+      <w:r>
+        <w:t>Specificat</w:t>
+      </w:r>
+      <w:r>
+        <w:t xml:space="preserve">a </w:t>
+      </w:r>
+      <w:r>
+        <w:t>la motivazione, il gestore potrà finalmente cliccare il pulsante per annullare l’ordine. Dopo fatto ciò, il gestore vedrà un messaggio di attesa, mentre il sistema comunica a PayPal di annullare la transizione; una volta completata l’operazione, comparirà su schermo il messaggio “</w:t>
+      </w:r>
+      <w:r>
+        <w:t>O</w:t>
+      </w:r>
+      <w:r>
+        <w:t xml:space="preserve">rdine annullato correttamente”, e il gestore si troverà sulla pagina del dettaglio ordine in questione, il cui stato sarà contrassegnato come </w:t>
+      </w:r>
+      <w:r>
+        <w:t>“A</w:t>
+      </w:r>
+      <w:r>
+        <w:t>nnullato</w:t>
+      </w:r>
+      <w:r>
+        <w:t>”</w:t>
+      </w:r>
+      <w:r>
+        <w:t>.</w:t>
       </w:r>
     </w:p>
     <w:p>
@@ -4862,291 +5671,144 @@
       <w:pPr>
         <w:ind w:left="360"/>
       </w:pPr>
+      <w:r>
+        <w:lastRenderedPageBreak/>
+        <w:t xml:space="preserve">SC </w:t>
+      </w:r>
+      <w:r>
+        <w:t>4</w:t>
+      </w:r>
+      <w:r>
+        <w:t xml:space="preserve">.4 </w:t>
+      </w:r>
+      <w:r>
+        <w:t>Aggiunta/Modifica di un prodotto nell’inventario</w:t>
+      </w:r>
     </w:p>
     <w:p>
       <w:pPr>
         <w:ind w:left="360"/>
       </w:pPr>
-      <w:r>
-        <w:t xml:space="preserve">SC </w:t>
-      </w:r>
-      <w:r>
-        <w:t>4</w:t>
-      </w:r>
-      <w:r>
-        <w:t>.</w:t>
-      </w:r>
-      <w:r>
-        <w:t>2</w:t>
-      </w:r>
-      <w:r>
-        <w:t xml:space="preserve"> </w:t>
-      </w:r>
-      <w:r>
-        <w:t xml:space="preserve">Tentativo di acquisto da parte di un utente non registrato </w:t>
-      </w:r>
     </w:p>
     <w:p>
       <w:pPr>
         <w:ind w:left="360"/>
       </w:pPr>
+      <w:r>
+        <w:t>Oggi, presso il magazzino principale di Acerra, sono arrivati nuovi rifornimenti di vinili, che comprendono sia prodotti in esaurimento o esauriti già presenti sul sito, sia prodotti totalmente nuovi.</w:t>
+      </w:r>
+      <w:r>
+        <w:br/>
+      </w:r>
+      <w:r>
+        <w:t>Sarà compito del gestore del catalogo aggiornare queste informazioni all'interno del catalogo di Record Road</w:t>
+      </w:r>
+      <w:r>
+        <w:t>; a</w:t>
+      </w:r>
+      <w:r>
+        <w:t>ccede dunque al sito</w:t>
+      </w:r>
+      <w:r>
+        <w:t>,</w:t>
+      </w:r>
+      <w:r>
+        <w:t xml:space="preserve"> utilizzando le sue credenziali</w:t>
+      </w:r>
+      <w:r>
+        <w:t>,</w:t>
+      </w:r>
+      <w:r>
+        <w:t xml:space="preserve"> dalla pagina di Login per il lato amministrativo e, dopo essere stato riconosciuto dal sistema come "</w:t>
+      </w:r>
+      <w:r>
+        <w:t>G</w:t>
+      </w:r>
+      <w:r>
+        <w:t>estore del catalogo", accede all</w:t>
+      </w:r>
+      <w:r>
+        <w:t>a pagina dell’”Inventario”</w:t>
+      </w:r>
+      <w:r>
+        <w:t xml:space="preserve"> per modificare e aggiungere i prodotti.</w:t>
+      </w:r>
     </w:p>
     <w:p>
       <w:pPr>
         <w:ind w:left="360"/>
       </w:pPr>
       <w:r>
-        <w:t xml:space="preserve">L'utente Maria Pia è alla ricerca di un regalo di compleanno per il suo amico, appassionato di vinili. Decide di esplorare il sito web Record Road in cerca di qualcosa che possa entusiasmarlo. Naviga nel catalogo, dove trova una vasta selezione di vinili di diversi generi musicali. I vinili nella homepage sono visualizzati in modo casuale ogni volta che l'utente accede alla pagina principale. Per seguire i gusti dell'amico, Maria Pia decide di filtrare il catalogo per genere, selezionando "Rock" e sotto-genere "Classico". In questo modo, vengono visualizzati solo i vinili che corrispondono a tali criteri. Tra le opzioni proposte, Maria Pia nota una collezione di vinili classici dei Beatles e decide di esaminare il primo album, "Please Please Me". Cliccando su questo album, accede a una pagina dettagliata del prodotto, dove trova una descrizione approfondita e verifica la disponibilità del vinile nel magazzino. Dopo aver confermato la disponibilità, Maria Pia </w:t>
-      </w:r>
-      <w:r>
-        <w:t>noterà un messaggio che reciterà: “vuoi acquistare questo vinile? Registrati qui. O accedi”</w:t>
-      </w:r>
-      <w:r>
-        <w:t xml:space="preserve"> </w:t>
-      </w:r>
-      <w:r>
-        <w:t>Accedi e registrati, possono essere cliccati per effettuare le relative operazioni. Dato che Maria Pia non ha un account per questo sito, opta per la registrazione cliccando su registrati.</w:t>
-      </w:r>
-    </w:p>
-    <w:p>
-      <w:pPr>
-        <w:ind w:left="360"/>
-      </w:pPr>
-      <w:r>
-        <w:t>Maria Pia si troverà davanti nella pagina di registrazione</w:t>
-      </w:r>
-      <w:r>
-        <w:t>:</w:t>
-      </w:r>
-      <w:r>
-        <w:t xml:space="preserve"> dove </w:t>
-      </w:r>
-      <w:r>
-        <w:t>verranno presentati dei campi obbligatori da riempire, ovvero: nome, cognome, password e-mail e sesso.</w:t>
-      </w:r>
-      <w:r>
-        <w:t xml:space="preserve"> E un pulsante che permetterà la registrazione alternativa attraverso Google.</w:t>
-      </w:r>
-      <w:r>
-        <w:t xml:space="preserve"> Maria Pia </w:t>
-      </w:r>
-      <w:r>
-        <w:t xml:space="preserve">decide di non utilizzare Google e </w:t>
-      </w:r>
-      <w:r>
-        <w:t>compila questi campi scegliendo una password a suo piacere</w:t>
-      </w:r>
-      <w:r>
-        <w:t>,</w:t>
-      </w:r>
-      <w:r>
-        <w:t xml:space="preserve"> Maria Pia nota che vi sono anche dei campi per inserimento del suo domicilio e di un numero di telefono entrambi opzionali, decide di inserire i dati del suo domicilio, mentre lascia vuoto il campo del numero del telefono.</w:t>
-      </w:r>
-    </w:p>
-    <w:p>
-      <w:pPr>
-        <w:ind w:left="360"/>
-      </w:pPr>
-      <w:r>
-        <w:t>E infine clicca sul pulsante per registrarsi.</w:t>
-      </w:r>
-    </w:p>
-    <w:p>
-      <w:pPr>
-        <w:ind w:left="360"/>
-      </w:pPr>
-      <w:r>
-        <w:t xml:space="preserve">Poiché si è registrato compilando i campi e non utilizzando Google il sistema le comunica che ha necessità di validare il suo indirizzo e-mail cliccando un link inviatole alla mail fornita. Maria Pia allora accederà alla propria e-mail troverà un nuovo messaggio da parte del sito </w:t>
-      </w:r>
-      <w:r>
-        <w:lastRenderedPageBreak/>
-        <w:t>Record Road e una volta visualizzato cliccherà sul link di conferma; a quel punto l’utente Maria Pia si troverà nella pagina del vinile che aveva visualizzato precedentemente ma stavolta come utente cliente.</w:t>
-      </w:r>
-    </w:p>
-    <w:p>
-      <w:pPr>
-        <w:ind w:left="360"/>
-      </w:pPr>
-      <w:r>
-        <w:t>Noterà che vicino al prodotto e comparso il pulsante aggiungi al carrello, che Maria Pia cliccherà</w:t>
-      </w:r>
-      <w:r>
-        <w:t xml:space="preserve">. </w:t>
-      </w:r>
-    </w:p>
-    <w:p>
-      <w:pPr>
-        <w:ind w:left="360"/>
-      </w:pPr>
-      <w:r>
-        <w:t>Fatto ciò, l’utente Maria Pia verrà portato nella pagina Carrello dove vedrà inserito il vinile da lei selezionato.</w:t>
-      </w:r>
-    </w:p>
-    <w:p>
-      <w:pPr>
-        <w:ind w:left="360"/>
-      </w:pPr>
-      <w:r>
-        <w:t>Troverà un pulsante per effettuare l’ordine, e una volta cliccato verrà portato alla pagina di checkout.</w:t>
-      </w:r>
-    </w:p>
-    <w:p>
-      <w:pPr>
-        <w:ind w:left="360"/>
-      </w:pPr>
-    </w:p>
-    <w:p>
-      <w:pPr>
-        <w:ind w:left="360"/>
-      </w:pPr>
-      <w:r>
-        <w:t xml:space="preserve">SC </w:t>
-      </w:r>
-      <w:r>
-        <w:t>4</w:t>
-      </w:r>
-      <w:r>
-        <w:t xml:space="preserve">.3 </w:t>
-      </w:r>
-      <w:r>
-        <w:t>Il gestore</w:t>
-      </w:r>
-      <w:r>
-        <w:t xml:space="preserve"> dell’ordine</w:t>
-      </w:r>
-      <w:r>
-        <w:t xml:space="preserve"> </w:t>
-      </w:r>
-      <w:r>
-        <w:t>annulla un ordine</w:t>
-      </w:r>
-    </w:p>
-    <w:p/>
-    <w:p>
-      <w:pPr>
-        <w:ind w:left="360"/>
-      </w:pPr>
-      <w:r>
-        <w:t>Il gestore</w:t>
-      </w:r>
-      <w:r>
-        <w:t xml:space="preserve"> Marc</w:t>
-      </w:r>
-      <w:r>
-        <w:t>o</w:t>
-      </w:r>
-      <w:r>
-        <w:t>, precedentemente autenticato dal sistema riceve una notifica</w:t>
-      </w:r>
-      <w:r>
-        <w:t xml:space="preserve">, </w:t>
-      </w:r>
-      <w:r>
-        <w:t>di un nuovo ordine effettuato che il sistema assegnato a lui per l’evasione</w:t>
-      </w:r>
-      <w:r>
-        <w:t>. Va nella pagina per gestire gli ordini e seleziona l’ordine appena ricevuto</w:t>
-      </w:r>
-      <w:r>
-        <w:t>,</w:t>
-      </w:r>
-      <w:r>
-        <w:t xml:space="preserve"> </w:t>
-      </w:r>
-      <w:r>
-        <w:t>e</w:t>
-      </w:r>
-      <w:r>
-        <w:t xml:space="preserve"> vede che nel magazzino </w:t>
-      </w:r>
-      <w:r>
-        <w:t xml:space="preserve">alcuni dei prodotti ordinati si sono danneggiati. Il gestore deve per tanto annullare l’ordine. Il gestore clicca sul pulsante apposito presente nella pagina dettaglio dell’ordine. Si aprirà una finestra di testo in cui il gestore dovrà specificare la motivazione dell’annullamento prima di procedere. Il gestore scriverà nella </w:t>
-      </w:r>
-      <w:r>
-        <w:t>casella</w:t>
-      </w:r>
-      <w:r>
-        <w:t xml:space="preserve"> testuale: “Gentile cliente il prodotto da </w:t>
-      </w:r>
-      <w:r>
-        <w:t>lei ordinato, purtroppo è risultato che alcuni prodotti da lei ordinati sono risultati danneggiati; quindi, non conformi alla spedizione; per tanto siamo costretti con nostro dispiacere, ad annullare l’ordine da lei effettuato e procederemo con il rimborso. Ci scusiamo per il disagio”. Specificato la motivazione, il gestore potrà finalmente cliccare il pulsante per annullare l’ordine. Dopo, fatto ciò, il gestore vedrà un messaggio di attesa, mentre il sistema comunica a PayPal di annullare la transizione; una volta completata l’operazione, comparirà su schermo il messaggio “ordine annullato correttamente”, e il gestore si troverà sulla pagina del dettaglio ordine in questione, il cui stato sarà contrassegnato come annullato.</w:t>
-      </w:r>
-    </w:p>
-    <w:p>
-      <w:pPr>
-        <w:ind w:left="360"/>
-      </w:pPr>
-    </w:p>
-    <w:p>
-      <w:pPr>
-        <w:ind w:left="360"/>
-      </w:pPr>
-      <w:r>
-        <w:t xml:space="preserve">SC </w:t>
-      </w:r>
-      <w:r>
-        <w:t>4</w:t>
-      </w:r>
-      <w:r>
-        <w:t xml:space="preserve">.4 </w:t>
-      </w:r>
-      <w:r>
-        <w:t>Aggiunta/Modifica di un prodotto nell’inventario</w:t>
-      </w:r>
-    </w:p>
-    <w:p>
-      <w:pPr>
-        <w:ind w:left="360"/>
-      </w:pPr>
-    </w:p>
-    <w:p>
-      <w:pPr>
-        <w:ind w:left="360"/>
-      </w:pPr>
-      <w:r>
-        <w:t>Oggi, presso il magazzino principale di Acerra, sono arrivati nuovi rifornimenti di vinili, che comprendono sia prodotti in esaurimento o esauriti già presenti sul sito, sia prodotti totalmente nuovi. Sarà il compito del gestore del catalogo aggiornare queste informazioni all'interno del catalogo di Record Road. Accede dunque al sito utilizzando le sue credenziali dalla pagina di Login per il lato amministrativo e, dopo essere stato riconosciuto dal sistema come "gestore del catalogo", accede alla propria Area Amministrativa per modificare e aggiungere i prodotti.</w:t>
-      </w:r>
-      <w:r>
-        <w:t xml:space="preserve"> </w:t>
-      </w:r>
-    </w:p>
-    <w:p>
-      <w:pPr>
-        <w:ind w:left="360"/>
-      </w:pPr>
-      <w:r>
-        <w:t>Il gestore del catalogo inizia aggiornando le quantità dei vari vinili già presenti nel catalogo. Seleziona il vinile da aggiornare tramite un menu a tendina, poi procede alla modifica del campo "Quantità". Dopo aver premuto il tasto Invio, il vinile sarà perfettamente aggiornato e pronto per l'acquisto.</w:t>
-      </w:r>
-      <w:r>
-        <w:t xml:space="preserve"> </w:t>
-      </w:r>
-      <w:r>
-        <w:t>Successivamente, il gestore del catalogo aggiunge i nuovi vinili al sito. Accede all'apposita pagina nella sua Area Amministrativa e, tramite l'apposito form, procede all'inserimento dei vari campi, tra cui: EAN, Nome, Immagine del Prodotto, Prezzo, Quantità</w:t>
+        <w:t>Il gestore del catalogo inizia aggiornando le quantità dei vari vinili già presenti nel catalogo</w:t>
+      </w:r>
+      <w:r>
+        <w:t>: s</w:t>
+      </w:r>
+      <w:r>
+        <w:t>eleziona il vinile da aggiornare tramite un menu a tendina, poi procede alla modifica del campo "Quantità"</w:t>
+      </w:r>
+      <w:r>
+        <w:t>; d</w:t>
+      </w:r>
+      <w:r>
+        <w:t>opo aver premuto il tasto Invio, il vinile sarà perfettamente aggiornato e pronto per l'acquisto.</w:t>
+      </w:r>
+      <w:r>
+        <w:br/>
+      </w:r>
+      <w:r>
+        <w:t>Successivamente, il gestore del catalogo aggiunge i nuovi vinili al sito</w:t>
+      </w:r>
+      <w:r>
+        <w:t>: a</w:t>
+      </w:r>
+      <w:r>
+        <w:t xml:space="preserve">ccede all'apposita pagina </w:t>
+      </w:r>
+      <w:r>
+        <w:t>dell’Inventario</w:t>
+      </w:r>
+      <w:r>
+        <w:t xml:space="preserve"> e, tramite l'apposito form, procede all'inserimento dei vari campi, tra cui: EAN, Nome, Immagine del Prodotto, Prezzo, Quantità</w:t>
       </w:r>
       <w:r>
         <w:t>, Aggiunta il genere</w:t>
       </w:r>
       <w:r>
-        <w:t>.</w:t>
-      </w:r>
-      <w:r>
-        <w:t xml:space="preserve"> Dopo aver premuto il tasto Invio, il vinile sarà correttamente inserito nel catalogo.</w:t>
-      </w:r>
-      <w:r>
-        <w:t xml:space="preserve"> </w:t>
-      </w:r>
-      <w:r>
-        <w:t xml:space="preserve">Il gestore del catalogo, notando che ci sono molti vinili nel catalogo che non vengono aggiornati da molto tempo e sono fuori produzione, decide di rimuoverli dal catalogo con </w:t>
-      </w:r>
-      <w:r>
-        <w:lastRenderedPageBreak/>
-        <w:t xml:space="preserve">l'apposito form. </w:t>
+        <w:t>; d</w:t>
+      </w:r>
+      <w:r>
+        <w:t>opo aver premuto il tasto Invio, il vinile sarà correttamente inserito nel catalogo.</w:t>
+      </w:r>
+      <w:r>
+        <w:br/>
+      </w:r>
+      <w:r>
+        <w:t xml:space="preserve">Il gestore del catalogo, notando che ci sono molti vinili nel catalogo che non vengono aggiornati da molto tempo e sono fuori produzione, decide di rimuoverli dal catalogo con l'apposito form. </w:t>
       </w:r>
       <w:r>
         <w:t xml:space="preserve">Dopo aver selezionato il vinile </w:t>
       </w:r>
       <w:r>
-        <w:t>clicca il tasto rimuovi, e il vinile verrà rimosso con successo nel sistema.</w:t>
+        <w:t xml:space="preserve">clicca il tasto </w:t>
+      </w:r>
+      <w:r>
+        <w:t>“R</w:t>
+      </w:r>
+      <w:r>
+        <w:t>imuovi</w:t>
+      </w:r>
+      <w:r>
+        <w:t>”</w:t>
+      </w:r>
+      <w:r>
+        <w:t xml:space="preserve">, e il vinile verrà rimosso con successo </w:t>
+      </w:r>
+      <w:r>
+        <w:t>dal</w:t>
+      </w:r>
+      <w:r>
+        <w:t xml:space="preserve"> sistema.</w:t>
       </w:r>
     </w:p>
     <w:p>
@@ -5160,7 +5822,7 @@
           <w:szCs w:val="32"/>
         </w:rPr>
       </w:pPr>
-      <w:bookmarkStart w:id="4" w:name="Ambientedidestinazione"/>
+      <w:bookmarkStart w:id="6" w:name="Ambientedidestinazione"/>
       <w:r>
         <w:rPr>
           <w:sz w:val="32"/>
@@ -5177,7 +5839,7 @@
         <w:t>Ambiente di destinazione</w:t>
       </w:r>
     </w:p>
-    <w:bookmarkEnd w:id="4"/>
+    <w:bookmarkEnd w:id="6"/>
     <w:p>
       <w:r>
         <w:t>L'e</w:t>
@@ -5241,7 +5903,7 @@
           <w:szCs w:val="32"/>
         </w:rPr>
       </w:pPr>
-      <w:bookmarkStart w:id="5" w:name="Consegne"/>
+      <w:bookmarkStart w:id="7" w:name="Consegne"/>
       <w:r>
         <w:rPr>
           <w:sz w:val="32"/>
@@ -5282,14 +5944,14 @@
               <w:jc w:val="both"/>
               <w:outlineLvl w:val="0"/>
             </w:pPr>
-            <w:bookmarkStart w:id="6" w:name="_Toc148182133"/>
-            <w:bookmarkStart w:id="7" w:name="_Toc148182216"/>
-            <w:bookmarkEnd w:id="5"/>
+            <w:bookmarkStart w:id="8" w:name="_Toc148182133"/>
+            <w:bookmarkStart w:id="9" w:name="_Toc148182216"/>
+            <w:bookmarkEnd w:id="7"/>
             <w:r>
               <w:t>Problem Statement</w:t>
             </w:r>
-            <w:bookmarkEnd w:id="6"/>
-            <w:bookmarkEnd w:id="7"/>
+            <w:bookmarkEnd w:id="8"/>
+            <w:bookmarkEnd w:id="9"/>
           </w:p>
         </w:tc>
         <w:tc>
@@ -5305,13 +5967,13 @@
               <w:jc w:val="both"/>
               <w:outlineLvl w:val="0"/>
             </w:pPr>
-            <w:bookmarkStart w:id="8" w:name="_Toc148182134"/>
-            <w:bookmarkStart w:id="9" w:name="_Toc148182217"/>
+            <w:bookmarkStart w:id="10" w:name="_Toc148182134"/>
+            <w:bookmarkStart w:id="11" w:name="_Toc148182217"/>
             <w:r>
               <w:t>13/10/2023</w:t>
             </w:r>
-            <w:bookmarkEnd w:id="8"/>
-            <w:bookmarkEnd w:id="9"/>
+            <w:bookmarkEnd w:id="10"/>
+            <w:bookmarkEnd w:id="11"/>
           </w:p>
         </w:tc>
       </w:tr>
@@ -5329,13 +5991,13 @@
               <w:jc w:val="both"/>
               <w:outlineLvl w:val="0"/>
             </w:pPr>
-            <w:bookmarkStart w:id="10" w:name="_Toc148182135"/>
-            <w:bookmarkStart w:id="11" w:name="_Toc148182218"/>
+            <w:bookmarkStart w:id="12" w:name="_Toc148182135"/>
+            <w:bookmarkStart w:id="13" w:name="_Toc148182218"/>
             <w:r>
               <w:t>Requisiti e casi d’uso</w:t>
             </w:r>
-            <w:bookmarkEnd w:id="10"/>
-            <w:bookmarkEnd w:id="11"/>
+            <w:bookmarkEnd w:id="12"/>
+            <w:bookmarkEnd w:id="13"/>
           </w:p>
         </w:tc>
         <w:tc>
@@ -5351,13 +6013,13 @@
               <w:jc w:val="both"/>
               <w:outlineLvl w:val="0"/>
             </w:pPr>
-            <w:bookmarkStart w:id="12" w:name="_Toc148182136"/>
-            <w:bookmarkStart w:id="13" w:name="_Toc148182219"/>
+            <w:bookmarkStart w:id="14" w:name="_Toc148182136"/>
+            <w:bookmarkStart w:id="15" w:name="_Toc148182219"/>
             <w:r>
               <w:t>27/10/2023</w:t>
             </w:r>
-            <w:bookmarkEnd w:id="12"/>
-            <w:bookmarkEnd w:id="13"/>
+            <w:bookmarkEnd w:id="14"/>
+            <w:bookmarkEnd w:id="15"/>
           </w:p>
         </w:tc>
       </w:tr>
@@ -5375,13 +6037,13 @@
               <w:jc w:val="both"/>
               <w:outlineLvl w:val="0"/>
             </w:pPr>
-            <w:bookmarkStart w:id="14" w:name="_Toc148182137"/>
-            <w:bookmarkStart w:id="15" w:name="_Toc148182220"/>
+            <w:bookmarkStart w:id="16" w:name="_Toc148182137"/>
+            <w:bookmarkStart w:id="17" w:name="_Toc148182220"/>
             <w:r>
               <w:t>Requirements Analysis Document</w:t>
             </w:r>
-            <w:bookmarkEnd w:id="14"/>
-            <w:bookmarkEnd w:id="15"/>
+            <w:bookmarkEnd w:id="16"/>
+            <w:bookmarkEnd w:id="17"/>
           </w:p>
         </w:tc>
         <w:tc>
@@ -5397,13 +6059,13 @@
               <w:jc w:val="both"/>
               <w:outlineLvl w:val="0"/>
             </w:pPr>
-            <w:bookmarkStart w:id="16" w:name="_Toc148182138"/>
-            <w:bookmarkStart w:id="17" w:name="_Toc148182221"/>
+            <w:bookmarkStart w:id="18" w:name="_Toc148182138"/>
+            <w:bookmarkStart w:id="19" w:name="_Toc148182221"/>
             <w:r>
               <w:t>10/11/2023</w:t>
             </w:r>
-            <w:bookmarkEnd w:id="16"/>
-            <w:bookmarkEnd w:id="17"/>
+            <w:bookmarkEnd w:id="18"/>
+            <w:bookmarkEnd w:id="19"/>
           </w:p>
         </w:tc>
       </w:tr>
@@ -5421,13 +6083,13 @@
               <w:jc w:val="both"/>
               <w:outlineLvl w:val="0"/>
             </w:pPr>
-            <w:bookmarkStart w:id="18" w:name="_Toc148182139"/>
-            <w:bookmarkStart w:id="19" w:name="_Toc148182222"/>
+            <w:bookmarkStart w:id="20" w:name="_Toc148182139"/>
+            <w:bookmarkStart w:id="21" w:name="_Toc148182222"/>
             <w:r>
               <w:t>System Design Document</w:t>
             </w:r>
-            <w:bookmarkEnd w:id="18"/>
-            <w:bookmarkEnd w:id="19"/>
+            <w:bookmarkEnd w:id="20"/>
+            <w:bookmarkEnd w:id="21"/>
           </w:p>
         </w:tc>
         <w:tc>
@@ -5443,13 +6105,13 @@
               <w:jc w:val="both"/>
               <w:outlineLvl w:val="0"/>
             </w:pPr>
-            <w:bookmarkStart w:id="20" w:name="_Toc148182140"/>
-            <w:bookmarkStart w:id="21" w:name="_Toc148182223"/>
+            <w:bookmarkStart w:id="22" w:name="_Toc148182140"/>
+            <w:bookmarkStart w:id="23" w:name="_Toc148182223"/>
             <w:r>
               <w:t>24/11/2023</w:t>
             </w:r>
-            <w:bookmarkEnd w:id="20"/>
-            <w:bookmarkEnd w:id="21"/>
+            <w:bookmarkEnd w:id="22"/>
+            <w:bookmarkEnd w:id="23"/>
           </w:p>
         </w:tc>
       </w:tr>
@@ -5467,13 +6129,13 @@
               <w:jc w:val="both"/>
               <w:outlineLvl w:val="0"/>
             </w:pPr>
-            <w:bookmarkStart w:id="22" w:name="_Toc148182141"/>
-            <w:bookmarkStart w:id="23" w:name="_Toc148182224"/>
+            <w:bookmarkStart w:id="24" w:name="_Toc148182141"/>
+            <w:bookmarkStart w:id="25" w:name="_Toc148182224"/>
             <w:r>
               <w:t>Piano di test e specifica interfaccce dei moduli del sistema</w:t>
             </w:r>
-            <w:bookmarkEnd w:id="22"/>
-            <w:bookmarkEnd w:id="23"/>
+            <w:bookmarkEnd w:id="24"/>
+            <w:bookmarkEnd w:id="25"/>
           </w:p>
         </w:tc>
         <w:tc>
@@ -5489,13 +6151,13 @@
               <w:jc w:val="both"/>
               <w:outlineLvl w:val="0"/>
             </w:pPr>
-            <w:bookmarkStart w:id="24" w:name="_Toc148182142"/>
-            <w:bookmarkStart w:id="25" w:name="_Toc148182225"/>
+            <w:bookmarkStart w:id="26" w:name="_Toc148182142"/>
+            <w:bookmarkStart w:id="27" w:name="_Toc148182225"/>
             <w:r>
               <w:t>15/12/2023</w:t>
             </w:r>
-            <w:bookmarkEnd w:id="24"/>
-            <w:bookmarkEnd w:id="25"/>
+            <w:bookmarkEnd w:id="26"/>
+            <w:bookmarkEnd w:id="27"/>
           </w:p>
         </w:tc>
       </w:tr>
@@ -5513,6 +6175,76 @@
     </w:sectPr>
   </w:body>
 </w:document>
+</file>
+
+<file path=word/comments.xml><?xml version="1.0" encoding="utf-8"?>
+<w:comments xmlns:wpc="http://schemas.microsoft.com/office/word/2010/wordprocessingCanvas" xmlns:cx="http://schemas.microsoft.com/office/drawing/2014/chartex" xmlns:cx1="http://schemas.microsoft.com/office/drawing/2015/9/8/chartex" xmlns:cx2="http://schemas.microsoft.com/office/drawing/2015/10/21/chartex" xmlns:cx3="http://schemas.microsoft.com/office/drawing/2016/5/9/chartex" xmlns:cx4="http://schemas.microsoft.com/office/drawing/2016/5/10/chartex" xmlns:cx5="http://schemas.microsoft.com/office/drawing/2016/5/11/chartex" xmlns:cx6="http://schemas.microsoft.com/office/drawing/2016/5/12/chartex" xmlns:cx7="http://schemas.microsoft.com/office/drawing/2016/5/13/chartex" xmlns:cx8="http://schemas.microsoft.com/office/drawing/2016/5/14/chartex" xmlns:mc="http://schemas.openxmlformats.org/markup-compatibility/2006" xmlns:aink="http://schemas.microsoft.com/office/drawing/2016/ink" xmlns:am3d="http://schemas.microsoft.com/office/drawing/2017/model3d" xmlns:o="urn:schemas-microsoft-com:office:office" xmlns:oel="http://schemas.microsoft.com/office/2019/extlst" xmlns:r="http://schemas.openxmlformats.org/officeDocument/2006/relationships" xmlns:m="http://schemas.openxmlformats.org/officeDocument/2006/math" xmlns:v="urn:schemas-microsoft-com:vml" xmlns:wp14="http://schemas.microsoft.com/office/word/2010/wordprocessingDrawing" xmlns:wp="http://schemas.openxmlformats.org/drawingml/2006/wordprocessingDrawing" xmlns:w10="urn:schemas-microsoft-com:office:word" xmlns:w="http://schemas.openxmlformats.org/wordprocessingml/2006/main" xmlns:w14="http://schemas.microsoft.com/office/word/2010/wordml" xmlns:w15="http://schemas.microsoft.com/office/word/2012/wordml" xmlns:w16cex="http://schemas.microsoft.com/office/word/2018/wordml/cex" xmlns:w16cid="http://schemas.microsoft.com/office/word/2016/wordml/cid" xmlns:w16="http://schemas.microsoft.com/office/word/2018/wordml" xmlns:w16sdtdh="http://schemas.microsoft.com/office/word/2020/wordml/sdtdatahash" xmlns:w16se="http://schemas.microsoft.com/office/word/2015/wordml/symex" xmlns:wpg="http://schemas.microsoft.com/office/word/2010/wordprocessingGroup" xmlns:wpi="http://schemas.microsoft.com/office/word/2010/wordprocessingInk" xmlns:wne="http://schemas.microsoft.com/office/word/2006/wordml" xmlns:wps="http://schemas.microsoft.com/office/word/2010/wordprocessingShape" mc:Ignorable="w14 w15 w16se w16cid w16 w16cex w16sdtdh wp14">
+  <w:comment w:id="2" w:author="GIUSEPPE TOMMASO SPATARO" w:date="2023-12-23T18:26:00Z" w:initials="U">
+    <w:p>
+      <w:pPr>
+        <w:pStyle w:val="Testocommento"/>
+      </w:pPr>
+      <w:r>
+        <w:rPr>
+          <w:rStyle w:val="Rimandocommento"/>
+        </w:rPr>
+        <w:annotationRef/>
+      </w:r>
+      <w:r>
+        <w:t>Inserire nei propositi del sistema l’autenticazione tramite google, la ricerxa dei vinili (con o senza filtri), e riformulare il temine “acquisto” con “ordine”.</w:t>
+      </w:r>
+    </w:p>
+  </w:comment>
+  <w:comment w:id="3" w:author="ANGELO SPATARO" w:date="2023-12-30T18:38:00Z" w:initials="AS">
+    <w:p>
+      <w:pPr>
+        <w:pStyle w:val="Testocommento"/>
+      </w:pPr>
+      <w:r>
+        <w:rPr>
+          <w:rStyle w:val="Rimandocommento"/>
+        </w:rPr>
+        <w:annotationRef/>
+      </w:r>
+      <w:r>
+        <w:t>Modifiche effettuate da parte di GTS</w:t>
+      </w:r>
+    </w:p>
+  </w:comment>
+</w:comments>
+</file>
+
+<file path=word/commentsExtended.xml><?xml version="1.0" encoding="utf-8"?>
+<w15:commentsEx xmlns:wpc="http://schemas.microsoft.com/office/word/2010/wordprocessingCanvas" xmlns:cx="http://schemas.microsoft.com/office/drawing/2014/chartex" xmlns:cx1="http://schemas.microsoft.com/office/drawing/2015/9/8/chartex" xmlns:cx2="http://schemas.microsoft.com/office/drawing/2015/10/21/chartex" xmlns:cx3="http://schemas.microsoft.com/office/drawing/2016/5/9/chartex" xmlns:cx4="http://schemas.microsoft.com/office/drawing/2016/5/10/chartex" xmlns:cx5="http://schemas.microsoft.com/office/drawing/2016/5/11/chartex" xmlns:cx6="http://schemas.microsoft.com/office/drawing/2016/5/12/chartex" xmlns:cx7="http://schemas.microsoft.com/office/drawing/2016/5/13/chartex" xmlns:cx8="http://schemas.microsoft.com/office/drawing/2016/5/14/chartex" xmlns:mc="http://schemas.openxmlformats.org/markup-compatibility/2006" xmlns:aink="http://schemas.microsoft.com/office/drawing/2016/ink" xmlns:am3d="http://schemas.microsoft.com/office/drawing/2017/model3d" xmlns:o="urn:schemas-microsoft-com:office:office" xmlns:oel="http://schemas.microsoft.com/office/2019/extlst" xmlns:r="http://schemas.openxmlformats.org/officeDocument/2006/relationships" xmlns:m="http://schemas.openxmlformats.org/officeDocument/2006/math" xmlns:v="urn:schemas-microsoft-com:vml" xmlns:wp14="http://schemas.microsoft.com/office/word/2010/wordprocessingDrawing" xmlns:wp="http://schemas.openxmlformats.org/drawingml/2006/wordprocessingDrawing" xmlns:w10="urn:schemas-microsoft-com:office:word" xmlns:w="http://schemas.openxmlformats.org/wordprocessingml/2006/main" xmlns:w14="http://schemas.microsoft.com/office/word/2010/wordml" xmlns:w15="http://schemas.microsoft.com/office/word/2012/wordml" xmlns:w16cex="http://schemas.microsoft.com/office/word/2018/wordml/cex" xmlns:w16cid="http://schemas.microsoft.com/office/word/2016/wordml/cid" xmlns:w16="http://schemas.microsoft.com/office/word/2018/wordml" xmlns:w16sdtdh="http://schemas.microsoft.com/office/word/2020/wordml/sdtdatahash" xmlns:w16se="http://schemas.microsoft.com/office/word/2015/wordml/symex" xmlns:wpg="http://schemas.microsoft.com/office/word/2010/wordprocessingGroup" xmlns:wpi="http://schemas.microsoft.com/office/word/2010/wordprocessingInk" xmlns:wne="http://schemas.microsoft.com/office/word/2006/wordml" xmlns:wps="http://schemas.microsoft.com/office/word/2010/wordprocessingShape" mc:Ignorable="w14 w15 w16se w16cid w16 w16cex w16sdtdh wp14">
+  <w15:commentEx w15:paraId="26AB4197" w15:done="1"/>
+  <w15:commentEx w15:paraId="6DC1C43A" w15:paraIdParent="26AB4197" w15:done="1"/>
+</w15:commentsEx>
+</file>
+
+<file path=word/commentsExtensible.xml><?xml version="1.0" encoding="utf-8"?>
+<w16cex:commentsExtensible xmlns:wpc="http://schemas.microsoft.com/office/word/2010/wordprocessingCanvas" xmlns:cx="http://schemas.microsoft.com/office/drawing/2014/chartex" xmlns:cx1="http://schemas.microsoft.com/office/drawing/2015/9/8/chartex" xmlns:cx2="http://schemas.microsoft.com/office/drawing/2015/10/21/chartex" xmlns:cx3="http://schemas.microsoft.com/office/drawing/2016/5/9/chartex" xmlns:cx4="http://schemas.microsoft.com/office/drawing/2016/5/10/chartex" xmlns:cx5="http://schemas.microsoft.com/office/drawing/2016/5/11/chartex" xmlns:cx6="http://schemas.microsoft.com/office/drawing/2016/5/12/chartex" xmlns:cx7="http://schemas.microsoft.com/office/drawing/2016/5/13/chartex" xmlns:cx8="http://schemas.microsoft.com/office/drawing/2016/5/14/chartex" xmlns:cr="http://schemas.microsoft.com/office/comments/2020/reactions" xmlns:mc="http://schemas.openxmlformats.org/markup-compatibility/2006" xmlns:aink="http://schemas.microsoft.com/office/drawing/2016/ink" xmlns:am3d="http://schemas.microsoft.com/office/drawing/2017/model3d" xmlns:o="urn:schemas-microsoft-com:office:office" xmlns:oel="http://schemas.microsoft.com/office/2019/extlst" xmlns:r="http://schemas.openxmlformats.org/officeDocument/2006/relationships" xmlns:m="http://schemas.openxmlformats.org/officeDocument/2006/math" xmlns:v="urn:schemas-microsoft-com:vml" xmlns:wp14="http://schemas.microsoft.com/office/word/2010/wordprocessingDrawing" xmlns:wp="http://schemas.openxmlformats.org/drawingml/2006/wordprocessingDrawing" xmlns:w10="urn:schemas-microsoft-com:office:word" xmlns:w="http://schemas.openxmlformats.org/wordprocessingml/2006/main" xmlns:w14="http://schemas.microsoft.com/office/word/2010/wordml" xmlns:w15="http://schemas.microsoft.com/office/word/2012/wordml" xmlns:w16cex="http://schemas.microsoft.com/office/word/2018/wordml/cex" xmlns:w16cid="http://schemas.microsoft.com/office/word/2016/wordml/cid" xmlns:w16="http://schemas.microsoft.com/office/word/2018/wordml" xmlns:w16sdtdh="http://schemas.microsoft.com/office/word/2020/wordml/sdtdatahash" xmlns:w16se="http://schemas.microsoft.com/office/word/2015/wordml/symex" xmlns:wpg="http://schemas.microsoft.com/office/word/2010/wordprocessingGroup" xmlns:wpi="http://schemas.microsoft.com/office/word/2010/wordprocessingInk" xmlns:wne="http://schemas.microsoft.com/office/word/2006/wordml" xmlns:wps="http://schemas.microsoft.com/office/word/2010/wordprocessingShape" mc:Ignorable="w14 w15 w16se w16cid w16 w16cex w16sdtdh cr wp14">
+  <w16cex:commentExtensible w16cex:durableId="29815AF5" w16cex:dateUtc="2023-12-23T17:26:00Z">
+    <w16cex:extLst>
+      <w16:ext w16:uri="{CE6994B0-6A32-4C9F-8C6B-6E91EDA988CE}">
+        <cr:reactions xmlns:cr="http://schemas.microsoft.com/office/comments/2020/reactions">
+          <cr:reaction reactionType="1">
+            <cr:reactionInfo dateUtc="2023-12-30T17:38:37Z">
+              <cr:user userId="S::a.spataro@studenti.unisa.it::b8fb081a-4da3-4806-8428-350bd2f5c9f9" userProvider="AD" userName="ANGELO SPATARO"/>
+            </cr:reactionInfo>
+          </cr:reaction>
+        </cr:reactions>
+      </w16:ext>
+    </w16cex:extLst>
+  </w16cex:commentExtensible>
+  <w16cex:commentExtensible w16cex:durableId="3C7737E5" w16cex:dateUtc="2023-12-30T17:38:00Z"/>
+</w16cex:commentsExtensible>
+</file>
+
+<file path=word/commentsIds.xml><?xml version="1.0" encoding="utf-8"?>
+<w16cid:commentsIds xmlns:wpc="http://schemas.microsoft.com/office/word/2010/wordprocessingCanvas" xmlns:cx="http://schemas.microsoft.com/office/drawing/2014/chartex" xmlns:cx1="http://schemas.microsoft.com/office/drawing/2015/9/8/chartex" xmlns:cx2="http://schemas.microsoft.com/office/drawing/2015/10/21/chartex" xmlns:cx3="http://schemas.microsoft.com/office/drawing/2016/5/9/chartex" xmlns:cx4="http://schemas.microsoft.com/office/drawing/2016/5/10/chartex" xmlns:cx5="http://schemas.microsoft.com/office/drawing/2016/5/11/chartex" xmlns:cx6="http://schemas.microsoft.com/office/drawing/2016/5/12/chartex" xmlns:cx7="http://schemas.microsoft.com/office/drawing/2016/5/13/chartex" xmlns:cx8="http://schemas.microsoft.com/office/drawing/2016/5/14/chartex" xmlns:mc="http://schemas.openxmlformats.org/markup-compatibility/2006" xmlns:aink="http://schemas.microsoft.com/office/drawing/2016/ink" xmlns:am3d="http://schemas.microsoft.com/office/drawing/2017/model3d" xmlns:o="urn:schemas-microsoft-com:office:office" xmlns:oel="http://schemas.microsoft.com/office/2019/extlst" xmlns:r="http://schemas.openxmlformats.org/officeDocument/2006/relationships" xmlns:m="http://schemas.openxmlformats.org/officeDocument/2006/math" xmlns:v="urn:schemas-microsoft-com:vml" xmlns:wp14="http://schemas.microsoft.com/office/word/2010/wordprocessingDrawing" xmlns:wp="http://schemas.openxmlformats.org/drawingml/2006/wordprocessingDrawing" xmlns:w10="urn:schemas-microsoft-com:office:word" xmlns:w="http://schemas.openxmlformats.org/wordprocessingml/2006/main" xmlns:w14="http://schemas.microsoft.com/office/word/2010/wordml" xmlns:w15="http://schemas.microsoft.com/office/word/2012/wordml" xmlns:w16cex="http://schemas.microsoft.com/office/word/2018/wordml/cex" xmlns:w16cid="http://schemas.microsoft.com/office/word/2016/wordml/cid" xmlns:w16="http://schemas.microsoft.com/office/word/2018/wordml" xmlns:w16sdtdh="http://schemas.microsoft.com/office/word/2020/wordml/sdtdatahash" xmlns:w16se="http://schemas.microsoft.com/office/word/2015/wordml/symex" xmlns:wpg="http://schemas.microsoft.com/office/word/2010/wordprocessingGroup" xmlns:wpi="http://schemas.microsoft.com/office/word/2010/wordprocessingInk" xmlns:wne="http://schemas.microsoft.com/office/word/2006/wordml" xmlns:wps="http://schemas.microsoft.com/office/word/2010/wordprocessingShape" mc:Ignorable="w14 w15 w16se w16cid w16 w16cex w16sdtdh wp14">
+  <w16cid:commentId w16cid:paraId="26AB4197" w16cid:durableId="29815AF5"/>
+  <w16cid:commentId w16cid:paraId="6DC1C43A" w16cid:durableId="3C7737E5"/>
+</w16cid:commentsIds>
 </file>
 
 <file path=word/endnotes.xml><?xml version="1.0" encoding="utf-8"?>
@@ -7832,6 +8564,17 @@
     <w:abstractNumId w:val="6"/>
   </w:num>
 </w:numbering>
+</file>
+
+<file path=word/people.xml><?xml version="1.0" encoding="utf-8"?>
+<w15:people xmlns:wpc="http://schemas.microsoft.com/office/word/2010/wordprocessingCanvas" xmlns:cx="http://schemas.microsoft.com/office/drawing/2014/chartex" xmlns:cx1="http://schemas.microsoft.com/office/drawing/2015/9/8/chartex" xmlns:cx2="http://schemas.microsoft.com/office/drawing/2015/10/21/chartex" xmlns:cx3="http://schemas.microsoft.com/office/drawing/2016/5/9/chartex" xmlns:cx4="http://schemas.microsoft.com/office/drawing/2016/5/10/chartex" xmlns:cx5="http://schemas.microsoft.com/office/drawing/2016/5/11/chartex" xmlns:cx6="http://schemas.microsoft.com/office/drawing/2016/5/12/chartex" xmlns:cx7="http://schemas.microsoft.com/office/drawing/2016/5/13/chartex" xmlns:cx8="http://schemas.microsoft.com/office/drawing/2016/5/14/chartex" xmlns:mc="http://schemas.openxmlformats.org/markup-compatibility/2006" xmlns:aink="http://schemas.microsoft.com/office/drawing/2016/ink" xmlns:am3d="http://schemas.microsoft.com/office/drawing/2017/model3d" xmlns:o="urn:schemas-microsoft-com:office:office" xmlns:oel="http://schemas.microsoft.com/office/2019/extlst" xmlns:r="http://schemas.openxmlformats.org/officeDocument/2006/relationships" xmlns:m="http://schemas.openxmlformats.org/officeDocument/2006/math" xmlns:v="urn:schemas-microsoft-com:vml" xmlns:wp14="http://schemas.microsoft.com/office/word/2010/wordprocessingDrawing" xmlns:wp="http://schemas.openxmlformats.org/drawingml/2006/wordprocessingDrawing" xmlns:w10="urn:schemas-microsoft-com:office:word" xmlns:w="http://schemas.openxmlformats.org/wordprocessingml/2006/main" xmlns:w14="http://schemas.microsoft.com/office/word/2010/wordml" xmlns:w15="http://schemas.microsoft.com/office/word/2012/wordml" xmlns:w16cex="http://schemas.microsoft.com/office/word/2018/wordml/cex" xmlns:w16cid="http://schemas.microsoft.com/office/word/2016/wordml/cid" xmlns:w16="http://schemas.microsoft.com/office/word/2018/wordml" xmlns:w16sdtdh="http://schemas.microsoft.com/office/word/2020/wordml/sdtdatahash" xmlns:w16se="http://schemas.microsoft.com/office/word/2015/wordml/symex" xmlns:wpg="http://schemas.microsoft.com/office/word/2010/wordprocessingGroup" xmlns:wpi="http://schemas.microsoft.com/office/word/2010/wordprocessingInk" xmlns:wne="http://schemas.microsoft.com/office/word/2006/wordml" xmlns:wps="http://schemas.microsoft.com/office/word/2010/wordprocessingShape" mc:Ignorable="w14 w15 w16se w16cid w16 w16cex w16sdtdh wp14">
+  <w15:person w15:author="GIUSEPPE TOMMASO SPATARO">
+    <w15:presenceInfo w15:providerId="AD" w15:userId="S::g.spataro2@studenti.unisa.it::e7383072-e51d-44dd-9f65-104b80ffcf48"/>
+  </w15:person>
+  <w15:person w15:author="ANGELO SPATARO">
+    <w15:presenceInfo w15:providerId="AD" w15:userId="S::a.spataro@studenti.unisa.it::b8fb081a-4da3-4806-8428-350bd2f5c9f9"/>
+  </w15:person>
+</w15:people>
 </file>
 
 <file path=word/styles.xml><?xml version="1.0" encoding="utf-8"?>
@@ -10277,6 +11020,80 @@
       </w:tblBorders>
     </w:tblPr>
   </w:style>
+  <w:style w:type="character" w:styleId="Rimandocommento">
+    <w:name w:val="annotation reference"/>
+    <w:basedOn w:val="Carpredefinitoparagrafo"/>
+    <w:uiPriority w:val="99"/>
+    <w:semiHidden/>
+    <w:unhideWhenUsed/>
+    <w:rsid w:val="00C05004"/>
+    <w:rPr>
+      <w:sz w:val="16"/>
+      <w:szCs w:val="16"/>
+    </w:rPr>
+  </w:style>
+  <w:style w:type="paragraph" w:styleId="Testocommento">
+    <w:name w:val="annotation text"/>
+    <w:basedOn w:val="Normale"/>
+    <w:link w:val="TestocommentoCarattere"/>
+    <w:uiPriority w:val="99"/>
+    <w:unhideWhenUsed/>
+    <w:rsid w:val="00C05004"/>
+    <w:rPr>
+      <w:sz w:val="20"/>
+      <w:szCs w:val="20"/>
+    </w:rPr>
+  </w:style>
+  <w:style w:type="character" w:customStyle="1" w:styleId="TestocommentoCarattere">
+    <w:name w:val="Testo commento Carattere"/>
+    <w:basedOn w:val="Carpredefinitoparagrafo"/>
+    <w:link w:val="Testocommento"/>
+    <w:uiPriority w:val="99"/>
+    <w:rsid w:val="00C05004"/>
+    <w:rPr>
+      <w:rFonts w:eastAsia="Lucida Sans Unicode"/>
+      <w:kern w:val="1"/>
+    </w:rPr>
+  </w:style>
+  <w:style w:type="paragraph" w:styleId="Paragrafoelenco">
+    <w:name w:val="List Paragraph"/>
+    <w:basedOn w:val="Normale"/>
+    <w:uiPriority w:val="72"/>
+    <w:qFormat/>
+    <w:rsid w:val="00C05004"/>
+    <w:pPr>
+      <w:ind w:left="720"/>
+      <w:contextualSpacing/>
+    </w:pPr>
+  </w:style>
+  <w:style w:type="paragraph" w:styleId="Soggettocommento">
+    <w:name w:val="annotation subject"/>
+    <w:basedOn w:val="Testocommento"/>
+    <w:next w:val="Testocommento"/>
+    <w:link w:val="SoggettocommentoCarattere"/>
+    <w:uiPriority w:val="99"/>
+    <w:semiHidden/>
+    <w:unhideWhenUsed/>
+    <w:rsid w:val="00C05004"/>
+    <w:rPr>
+      <w:b/>
+      <w:bCs/>
+    </w:rPr>
+  </w:style>
+  <w:style w:type="character" w:customStyle="1" w:styleId="SoggettocommentoCarattere">
+    <w:name w:val="Soggetto commento Carattere"/>
+    <w:basedOn w:val="TestocommentoCarattere"/>
+    <w:link w:val="Soggettocommento"/>
+    <w:uiPriority w:val="99"/>
+    <w:semiHidden/>
+    <w:rsid w:val="00C05004"/>
+    <w:rPr>
+      <w:rFonts w:eastAsia="Lucida Sans Unicode"/>
+      <w:b/>
+      <w:bCs/>
+      <w:kern w:val="1"/>
+    </w:rPr>
+  </w:style>
 </w:styles>
 </file>
 

</xml_diff>

<commit_message>
problemstatement quasi completo / use-case del rad (cliente, utenti non autenticati e generci) completati
</commit_message>
<xml_diff>
--- a/problemstatment.docx
+++ b/problemstatment.docx
@@ -356,7 +356,7 @@
     </w:p>
     <w:tbl>
       <w:tblPr>
-        <w:tblW w:w="0" w:type="auto"/>
+        <w:tblW w:w="9643" w:type="dxa"/>
         <w:tblInd w:w="55" w:type="dxa"/>
         <w:tblLayout w:type="fixed"/>
         <w:tblCellMar>
@@ -508,7 +508,7 @@
         </w:tc>
         <w:tc>
           <w:tcPr>
-            <w:tcW w:w="2892" w:type="dxa"/>
+            <w:tcW w:w="2898" w:type="dxa"/>
             <w:tcBorders>
               <w:left w:val="single" w:sz="1" w:space="0" w:color="000000"/>
               <w:bottom w:val="single" w:sz="1" w:space="0" w:color="000000"/>
@@ -522,6 +522,12 @@
                 <w:sz w:val="20"/>
               </w:rPr>
             </w:pPr>
+            <w:r>
+              <w:rPr>
+                <w:sz w:val="20"/>
+              </w:rPr>
+              <w:t>0512116001</w:t>
+            </w:r>
           </w:p>
         </w:tc>
       </w:tr>
@@ -548,19 +554,13 @@
               <w:rPr>
                 <w:sz w:val="20"/>
               </w:rPr>
-              <w:t xml:space="preserve">Raffaele Giuseppe </w:t>
-            </w:r>
-            <w:r>
-              <w:rPr>
-                <w:sz w:val="20"/>
-              </w:rPr>
-              <w:t>Wlodarkiewicz Setola</w:t>
+              <w:t>Raffaele Giuseppe Wlodarkiewicz Setola</w:t>
             </w:r>
           </w:p>
         </w:tc>
         <w:tc>
           <w:tcPr>
-            <w:tcW w:w="2892" w:type="dxa"/>
+            <w:tcW w:w="2898" w:type="dxa"/>
             <w:tcBorders>
               <w:left w:val="single" w:sz="1" w:space="0" w:color="000000"/>
               <w:bottom w:val="single" w:sz="1" w:space="0" w:color="000000"/>
@@ -618,7 +618,7 @@
     </w:p>
     <w:tbl>
       <w:tblPr>
-        <w:tblW w:w="0" w:type="auto"/>
+        <w:tblW w:w="9637" w:type="dxa"/>
         <w:tblInd w:w="55" w:type="dxa"/>
         <w:tblLayout w:type="fixed"/>
         <w:tblCellMar>
@@ -784,6 +784,12 @@
                 <w:sz w:val="20"/>
               </w:rPr>
             </w:pPr>
+            <w:r>
+              <w:rPr>
+                <w:sz w:val="20"/>
+              </w:rPr>
+              <w:t>0512116001</w:t>
+            </w:r>
           </w:p>
         </w:tc>
       </w:tr>
@@ -2201,7 +2207,58 @@
         <w:ind w:left="360"/>
       </w:pPr>
       <w:r>
-        <w:t>Il progetto si propone di sviluppare un sito di e-commerce dedicato all'acquisto di vinili. L'obiettivo è offrire ai nostri clienti un'esperienza pratica e comoda, consentendo loro di effettuare ordini direttamente da casa utilizzando uno smartphone o un computer. Il sito includerà una pagina dedicata alla descrizione degli album, contenente dettagli come la copertina, il titolo, l'artista, il genere, l'anno di uscita e il codice ISBN. Questa pagina sarà accessibile anche agli utenti non registrati.</w:t>
+        <w:t xml:space="preserve">Il progetto si propone di sviluppare un sito di e-commerce dedicato all'acquisto di </w:t>
+      </w:r>
+      <w:r>
+        <w:rPr>
+          <w:highlight w:val="yellow"/>
+        </w:rPr>
+        <w:t>vinili</w:t>
+      </w:r>
+      <w:r>
+        <w:t xml:space="preserve">. L'obiettivo è offrire ai nostri </w:t>
+      </w:r>
+      <w:r>
+        <w:rPr>
+          <w:highlight w:val="yellow"/>
+        </w:rPr>
+        <w:t>clienti</w:t>
+      </w:r>
+      <w:r>
+        <w:t xml:space="preserve"> un'esperienza pratica e comoda, consentendo loro di effettuare </w:t>
+      </w:r>
+      <w:r>
+        <w:rPr>
+          <w:highlight w:val="yellow"/>
+        </w:rPr>
+        <w:t>ordini</w:t>
+      </w:r>
+      <w:r>
+        <w:t xml:space="preserve"> direttamente da casa utilizzando uno smartphone o un computer.</w:t>
+      </w:r>
+      <w:r>
+        <w:t xml:space="preserve"> Il sito </w:t>
+      </w:r>
+      <w:r>
+        <w:t xml:space="preserve">permetterà inoltre al </w:t>
+      </w:r>
+      <w:r>
+        <w:rPr>
+          <w:highlight w:val="yellow"/>
+        </w:rPr>
+        <w:t>personale di gestione</w:t>
+      </w:r>
+      <w:r>
+        <w:t xml:space="preserve"> dell’e-commerce la possibilità di effettuare operazioni di manutenzione sia sul </w:t>
+      </w:r>
+      <w:r>
+        <w:rPr>
+          <w:highlight w:val="yellow"/>
+        </w:rPr>
+        <w:t>catalogo</w:t>
+      </w:r>
+      <w:r>
+        <w:t xml:space="preserve"> dei prodotti che sugli ordini effettuati dai clienti.</w:t>
       </w:r>
     </w:p>
     <w:p>
@@ -2214,59 +2271,521 @@
         <w:ind w:left="360"/>
       </w:pPr>
       <w:r>
-        <w:t>La funzionalità di aggiunta di un vinile al carrello sarà disponibile solo per gli utenti registrati. Durante il processo di registrazione, tutti i dati sensibili verranno crittografati per garantire che l'accesso non autorizzato da parte di terzi sia impossibile. La registrazione sarà obbligatoria solo per gli utenti che desiderano effettuare ordini. I dati richiesti includeranno nome, cognome, indirizzo e-mail e password per l'accesso all'account; come dati opzionali invece si potranno inserire quelli per il domicilio per la spedizione, e il numero di telefono per eventuali comunicazioni in caso di imprevisti; in alternativa, si potrà iscriversi anche tramite un account Google, i cui dati personali relativi verranno automaticamente inseriti per la creazione dell’account per il nostro sito al momento della registrazione. Gli utenti avranno la possibilità di modificare liberamente i loro dati tramite una pagina dedicata.</w:t>
+        <w:t>Il sit</w:t>
+      </w:r>
+      <w:r>
+        <w:t>o d</w:t>
+      </w:r>
+      <w:r>
+        <w:t>isporrà</w:t>
+      </w:r>
+      <w:r>
+        <w:t xml:space="preserve"> </w:t>
+      </w:r>
+      <w:r>
+        <w:t xml:space="preserve">di un variegato catalogo di vinili a cui chiunque potrà avere accesso liberamente. Gli </w:t>
+      </w:r>
+      <w:r>
+        <w:rPr>
+          <w:highlight w:val="yellow"/>
+        </w:rPr>
+        <w:t>utenti</w:t>
+      </w:r>
+      <w:r>
+        <w:t xml:space="preserve"> saranno capaci di cercare vinili tramite una barra di ricerca in cui sarà possibile cercare </w:t>
+      </w:r>
+      <w:r>
+        <w:t>i prodotti</w:t>
+      </w:r>
+      <w:r>
+        <w:t xml:space="preserve"> in base al titolo o all’artista, in caso siano già sicuri di cosa vogliano acquistare; in caso però vogliano farsi consigliare in base ai propri gusti, possono sfruttare dei filtri distinti per </w:t>
+      </w:r>
+      <w:r>
+        <w:rPr>
+          <w:highlight w:val="yellow"/>
+        </w:rPr>
+        <w:t>genere musicale</w:t>
+      </w:r>
+      <w:r>
+        <w:t>, così da poter cercare più facilmente in base ai gusti dell’utente.</w:t>
+      </w:r>
+      <w:r>
+        <w:br/>
       </w:r>
     </w:p>
     <w:p>
       <w:pPr>
         <w:ind w:left="360"/>
       </w:pPr>
+      <w:r>
+        <w:t>Inoltre, tale sito</w:t>
+      </w:r>
+      <w:r>
+        <w:t xml:space="preserve"> offrirà la possibilità agli utenti di poter selezionare i vinili che si desidera acquistare e metterli nel proprio</w:t>
+      </w:r>
+      <w:r>
+        <w:t xml:space="preserve"> </w:t>
+      </w:r>
+      <w:r>
+        <w:rPr>
+          <w:highlight w:val="yellow"/>
+        </w:rPr>
+        <w:t>carrello</w:t>
+      </w:r>
+      <w:r>
+        <w:t xml:space="preserve"> virtuale, a patto che s</w:t>
+      </w:r>
+      <w:r>
+        <w:t>i</w:t>
+      </w:r>
+      <w:r>
+        <w:t xml:space="preserve"> siano precedentemente</w:t>
+      </w:r>
+      <w:r>
+        <w:t xml:space="preserve"> registrati</w:t>
+      </w:r>
+      <w:r>
+        <w:t xml:space="preserve"> con un </w:t>
+      </w:r>
+      <w:r>
+        <w:rPr>
+          <w:highlight w:val="yellow"/>
+        </w:rPr>
+        <w:t>account</w:t>
+      </w:r>
+      <w:r>
+        <w:t xml:space="preserve"> sulla piattaforma</w:t>
+      </w:r>
+      <w:r>
+        <w:t>.</w:t>
+      </w:r>
     </w:p>
     <w:p>
       <w:pPr>
         <w:ind w:left="360"/>
       </w:pPr>
-      <w:r>
-        <w:t>Gli utenti saranno capaci di cercare vinili tramite una barra di ricerca, in caso siano già sicuri di cosa vogliano acquistare; in caso però vogliano farsi consigliare in base ai propri gusti, possono sfruttare dei filtri distinti per genere musicale, così da poter cercare più facilmente in base ai gusti dell’utente.</w:t>
-      </w:r>
     </w:p>
     <w:p>
       <w:pPr>
         <w:ind w:left="360"/>
       </w:pPr>
+      <w:r>
+        <w:t>La registrazione sarà obbligatoria solo per gli utenti che desiderano effettuare ordini</w:t>
+      </w:r>
+      <w:r>
+        <w:t xml:space="preserve">, e richiederà di inserire alcuni dati, tra cui: nome, cognome, indirizzo e-mail e password per l'accesso all'account; come dati opzionali invece si potranno inserire quelli per il </w:t>
+      </w:r>
+      <w:r>
+        <w:rPr>
+          <w:highlight w:val="yellow"/>
+        </w:rPr>
+        <w:t>domicilio</w:t>
+      </w:r>
+      <w:r>
+        <w:t xml:space="preserve"> per la spedizione, e il numero di telefono per eventuali comunicazioni in caso di imprevisti; gli utenti avranno la possibilità di modificare liberamente i loro dati </w:t>
+      </w:r>
+      <w:r>
+        <w:t>anagrafici, con la sola eccezione dell’e-mail</w:t>
+      </w:r>
+      <w:r>
+        <w:t xml:space="preserve"> (poiché identifica univocamente l’account dell’utente)</w:t>
+      </w:r>
+      <w:r>
+        <w:t xml:space="preserve">, </w:t>
+      </w:r>
+      <w:r>
+        <w:t>tramite una pagina dedicata</w:t>
+      </w:r>
+      <w:r>
+        <w:t>; una volta registrato, l’utente potrà accedere al proprio account attraverso l’e-mail e la password scelti in fase di registrazione</w:t>
+      </w:r>
+      <w:r>
+        <w:t>.</w:t>
+      </w:r>
     </w:p>
     <w:p>
       <w:pPr>
         <w:ind w:left="360"/>
       </w:pPr>
-      <w:r>
-        <w:t>Inoltre, gli utenti potranno controllare e procedere con l'ordine attraverso la pagina del carrello. La pagina del carrello conserverà i prodotti selezionati, mostrerà il prezzo totale, permetterà la rimozione di specifici prodotti e garantirà un acquisto sicuro tramite PayPal. La spedizione potrà essere effettuata all'indirizzo fornito dall'utente o mediante il ritiro presso un negozio fisico.</w:t>
-      </w:r>
     </w:p>
     <w:p>
       <w:pPr>
         <w:ind w:left="360"/>
       </w:pPr>
+      <w:r>
+        <w:t xml:space="preserve">In alternativa, </w:t>
+      </w:r>
+      <w:r>
+        <w:t xml:space="preserve">ci </w:t>
+      </w:r>
+      <w:r>
+        <w:t>si potrà iscriver</w:t>
+      </w:r>
+      <w:r>
+        <w:t>e</w:t>
+      </w:r>
+      <w:r>
+        <w:t xml:space="preserve"> anche tramite un </w:t>
+      </w:r>
+      <w:r>
+        <w:rPr>
+          <w:highlight w:val="yellow"/>
+        </w:rPr>
+        <w:t>account Google</w:t>
+      </w:r>
+      <w:r>
+        <w:t>, i cui dati personali relativi verranno automaticamente comunicati da Google per la creazione dell’account per il nostro sito al momento della registrazione</w:t>
+      </w:r>
+      <w:r>
+        <w:t>, e al momento del login, sempre tramite Google, si potrà accedere al sito</w:t>
+      </w:r>
+      <w:r>
+        <w:t>.</w:t>
+      </w:r>
+      <w:r>
+        <w:t xml:space="preserve"> Anche gli utenti registrati in tal modo saranno in grado di modificare in un secondo momento i dati anagrafici del proprio account</w:t>
+      </w:r>
+      <w:r>
+        <w:t xml:space="preserve"> (sempre salvo l’e-mail), con la possibilità di aggiungere in seguito una password per abilitare anche il login tradizionale.</w:t>
+      </w:r>
     </w:p>
     <w:p>
       <w:pPr>
         <w:ind w:left="360"/>
       </w:pPr>
-      <w:r>
-        <w:t>Nell'area di accesso denominata "Login", oltre che come cliente, sarà possibile accedere anche come gestore del catalogo e gestore degli ordini. Il gestore del catalogo avrà il potere di controllare e modificare i dati dei vinili in vendita, e rimuovere o aggiungere nuovi vinili con i relativi dettagli. Invece il gestore degli ordini sarà in grado di gestire gli ordini ricevuti, confermandoli o annullandoli a seconda del caso. I dati personali dei gestori saranno gli stessi richiesti agli utenti, con l'eccezione che non sarà possibile inserire l'indirizzo, in quanto non avranno la possibilità di effettuare ordini.</w:t>
-      </w:r>
     </w:p>
     <w:p>
       <w:pPr>
         <w:ind w:left="360"/>
       </w:pPr>
+      <w:r>
+        <w:t>Durante il processo di registrazione, tutti i dati sensibili verranno crittografati per garantire che l'accesso non autorizzato da parte di terzi sia impossibile.</w:t>
+      </w:r>
     </w:p>
     <w:p>
       <w:pPr>
         <w:ind w:left="360"/>
       </w:pPr>
-      <w:r>
-        <w:t>Il nostro e-commerce rappresenta una piattaforma online che presenta un'alternativa innovativa al tradizionale negozio di dischi, ad esempio il rinomato Golden Disco</w:t>
+    </w:p>
+    <w:p>
+      <w:pPr>
+        <w:ind w:left="360"/>
+      </w:pPr>
+      <w:r>
+        <w:t xml:space="preserve">Una opzione disponibile sia ad utenti registrati che non, è quella di poter accedere ad una pagina che permette di poter inviare un messaggio </w:t>
+      </w:r>
+      <w:r>
+        <w:t>per richiedere</w:t>
+      </w:r>
+      <w:r>
+        <w:t xml:space="preserve"> assistenza</w:t>
+      </w:r>
+      <w:r>
+        <w:t xml:space="preserve"> al personale amministrativo, tramite un comodo form</w:t>
+      </w:r>
+      <w:r>
+        <w:t>. Nel caso si tratti di un utente non registrato, si dovranno inserire, oltre al messaggio</w:t>
+      </w:r>
+      <w:r>
+        <w:t xml:space="preserve"> e l’oggetto</w:t>
+      </w:r>
+      <w:r>
+        <w:t xml:space="preserve">, il nome, cognome, e l’indirizzo e-mail </w:t>
+      </w:r>
+      <w:r>
+        <w:t>su cui</w:t>
+      </w:r>
+      <w:r>
+        <w:t xml:space="preserve"> ricevere la risposta;</w:t>
+      </w:r>
+      <w:r>
+        <w:t xml:space="preserve"> </w:t>
+      </w:r>
+      <w:r>
+        <w:t>in caso invece di un utente registrato, l’e-mail, il nome ed il cognome saranno quelli legati all’account, e non possono essere cambiati.</w:t>
+      </w:r>
+    </w:p>
+    <w:p>
+      <w:pPr>
+        <w:ind w:left="360"/>
+      </w:pPr>
+    </w:p>
+    <w:p>
+      <w:pPr>
+        <w:ind w:left="360"/>
+      </w:pPr>
+      <w:r>
+        <w:lastRenderedPageBreak/>
+        <w:t>Una volta autenticato al sito</w:t>
+      </w:r>
+      <w:r>
+        <w:t>, gli utenti</w:t>
+      </w:r>
+      <w:r>
+        <w:t xml:space="preserve"> potranno inserire i vinili nel carrello virtuale, visualizzarne lo stato</w:t>
+      </w:r>
+      <w:r>
+        <w:t xml:space="preserve"> ed il prezzo totale dei prodotti</w:t>
+      </w:r>
+      <w:r>
+        <w:t>, modificare la quantità dei singoli prodotti, o</w:t>
+      </w:r>
+      <w:r>
+        <w:t xml:space="preserve"> eventualmente</w:t>
+      </w:r>
+      <w:r>
+        <w:t xml:space="preserve"> rimuoverli. Una volta soddisfatti, gli utenti potranno procedere con l’acquisto dei vinili selezionati</w:t>
+      </w:r>
+      <w:r>
+        <w:t>, specificando l’</w:t>
+      </w:r>
+      <w:r>
+        <w:rPr>
+          <w:highlight w:val="yellow"/>
+        </w:rPr>
+        <w:t>indirizzo</w:t>
+      </w:r>
+      <w:r>
+        <w:t xml:space="preserve"> a cui l’ordine deve essere spedito, che può essere o fornito dall’utente, o mediante il ritiro presso un </w:t>
+      </w:r>
+      <w:commentRangeStart w:id="2"/>
+      <w:r>
+        <w:rPr>
+          <w:highlight w:val="yellow"/>
+        </w:rPr>
+        <w:t>negozio fisico</w:t>
+      </w:r>
+      <w:r>
+        <w:t xml:space="preserve"> convenzionato con il sito</w:t>
+      </w:r>
+      <w:commentRangeEnd w:id="2"/>
+      <w:r>
+        <w:rPr>
+          <w:rStyle w:val="Rimandocommento"/>
+        </w:rPr>
+        <w:commentReference w:id="2"/>
+      </w:r>
+      <w:r>
+        <w:t xml:space="preserve">. </w:t>
+      </w:r>
+      <w:r>
+        <w:t xml:space="preserve">Il </w:t>
+      </w:r>
+      <w:r>
+        <w:rPr>
+          <w:highlight w:val="yellow"/>
+        </w:rPr>
+        <w:t>pagamento</w:t>
+      </w:r>
+      <w:r>
+        <w:t xml:space="preserve"> avverrà tramite PayPal, garantendo un acquisto sicuro. </w:t>
+      </w:r>
+      <w:r>
+        <w:t>L’ordine verrà automaticamente assegnato ad uno dei gestori degli ordini per la spedizione; verrà scelto il gestore con il numero più basso di ordini ancora in lavorazione</w:t>
+      </w:r>
+      <w:r>
+        <w:t>.</w:t>
+      </w:r>
+    </w:p>
+    <w:p>
+      <w:pPr>
+        <w:ind w:left="360"/>
+      </w:pPr>
+    </w:p>
+    <w:p>
+      <w:pPr>
+        <w:ind w:left="360"/>
+      </w:pPr>
+      <w:r>
+        <w:t xml:space="preserve">In caso venga scelta l’opzione del ritiro presso un negozio, verrà fornito al cliente, tramite </w:t>
+      </w:r>
+      <w:r>
+        <w:t xml:space="preserve">la </w:t>
+      </w:r>
+      <w:r>
+        <w:t>mail</w:t>
+      </w:r>
+      <w:r>
+        <w:t xml:space="preserve"> di conferma dell’ordine</w:t>
+      </w:r>
+      <w:r>
+        <w:t xml:space="preserve">, </w:t>
+      </w:r>
+      <w:r>
+        <w:t xml:space="preserve">anche </w:t>
+      </w:r>
+      <w:r>
+        <w:t xml:space="preserve">un codice </w:t>
+      </w:r>
+      <w:r>
+        <w:t xml:space="preserve">da presentare al negozio </w:t>
+      </w:r>
+      <w:r>
+        <w:t>per il ritiro</w:t>
+      </w:r>
+      <w:r>
+        <w:t>. Il codice verrà mandato via e-mail anche al negozio</w:t>
+      </w:r>
+      <w:r>
+        <w:t xml:space="preserve"> </w:t>
+      </w:r>
+      <w:r>
+        <w:t>per qu</w:t>
+      </w:r>
+      <w:r>
+        <w:t>a</w:t>
+      </w:r>
+      <w:r>
+        <w:t xml:space="preserve">ndo il </w:t>
+      </w:r>
+      <w:r>
+        <w:t>cliente</w:t>
+      </w:r>
+      <w:r>
+        <w:t xml:space="preserve"> ritirerà il proprio ordine.</w:t>
+      </w:r>
+    </w:p>
+    <w:p>
+      <w:pPr>
+        <w:ind w:left="360"/>
+      </w:pPr>
+    </w:p>
+    <w:p>
+      <w:pPr>
+        <w:ind w:left="360"/>
+      </w:pPr>
+      <w:r>
+        <w:t>Finché l’ordine non verrà segnato come “Spedito” dal gestore dell’ordine, l’utente potrà annullarlo in caso di ripensamento. In tale situazione, all’utente verrà rimborsato il pagamento effettuato</w:t>
+      </w:r>
+    </w:p>
+    <w:p>
+      <w:pPr>
+        <w:ind w:left="360"/>
+      </w:pPr>
+    </w:p>
+    <w:p>
+      <w:pPr>
+        <w:ind w:left="360"/>
+      </w:pPr>
+      <w:r>
+        <w:t xml:space="preserve">Il sistema supporterà due tipologie di personale di gestione: il </w:t>
+      </w:r>
+      <w:r>
+        <w:rPr>
+          <w:highlight w:val="yellow"/>
+        </w:rPr>
+        <w:t>gestore del catalogo</w:t>
+      </w:r>
+      <w:r>
+        <w:t xml:space="preserve"> ed il </w:t>
+      </w:r>
+      <w:r>
+        <w:rPr>
+          <w:highlight w:val="yellow"/>
+        </w:rPr>
+        <w:t>gestore degli ordini</w:t>
+      </w:r>
+      <w:r>
+        <w:t xml:space="preserve">. </w:t>
+      </w:r>
+      <w:r>
+        <w:t>Il gestore del catalogo avrà il potere di controllare e modificare i dati dei vinili in vendita</w:t>
+      </w:r>
+      <w:r>
+        <w:t xml:space="preserve"> (tra cui la quantità di tale vinile in magazzino)</w:t>
+      </w:r>
+      <w:r>
+        <w:t>, e rimuovere o aggiungere nuovi vinili con i relativi dettagli.</w:t>
+      </w:r>
+    </w:p>
+    <w:p>
+      <w:pPr>
+        <w:ind w:left="360"/>
+      </w:pPr>
+    </w:p>
+    <w:p>
+      <w:pPr>
+        <w:ind w:left="360"/>
+      </w:pPr>
+      <w:r>
+        <w:t xml:space="preserve">Invece il gestore degli ordini sarà in grado di gestire gli ordini ricevuti, </w:t>
+      </w:r>
+      <w:r>
+        <w:t xml:space="preserve">segnandoli come spediti una volta affidati ad un </w:t>
+      </w:r>
+      <w:r>
+        <w:rPr>
+          <w:highlight w:val="yellow"/>
+        </w:rPr>
+        <w:t>corriere</w:t>
+      </w:r>
+      <w:r>
+        <w:t>,</w:t>
+      </w:r>
+      <w:r>
+        <w:t xml:space="preserve"> o annullandoli</w:t>
+      </w:r>
+      <w:r>
+        <w:t xml:space="preserve"> in caso di problemi con la merce, </w:t>
+      </w:r>
+      <w:r>
+        <w:t xml:space="preserve">ed </w:t>
+      </w:r>
+      <w:r>
+        <w:t xml:space="preserve">in quest’ultimo caso, </w:t>
+      </w:r>
+      <w:r>
+        <w:t>il gestore invierà attraverso il sistema la motivazione dell’annullamento al cliente, e procederà al rimborso del pagamento</w:t>
+      </w:r>
+      <w:r>
+        <w:t xml:space="preserve">; inoltre, possono </w:t>
+      </w:r>
+      <w:r>
+        <w:t xml:space="preserve">aggiungere, rimuovere e modificare i </w:t>
+      </w:r>
+      <w:r>
+        <w:t>punti di</w:t>
+      </w:r>
+      <w:r>
+        <w:t xml:space="preserve"> ritiro (i negozi a cui spedire)</w:t>
+      </w:r>
+      <w:r>
+        <w:t>.</w:t>
+      </w:r>
+    </w:p>
+    <w:p>
+      <w:pPr>
+        <w:ind w:left="360"/>
+      </w:pPr>
+    </w:p>
+    <w:p>
+      <w:pPr>
+        <w:ind w:left="360"/>
+      </w:pPr>
+      <w:r>
+        <w:t>I gestori saranno inseriti dagli amministratori del sistema e non dall’interno della piattaforma, così da garantire una maggiore sicurezza e limitare interferenze da persone non autorizzate. I gestori potranno modificare alcuni dei propri dati come la password in maniera autonoma attraverso il sito</w:t>
+      </w:r>
+      <w:r>
+        <w:t>; per motivi di sicurezza, anche in questo caso, l’e-mail non è modificabile</w:t>
+      </w:r>
+      <w:r>
+        <w:t>.</w:t>
+      </w:r>
+    </w:p>
+    <w:p>
+      <w:pPr>
+        <w:ind w:left="360"/>
+      </w:pPr>
+    </w:p>
+    <w:p>
+      <w:pPr>
+        <w:ind w:left="360"/>
+      </w:pPr>
+      <w:r>
+        <w:t xml:space="preserve">Il nostro e-commerce rappresenta una piattaforma online che presenta un'alternativa innovativa al tradizionale negozio di dischi, ad esempio il rinomato </w:t>
+      </w:r>
+      <w:r>
+        <w:t>Golden Discs</w:t>
       </w:r>
       <w:r>
         <w:t xml:space="preserve"> (IE)</w:t>
@@ -2283,33 +2802,39 @@
       <w:r>
         <w:t xml:space="preserve">e </w:t>
       </w:r>
-      <w:commentRangeStart w:id="2"/>
       <w:commentRangeStart w:id="3"/>
+      <w:commentRangeStart w:id="4"/>
       <w:r>
         <w:t>gestire</w:t>
       </w:r>
-      <w:commentRangeEnd w:id="2"/>
+      <w:commentRangeEnd w:id="3"/>
       <w:r>
         <w:rPr>
           <w:rStyle w:val="Rimandocommento"/>
         </w:rPr>
-        <w:commentReference w:id="2"/>
-      </w:r>
-      <w:commentRangeEnd w:id="3"/>
+        <w:commentReference w:id="3"/>
+      </w:r>
+      <w:commentRangeEnd w:id="4"/>
       <w:r>
         <w:rPr>
           <w:rStyle w:val="Rimandocommento"/>
         </w:rPr>
-        <w:commentReference w:id="3"/>
+        <w:commentReference w:id="4"/>
       </w:r>
       <w:r>
         <w:t xml:space="preserve"> con facilità </w:t>
       </w:r>
       <w:r>
+        <w:t xml:space="preserve">i </w:t>
+      </w:r>
+      <w:r>
         <w:t>propri</w:t>
       </w:r>
       <w:r>
-        <w:t xml:space="preserve"> ordini. Una distinzione fondamentale rispetto al Golden Disco</w:t>
+        <w:t xml:space="preserve"> ordini. Una distinzione fondamentale rispetto al Golden Disc</w:t>
+      </w:r>
+      <w:r>
+        <w:t>s</w:t>
       </w:r>
       <w:r>
         <w:t xml:space="preserve"> (IE)</w:t>
@@ -2333,17 +2858,28 @@
         <w:t xml:space="preserve"> dall’utente</w:t>
       </w:r>
       <w:r>
-        <w:t xml:space="preserve">, senza dover corrispondere commissioni aggiuntive a editori esterni. Ciò ti </w:t>
-      </w:r>
-      <w:r>
-        <w:lastRenderedPageBreak/>
-        <w:t xml:space="preserve">attribuisce un vantaggio significativo nella gestione dei </w:t>
+        <w:t>, senza dover corrispondere commissioni aggiuntive a editori esterni. Ciò</w:t>
+      </w:r>
+      <w:r>
+        <w:t xml:space="preserve"> </w:t>
+      </w:r>
+      <w:r>
+        <w:t xml:space="preserve">attribuisce </w:t>
+      </w:r>
+      <w:r>
+        <w:t xml:space="preserve">al cliente </w:t>
+      </w:r>
+      <w:r>
+        <w:t xml:space="preserve">un vantaggio significativo nella gestione dei </w:t>
       </w:r>
       <w:r>
         <w:t>suoi</w:t>
       </w:r>
       <w:r>
         <w:t xml:space="preserve"> ordini, garantendo una maggiore sicurezza e affidabilità del processo di acquisto.</w:t>
+      </w:r>
+      <w:r>
+        <w:t xml:space="preserve"> Il sito differirà da altri e-commerce come Amazon in quanto sarà specializzato nella vendita di un solo tipo di prodotto, cioè i vinili. Questo permetterà al sito di poter avere criteri di ricerca più specifici e mirati per le esigenze degli utenti.</w:t>
       </w:r>
     </w:p>
     <w:p/>
@@ -2367,46 +2903,13 @@
       </w:r>
     </w:p>
     <w:p>
-      <w:r>
-        <w:t>Il nostro e-commerce rappresenta una piattaforma online che presenta un'alternativa innovativa al tradizionale negozio di dischi, ad esempio il rinomato Golden Disco</w:t>
-      </w:r>
-      <w:r>
-        <w:t xml:space="preserve"> (IE)</w:t>
-      </w:r>
-      <w:r>
-        <w:t>. Attraverso il nostro sito, avrai la possibilità di effettuare acquisti di vinili, gestire con facilità i tuoi ordini e tenerli aggiunti alla tua lista dei preferiti. Una distinzione fondamentale rispetto al Golden Disco</w:t>
-      </w:r>
-      <w:r>
-        <w:t xml:space="preserve"> (IE)</w:t>
-      </w:r>
-      <w:r>
-        <w:t xml:space="preserve"> si evidenzia nel fatto che il nostro e-commerce ti consente di esercitare un completo controllo sulla gestione dei prodotti da te acquistati, senza dover corrispondere commissioni aggiuntive a editori esterni. Ciò ti attribuisce un vantaggio significativo nella gestione dei tuoi ordini, garantendo una maggiore sicurezza e affidabilità del processo di acquisto.</w:t>
-      </w:r>
-    </w:p>
-    <w:p>
-      <w:pPr>
-        <w:rPr>
-          <w:color w:val="FF0000"/>
-        </w:rPr>
-      </w:pPr>
-      <w:r>
-        <w:rPr>
-          <w:color w:val="FF0000"/>
-        </w:rPr>
-        <w:t>NOTA PER WLODA</w:t>
-      </w:r>
-    </w:p>
-    <w:p>
-      <w:pPr>
-        <w:rPr>
-          <w:color w:val="FF0000"/>
-        </w:rPr>
-      </w:pPr>
-      <w:r>
-        <w:rPr>
-          <w:color w:val="FF0000"/>
-        </w:rPr>
-        <w:t>AGGIUNGERE LA POSSIBILITA’ DI CONTTATARE L’ASSISTENZA TRAMITE L’APPOSITA PAGGINA</w:t>
+      <w:pPr>
+        <w:rPr>
+          <w:color w:val="FF0000"/>
+        </w:rPr>
+      </w:pPr>
+      <w:r>
+        <w:t>Il nostro e-commerce è in fase progettuale, pertanto non vi è ancora un sito funzionante.</w:t>
       </w:r>
     </w:p>
     <w:p>
@@ -2420,6 +2923,7 @@
     </w:p>
     <w:p>
       <w:pPr>
+        <w:jc w:val="both"/>
         <w:rPr>
           <w:color w:val="FF0000"/>
           <w:sz w:val="32"/>
@@ -2433,6 +2937,14 @@
           <w:szCs w:val="32"/>
         </w:rPr>
         <w:t>Requisiti funzionali</w:t>
+      </w:r>
+      <w:r>
+        <w:rPr>
+          <w:color w:val="FF0000"/>
+          <w:sz w:val="32"/>
+          <w:szCs w:val="32"/>
+        </w:rPr>
+        <w:t xml:space="preserve"> (vedere RAD)</w:t>
       </w:r>
     </w:p>
     <w:p>
@@ -3031,7 +3543,6 @@
           <w:bCs/>
           <w:color w:val="FF0000"/>
         </w:rPr>
-        <w:lastRenderedPageBreak/>
         <w:t>Priorità</w:t>
       </w:r>
       <w:r>
@@ -3392,6 +3903,7 @@
         <w:ind w:left="720"/>
       </w:pPr>
       <w:r>
+        <w:lastRenderedPageBreak/>
         <w:t>Il sistema consentirà di</w:t>
       </w:r>
       <w:r>
@@ -4097,7 +4609,7 @@
           <w:szCs w:val="32"/>
         </w:rPr>
       </w:pPr>
-      <w:bookmarkStart w:id="4" w:name="RNF"/>
+      <w:bookmarkStart w:id="5" w:name="RNF"/>
       <w:r>
         <w:rPr>
           <w:sz w:val="32"/>
@@ -4193,7 +4705,7 @@
         <w:t>.</w:t>
       </w:r>
     </w:p>
-    <w:bookmarkEnd w:id="4"/>
+    <w:bookmarkEnd w:id="5"/>
     <w:p>
       <w:pPr>
         <w:ind w:left="720"/>
@@ -4207,7 +4719,6 @@
           <w:bCs/>
           <w:color w:val="FF0000"/>
         </w:rPr>
-        <w:lastRenderedPageBreak/>
         <w:t>Priorità</w:t>
       </w:r>
       <w:r>
@@ -4283,6 +4794,28 @@
     </w:p>
     <w:p>
       <w:pPr>
+        <w:ind w:left="360"/>
+        <w:rPr>
+          <w:sz w:val="32"/>
+          <w:szCs w:val="32"/>
+          <w:u w:val="single"/>
+        </w:rPr>
+      </w:pPr>
+      <w:r>
+        <w:rPr>
+          <w:u w:val="single"/>
+        </w:rPr>
+        <w:t xml:space="preserve">Requisiti di </w:t>
+      </w:r>
+      <w:r>
+        <w:rPr>
+          <w:u w:val="single"/>
+        </w:rPr>
+        <w:t>sicurezza</w:t>
+      </w:r>
+    </w:p>
+    <w:p>
+      <w:pPr>
         <w:numPr>
           <w:ilvl w:val="0"/>
           <w:numId w:val="18"/>
@@ -4350,27 +4883,6 @@
     </w:p>
     <w:p>
       <w:pPr>
-        <w:ind w:left="720"/>
-        <w:rPr>
-          <w:u w:val="single"/>
-        </w:rPr>
-      </w:pPr>
-    </w:p>
-    <w:p>
-      <w:pPr>
-        <w:rPr>
-          <w:u w:val="single"/>
-        </w:rPr>
-      </w:pPr>
-      <w:r>
-        <w:rPr>
-          <w:u w:val="single"/>
-        </w:rPr>
-        <w:t>Requisiti di affidabilità</w:t>
-      </w:r>
-    </w:p>
-    <w:p>
-      <w:pPr>
         <w:numPr>
           <w:ilvl w:val="0"/>
           <w:numId w:val="18"/>
@@ -4385,7 +4897,7 @@
           <w:bCs/>
           <w:color w:val="FF0000"/>
         </w:rPr>
-        <w:t>RNF4.2.1</w:t>
+        <w:t>RNF4.1.4</w:t>
       </w:r>
     </w:p>
     <w:p>
@@ -4393,49 +4905,7 @@
         <w:ind w:left="720"/>
       </w:pPr>
       <w:r>
-        <w:t xml:space="preserve">Il sistema sarà provvisto di </w:t>
-      </w:r>
-      <w:r>
-        <w:t xml:space="preserve">un </w:t>
-      </w:r>
-      <w:r>
-        <w:t>messaggi</w:t>
-      </w:r>
-      <w:r>
-        <w:t xml:space="preserve">o </w:t>
-      </w:r>
-      <w:r>
-        <w:t>di errore testual</w:t>
-      </w:r>
-      <w:r>
-        <w:t>e</w:t>
-      </w:r>
-      <w:r>
-        <w:t xml:space="preserve"> che informeranno l’utente</w:t>
-      </w:r>
-      <w:r>
-        <w:t xml:space="preserve"> del rifiuto dei dati </w:t>
-      </w:r>
-      <w:r>
-        <w:t xml:space="preserve">in caso di </w:t>
-      </w:r>
-      <w:r>
-        <w:t>un errore</w:t>
-      </w:r>
-      <w:r>
-        <w:t xml:space="preserve"> </w:t>
-      </w:r>
-      <w:r>
-        <w:t xml:space="preserve">nella compilazione del form </w:t>
-      </w:r>
-      <w:r>
-        <w:t>e la seguente impossibilità</w:t>
-      </w:r>
-      <w:r>
-        <w:t xml:space="preserve"> di accedere al sito</w:t>
-      </w:r>
-      <w:r>
-        <w:t>.</w:t>
+        <w:t xml:space="preserve">Il sistema userà moderni algoritmi di crittografia per cifrare i dati, al fine di rendere la navigazione sicura ed impedire a terze parti di entrarne in possesso </w:t>
       </w:r>
     </w:p>
     <w:p>
@@ -4451,6 +4921,7 @@
           <w:bCs/>
           <w:color w:val="FF0000"/>
         </w:rPr>
+        <w:lastRenderedPageBreak/>
         <w:t>Priorità</w:t>
       </w:r>
       <w:r>
@@ -4465,6 +4936,7 @@
     </w:p>
     <w:p>
       <w:pPr>
+        <w:ind w:left="720"/>
         <w:rPr>
           <w:u w:val="single"/>
         </w:rPr>
@@ -4472,21 +4944,39 @@
     </w:p>
     <w:p>
       <w:pPr>
+        <w:ind w:left="720"/>
         <w:rPr>
           <w:u w:val="single"/>
         </w:rPr>
       </w:pPr>
-      <w:r>
+    </w:p>
+    <w:p>
+      <w:pPr>
+        <w:ind w:left="720"/>
         <w:rPr>
           <w:u w:val="single"/>
         </w:rPr>
-        <w:t xml:space="preserve">Requisiti di </w:t>
-      </w:r>
-      <w:r>
+      </w:pPr>
+    </w:p>
+    <w:p>
+      <w:pPr>
+        <w:ind w:left="720"/>
         <w:rPr>
           <w:u w:val="single"/>
         </w:rPr>
-        <w:t>supportabilità</w:t>
+      </w:pPr>
+    </w:p>
+    <w:p>
+      <w:pPr>
+        <w:rPr>
+          <w:u w:val="single"/>
+        </w:rPr>
+      </w:pPr>
+      <w:r>
+        <w:rPr>
+          <w:u w:val="single"/>
+        </w:rPr>
+        <w:t>Requisiti di affidabilità</w:t>
       </w:r>
     </w:p>
     <w:p>
@@ -4505,37 +4995,20 @@
           <w:bCs/>
           <w:color w:val="FF0000"/>
         </w:rPr>
-        <w:t>RNF4.</w:t>
-      </w:r>
-      <w:r>
-        <w:rPr>
-          <w:b/>
-          <w:bCs/>
-          <w:color w:val="FF0000"/>
-        </w:rPr>
-        <w:t>3.1</w:t>
+        <w:t>RNF4.2.1</w:t>
+      </w:r>
+    </w:p>
+    <w:p>
+      <w:pPr>
+        <w:ind w:left="709"/>
+      </w:pPr>
+      <w:r>
+        <w:t>L’insorgere di situazioni eccezionali non precluderà il sistema e i suoi utenti dal suo normale funzionamento, e fornirà dettagliati messaggi di log con cui il team di sviluppo potrà analizzare l’eccezione.</w:t>
       </w:r>
     </w:p>
     <w:p>
       <w:pPr>
         <w:ind w:left="720"/>
-      </w:pPr>
-      <w:r>
-        <w:t xml:space="preserve">Il sistema sarà provvisto </w:t>
-      </w:r>
-      <w:r>
-        <w:t>di?</w:t>
-      </w:r>
-      <w:r>
-        <w:t>?????????????????????????</w:t>
-      </w:r>
-      <w:r>
-        <w:t>.</w:t>
-      </w:r>
-    </w:p>
-    <w:p>
-      <w:pPr>
-        <w:ind w:left="720"/>
         <w:rPr>
           <w:u w:val="single"/>
         </w:rPr>
@@ -4556,32 +5029,6 @@
           <w:u w:val="single"/>
         </w:rPr>
         <w:t>ALTA</w:t>
-      </w:r>
-    </w:p>
-    <w:p>
-      <w:pPr>
-        <w:rPr>
-          <w:u w:val="single"/>
-        </w:rPr>
-      </w:pPr>
-    </w:p>
-    <w:p>
-      <w:pPr>
-        <w:rPr>
-          <w:u w:val="single"/>
-        </w:rPr>
-      </w:pPr>
-      <w:r>
-        <w:rPr>
-          <w:u w:val="single"/>
-        </w:rPr>
-        <w:t>Pseudo requisiti</w:t>
-      </w:r>
-      <w:r>
-        <w:rPr>
-          <w:u w:val="single"/>
-        </w:rPr>
-        <w:t>/Requisiti legali</w:t>
       </w:r>
     </w:p>
     <w:p>
@@ -4600,6 +5047,90 @@
           <w:bCs/>
           <w:color w:val="FF0000"/>
         </w:rPr>
+        <w:t>RNF4.2.2</w:t>
+      </w:r>
+    </w:p>
+    <w:p>
+      <w:pPr>
+        <w:ind w:left="709"/>
+      </w:pPr>
+      <w:r>
+        <w:t>Il sistema dovrà garantire tasso di operatività</w:t>
+      </w:r>
+      <w:r>
+        <w:t xml:space="preserve"> </w:t>
+      </w:r>
+      <w:r>
+        <w:t>(uprate) del 99,9%, garantendo la disponibilità del servizio</w:t>
+      </w:r>
+    </w:p>
+    <w:p>
+      <w:pPr>
+        <w:ind w:left="720"/>
+        <w:rPr>
+          <w:u w:val="single"/>
+        </w:rPr>
+      </w:pPr>
+      <w:r>
+        <w:rPr>
+          <w:b/>
+          <w:bCs/>
+          <w:color w:val="FF0000"/>
+        </w:rPr>
+        <w:t>Priorità</w:t>
+      </w:r>
+      <w:r>
+        <w:t xml:space="preserve">: </w:t>
+      </w:r>
+      <w:r>
+        <w:rPr>
+          <w:u w:val="single"/>
+        </w:rPr>
+        <w:t>ALTA</w:t>
+      </w:r>
+    </w:p>
+    <w:p>
+      <w:pPr>
+        <w:rPr>
+          <w:u w:val="single"/>
+        </w:rPr>
+      </w:pPr>
+    </w:p>
+    <w:p>
+      <w:pPr>
+        <w:rPr>
+          <w:u w:val="single"/>
+        </w:rPr>
+      </w:pPr>
+      <w:r>
+        <w:rPr>
+          <w:u w:val="single"/>
+        </w:rPr>
+        <w:t xml:space="preserve">Requisiti di </w:t>
+      </w:r>
+      <w:r>
+        <w:rPr>
+          <w:u w:val="single"/>
+        </w:rPr>
+        <w:t>sopportabilità</w:t>
+      </w:r>
+    </w:p>
+    <w:p>
+      <w:pPr>
+        <w:numPr>
+          <w:ilvl w:val="0"/>
+          <w:numId w:val="18"/>
+        </w:numPr>
+        <w:rPr>
+          <w:kern w:val="2"/>
+        </w:rPr>
+      </w:pPr>
+      <w:r>
+        <w:rPr>
+          <w:b/>
+          <w:bCs/>
+          <w:color w:val="FF0000"/>
+        </w:rPr>
         <w:t>RNF4.</w:t>
       </w:r>
       <w:r>
@@ -4608,6 +5139,92 @@
           <w:bCs/>
           <w:color w:val="FF0000"/>
         </w:rPr>
+        <w:t>3.1</w:t>
+      </w:r>
+    </w:p>
+    <w:p>
+      <w:pPr>
+        <w:ind w:left="720"/>
+      </w:pPr>
+      <w:r>
+        <w:t>Il sistema dovrà essere progettato secondo consolidate metodologie di sviluppo, in modo da semplificarne la manutenzione</w:t>
+      </w:r>
+    </w:p>
+    <w:p>
+      <w:pPr>
+        <w:ind w:left="720"/>
+        <w:rPr>
+          <w:u w:val="single"/>
+        </w:rPr>
+      </w:pPr>
+      <w:r>
+        <w:rPr>
+          <w:b/>
+          <w:bCs/>
+          <w:color w:val="FF0000"/>
+        </w:rPr>
+        <w:t>Priorità</w:t>
+      </w:r>
+      <w:r>
+        <w:t xml:space="preserve">: </w:t>
+      </w:r>
+      <w:r>
+        <w:rPr>
+          <w:u w:val="single"/>
+        </w:rPr>
+        <w:t>ALTA</w:t>
+      </w:r>
+    </w:p>
+    <w:p>
+      <w:pPr>
+        <w:rPr>
+          <w:u w:val="single"/>
+        </w:rPr>
+      </w:pPr>
+    </w:p>
+    <w:p>
+      <w:pPr>
+        <w:rPr>
+          <w:u w:val="single"/>
+        </w:rPr>
+      </w:pPr>
+      <w:r>
+        <w:rPr>
+          <w:u w:val="single"/>
+        </w:rPr>
+        <w:t>Pseudo requisiti</w:t>
+      </w:r>
+      <w:r>
+        <w:rPr>
+          <w:u w:val="single"/>
+        </w:rPr>
+        <w:t>/Requisiti legali</w:t>
+      </w:r>
+    </w:p>
+    <w:p>
+      <w:pPr>
+        <w:numPr>
+          <w:ilvl w:val="0"/>
+          <w:numId w:val="18"/>
+        </w:numPr>
+        <w:rPr>
+          <w:kern w:val="2"/>
+        </w:rPr>
+      </w:pPr>
+      <w:r>
+        <w:rPr>
+          <w:b/>
+          <w:bCs/>
+          <w:color w:val="FF0000"/>
+        </w:rPr>
+        <w:t>RNF4.</w:t>
+      </w:r>
+      <w:r>
+        <w:rPr>
+          <w:b/>
+          <w:bCs/>
+          <w:color w:val="FF0000"/>
+        </w:rPr>
         <w:t>4.1</w:t>
       </w:r>
     </w:p>
@@ -4652,6 +5269,13 @@
         </w:rPr>
         <w:t>ALTA</w:t>
       </w:r>
+    </w:p>
+    <w:p>
+      <w:pPr>
+        <w:rPr>
+          <w:u w:val="single"/>
+        </w:rPr>
+      </w:pPr>
     </w:p>
     <w:p>
       <w:pPr>
@@ -4666,96 +5290,1054 @@
           <w:ilvl w:val="0"/>
           <w:numId w:val="6"/>
         </w:numPr>
+        <w:ind w:left="360"/>
+      </w:pPr>
+      <w:bookmarkStart w:id="6" w:name="Scenari"/>
+      <w:r>
         <w:rPr>
           <w:sz w:val="32"/>
           <w:szCs w:val="32"/>
         </w:rPr>
-      </w:pPr>
-      <w:r>
-        <w:rPr>
-          <w:sz w:val="32"/>
-          <w:szCs w:val="32"/>
-        </w:rPr>
-        <w:t>Pseudo Requisiti</w:t>
-      </w:r>
-      <w:r>
-        <w:rPr>
-          <w:sz w:val="32"/>
-          <w:szCs w:val="32"/>
-        </w:rPr>
-        <w:t xml:space="preserve"> – Requisiti Legali </w:t>
-      </w:r>
-    </w:p>
-    <w:p>
-      <w:pPr>
-        <w:numPr>
-          <w:ilvl w:val="0"/>
-          <w:numId w:val="20"/>
-        </w:numPr>
-      </w:pPr>
-      <w:r>
-        <w:t xml:space="preserve">RL </w:t>
-      </w:r>
-      <w:r>
-        <w:t>GDPR (</w:t>
-      </w:r>
-      <w:r>
-        <w:t xml:space="preserve">General </w:t>
-      </w:r>
-      <w:r>
-        <w:t xml:space="preserve">Data </w:t>
-      </w:r>
-      <w:r>
-        <w:t xml:space="preserve">Protection </w:t>
-      </w:r>
-      <w:r>
-        <w:t>Regulation</w:t>
-      </w:r>
-      <w:r>
-        <w:t>)</w:t>
-      </w:r>
-    </w:p>
-    <w:p>
-      <w:pPr>
-        <w:ind w:left="1429"/>
-      </w:pPr>
-      <w:r>
-        <w:t>Ci impegniamo</w:t>
-      </w:r>
-      <w:r>
-        <w:t xml:space="preserve"> a trattare i dati personali in conformità con le dispozioni del Regolamento Generale sulla protezione dei dati </w:t>
-      </w:r>
-      <w:r>
-        <w:t xml:space="preserve">(GDPR) e di qualsiasi </w:t>
-      </w:r>
-      <w:r>
-        <w:t>altra normativa applicabile in materia di protezione dei dati personali.</w:t>
+        <w:t>Scenari</w:t>
+      </w:r>
+      <w:bookmarkEnd w:id="6"/>
+    </w:p>
+    <w:p>
+      <w:pPr>
+        <w:ind w:left="360"/>
+      </w:pPr>
+    </w:p>
+    <w:p>
+      <w:pPr>
+        <w:ind w:left="360"/>
+      </w:pPr>
+      <w:r>
+        <w:t>SC 4.1</w:t>
+      </w:r>
+      <w:r>
+        <w:t xml:space="preserve"> Cliente </w:t>
+      </w:r>
+      <w:r>
+        <w:t>acquista</w:t>
+      </w:r>
+      <w:r>
+        <w:t xml:space="preserve"> dei prodotti</w:t>
+      </w:r>
+      <w:r>
+        <w:t>, ma</w:t>
+      </w:r>
+      <w:r>
+        <w:t xml:space="preserve"> poi annulla l’ordine</w:t>
+      </w:r>
+    </w:p>
+    <w:p/>
+    <w:p>
+      <w:pPr>
+        <w:ind w:left="360"/>
+      </w:pPr>
+      <w:r>
+        <w:t>Maria Pia, utente registrat</w:t>
+      </w:r>
+      <w:r>
+        <w:t>a</w:t>
+      </w:r>
+      <w:r>
+        <w:t>, sta cercando un regalo di compleanno per il suo amico, appassionato di vinili</w:t>
+      </w:r>
+      <w:r>
+        <w:t>; d</w:t>
+      </w:r>
+      <w:r>
+        <w:t>ecide</w:t>
+      </w:r>
+      <w:r>
+        <w:t xml:space="preserve"> quindi</w:t>
+      </w:r>
+      <w:r>
+        <w:t xml:space="preserve"> di esplorare il sito web Record Road in cerca di qualcosa che possa entusiasmarlo.</w:t>
+      </w:r>
+      <w:r>
+        <w:br/>
+      </w:r>
+      <w:r>
+        <w:t>Naviga nel catalogo, dove trova una vasta selezione di vinili di diversi generi musicali</w:t>
+      </w:r>
+      <w:r>
+        <w:t>; i</w:t>
+      </w:r>
+      <w:r>
+        <w:t xml:space="preserve"> vinili nella pag</w:t>
+      </w:r>
+      <w:r>
+        <w:t>ina principale</w:t>
+      </w:r>
+      <w:r>
+        <w:t xml:space="preserve"> sono </w:t>
+      </w:r>
+      <w:r>
+        <w:t>generati</w:t>
+      </w:r>
+      <w:r>
+        <w:t xml:space="preserve"> in modo casuale ogni volta che l'utente accede alla pagina principale.</w:t>
+      </w:r>
+      <w:r>
+        <w:br/>
+        <w:t>P</w:t>
+      </w:r>
+      <w:r>
+        <w:t xml:space="preserve">er seguire i gusti dell'amico, Maria Pia decide di filtrare il catalogo per genere, selezionando "Rock" e </w:t>
+      </w:r>
+      <w:r>
+        <w:rPr>
+          <w:highlight w:val="yellow"/>
+        </w:rPr>
+        <w:t>sottogenere</w:t>
+      </w:r>
+      <w:r>
+        <w:t xml:space="preserve"> "</w:t>
+      </w:r>
+      <w:r>
+        <w:t>Rock &amp; Roll</w:t>
+      </w:r>
+      <w:r>
+        <w:t>"</w:t>
+      </w:r>
+      <w:r>
+        <w:t>; i</w:t>
+      </w:r>
+      <w:r>
+        <w:t>n questo modo, vengono visualizzati solo i vinili che corrispondono a tali criteri.</w:t>
+      </w:r>
+      <w:r>
+        <w:br/>
+      </w:r>
+      <w:r>
+        <w:t xml:space="preserve">Tra le opzioni proposte, Maria Pia </w:t>
+      </w:r>
+      <w:r>
+        <w:t>scorge una serie</w:t>
+      </w:r>
+      <w:r>
+        <w:t xml:space="preserve"> di vinili classici dei Beatles</w:t>
+      </w:r>
+      <w:r>
+        <w:t>,</w:t>
+      </w:r>
+      <w:r>
+        <w:t xml:space="preserve"> e decide di esaminare il</w:t>
+      </w:r>
+      <w:r>
+        <w:t xml:space="preserve"> loro</w:t>
+      </w:r>
+      <w:r>
+        <w:t xml:space="preserve"> primo album, "Please Please Me"</w:t>
+      </w:r>
+      <w:r>
+        <w:t>; c</w:t>
+      </w:r>
+      <w:r>
+        <w:t xml:space="preserve">liccando su questo album, accede a una pagina dettagliata del prodotto, dove trova una descrizione approfondita e verifica </w:t>
+      </w:r>
+      <w:r>
+        <w:t xml:space="preserve">che ci sono 6 </w:t>
+      </w:r>
+      <w:r>
+        <w:lastRenderedPageBreak/>
+        <w:t>copie disponibili</w:t>
+      </w:r>
+      <w:r>
+        <w:t>.</w:t>
+      </w:r>
+      <w:r>
+        <w:br/>
+      </w:r>
+      <w:r>
+        <w:t>Essendosi già autenticata</w:t>
+      </w:r>
+      <w:r>
+        <w:t>, Maria Pia può immediatamente aggiungere il vinile al carrello.</w:t>
+      </w:r>
+      <w:r>
+        <w:br/>
+      </w:r>
+      <w:r>
+        <w:t>Soddisfatta della sua scelta, procede direttamente all'acquisto</w:t>
+      </w:r>
+      <w:r>
+        <w:t>:</w:t>
+      </w:r>
+      <w:r>
+        <w:t xml:space="preserve"> Maria Pia verifica</w:t>
+      </w:r>
+      <w:r>
+        <w:t xml:space="preserve"> quindi</w:t>
+      </w:r>
+      <w:r>
+        <w:t xml:space="preserve"> il carrello, conferma l'ordine e completa il pagamento</w:t>
+      </w:r>
+      <w:r>
+        <w:t xml:space="preserve"> del regalo</w:t>
+      </w:r>
+      <w:r>
+        <w:t>, assicurandosi di fornire l'indirizzo di spedizione del suo amico appassionato di musica.</w:t>
+      </w:r>
+    </w:p>
+    <w:p>
+      <w:pPr>
+        <w:ind w:left="360"/>
+      </w:pPr>
+      <w:r>
+        <w:t>In seguito, tuttavia, parlando con l’amico, ella scopre che quest’ultimo già possiede una copia del suddetto vinile; non volendo quindi regalargli un doppione, decide di annullare l’ordine: va nella lista degli ordini effettuati ed individua l’ordine da poco eseguito, che fortunatamente non risulta ancora spedito, e lo apre nel dettaglio. Clicca il pulsante di annullamento, e d</w:t>
+      </w:r>
+      <w:r>
+        <w:t>opo qualche istante riceve la conferma che l’ordine è stato annullato ed il rimborso eseguito.</w:t>
+      </w:r>
+    </w:p>
+    <w:p>
+      <w:pPr>
+        <w:ind w:left="360"/>
+      </w:pPr>
+    </w:p>
+    <w:p>
+      <w:pPr>
+        <w:ind w:left="360"/>
+      </w:pPr>
+    </w:p>
+    <w:p>
+      <w:pPr>
+        <w:ind w:left="360"/>
+      </w:pPr>
+      <w:r>
+        <w:t xml:space="preserve">SC </w:t>
+      </w:r>
+      <w:r>
+        <w:t>4</w:t>
+      </w:r>
+      <w:r>
+        <w:t>.</w:t>
+      </w:r>
+      <w:r>
+        <w:t>2</w:t>
       </w:r>
       <w:r>
         <w:t xml:space="preserve"> </w:t>
       </w:r>
-    </w:p>
-    <w:p>
-      <w:pPr>
-        <w:ind w:left="709"/>
-        <w:rPr>
-          <w:u w:val="single"/>
-        </w:rPr>
-      </w:pPr>
-    </w:p>
-    <w:p>
-      <w:pPr>
-        <w:rPr>
-          <w:u w:val="single"/>
-        </w:rPr>
-      </w:pPr>
-    </w:p>
-    <w:p>
-      <w:pPr>
-        <w:rPr>
-          <w:u w:val="single"/>
-        </w:rPr>
-      </w:pPr>
+      <w:r>
+        <w:t xml:space="preserve">Tentativo di acquisto da parte di un utente non registrato </w:t>
+      </w:r>
+    </w:p>
+    <w:p>
+      <w:pPr>
+        <w:ind w:left="360"/>
+      </w:pPr>
+    </w:p>
+    <w:p>
+      <w:pPr>
+        <w:ind w:left="360"/>
+      </w:pPr>
+      <w:r>
+        <w:t>L'utente Maria Pia è alla ricerca di un regalo di compleanno per il suo amico, appassionato di vinili</w:t>
+      </w:r>
+      <w:r>
+        <w:t>; d</w:t>
+      </w:r>
+      <w:r>
+        <w:t>ecide</w:t>
+      </w:r>
+      <w:r>
+        <w:t xml:space="preserve"> allora</w:t>
+      </w:r>
+      <w:r>
+        <w:t xml:space="preserve"> di esplorare il sito web Record Road in cerca di qualcosa che possa entusiasmarl</w:t>
+      </w:r>
+      <w:r>
+        <w:t>a</w:t>
+      </w:r>
+      <w:r>
+        <w:t>.</w:t>
+      </w:r>
+      <w:r>
+        <w:br/>
+      </w:r>
+      <w:r>
+        <w:t xml:space="preserve">Entrata nel sito, ella si trova nella </w:t>
+      </w:r>
+      <w:r>
+        <w:t>pagina principale</w:t>
+      </w:r>
+      <w:r>
+        <w:t xml:space="preserve">, </w:t>
+      </w:r>
+      <w:r>
+        <w:t>in cui vengono mostrati una</w:t>
+      </w:r>
+      <w:r>
+        <w:t xml:space="preserve"> selezione di vinili di diversi generi musicali</w:t>
+      </w:r>
+      <w:r>
+        <w:t>; tal</w:t>
+      </w:r>
+      <w:r>
+        <w:t>e selezione viene generata a random con vinili diversi</w:t>
+      </w:r>
+      <w:r>
+        <w:t xml:space="preserve"> ogni volta che l'utente accede alla pagina principale.</w:t>
+      </w:r>
+      <w:r>
+        <w:br/>
+      </w:r>
+      <w:r>
+        <w:t>Per seguire i gusti dell'amico, Maria Pia decide di filtrare il catalogo per genere, selezionando "Rock" e sottogenere "</w:t>
+      </w:r>
+      <w:r>
+        <w:t>Rock &amp; Roll</w:t>
+      </w:r>
+      <w:r>
+        <w:t>"</w:t>
+      </w:r>
+      <w:r>
+        <w:t>; i</w:t>
+      </w:r>
+      <w:r>
+        <w:t>n questo modo, vengono visualizzati solo i vinili che corrispondono a tali criteri.</w:t>
+      </w:r>
+      <w:r>
+        <w:br/>
+      </w:r>
+      <w:r>
+        <w:t xml:space="preserve">Tra le opzioni proposte, Maria Pia nota </w:t>
+      </w:r>
+      <w:r>
+        <w:t>d</w:t>
+      </w:r>
+      <w:r>
+        <w:t>i</w:t>
+      </w:r>
+      <w:r>
+        <w:t>versi</w:t>
+      </w:r>
+      <w:r>
+        <w:t xml:space="preserve"> vinili classici dei Beatles e decide di esaminare il </w:t>
+      </w:r>
+      <w:r>
+        <w:t xml:space="preserve">loro </w:t>
+      </w:r>
+      <w:r>
+        <w:t>primo album, "Please Please Me"</w:t>
+      </w:r>
+      <w:r>
+        <w:t>; c</w:t>
+      </w:r>
+      <w:r>
+        <w:t>liccando su questo album, accede a una pagina dettagliata del prodotto, dove trova una descrizione approfondita</w:t>
+      </w:r>
+      <w:r>
+        <w:t xml:space="preserve"> del suddetto,</w:t>
+      </w:r>
+      <w:r>
+        <w:t xml:space="preserve"> e </w:t>
+      </w:r>
+      <w:r>
+        <w:t>verifica che ci sono 6 copie disponibili</w:t>
+      </w:r>
+      <w:r>
+        <w:t>.</w:t>
+      </w:r>
+      <w:r>
+        <w:br/>
+      </w:r>
+      <w:r>
+        <w:t>Dopo aver</w:t>
+      </w:r>
+      <w:r>
+        <w:t>ne</w:t>
+      </w:r>
+      <w:r>
+        <w:t xml:space="preserve"> confermato la disponibilità, Maria Pia </w:t>
+      </w:r>
+      <w:r>
+        <w:t>noterà un messaggio che reciterà: “</w:t>
+      </w:r>
+      <w:r>
+        <w:t>V</w:t>
+      </w:r>
+      <w:r>
+        <w:t xml:space="preserve">uoi acquistare questo vinile? Registrati qui. O </w:t>
+      </w:r>
+      <w:r>
+        <w:t>A</w:t>
+      </w:r>
+      <w:r>
+        <w:t>ccedi”</w:t>
+      </w:r>
+      <w:r>
+        <w:t>; le parole</w:t>
+      </w:r>
+      <w:r>
+        <w:t xml:space="preserve"> </w:t>
+      </w:r>
+      <w:r>
+        <w:t>“</w:t>
+      </w:r>
+      <w:r>
+        <w:t>Accedi</w:t>
+      </w:r>
+      <w:r>
+        <w:t>”</w:t>
+      </w:r>
+      <w:r>
+        <w:t xml:space="preserve"> e </w:t>
+      </w:r>
+      <w:r>
+        <w:t>“R</w:t>
+      </w:r>
+      <w:r>
+        <w:t>egistrati</w:t>
+      </w:r>
+      <w:r>
+        <w:t>”</w:t>
+      </w:r>
+      <w:r>
+        <w:t xml:space="preserve"> possono essere cliccat</w:t>
+      </w:r>
+      <w:r>
+        <w:t>e</w:t>
+      </w:r>
+      <w:r>
+        <w:t xml:space="preserve"> per effettuare le relative operazioni</w:t>
+      </w:r>
+      <w:r>
+        <w:t>, e d</w:t>
+      </w:r>
+      <w:r>
+        <w:t xml:space="preserve">ato che Maria Pia non ha un account per questo sito, opta per la registrazione cliccando su </w:t>
+      </w:r>
+      <w:r>
+        <w:t>“R</w:t>
+      </w:r>
+      <w:r>
+        <w:t>egistrati</w:t>
+      </w:r>
+      <w:r>
+        <w:t>”</w:t>
+      </w:r>
+      <w:r>
+        <w:t>.</w:t>
+      </w:r>
+    </w:p>
+    <w:p>
+      <w:pPr>
+        <w:ind w:left="360"/>
+      </w:pPr>
+      <w:r>
+        <w:t>Maria Pia si trov</w:t>
+      </w:r>
+      <w:r>
+        <w:t xml:space="preserve">erà davanti </w:t>
+      </w:r>
+      <w:r>
+        <w:t>la pagina di registrazione</w:t>
+      </w:r>
+      <w:r>
+        <w:t>,</w:t>
+      </w:r>
+      <w:r>
+        <w:t xml:space="preserve"> dove </w:t>
+      </w:r>
+      <w:r>
+        <w:t>verranno presentati dei campi obbligatori da riempire, ovvero: nome, cognome, password e-mail e sesso</w:t>
+      </w:r>
+      <w:r>
+        <w:t xml:space="preserve">; in più, vi è </w:t>
+      </w:r>
+      <w:r>
+        <w:t>un pulsante che permetterà la registrazione alternativa attraverso Google.</w:t>
+      </w:r>
+      <w:r>
+        <w:br/>
+      </w:r>
+      <w:r>
+        <w:t xml:space="preserve">Maria Pia </w:t>
+      </w:r>
+      <w:r>
+        <w:t xml:space="preserve">decide di non utilizzare Google e </w:t>
+      </w:r>
+      <w:r>
+        <w:t>compila questi campi scegliendo una password a suo piacere</w:t>
+      </w:r>
+      <w:r>
+        <w:t>;</w:t>
+      </w:r>
+      <w:r>
+        <w:t xml:space="preserve"> Maria Pia nota che vi sono anche dei campi per inserimento del suo domicilio e di un numero di telefono</w:t>
+      </w:r>
+      <w:r>
+        <w:t>,</w:t>
+      </w:r>
+      <w:r>
+        <w:t xml:space="preserve"> entrambi opzionali</w:t>
+      </w:r>
+      <w:r>
+        <w:t xml:space="preserve">; </w:t>
+      </w:r>
+      <w:r>
+        <w:t>decide</w:t>
+      </w:r>
+      <w:r>
+        <w:t xml:space="preserve"> quindi</w:t>
+      </w:r>
+      <w:r>
+        <w:t xml:space="preserve"> di inserire i dati del suo domicilio, mentre lascia vuoto il campo del numero del telefono.</w:t>
+      </w:r>
+    </w:p>
+    <w:p>
+      <w:pPr>
+        <w:ind w:left="360"/>
+      </w:pPr>
+      <w:r>
+        <w:t>E infine clicca sul pulsante per registrarsi.</w:t>
+      </w:r>
+    </w:p>
+    <w:p>
+      <w:pPr>
+        <w:ind w:left="360"/>
+      </w:pPr>
+      <w:r>
+        <w:t>Poiché si è registrat</w:t>
+      </w:r>
+      <w:r>
+        <w:t>a</w:t>
+      </w:r>
+      <w:r>
+        <w:t xml:space="preserve"> compilando i campi e non utilizzando Google</w:t>
+      </w:r>
+      <w:r>
+        <w:t>,</w:t>
+      </w:r>
+      <w:r>
+        <w:t xml:space="preserve"> il sistema le comunica che ha necessità di validare il suo indirizzo mail cliccando un link inviatole alla </w:t>
+      </w:r>
+      <w:r>
+        <w:t>e-</w:t>
+      </w:r>
+      <w:r>
+        <w:t>mail fornita. Maria Pia allora accederà alla propria e-mail</w:t>
+      </w:r>
+      <w:r>
+        <w:t>, dove</w:t>
+      </w:r>
+      <w:r>
+        <w:t xml:space="preserve"> troverà un nuovo messaggio da parte del sito Record Road</w:t>
+      </w:r>
+      <w:r>
+        <w:t>,</w:t>
+      </w:r>
+      <w:r>
+        <w:t xml:space="preserve"> e</w:t>
+      </w:r>
+      <w:r>
+        <w:t>d</w:t>
+      </w:r>
+      <w:r>
+        <w:t xml:space="preserve"> una volta visualizzato</w:t>
+      </w:r>
+      <w:r>
+        <w:t>,</w:t>
+      </w:r>
+      <w:r>
+        <w:t xml:space="preserve"> cliccherà sul link di conferma; a quel punto l’utente Maria Pia si troverà nella pagina del vinile che aveva visualizzato precedentemente</w:t>
+      </w:r>
+      <w:r>
+        <w:t>,</w:t>
+      </w:r>
+      <w:r>
+        <w:t xml:space="preserve"> ma stavolta come utente cliente.</w:t>
+      </w:r>
+    </w:p>
+    <w:p>
+      <w:pPr>
+        <w:ind w:left="360"/>
+      </w:pPr>
+      <w:r>
+        <w:lastRenderedPageBreak/>
+        <w:t xml:space="preserve">Noterà che vicino al prodotto </w:t>
+      </w:r>
+      <w:r>
+        <w:t>è</w:t>
+      </w:r>
+      <w:r>
+        <w:t xml:space="preserve"> comparso il pulsante </w:t>
+      </w:r>
+      <w:r>
+        <w:t>“A</w:t>
+      </w:r>
+      <w:r>
+        <w:t>ggiungi al carrello</w:t>
+      </w:r>
+      <w:r>
+        <w:t>”</w:t>
+      </w:r>
+      <w:r>
+        <w:t>, che Maria Pia cliccherà</w:t>
+      </w:r>
+      <w:r>
+        <w:t xml:space="preserve">. </w:t>
+      </w:r>
+    </w:p>
+    <w:p>
+      <w:pPr>
+        <w:ind w:left="360"/>
+      </w:pPr>
+      <w:r>
+        <w:t xml:space="preserve">Fatto ciò, l’utente Maria Pia verrà portato nella pagina </w:t>
+      </w:r>
+      <w:r>
+        <w:t>“</w:t>
+      </w:r>
+      <w:r>
+        <w:t>Carrello</w:t>
+      </w:r>
+      <w:r>
+        <w:t>”,</w:t>
+      </w:r>
+      <w:r>
+        <w:t xml:space="preserve"> dove vedrà inserito il vinile da lei selezionato.</w:t>
+      </w:r>
+    </w:p>
+    <w:p>
+      <w:pPr>
+        <w:ind w:left="360"/>
+      </w:pPr>
+      <w:r>
+        <w:t>Troverà un pulsante per effettuare l’ordine, e una volta cliccato verrà portato alla pagina di checkout.</w:t>
+      </w:r>
+    </w:p>
+    <w:p>
+      <w:pPr>
+        <w:ind w:left="360"/>
+      </w:pPr>
+      <w:r>
+        <w:t>Lì Maria Pia troverà, tra le altre cose, un piccolo form in cui inserire i dati del destinatario, ed avendo già inserito il proprio indirizzo al momento dell’iscrizione, tale form risulterà già compilato con il suddetto; la signora Pia però noterà, a fianco del form, anche la suddetta scritta: “In alternativa, scegli un negozio da cui ritirare”, con relativo pulsante da poter cliccare; temendo di non poter essere a casa al momento della consegna del prodotto, ella opterà per il ritiro in negozio.</w:t>
+      </w:r>
+    </w:p>
+    <w:p>
+      <w:pPr>
+        <w:ind w:left="360"/>
+      </w:pPr>
+      <w:r>
+        <w:t>Cliccherà quindi il suddetto pulsante, dove si aprirà un menù a tendina con una piccola barra di ricerca</w:t>
+      </w:r>
+    </w:p>
+    <w:p>
+      <w:pPr>
+        <w:ind w:left="360"/>
+      </w:pPr>
+      <w:r>
+        <w:t>//Inserire il resto dei passaggi</w:t>
+      </w:r>
+      <w:r>
+        <w:t>, e aggiungere ritiro in negozio</w:t>
+      </w:r>
+    </w:p>
+    <w:p>
+      <w:pPr>
+        <w:ind w:left="360"/>
+      </w:pPr>
+    </w:p>
+    <w:p>
+      <w:pPr>
+        <w:ind w:left="360"/>
+      </w:pPr>
+      <w:r>
+        <w:t xml:space="preserve">SC </w:t>
+      </w:r>
+      <w:r>
+        <w:t>4</w:t>
+      </w:r>
+      <w:r>
+        <w:t xml:space="preserve">.3 </w:t>
+      </w:r>
+      <w:r>
+        <w:t>Il gestore</w:t>
+      </w:r>
+      <w:r>
+        <w:t xml:space="preserve"> de</w:t>
+      </w:r>
+      <w:r>
+        <w:t>gli or</w:t>
+      </w:r>
+      <w:r>
+        <w:t>din</w:t>
+      </w:r>
+      <w:r>
+        <w:t>i</w:t>
+      </w:r>
+      <w:r>
+        <w:t xml:space="preserve"> </w:t>
+      </w:r>
+      <w:r>
+        <w:t>annulla un ordine</w:t>
+      </w:r>
+    </w:p>
+    <w:p/>
+    <w:p>
+      <w:pPr>
+        <w:ind w:left="360"/>
+      </w:pPr>
+      <w:r>
+        <w:t>Il gestore</w:t>
+      </w:r>
+      <w:r>
+        <w:t xml:space="preserve"> degli ordini</w:t>
+      </w:r>
+      <w:r>
+        <w:t xml:space="preserve"> Marc</w:t>
+      </w:r>
+      <w:r>
+        <w:t>o</w:t>
+      </w:r>
+      <w:r>
+        <w:t>, precedentemente autenticato dal sistema</w:t>
+      </w:r>
+      <w:r>
+        <w:t>,</w:t>
+      </w:r>
+      <w:r>
+        <w:t xml:space="preserve"> riceve una notifica</w:t>
+      </w:r>
+      <w:r>
+        <w:t xml:space="preserve"> </w:t>
+      </w:r>
+      <w:r>
+        <w:t xml:space="preserve">di un nuovo ordine effettuato che il sistema </w:t>
+      </w:r>
+      <w:r>
+        <w:t xml:space="preserve">ha </w:t>
+      </w:r>
+      <w:r>
+        <w:t>assegnato a lui per l’evasione</w:t>
+      </w:r>
+      <w:r>
+        <w:t>.</w:t>
+      </w:r>
+      <w:r>
+        <w:br/>
+      </w:r>
+      <w:r>
+        <w:t xml:space="preserve">Va </w:t>
+      </w:r>
+      <w:r>
+        <w:t xml:space="preserve">quindi </w:t>
+      </w:r>
+      <w:r>
+        <w:t xml:space="preserve">nella pagina per gestire gli ordini e seleziona </w:t>
+      </w:r>
+      <w:r>
+        <w:t>quello</w:t>
+      </w:r>
+      <w:r>
+        <w:t xml:space="preserve"> appena ricevuto</w:t>
+      </w:r>
+      <w:r>
+        <w:t>,</w:t>
+      </w:r>
+      <w:r>
+        <w:t xml:space="preserve"> effettuato dalla cliente Maria Pia,</w:t>
+      </w:r>
+      <w:r>
+        <w:t xml:space="preserve"> che comprende l’omonimo di Elvis Preasley; il gestore però riceverà notizia che</w:t>
+      </w:r>
+      <w:r>
+        <w:t xml:space="preserve"> nel magazzino </w:t>
+      </w:r>
+      <w:r>
+        <w:t>le copie</w:t>
+      </w:r>
+      <w:r>
+        <w:t xml:space="preserve"> de</w:t>
+      </w:r>
+      <w:r>
+        <w:t>l</w:t>
+      </w:r>
+      <w:r>
+        <w:t xml:space="preserve"> prodott</w:t>
+      </w:r>
+      <w:r>
+        <w:t>o</w:t>
+      </w:r>
+      <w:r>
+        <w:t xml:space="preserve"> ordinat</w:t>
+      </w:r>
+      <w:r>
+        <w:t>o</w:t>
+      </w:r>
+      <w:r>
+        <w:t xml:space="preserve"> si sono danneggiat</w:t>
+      </w:r>
+      <w:r>
+        <w:t>e</w:t>
+      </w:r>
+      <w:r>
+        <w:t>; pertanto, si deve</w:t>
+      </w:r>
+      <w:r>
+        <w:t xml:space="preserve"> annullare l’ordine.</w:t>
+      </w:r>
+      <w:r>
+        <w:br/>
+      </w:r>
+      <w:r>
+        <w:t>Il gestore clicca sul pulsante apposito presente nella pagina dettaglio dell’ordine</w:t>
+      </w:r>
+      <w:r>
+        <w:t>, e s</w:t>
+      </w:r>
+      <w:r>
+        <w:t>i aprirà una finestra di testo in cui il gestore dovrà specificare la motivazione dell’annullamento prima di procedere.</w:t>
+      </w:r>
+      <w:r>
+        <w:br/>
+      </w:r>
+      <w:r>
+        <w:t xml:space="preserve">Il gestore scriverà nella </w:t>
+      </w:r>
+      <w:r>
+        <w:t>casella</w:t>
+      </w:r>
+      <w:r>
+        <w:t xml:space="preserve"> testuale: “Gentile cliente</w:t>
+      </w:r>
+      <w:r>
+        <w:t xml:space="preserve">, </w:t>
+      </w:r>
+      <w:r>
+        <w:t>è risultato che alcuni prodotti da lei ordinati sono danneggiati</w:t>
+      </w:r>
+      <w:r>
+        <w:t>,</w:t>
+      </w:r>
+      <w:r>
+        <w:t xml:space="preserve"> </w:t>
+      </w:r>
+      <w:r>
+        <w:t>quindi</w:t>
+      </w:r>
+      <w:r>
+        <w:t xml:space="preserve"> non conformi alla spedizione; pertanto siamo costretti</w:t>
+      </w:r>
+      <w:r>
+        <w:t>,</w:t>
+      </w:r>
+      <w:r>
+        <w:t xml:space="preserve"> con nostro dispiacere, ad annullare l’ordine da lei effettuato e procederemo con il rimborso. Ci scusiamo per il disagio”.</w:t>
+      </w:r>
+      <w:r>
+        <w:br/>
+      </w:r>
+      <w:r>
+        <w:t>Specificat</w:t>
+      </w:r>
+      <w:r>
+        <w:t xml:space="preserve">a </w:t>
+      </w:r>
+      <w:r>
+        <w:t>la motivazione, il gestore potrà finalmente cliccare il pulsante per annullare l’ordine. Dopo fatto ciò, il gestore vedrà un messaggio di attesa, mentre il sistema comunica a PayPal di annullare la transizione; una volta completata l’operazione, comparirà su schermo il messaggio “</w:t>
+      </w:r>
+      <w:r>
+        <w:t>O</w:t>
+      </w:r>
+      <w:r>
+        <w:t>rdine annullato correttamente”,</w:t>
+      </w:r>
+      <w:r>
+        <w:t xml:space="preserve"> il sistema manderà un avviso tramite le-mail associata all’account della cliente Maria Pia,</w:t>
+      </w:r>
+      <w:r>
+        <w:t xml:space="preserve"> e il gestore si troverà sulla pagina del dettaglio ordine in questione, il cui stato sarà contrassegnato come </w:t>
+      </w:r>
+      <w:r>
+        <w:t>“A</w:t>
+      </w:r>
+      <w:r>
+        <w:t>nnullato</w:t>
+      </w:r>
+      <w:r>
+        <w:t>”</w:t>
+      </w:r>
+      <w:r>
+        <w:t>.</w:t>
+      </w:r>
+    </w:p>
+    <w:p>
+      <w:pPr>
+        <w:ind w:left="360"/>
+      </w:pPr>
+    </w:p>
+    <w:p>
+      <w:pPr>
+        <w:ind w:left="360"/>
+      </w:pPr>
+      <w:r>
+        <w:t xml:space="preserve">SC </w:t>
+      </w:r>
+      <w:r>
+        <w:t>4</w:t>
+      </w:r>
+      <w:r>
+        <w:t xml:space="preserve">.4 </w:t>
+      </w:r>
+      <w:r>
+        <w:t>Aggiunta/Modifica di un prodotto nell’inventario</w:t>
+      </w:r>
+    </w:p>
+    <w:p>
+      <w:pPr>
+        <w:ind w:left="360"/>
+      </w:pPr>
+    </w:p>
+    <w:p>
+      <w:pPr>
+        <w:ind w:left="360"/>
+      </w:pPr>
+      <w:r>
+        <w:t>Oggi, presso il magazzino principale di Acerra, sono arrivati nuovi rifornimenti di vinili, che comprendono sia prodotti in esaurimento o esauriti già presenti sul sito, sia prodotti totalmente nuovi.</w:t>
+      </w:r>
+      <w:r>
+        <w:br/>
+      </w:r>
+      <w:r>
+        <w:t>Sarà compito del gestore del catalogo</w:t>
+      </w:r>
+      <w:r>
+        <w:t>, Luigi,</w:t>
+      </w:r>
+      <w:r>
+        <w:t xml:space="preserve"> aggiornare queste informazioni all'interno del catalogo di Record Road</w:t>
+      </w:r>
+      <w:r>
+        <w:t>; a</w:t>
+      </w:r>
+      <w:r>
+        <w:t>ccede dunque al sito</w:t>
+      </w:r>
+      <w:r>
+        <w:t>,</w:t>
+      </w:r>
+      <w:r>
+        <w:t xml:space="preserve"> utilizzando le sue credenziali</w:t>
+      </w:r>
+      <w:r>
+        <w:t>,</w:t>
+      </w:r>
+      <w:r>
+        <w:t xml:space="preserve"> dalla pagina di </w:t>
+      </w:r>
+      <w:r>
+        <w:lastRenderedPageBreak/>
+        <w:t>Login</w:t>
+      </w:r>
+      <w:r>
+        <w:t>;</w:t>
+      </w:r>
+      <w:r>
+        <w:t xml:space="preserve"> dopo essere stato riconosciuto dal sistema come "</w:t>
+      </w:r>
+      <w:r>
+        <w:t>G</w:t>
+      </w:r>
+      <w:r>
+        <w:t>estore del catalogo", accede all</w:t>
+      </w:r>
+      <w:r>
+        <w:t>a pagina dell’”Inventario”</w:t>
+      </w:r>
+      <w:r>
+        <w:t xml:space="preserve"> per modificare e aggiungere i prodotti.</w:t>
+      </w:r>
+    </w:p>
+    <w:p>
+      <w:pPr>
+        <w:ind w:left="360"/>
+      </w:pPr>
+      <w:r>
+        <w:t>Poiché sono arrivate due nuove copie di “Hybrid Theory” dei Linkin Park, Luigi scrive nella barra di ricerca “Hybrid”; il sistema aggiorna l’elenco presentandogli un elenco di vinili che hanno nell’artista o nel titolo la parola ch</w:t>
+      </w:r>
+      <w:r>
+        <w:t>i</w:t>
+      </w:r>
+      <w:r>
+        <w:t>ave in questione, tra cui il suddetto album.</w:t>
+      </w:r>
+      <w:r>
+        <w:br/>
+        <w:t>Cliccandoci sopra, si troverà nella pagina di dettaglio. Luigi p</w:t>
+      </w:r>
+      <w:r>
+        <w:t>rocede alla modifica del campo "Quantità"</w:t>
+      </w:r>
+      <w:r>
+        <w:t>, aggiornando da 2 copie a 4</w:t>
+      </w:r>
+      <w:r>
+        <w:t>; d</w:t>
+      </w:r>
+      <w:r>
+        <w:t xml:space="preserve">opo aver premuto il tasto Invio, il vinile sarà perfettamente aggiornato e pronto per </w:t>
+      </w:r>
+      <w:r>
+        <w:t xml:space="preserve">ulteriori </w:t>
+      </w:r>
+      <w:r>
+        <w:t>acquist</w:t>
+      </w:r>
+      <w:r>
+        <w:t>i</w:t>
+      </w:r>
+      <w:r>
+        <w:t>.</w:t>
+      </w:r>
+      <w:r>
+        <w:br/>
+      </w:r>
+      <w:r>
+        <w:t xml:space="preserve">Successivamente, </w:t>
+      </w:r>
+      <w:r>
+        <w:t>Luigi</w:t>
+      </w:r>
+      <w:r>
+        <w:t xml:space="preserve"> aggiunge i nuovi vinili al sito</w:t>
+      </w:r>
+      <w:r>
+        <w:t>: a</w:t>
+      </w:r>
+      <w:r>
+        <w:t xml:space="preserve">ccede all'apposita pagina </w:t>
+      </w:r>
+      <w:r>
+        <w:t>dell’Inventario</w:t>
+      </w:r>
+      <w:r>
+        <w:t xml:space="preserve"> e, tramite l'apposito form, procede all'inserimento dei vari campi, tra cui: EAN, Nome, Immagine del Prodotto, Prezzo, Quantità</w:t>
+      </w:r>
+      <w:r>
+        <w:t>, Aggiunta il genere</w:t>
+      </w:r>
+      <w:r>
+        <w:t>; d</w:t>
+      </w:r>
+      <w:r>
+        <w:t xml:space="preserve">opo aver </w:t>
+      </w:r>
+      <w:r>
+        <w:t>cliccato il pulsante di conferm</w:t>
+      </w:r>
+      <w:r>
+        <w:t>a</w:t>
+      </w:r>
+      <w:r>
+        <w:t>, il vinile sarà correttamente inserito nel catalogo.</w:t>
+      </w:r>
     </w:p>
     <w:p>
       <w:pPr>
@@ -4768,1109 +6350,80 @@
           <w:szCs w:val="32"/>
         </w:rPr>
       </w:pPr>
-      <w:bookmarkStart w:id="5" w:name="Scenari"/>
+      <w:bookmarkStart w:id="7" w:name="Ambientedidestinazione"/>
       <w:r>
         <w:rPr>
           <w:sz w:val="32"/>
           <w:szCs w:val="32"/>
         </w:rPr>
-        <w:t>Scenari</w:t>
-      </w:r>
-    </w:p>
-    <w:bookmarkEnd w:id="5"/>
-    <w:p>
-      <w:pPr>
-        <w:ind w:left="360"/>
-      </w:pPr>
-      <w:r>
-        <w:t xml:space="preserve">//mi ricordo che </w:t>
-      </w:r>
-      <w:r>
-        <w:t>Giovanni</w:t>
-      </w:r>
-      <w:r>
-        <w:t xml:space="preserve"> e compagnia bella hanno sbagliato a mettere le foto, le foto vanno //messe piccole e sul lato con una piccola notazione del tipo “(vedere figura1)” e vicino la //notazione l’immagine a cui ci si riferisce</w:t>
-      </w:r>
-    </w:p>
-    <w:p>
-      <w:pPr>
-        <w:ind w:left="360"/>
-      </w:pPr>
-      <w:r>
-        <w:t>//per quanto riguarda le foto le possiamo mettere anche dopo</w:t>
-      </w:r>
-    </w:p>
-    <w:p>
-      <w:pPr>
-        <w:ind w:left="360"/>
-        <w:rPr>
-          <w:color w:val="70AD47"/>
-        </w:rPr>
-      </w:pPr>
-      <w:r>
-        <w:t xml:space="preserve">//per ora scrivo la roba e </w:t>
-      </w:r>
-      <w:r>
-        <w:t>metterò</w:t>
-      </w:r>
-      <w:r>
-        <w:t xml:space="preserve"> in </w:t>
-      </w:r>
-      <w:r>
-        <w:rPr>
-          <w:color w:val="70AD47"/>
-        </w:rPr>
-        <w:t>VERDE (</w:t>
-      </w:r>
-      <w:r>
-        <w:rPr>
-          <w:color w:val="70AD47"/>
-        </w:rPr>
-        <w:t>FOTO1)</w:t>
-      </w:r>
-    </w:p>
-    <w:p>
-      <w:pPr>
-        <w:ind w:left="360"/>
-      </w:pPr>
-      <w:r>
-        <w:t>//</w:t>
-      </w:r>
-      <w:r>
-        <w:t xml:space="preserve">ovviamente la parte in </w:t>
-      </w:r>
-      <w:r>
-        <w:rPr>
-          <w:color w:val="70AD47"/>
-        </w:rPr>
-        <w:t>verde</w:t>
-      </w:r>
-      <w:r>
-        <w:t xml:space="preserve"> andrà sostituita con le rispettive foto</w:t>
-      </w:r>
-    </w:p>
-    <w:p>
-      <w:pPr>
-        <w:ind w:left="360"/>
-      </w:pPr>
-      <w:r>
-        <w:t>//per la ridimensazione (o come cazzo si scrive quella parola di merda) ci penso io</w:t>
-      </w:r>
-    </w:p>
-    <w:p>
-      <w:pPr>
-        <w:ind w:left="360"/>
-      </w:pPr>
-      <w:r>
-        <w:lastRenderedPageBreak/>
-        <w:t>//</w:t>
-      </w:r>
-      <w:r>
-        <w:t>ah,</w:t>
-      </w:r>
-      <w:r>
-        <w:t xml:space="preserve"> comunque mi rompo il cazzo di </w:t>
-      </w:r>
-      <w:r>
-        <w:t>scrivere</w:t>
-      </w:r>
-      <w:r>
-        <w:t xml:space="preserve"> </w:t>
-      </w:r>
-      <w:r>
-        <w:t>gli</w:t>
-      </w:r>
-      <w:r>
-        <w:t xml:space="preserve"> scenari quindi per ora non scrivo nulla</w:t>
-      </w:r>
-    </w:p>
-    <w:p>
-      <w:pPr>
-        <w:ind w:left="360"/>
-      </w:pPr>
-    </w:p>
-    <w:p>
-      <w:pPr>
-        <w:ind w:left="360"/>
-      </w:pPr>
-    </w:p>
-    <w:p>
-      <w:pPr>
-        <w:ind w:left="360"/>
-      </w:pPr>
-    </w:p>
-    <w:p>
-      <w:pPr>
-        <w:ind w:left="360"/>
-      </w:pPr>
-    </w:p>
-    <w:p>
-      <w:pPr>
-        <w:ind w:left="360"/>
-      </w:pPr>
-    </w:p>
-    <w:p>
-      <w:pPr>
-        <w:ind w:left="360"/>
-      </w:pPr>
-    </w:p>
-    <w:p>
-      <w:pPr>
-        <w:ind w:left="360"/>
-      </w:pPr>
-    </w:p>
-    <w:p>
-      <w:pPr>
-        <w:ind w:left="360"/>
-      </w:pPr>
-    </w:p>
-    <w:p>
-      <w:pPr>
-        <w:ind w:left="360"/>
-      </w:pPr>
-      <w:r>
-        <w:t>SC 4.1</w:t>
-      </w:r>
-      <w:r>
-        <w:t xml:space="preserve"> Cliente aggiunge dei prodotti da acquistare per poi ripensarci</w:t>
-      </w:r>
-    </w:p>
-    <w:p/>
-    <w:p>
-      <w:pPr>
-        <w:ind w:left="360"/>
-      </w:pPr>
-      <w:r>
-        <w:t>Maria Pia, utente registrat</w:t>
-      </w:r>
-      <w:r>
-        <w:t>a</w:t>
-      </w:r>
-      <w:r>
-        <w:t>, sta cercando un regalo di compleanno per il suo amico, appassionato di vinili</w:t>
-      </w:r>
-      <w:r>
-        <w:t>; d</w:t>
-      </w:r>
-      <w:r>
-        <w:t>ecide</w:t>
-      </w:r>
-      <w:r>
-        <w:t xml:space="preserve"> quindi</w:t>
-      </w:r>
-      <w:r>
-        <w:t xml:space="preserve"> di esplorare il sito web Record Road in cerca di qualcosa che possa entusiasmarlo.</w:t>
-      </w:r>
-      <w:r>
-        <w:br/>
-      </w:r>
-      <w:r>
-        <w:t>Naviga nel catalogo, dove trova una vasta selezione di vinili di diversi generi musicali</w:t>
-      </w:r>
-      <w:r>
-        <w:t>; i</w:t>
-      </w:r>
-      <w:r>
-        <w:t xml:space="preserve"> vinili nella pag</w:t>
-      </w:r>
-      <w:r>
-        <w:t>ina principale</w:t>
-      </w:r>
-      <w:r>
-        <w:t xml:space="preserve"> sono </w:t>
-      </w:r>
-      <w:r>
-        <w:t>generati</w:t>
-      </w:r>
-      <w:r>
-        <w:t xml:space="preserve"> in modo casuale ogni volta che l'utente accede alla pagina principale.</w:t>
-      </w:r>
-      <w:r>
-        <w:br/>
-        <w:t>P</w:t>
-      </w:r>
-      <w:r>
-        <w:t>er seguire i gusti dell'amico, Maria Pia decide di filtrare il catalogo per genere, selezionando "Rock" e sottogenere "</w:t>
-      </w:r>
-      <w:r>
-        <w:t>Rock &amp; Roll</w:t>
-      </w:r>
-      <w:r>
-        <w:t>"</w:t>
-      </w:r>
-      <w:r>
-        <w:t>; i</w:t>
-      </w:r>
-      <w:r>
-        <w:t>n questo modo, vengono visualizzati solo i vinili che corrispondono a tali criteri.</w:t>
-      </w:r>
-      <w:r>
-        <w:br/>
-      </w:r>
-      <w:r>
-        <w:t xml:space="preserve">Tra le opzioni proposte, Maria Pia </w:t>
-      </w:r>
-      <w:r>
-        <w:t>scorge una serie</w:t>
-      </w:r>
-      <w:r>
-        <w:t xml:space="preserve"> di vinili classici dei Beatles</w:t>
-      </w:r>
-      <w:r>
-        <w:t>,</w:t>
-      </w:r>
-      <w:r>
-        <w:t xml:space="preserve"> e decide di esaminare il</w:t>
-      </w:r>
-      <w:r>
-        <w:t xml:space="preserve"> loro</w:t>
-      </w:r>
-      <w:r>
-        <w:t xml:space="preserve"> primo album, "Please Please Me"</w:t>
-      </w:r>
-      <w:r>
-        <w:t>; c</w:t>
-      </w:r>
-      <w:r>
-        <w:t>liccando su questo album, accede a una pagina dettagliata del prodotto, dove trova una descrizione approfondita e verifica la disponibilità del vinile nel magazzino.</w:t>
-      </w:r>
-      <w:r>
-        <w:br/>
-      </w:r>
-      <w:r>
-        <w:t>Dato che è già registrata, Maria Pia può immediatamente aggiungere il vinile al carrello senza dover effettuare l'accesso.</w:t>
-      </w:r>
-      <w:r>
-        <w:br/>
-      </w:r>
-      <w:r>
-        <w:t>Soddisfatta della sua scelta, procede direttamente all'acquisto</w:t>
-      </w:r>
-      <w:r>
-        <w:t>:</w:t>
-      </w:r>
-      <w:r>
-        <w:t xml:space="preserve"> Maria Pia verifica</w:t>
-      </w:r>
-      <w:r>
-        <w:t xml:space="preserve"> quindi</w:t>
-      </w:r>
-      <w:r>
-        <w:t xml:space="preserve"> il carrello, conferma l'ordine e completa il pagamento</w:t>
-      </w:r>
-      <w:r>
-        <w:t xml:space="preserve"> del regalo</w:t>
-      </w:r>
-      <w:r>
-        <w:t>, assicurandosi di fornire l'indirizzo di spedizione del suo amico appassionato di musica.</w:t>
-      </w:r>
-    </w:p>
-    <w:p>
-      <w:pPr>
-        <w:ind w:left="360"/>
-      </w:pPr>
-    </w:p>
-    <w:p>
-      <w:pPr>
-        <w:ind w:left="360"/>
-      </w:pPr>
-    </w:p>
-    <w:p>
-      <w:pPr>
-        <w:ind w:left="360"/>
-      </w:pPr>
-      <w:r>
-        <w:t xml:space="preserve">SC </w:t>
-      </w:r>
-      <w:r>
-        <w:t>4</w:t>
-      </w:r>
-      <w:r>
-        <w:t>.</w:t>
-      </w:r>
-      <w:r>
-        <w:t>2</w:t>
-      </w:r>
-      <w:r>
-        <w:t xml:space="preserve"> </w:t>
-      </w:r>
-      <w:r>
-        <w:t xml:space="preserve">Tentativo di acquisto da parte di un utente non registrato </w:t>
-      </w:r>
-    </w:p>
-    <w:p>
-      <w:pPr>
-        <w:ind w:left="360"/>
-      </w:pPr>
-    </w:p>
-    <w:p>
-      <w:pPr>
-        <w:ind w:left="360"/>
-      </w:pPr>
-      <w:r>
-        <w:t>L'utente Maria Pia è alla ricerca di un regalo di compleanno per il suo amico, appassionato di vinili</w:t>
-      </w:r>
-      <w:r>
-        <w:t>; d</w:t>
-      </w:r>
-      <w:r>
-        <w:t>ecide</w:t>
-      </w:r>
-      <w:r>
-        <w:t xml:space="preserve"> allora</w:t>
-      </w:r>
-      <w:r>
-        <w:t xml:space="preserve"> di esplorare il sito web Record Road in cerca di qualcosa che possa entusiasmarl</w:t>
-      </w:r>
-      <w:r>
-        <w:t>a</w:t>
-      </w:r>
-      <w:r>
-        <w:t>.</w:t>
-      </w:r>
-      <w:r>
-        <w:br/>
-      </w:r>
-      <w:r>
-        <w:t xml:space="preserve">Entrata nel sito, ella si trova nella </w:t>
-      </w:r>
-      <w:r>
-        <w:t>pagina principale</w:t>
-      </w:r>
-      <w:r>
-        <w:t xml:space="preserve">, </w:t>
-      </w:r>
-      <w:r>
-        <w:t>in cui vengono mostrati una</w:t>
-      </w:r>
-      <w:r>
-        <w:t xml:space="preserve"> selezione di vinili di diversi generi musicali</w:t>
-      </w:r>
-      <w:r>
-        <w:t>; tal</w:t>
-      </w:r>
-      <w:r>
-        <w:t>e selezione viene generata a random con vinili diversi</w:t>
-      </w:r>
-      <w:r>
-        <w:t xml:space="preserve"> ogni volta che l'utente accede alla pagina principale.</w:t>
-      </w:r>
-      <w:r>
-        <w:br/>
-      </w:r>
-      <w:r>
-        <w:t>Per seguire i gusti dell'amico, Maria Pia decide di filtrare il catalogo per genere, selezionando "Rock" e sottogenere "</w:t>
-      </w:r>
-      <w:r>
-        <w:t>Rock &amp; Roll</w:t>
-      </w:r>
-      <w:r>
-        <w:t>"</w:t>
-      </w:r>
-      <w:r>
-        <w:t>; i</w:t>
-      </w:r>
-      <w:r>
-        <w:t>n questo modo, vengono visualizzati solo i vinili che corrispondono a tali criteri.</w:t>
-      </w:r>
-      <w:r>
-        <w:br/>
-      </w:r>
-      <w:r>
-        <w:t xml:space="preserve">Tra le opzioni proposte, Maria Pia nota </w:t>
-      </w:r>
-      <w:r>
-        <w:t>d</w:t>
-      </w:r>
-      <w:r>
-        <w:t>i</w:t>
-      </w:r>
-      <w:r>
-        <w:t>versi</w:t>
-      </w:r>
-      <w:r>
-        <w:t xml:space="preserve"> vinili classici dei Beatles e decide di esaminare il </w:t>
-      </w:r>
-      <w:r>
-        <w:t xml:space="preserve">loro </w:t>
-      </w:r>
-      <w:r>
-        <w:t>primo album, "Please Please Me"</w:t>
-      </w:r>
-      <w:r>
-        <w:t>; c</w:t>
-      </w:r>
-      <w:r>
-        <w:t>liccando su questo album, accede a una pagina dettagliata del prodotto, dove trova una descrizione approfondita</w:t>
-      </w:r>
-      <w:r>
-        <w:t xml:space="preserve"> del suddetto,</w:t>
-      </w:r>
-      <w:r>
-        <w:t xml:space="preserve"> e verifica la </w:t>
-      </w:r>
-      <w:r>
-        <w:lastRenderedPageBreak/>
-        <w:t>disponibilità del vinile nel magazzino.</w:t>
-      </w:r>
-      <w:r>
-        <w:br/>
-      </w:r>
-      <w:r>
-        <w:t>Dopo aver</w:t>
-      </w:r>
-      <w:r>
-        <w:t>ne</w:t>
-      </w:r>
-      <w:r>
-        <w:t xml:space="preserve"> confermato la disponibilità, Maria Pia </w:t>
-      </w:r>
-      <w:r>
-        <w:t>noterà un messaggio che reciterà: “</w:t>
-      </w:r>
-      <w:r>
-        <w:t>V</w:t>
-      </w:r>
-      <w:r>
-        <w:t xml:space="preserve">uoi acquistare questo vinile? Registrati qui. O </w:t>
-      </w:r>
-      <w:r>
-        <w:t>A</w:t>
-      </w:r>
-      <w:r>
-        <w:t>ccedi”</w:t>
-      </w:r>
-      <w:r>
-        <w:t>; le parole</w:t>
-      </w:r>
-      <w:r>
-        <w:t xml:space="preserve"> </w:t>
-      </w:r>
-      <w:r>
-        <w:t>“</w:t>
-      </w:r>
-      <w:r>
-        <w:t>Accedi</w:t>
-      </w:r>
-      <w:r>
-        <w:t>”</w:t>
-      </w:r>
-      <w:r>
-        <w:t xml:space="preserve"> e </w:t>
-      </w:r>
-      <w:r>
-        <w:t>“R</w:t>
-      </w:r>
-      <w:r>
-        <w:t>egistrati</w:t>
-      </w:r>
-      <w:r>
-        <w:t>”</w:t>
-      </w:r>
-      <w:r>
-        <w:t xml:space="preserve"> possono essere cliccat</w:t>
-      </w:r>
-      <w:r>
-        <w:t>e</w:t>
-      </w:r>
-      <w:r>
-        <w:t xml:space="preserve"> per effettuare le relative operazioni</w:t>
-      </w:r>
-      <w:r>
-        <w:t>, e d</w:t>
-      </w:r>
-      <w:r>
-        <w:t xml:space="preserve">ato che Maria Pia non ha un account per questo sito, opta per la registrazione cliccando su </w:t>
-      </w:r>
-      <w:r>
-        <w:t>“R</w:t>
-      </w:r>
-      <w:r>
-        <w:t>egistrati</w:t>
-      </w:r>
-      <w:r>
-        <w:t>”</w:t>
-      </w:r>
-      <w:r>
-        <w:t>.</w:t>
-      </w:r>
-    </w:p>
-    <w:p>
-      <w:pPr>
-        <w:ind w:left="360"/>
-      </w:pPr>
-      <w:r>
-        <w:t>Maria Pia si trov</w:t>
-      </w:r>
-      <w:r>
-        <w:t xml:space="preserve">erà davanti </w:t>
-      </w:r>
-      <w:r>
-        <w:t>la pagina di registrazione</w:t>
-      </w:r>
-      <w:r>
-        <w:t>,</w:t>
-      </w:r>
-      <w:r>
-        <w:t xml:space="preserve"> dove </w:t>
-      </w:r>
-      <w:r>
-        <w:t>verranno presentati dei campi obbligatori da riempire, ovvero: nome, cognome, password e-mail e sesso</w:t>
-      </w:r>
-      <w:r>
-        <w:t xml:space="preserve">; in più, vi è </w:t>
-      </w:r>
-      <w:r>
-        <w:t>un pulsante che permetterà la registrazione alternativa attraverso Google.</w:t>
-      </w:r>
-      <w:r>
-        <w:br/>
-      </w:r>
-      <w:r>
-        <w:t xml:space="preserve">Maria Pia </w:t>
-      </w:r>
-      <w:r>
-        <w:t xml:space="preserve">decide di non utilizzare Google e </w:t>
-      </w:r>
-      <w:r>
-        <w:t>compila questi campi scegliendo una password a suo piacere</w:t>
-      </w:r>
-      <w:r>
-        <w:t>;</w:t>
-      </w:r>
-      <w:r>
-        <w:t xml:space="preserve"> Maria Pia nota che vi sono anche dei campi per inserimento del suo domicilio e di un numero di telefono</w:t>
-      </w:r>
-      <w:r>
-        <w:t>,</w:t>
-      </w:r>
-      <w:r>
-        <w:t xml:space="preserve"> entrambi opzionali</w:t>
-      </w:r>
-      <w:r>
-        <w:t xml:space="preserve">; </w:t>
-      </w:r>
-      <w:r>
-        <w:t>decide</w:t>
-      </w:r>
-      <w:r>
-        <w:t xml:space="preserve"> quindi</w:t>
-      </w:r>
-      <w:r>
-        <w:t xml:space="preserve"> di inserire i dati del suo domicilio, mentre lascia vuoto il campo del numero del telefono.</w:t>
-      </w:r>
-    </w:p>
-    <w:p>
-      <w:pPr>
-        <w:ind w:left="360"/>
-      </w:pPr>
-      <w:r>
-        <w:t>E infine clicca sul pulsante per registrarsi.</w:t>
-      </w:r>
-    </w:p>
-    <w:p>
-      <w:pPr>
-        <w:ind w:left="360"/>
-      </w:pPr>
-      <w:r>
-        <w:t>Poiché si è registrat</w:t>
-      </w:r>
-      <w:r>
-        <w:t>a</w:t>
-      </w:r>
-      <w:r>
-        <w:t xml:space="preserve"> compilando i campi e non utilizzando Google</w:t>
-      </w:r>
-      <w:r>
-        <w:t>,</w:t>
-      </w:r>
-      <w:r>
-        <w:t xml:space="preserve"> il sistema le comunica che ha necessità di validare il suo indirizzo mail cliccando un link inviatole alla </w:t>
-      </w:r>
-      <w:r>
-        <w:t>e-</w:t>
-      </w:r>
-      <w:r>
-        <w:t>mail fornita. Maria Pia allora accederà alla propria e-mail</w:t>
-      </w:r>
-      <w:r>
-        <w:t>, dove</w:t>
-      </w:r>
-      <w:r>
-        <w:t xml:space="preserve"> troverà un nuovo messaggio da parte del sito Record Road</w:t>
-      </w:r>
-      <w:r>
-        <w:t>,</w:t>
-      </w:r>
-      <w:r>
-        <w:t xml:space="preserve"> e</w:t>
-      </w:r>
-      <w:r>
-        <w:t>d</w:t>
-      </w:r>
-      <w:r>
-        <w:t xml:space="preserve"> una volta visualizzato</w:t>
-      </w:r>
-      <w:r>
-        <w:t>,</w:t>
-      </w:r>
-      <w:r>
-        <w:t xml:space="preserve"> cliccherà sul link di conferma; a quel punto l’utente Maria Pia si troverà nella pagina del vinile che aveva visualizzato precedentemente</w:t>
-      </w:r>
-      <w:r>
-        <w:t>,</w:t>
-      </w:r>
-      <w:r>
-        <w:t xml:space="preserve"> ma stavolta come utente cliente.</w:t>
-      </w:r>
-    </w:p>
-    <w:p>
-      <w:pPr>
-        <w:ind w:left="360"/>
-      </w:pPr>
-      <w:r>
-        <w:t xml:space="preserve">Noterà che vicino al prodotto e comparso il pulsante </w:t>
-      </w:r>
-      <w:r>
-        <w:t>“A</w:t>
-      </w:r>
-      <w:r>
-        <w:t>ggiungi al carrello</w:t>
-      </w:r>
-      <w:r>
-        <w:t>”</w:t>
-      </w:r>
-      <w:r>
-        <w:t>, che Maria Pia cliccherà</w:t>
-      </w:r>
-      <w:r>
-        <w:t xml:space="preserve">. </w:t>
-      </w:r>
-    </w:p>
-    <w:p>
-      <w:pPr>
-        <w:ind w:left="360"/>
-      </w:pPr>
-      <w:r>
-        <w:t xml:space="preserve">Fatto ciò, l’utente Maria Pia verrà portato nella pagina </w:t>
-      </w:r>
-      <w:r>
-        <w:t>“</w:t>
-      </w:r>
-      <w:r>
-        <w:t>Carrello</w:t>
-      </w:r>
-      <w:r>
-        <w:t>”,</w:t>
-      </w:r>
-      <w:r>
-        <w:t xml:space="preserve"> dove vedrà inserito il vinile da lei selezionato.</w:t>
-      </w:r>
-    </w:p>
-    <w:p>
-      <w:pPr>
-        <w:ind w:left="360"/>
-      </w:pPr>
-      <w:r>
-        <w:t>Troverà un pulsante per effettuare l’ordine, e una volta cliccato verrà portato alla pagina di checkout.</w:t>
-      </w:r>
-    </w:p>
-    <w:p>
-      <w:pPr>
-        <w:ind w:left="360"/>
-      </w:pPr>
-    </w:p>
-    <w:p>
-      <w:pPr>
-        <w:ind w:left="360"/>
-      </w:pPr>
-      <w:r>
-        <w:t xml:space="preserve">SC </w:t>
-      </w:r>
-      <w:r>
-        <w:t>4</w:t>
-      </w:r>
-      <w:r>
-        <w:t xml:space="preserve">.3 </w:t>
-      </w:r>
-      <w:r>
-        <w:t>Il gestore</w:t>
-      </w:r>
-      <w:r>
-        <w:t xml:space="preserve"> dell’ordine</w:t>
-      </w:r>
-      <w:r>
-        <w:t xml:space="preserve"> </w:t>
-      </w:r>
-      <w:r>
-        <w:t>annulla un ordine</w:t>
-      </w:r>
-    </w:p>
-    <w:p/>
-    <w:p>
-      <w:pPr>
-        <w:ind w:left="360"/>
-      </w:pPr>
-      <w:r>
-        <w:t>Il gestore</w:t>
-      </w:r>
-      <w:r>
-        <w:t xml:space="preserve"> Marc</w:t>
-      </w:r>
-      <w:r>
-        <w:t>o</w:t>
-      </w:r>
-      <w:r>
-        <w:t>, precedentemente autenticato dal sistema</w:t>
-      </w:r>
-      <w:r>
-        <w:t>,</w:t>
-      </w:r>
-      <w:r>
-        <w:t xml:space="preserve"> riceve una notifica</w:t>
-      </w:r>
-      <w:r>
-        <w:t xml:space="preserve"> </w:t>
-      </w:r>
-      <w:r>
-        <w:t xml:space="preserve">di un nuovo ordine effettuato che il sistema </w:t>
-      </w:r>
-      <w:r>
-        <w:t xml:space="preserve">ha </w:t>
-      </w:r>
-      <w:r>
-        <w:t>assegnato a lui per l’evasione</w:t>
-      </w:r>
-      <w:r>
-        <w:t>.</w:t>
-      </w:r>
-      <w:r>
-        <w:br/>
-      </w:r>
-      <w:r>
-        <w:t xml:space="preserve">Va </w:t>
-      </w:r>
-      <w:r>
-        <w:t xml:space="preserve">quindi </w:t>
-      </w:r>
-      <w:r>
-        <w:t xml:space="preserve">nella pagina per gestire gli ordini e seleziona </w:t>
-      </w:r>
-      <w:r>
-        <w:t>quello</w:t>
-      </w:r>
-      <w:r>
-        <w:t xml:space="preserve"> appena ricevuto</w:t>
-      </w:r>
-      <w:r>
-        <w:t>,</w:t>
-      </w:r>
-      <w:r>
-        <w:t xml:space="preserve"> </w:t>
-      </w:r>
-      <w:r>
-        <w:t>e</w:t>
-      </w:r>
-      <w:r>
-        <w:t xml:space="preserve"> vede che nel magazzino </w:t>
-      </w:r>
-      <w:r>
-        <w:t>alcuni dei prodotti ordinati si sono danneggiati</w:t>
-      </w:r>
-      <w:r>
-        <w:t>; pertanto, si deve</w:t>
-      </w:r>
-      <w:r>
-        <w:t xml:space="preserve"> annullare l’ordine.</w:t>
-      </w:r>
-      <w:r>
-        <w:br/>
-      </w:r>
-      <w:r>
-        <w:t>Il gestore clicca sul pulsante apposito presente nella pagina dettaglio dell’ordine</w:t>
-      </w:r>
-      <w:r>
-        <w:t>, e s</w:t>
-      </w:r>
-      <w:r>
-        <w:t>i aprirà una finestra di testo in cui il gestore dovrà specificare la motivazione dell’annullamento prima di procedere.</w:t>
-      </w:r>
-      <w:r>
-        <w:br/>
-      </w:r>
-      <w:r>
-        <w:t xml:space="preserve">Il gestore scriverà nella </w:t>
-      </w:r>
-      <w:r>
-        <w:t>casella</w:t>
-      </w:r>
-      <w:r>
-        <w:t xml:space="preserve"> testuale: “Gentile cliente</w:t>
-      </w:r>
-      <w:r>
-        <w:t xml:space="preserve">, </w:t>
-      </w:r>
-      <w:r>
-        <w:t>è risultato che alcuni prodotti da lei ordinati sono danneggiati</w:t>
-      </w:r>
-      <w:r>
-        <w:t>,</w:t>
-      </w:r>
-      <w:r>
-        <w:t xml:space="preserve"> </w:t>
-      </w:r>
-      <w:r>
-        <w:t>quindi</w:t>
-      </w:r>
-      <w:r>
-        <w:t xml:space="preserve"> non conformi alla spedizione; pertanto siamo costretti</w:t>
-      </w:r>
-      <w:r>
-        <w:t>,</w:t>
-      </w:r>
-      <w:r>
-        <w:t xml:space="preserve"> con nostro dispiacere, ad annullare l’ordine da lei effettuato e procederemo con il rimborso. Ci scusiamo per il disagio”.</w:t>
-      </w:r>
-      <w:r>
-        <w:br/>
-      </w:r>
-      <w:r>
-        <w:t>Specificat</w:t>
-      </w:r>
-      <w:r>
-        <w:t xml:space="preserve">a </w:t>
-      </w:r>
-      <w:r>
-        <w:t>la motivazione, il gestore potrà finalmente cliccare il pulsante per annullare l’ordine. Dopo fatto ciò, il gestore vedrà un messaggio di attesa, mentre il sistema comunica a PayPal di annullare la transizione; una volta completata l’operazione, comparirà su schermo il messaggio “</w:t>
-      </w:r>
-      <w:r>
-        <w:t>O</w:t>
-      </w:r>
-      <w:r>
-        <w:t xml:space="preserve">rdine annullato correttamente”, e il gestore si troverà sulla pagina del dettaglio ordine in questione, il cui stato sarà contrassegnato come </w:t>
-      </w:r>
-      <w:r>
-        <w:t>“A</w:t>
-      </w:r>
-      <w:r>
-        <w:t>nnullato</w:t>
-      </w:r>
-      <w:r>
-        <w:t>”</w:t>
-      </w:r>
-      <w:r>
-        <w:t>.</w:t>
-      </w:r>
-    </w:p>
-    <w:p>
-      <w:pPr>
-        <w:ind w:left="360"/>
-      </w:pPr>
-    </w:p>
-    <w:p>
-      <w:pPr>
-        <w:ind w:left="360"/>
-      </w:pPr>
-      <w:r>
-        <w:lastRenderedPageBreak/>
-        <w:t xml:space="preserve">SC </w:t>
-      </w:r>
-      <w:r>
-        <w:t>4</w:t>
-      </w:r>
-      <w:r>
-        <w:t xml:space="preserve">.4 </w:t>
-      </w:r>
-      <w:r>
-        <w:t>Aggiunta/Modifica di un prodotto nell’inventario</w:t>
-      </w:r>
-    </w:p>
-    <w:p>
-      <w:pPr>
-        <w:ind w:left="360"/>
-      </w:pPr>
-    </w:p>
-    <w:p>
-      <w:pPr>
-        <w:ind w:left="360"/>
-      </w:pPr>
-      <w:r>
-        <w:t>Oggi, presso il magazzino principale di Acerra, sono arrivati nuovi rifornimenti di vinili, che comprendono sia prodotti in esaurimento o esauriti già presenti sul sito, sia prodotti totalmente nuovi.</w:t>
-      </w:r>
-      <w:r>
-        <w:br/>
-      </w:r>
-      <w:r>
-        <w:t>Sarà compito del gestore del catalogo aggiornare queste informazioni all'interno del catalogo di Record Road</w:t>
-      </w:r>
-      <w:r>
-        <w:t>; a</w:t>
-      </w:r>
-      <w:r>
-        <w:t>ccede dunque al sito</w:t>
-      </w:r>
-      <w:r>
-        <w:t>,</w:t>
-      </w:r>
-      <w:r>
-        <w:t xml:space="preserve"> utilizzando le sue credenziali</w:t>
-      </w:r>
-      <w:r>
-        <w:t>,</w:t>
-      </w:r>
-      <w:r>
-        <w:t xml:space="preserve"> dalla pagina di Login per il lato amministrativo e, dopo essere stato riconosciuto dal sistema come "</w:t>
-      </w:r>
-      <w:r>
-        <w:t>G</w:t>
-      </w:r>
-      <w:r>
-        <w:t>estore del catalogo", accede all</w:t>
-      </w:r>
-      <w:r>
-        <w:t>a pagina dell’”Inventario”</w:t>
-      </w:r>
-      <w:r>
-        <w:t xml:space="preserve"> per modificare e aggiungere i prodotti.</w:t>
-      </w:r>
-    </w:p>
-    <w:p>
-      <w:pPr>
-        <w:ind w:left="360"/>
-      </w:pPr>
-      <w:r>
-        <w:t>Il gestore del catalogo inizia aggiornando le quantità dei vari vinili già presenti nel catalogo</w:t>
-      </w:r>
-      <w:r>
-        <w:t>: s</w:t>
-      </w:r>
-      <w:r>
-        <w:t>eleziona il vinile da aggiornare tramite un menu a tendina, poi procede alla modifica del campo "Quantità"</w:t>
-      </w:r>
-      <w:r>
-        <w:t>; d</w:t>
-      </w:r>
-      <w:r>
-        <w:t>opo aver premuto il tasto Invio, il vinile sarà perfettamente aggiornato e pronto per l'acquisto.</w:t>
-      </w:r>
-      <w:r>
-        <w:br/>
-      </w:r>
-      <w:r>
-        <w:t>Successivamente, il gestore del catalogo aggiunge i nuovi vinili al sito</w:t>
-      </w:r>
-      <w:r>
-        <w:t>: a</w:t>
-      </w:r>
-      <w:r>
-        <w:t xml:space="preserve">ccede all'apposita pagina </w:t>
-      </w:r>
-      <w:r>
-        <w:t>dell’Inventario</w:t>
-      </w:r>
-      <w:r>
-        <w:t xml:space="preserve"> e, tramite l'apposito form, procede all'inserimento dei vari campi, tra cui: EAN, Nome, Immagine del Prodotto, Prezzo, Quantità</w:t>
-      </w:r>
-      <w:r>
-        <w:t>, Aggiunta il genere</w:t>
-      </w:r>
-      <w:r>
-        <w:t>; d</w:t>
-      </w:r>
-      <w:r>
-        <w:t>opo aver premuto il tasto Invio, il vinile sarà correttamente inserito nel catalogo.</w:t>
-      </w:r>
-      <w:r>
-        <w:br/>
-      </w:r>
-      <w:r>
-        <w:t xml:space="preserve">Il gestore del catalogo, notando che ci sono molti vinili nel catalogo che non vengono aggiornati da molto tempo e sono fuori produzione, decide di rimuoverli dal catalogo con l'apposito form. </w:t>
-      </w:r>
-      <w:r>
-        <w:t xml:space="preserve">Dopo aver selezionato il vinile </w:t>
-      </w:r>
-      <w:r>
-        <w:t xml:space="preserve">clicca il tasto </w:t>
-      </w:r>
-      <w:r>
-        <w:t>“R</w:t>
-      </w:r>
-      <w:r>
-        <w:t>imuovi</w:t>
-      </w:r>
-      <w:r>
-        <w:t>”</w:t>
-      </w:r>
-      <w:r>
-        <w:t xml:space="preserve">, e il vinile verrà rimosso con successo </w:t>
-      </w:r>
-      <w:r>
-        <w:t>dal</w:t>
-      </w:r>
-      <w:r>
-        <w:t xml:space="preserve"> sistema.</w:t>
-      </w:r>
-    </w:p>
-    <w:p>
-      <w:pPr>
-        <w:numPr>
-          <w:ilvl w:val="0"/>
-          <w:numId w:val="6"/>
-        </w:numPr>
+        <w:br w:type="page"/>
+      </w:r>
+      <w:r>
         <w:rPr>
           <w:sz w:val="32"/>
           <w:szCs w:val="32"/>
         </w:rPr>
-      </w:pPr>
-      <w:bookmarkStart w:id="6" w:name="Ambientedidestinazione"/>
-      <w:r>
+        <w:lastRenderedPageBreak/>
+        <w:t>Ambiente di destinazione</w:t>
+      </w:r>
+    </w:p>
+    <w:bookmarkEnd w:id="7"/>
+    <w:p>
+      <w:r>
+        <w:t>L'e</w:t>
+      </w:r>
+      <w:r>
+        <w:t>-</w:t>
+      </w:r>
+      <w:r>
+        <w:t xml:space="preserve">commerce verrà sviluppato in modo da consentirne l'utilizzo su qualsiasi piattaforma, browser e dispositivo, in modo intuitivo e rapido. </w:t>
+      </w:r>
+      <w:r>
+        <w:t>Tutte le operazioni verranno effettuate su un server remoto su cui il motore della piattaforma è caricato, in modo da separare l’interfaccia utente dall’implementazione dei servizi del sito, secondo il paradigma web</w:t>
+      </w:r>
+      <w:r>
+        <w:t>, utilizzando una architetura client-server</w:t>
+      </w:r>
+      <w:r>
+        <w:t>.</w:t>
+      </w:r>
+      <w:r>
+        <w:t xml:space="preserve"> </w:t>
+      </w:r>
+      <w:r>
+        <w:t xml:space="preserve">Si punta a creare un </w:t>
+      </w:r>
+      <w:r>
+        <w:t>ambiente</w:t>
+      </w:r>
+      <w:r>
+        <w:t xml:space="preserve"> ottimizzato e user-friendly, che garantisca un'esperienza di acquisto fluida e senza intoppi per gli utenti. L'obiettivo è quello di creare una piattaforma versatile e accessibile, che permetta di navigare facilmente, visualizzare</w:t>
+      </w:r>
+      <w:r>
+        <w:t xml:space="preserve"> i vinili </w:t>
+      </w:r>
+      <w:r>
+        <w:t>ed</w:t>
+      </w:r>
+      <w:r>
+        <w:t xml:space="preserve"> effettuare pagamenti sicuri. </w:t>
+      </w:r>
+    </w:p>
+    <w:p>
+      <w:pPr>
         <w:rPr>
           <w:sz w:val="32"/>
           <w:szCs w:val="32"/>
         </w:rPr>
-        <w:br w:type="page"/>
-      </w:r>
-      <w:r>
+      </w:pPr>
+    </w:p>
+    <w:p>
+      <w:pPr>
         <w:rPr>
           <w:sz w:val="32"/>
           <w:szCs w:val="32"/>
         </w:rPr>
-        <w:lastRenderedPageBreak/>
-        <w:t>Ambiente di destinazione</w:t>
-      </w:r>
-    </w:p>
-    <w:bookmarkEnd w:id="6"/>
-    <w:p>
-      <w:r>
-        <w:t>L'e</w:t>
-      </w:r>
-      <w:r>
-        <w:t>-</w:t>
-      </w:r>
-      <w:r>
-        <w:t xml:space="preserve">commerce verrà sviluppato in modo da consentirne l'utilizzo su qualsiasi piattaforma, browser e dispositivo, in modo intuitivo e rapido. Si punta a creare un </w:t>
-      </w:r>
-      <w:r>
-        <w:t>ambiente</w:t>
-      </w:r>
-      <w:r>
-        <w:t xml:space="preserve"> ottimizzato e user-friendly, che garantisca un'esperienza di acquisto fluida e senza intoppi per gli utenti. L'obiettivo è quello di creare una piattaforma versatile e accessibile, che permetta di navigare facilmente, visualizzare</w:t>
-      </w:r>
-      <w:r>
-        <w:t xml:space="preserve"> i vinili </w:t>
-      </w:r>
-      <w:r>
-        <w:t>ed</w:t>
-      </w:r>
-      <w:r>
-        <w:t xml:space="preserve"> effettuare pagamenti sicuri</w:t>
-      </w:r>
-      <w:r>
-        <w:t xml:space="preserve"> ed intuitivo</w:t>
-      </w:r>
-      <w:r>
-        <w:t xml:space="preserve">. </w:t>
-      </w:r>
+      </w:pPr>
     </w:p>
     <w:p>
       <w:pPr>
@@ -5887,23 +6440,7 @@
           <w:szCs w:val="32"/>
         </w:rPr>
       </w:pPr>
-    </w:p>
-    <w:p>
-      <w:pPr>
-        <w:rPr>
-          <w:sz w:val="32"/>
-          <w:szCs w:val="32"/>
-        </w:rPr>
-      </w:pPr>
-    </w:p>
-    <w:p>
-      <w:pPr>
-        <w:rPr>
-          <w:sz w:val="32"/>
-          <w:szCs w:val="32"/>
-        </w:rPr>
-      </w:pPr>
-      <w:bookmarkStart w:id="7" w:name="Consegne"/>
+      <w:bookmarkStart w:id="8" w:name="Consegne"/>
       <w:r>
         <w:rPr>
           <w:sz w:val="32"/>
@@ -5933,7 +6470,7 @@
       <w:tr>
         <w:tc>
           <w:tcPr>
-            <w:tcW w:w="6804" w:type="dxa"/>
+            <w:tcW w:w="6711" w:type="dxa"/>
             <w:shd w:val="clear" w:color="auto" w:fill="auto"/>
           </w:tcPr>
           <w:p>
@@ -5944,19 +6481,19 @@
               <w:jc w:val="both"/>
               <w:outlineLvl w:val="0"/>
             </w:pPr>
-            <w:bookmarkStart w:id="8" w:name="_Toc148182133"/>
-            <w:bookmarkStart w:id="9" w:name="_Toc148182216"/>
-            <w:bookmarkEnd w:id="7"/>
+            <w:bookmarkStart w:id="9" w:name="_Toc148182135"/>
+            <w:bookmarkStart w:id="10" w:name="_Toc148182218"/>
+            <w:bookmarkEnd w:id="8"/>
             <w:r>
-              <w:t>Problem Statement</w:t>
+              <w:t>Requisiti e casi d’uso</w:t>
             </w:r>
-            <w:bookmarkEnd w:id="8"/>
             <w:bookmarkEnd w:id="9"/>
+            <w:bookmarkEnd w:id="10"/>
           </w:p>
         </w:tc>
         <w:tc>
           <w:tcPr>
-            <w:tcW w:w="2835" w:type="dxa"/>
+            <w:tcW w:w="2808" w:type="dxa"/>
             <w:shd w:val="clear" w:color="auto" w:fill="auto"/>
           </w:tcPr>
           <w:p>
@@ -5967,20 +6504,31 @@
               <w:jc w:val="both"/>
               <w:outlineLvl w:val="0"/>
             </w:pPr>
-            <w:bookmarkStart w:id="10" w:name="_Toc148182134"/>
-            <w:bookmarkStart w:id="11" w:name="_Toc148182217"/>
             <w:r>
-              <w:t>13/10/2023</w:t>
+              <w:t>15</w:t>
             </w:r>
-            <w:bookmarkEnd w:id="10"/>
-            <w:bookmarkEnd w:id="11"/>
+            <w:r>
+              <w:t>/</w:t>
+            </w:r>
+            <w:r>
+              <w:t>0</w:t>
+            </w:r>
+            <w:r>
+              <w:t>4</w:t>
+            </w:r>
+            <w:r>
+              <w:t>/202</w:t>
+            </w:r>
+            <w:r>
+              <w:t>4</w:t>
+            </w:r>
           </w:p>
         </w:tc>
       </w:tr>
       <w:tr>
         <w:tc>
           <w:tcPr>
-            <w:tcW w:w="6804" w:type="dxa"/>
+            <w:tcW w:w="6711" w:type="dxa"/>
             <w:shd w:val="clear" w:color="auto" w:fill="auto"/>
           </w:tcPr>
           <w:p>
@@ -5991,18 +6539,18 @@
               <w:jc w:val="both"/>
               <w:outlineLvl w:val="0"/>
             </w:pPr>
-            <w:bookmarkStart w:id="12" w:name="_Toc148182135"/>
-            <w:bookmarkStart w:id="13" w:name="_Toc148182218"/>
+            <w:bookmarkStart w:id="11" w:name="_Toc148182137"/>
+            <w:bookmarkStart w:id="12" w:name="_Toc148182220"/>
             <w:r>
-              <w:t>Requisiti e casi d’uso</w:t>
+              <w:t>Requirements Analysis Document</w:t>
             </w:r>
+            <w:bookmarkEnd w:id="11"/>
             <w:bookmarkEnd w:id="12"/>
-            <w:bookmarkEnd w:id="13"/>
           </w:p>
         </w:tc>
         <w:tc>
           <w:tcPr>
-            <w:tcW w:w="2835" w:type="dxa"/>
+            <w:tcW w:w="2808" w:type="dxa"/>
             <w:shd w:val="clear" w:color="auto" w:fill="auto"/>
           </w:tcPr>
           <w:p>
@@ -6013,20 +6561,31 @@
               <w:jc w:val="both"/>
               <w:outlineLvl w:val="0"/>
             </w:pPr>
-            <w:bookmarkStart w:id="14" w:name="_Toc148182136"/>
-            <w:bookmarkStart w:id="15" w:name="_Toc148182219"/>
             <w:r>
-              <w:t>27/10/2023</w:t>
+              <w:t>15</w:t>
             </w:r>
-            <w:bookmarkEnd w:id="14"/>
-            <w:bookmarkEnd w:id="15"/>
+            <w:r>
+              <w:t>/</w:t>
+            </w:r>
+            <w:r>
+              <w:t>0</w:t>
+            </w:r>
+            <w:r>
+              <w:t>4</w:t>
+            </w:r>
+            <w:r>
+              <w:t>/202</w:t>
+            </w:r>
+            <w:r>
+              <w:t>4</w:t>
+            </w:r>
           </w:p>
         </w:tc>
       </w:tr>
       <w:tr>
         <w:tc>
           <w:tcPr>
-            <w:tcW w:w="6804" w:type="dxa"/>
+            <w:tcW w:w="6711" w:type="dxa"/>
             <w:shd w:val="clear" w:color="auto" w:fill="auto"/>
           </w:tcPr>
           <w:p>
@@ -6037,18 +6596,18 @@
               <w:jc w:val="both"/>
               <w:outlineLvl w:val="0"/>
             </w:pPr>
-            <w:bookmarkStart w:id="16" w:name="_Toc148182137"/>
-            <w:bookmarkStart w:id="17" w:name="_Toc148182220"/>
+            <w:bookmarkStart w:id="13" w:name="_Toc148182139"/>
+            <w:bookmarkStart w:id="14" w:name="_Toc148182222"/>
             <w:r>
-              <w:t>Requirements Analysis Document</w:t>
+              <w:t>System Design Document</w:t>
             </w:r>
-            <w:bookmarkEnd w:id="16"/>
-            <w:bookmarkEnd w:id="17"/>
+            <w:bookmarkEnd w:id="13"/>
+            <w:bookmarkEnd w:id="14"/>
           </w:p>
         </w:tc>
         <w:tc>
           <w:tcPr>
-            <w:tcW w:w="2835" w:type="dxa"/>
+            <w:tcW w:w="2808" w:type="dxa"/>
             <w:shd w:val="clear" w:color="auto" w:fill="auto"/>
           </w:tcPr>
           <w:p>
@@ -6059,20 +6618,16 @@
               <w:jc w:val="both"/>
               <w:outlineLvl w:val="0"/>
             </w:pPr>
-            <w:bookmarkStart w:id="18" w:name="_Toc148182138"/>
-            <w:bookmarkStart w:id="19" w:name="_Toc148182221"/>
             <w:r>
-              <w:t>10/11/2023</w:t>
+              <w:t>07/05/2024</w:t>
             </w:r>
-            <w:bookmarkEnd w:id="18"/>
-            <w:bookmarkEnd w:id="19"/>
           </w:p>
         </w:tc>
       </w:tr>
       <w:tr>
         <w:tc>
           <w:tcPr>
-            <w:tcW w:w="6804" w:type="dxa"/>
+            <w:tcW w:w="6711" w:type="dxa"/>
             <w:shd w:val="clear" w:color="auto" w:fill="auto"/>
           </w:tcPr>
           <w:p>
@@ -6083,18 +6638,14 @@
               <w:jc w:val="both"/>
               <w:outlineLvl w:val="0"/>
             </w:pPr>
-            <w:bookmarkStart w:id="20" w:name="_Toc148182139"/>
-            <w:bookmarkStart w:id="21" w:name="_Toc148182222"/>
             <w:r>
-              <w:t>System Design Document</w:t>
+              <w:t>Object Design Document</w:t>
             </w:r>
-            <w:bookmarkEnd w:id="20"/>
-            <w:bookmarkEnd w:id="21"/>
           </w:p>
         </w:tc>
         <w:tc>
           <w:tcPr>
-            <w:tcW w:w="2835" w:type="dxa"/>
+            <w:tcW w:w="2808" w:type="dxa"/>
             <w:shd w:val="clear" w:color="auto" w:fill="auto"/>
           </w:tcPr>
           <w:p>
@@ -6105,20 +6656,28 @@
               <w:jc w:val="both"/>
               <w:outlineLvl w:val="0"/>
             </w:pPr>
-            <w:bookmarkStart w:id="22" w:name="_Toc148182140"/>
-            <w:bookmarkStart w:id="23" w:name="_Toc148182223"/>
             <w:r>
-              <w:t>24/11/2023</w:t>
+              <w:t>30</w:t>
             </w:r>
-            <w:bookmarkEnd w:id="22"/>
-            <w:bookmarkEnd w:id="23"/>
+            <w:r>
+              <w:t>/</w:t>
+            </w:r>
+            <w:r>
+              <w:t>05</w:t>
+            </w:r>
+            <w:r>
+              <w:t>/202</w:t>
+            </w:r>
+            <w:r>
+              <w:t>4</w:t>
+            </w:r>
           </w:p>
         </w:tc>
       </w:tr>
       <w:tr>
         <w:tc>
           <w:tcPr>
-            <w:tcW w:w="6804" w:type="dxa"/>
+            <w:tcW w:w="6711" w:type="dxa"/>
             <w:shd w:val="clear" w:color="auto" w:fill="auto"/>
           </w:tcPr>
           <w:p>
@@ -6129,18 +6688,18 @@
               <w:jc w:val="both"/>
               <w:outlineLvl w:val="0"/>
             </w:pPr>
-            <w:bookmarkStart w:id="24" w:name="_Toc148182141"/>
-            <w:bookmarkStart w:id="25" w:name="_Toc148182224"/>
+            <w:bookmarkStart w:id="15" w:name="_Toc148182141"/>
+            <w:bookmarkStart w:id="16" w:name="_Toc148182224"/>
             <w:r>
-              <w:t>Piano di test e specifica interfaccce dei moduli del sistema</w:t>
+              <w:t>Piano di test e specifica interfacce dei moduli del sistema</w:t>
             </w:r>
-            <w:bookmarkEnd w:id="24"/>
-            <w:bookmarkEnd w:id="25"/>
+            <w:bookmarkEnd w:id="15"/>
+            <w:bookmarkEnd w:id="16"/>
           </w:p>
         </w:tc>
         <w:tc>
           <w:tcPr>
-            <w:tcW w:w="2835" w:type="dxa"/>
+            <w:tcW w:w="2808" w:type="dxa"/>
             <w:shd w:val="clear" w:color="auto" w:fill="auto"/>
           </w:tcPr>
           <w:p>
@@ -6151,13 +6710,71 @@
               <w:jc w:val="both"/>
               <w:outlineLvl w:val="0"/>
             </w:pPr>
-            <w:bookmarkStart w:id="26" w:name="_Toc148182142"/>
-            <w:bookmarkStart w:id="27" w:name="_Toc148182225"/>
             <w:r>
-              <w:t>15/12/2023</w:t>
+              <w:t>20</w:t>
             </w:r>
-            <w:bookmarkEnd w:id="26"/>
-            <w:bookmarkEnd w:id="27"/>
+            <w:r>
+              <w:t>/</w:t>
+            </w:r>
+            <w:r>
+              <w:t>06</w:t>
+            </w:r>
+            <w:r>
+              <w:t>/202</w:t>
+            </w:r>
+            <w:r>
+              <w:t>4</w:t>
+            </w:r>
+          </w:p>
+        </w:tc>
+      </w:tr>
+      <w:tr>
+        <w:tc>
+          <w:tcPr>
+            <w:tcW w:w="6711" w:type="dxa"/>
+            <w:shd w:val="clear" w:color="auto" w:fill="auto"/>
+          </w:tcPr>
+          <w:p>
+            <w:pPr>
+              <w:tabs>
+                <w:tab w:val="left" w:pos="7599"/>
+              </w:tabs>
+              <w:jc w:val="both"/>
+              <w:outlineLvl w:val="0"/>
+            </w:pPr>
+            <w:r>
+              <w:t>Report di esecuzione del piano di test</w:t>
+            </w:r>
+          </w:p>
+        </w:tc>
+        <w:tc>
+          <w:tcPr>
+            <w:tcW w:w="2808" w:type="dxa"/>
+            <w:shd w:val="clear" w:color="auto" w:fill="auto"/>
+          </w:tcPr>
+          <w:p>
+            <w:pPr>
+              <w:tabs>
+                <w:tab w:val="left" w:pos="7599"/>
+              </w:tabs>
+              <w:jc w:val="both"/>
+              <w:outlineLvl w:val="0"/>
+            </w:pPr>
+            <w:r>
+              <w:t>30</w:t>
+            </w:r>
+            <w:r>
+              <w:t>/</w:t>
+            </w:r>
+            <w:r>
+              <w:t>06</w:t>
+            </w:r>
+            <w:r>
+              <w:t>/202</w:t>
+            </w:r>
+            <w:r>
+              <w:t>4</w:t>
+            </w:r>
           </w:p>
         </w:tc>
       </w:tr>
@@ -6179,7 +6796,7 @@
 
 <file path=word/comments.xml><?xml version="1.0" encoding="utf-8"?>
 <w:comments xmlns:wpc="http://schemas.microsoft.com/office/word/2010/wordprocessingCanvas" xmlns:cx="http://schemas.microsoft.com/office/drawing/2014/chartex" xmlns:cx1="http://schemas.microsoft.com/office/drawing/2015/9/8/chartex" xmlns:cx2="http://schemas.microsoft.com/office/drawing/2015/10/21/chartex" xmlns:cx3="http://schemas.microsoft.com/office/drawing/2016/5/9/chartex" xmlns:cx4="http://schemas.microsoft.com/office/drawing/2016/5/10/chartex" xmlns:cx5="http://schemas.microsoft.com/office/drawing/2016/5/11/chartex" xmlns:cx6="http://schemas.microsoft.com/office/drawing/2016/5/12/chartex" xmlns:cx7="http://schemas.microsoft.com/office/drawing/2016/5/13/chartex" xmlns:cx8="http://schemas.microsoft.com/office/drawing/2016/5/14/chartex" xmlns:mc="http://schemas.openxmlformats.org/markup-compatibility/2006" xmlns:aink="http://schemas.microsoft.com/office/drawing/2016/ink" xmlns:am3d="http://schemas.microsoft.com/office/drawing/2017/model3d" xmlns:o="urn:schemas-microsoft-com:office:office" xmlns:oel="http://schemas.microsoft.com/office/2019/extlst" xmlns:r="http://schemas.openxmlformats.org/officeDocument/2006/relationships" xmlns:m="http://schemas.openxmlformats.org/officeDocument/2006/math" xmlns:v="urn:schemas-microsoft-com:vml" xmlns:wp14="http://schemas.microsoft.com/office/word/2010/wordprocessingDrawing" xmlns:wp="http://schemas.openxmlformats.org/drawingml/2006/wordprocessingDrawing" xmlns:w10="urn:schemas-microsoft-com:office:word" xmlns:w="http://schemas.openxmlformats.org/wordprocessingml/2006/main" xmlns:w14="http://schemas.microsoft.com/office/word/2010/wordml" xmlns:w15="http://schemas.microsoft.com/office/word/2012/wordml" xmlns:w16cex="http://schemas.microsoft.com/office/word/2018/wordml/cex" xmlns:w16cid="http://schemas.microsoft.com/office/word/2016/wordml/cid" xmlns:w16="http://schemas.microsoft.com/office/word/2018/wordml" xmlns:w16sdtdh="http://schemas.microsoft.com/office/word/2020/wordml/sdtdatahash" xmlns:w16se="http://schemas.microsoft.com/office/word/2015/wordml/symex" xmlns:wpg="http://schemas.microsoft.com/office/word/2010/wordprocessingGroup" xmlns:wpi="http://schemas.microsoft.com/office/word/2010/wordprocessingInk" xmlns:wne="http://schemas.microsoft.com/office/word/2006/wordml" xmlns:wps="http://schemas.microsoft.com/office/word/2010/wordprocessingShape" mc:Ignorable="w14 w15 w16se w16cid w16 w16cex w16sdtdh wp14">
-  <w:comment w:id="2" w:author="GIUSEPPE TOMMASO SPATARO" w:date="2023-12-23T18:26:00Z" w:initials="U">
+  <w:comment w:id="2" w:author="GIUSEPPE TOMMASO SPATARO" w:date="2024-01-04T18:05:00Z" w:initials="GS">
     <w:p>
       <w:pPr>
         <w:pStyle w:val="Testocommento"/>
@@ -6191,11 +6808,41 @@
         <w:annotationRef/>
       </w:r>
       <w:r>
+        <w:t>Il gestore degli ordini può aggiungere, rimuovere e modificare i punti di ritiro (i negozi a cui spedire); aggiungere nuovi use-case al RAD</w:t>
+      </w:r>
+      <w:r>
+        <w:br/>
+      </w:r>
+      <w:r>
+        <w:br/>
+        <w:t>Il negozio possiede di per sé come dati, a differenza di un comune indirizzo, anche il nome e l’e-mail.</w:t>
+      </w:r>
+      <w:r>
+        <w:br/>
+      </w:r>
+      <w:r>
+        <w:br/>
+        <w:t>Al momento dell’acquisto, in caso di spedizione tramite punto di ritiro, verrà inviato, tramite gli indirizzi mail del negozio e dell’utente acquirente, un codice di riconoscimento per qundo il diretto interessato ritirerà il proprio ordine.</w:t>
+      </w:r>
+    </w:p>
+  </w:comment>
+  <w:comment w:id="3" w:author="GIUSEPPE TOMMASO SPATARO" w:date="2023-12-23T18:26:00Z" w:initials="U">
+    <w:p>
+      <w:pPr>
+        <w:pStyle w:val="Testocommento"/>
+      </w:pPr>
+      <w:r>
+        <w:rPr>
+          <w:rStyle w:val="Rimandocommento"/>
+        </w:rPr>
+        <w:annotationRef/>
+      </w:r>
+      <w:r>
         <w:t>Inserire nei propositi del sistema l’autenticazione tramite google, la ricerxa dei vinili (con o senza filtri), e riformulare il temine “acquisto” con “ordine”.</w:t>
       </w:r>
     </w:p>
   </w:comment>
-  <w:comment w:id="3" w:author="ANGELO SPATARO" w:date="2023-12-30T18:38:00Z" w:initials="AS">
+  <w:comment w:id="4" w:author="ANGELO SPATARO" w:date="2023-12-30T18:38:00Z" w:initials="AS">
     <w:p>
       <w:pPr>
         <w:pStyle w:val="Testocommento"/>
@@ -6216,6 +6863,7 @@
 
 <file path=word/commentsExtended.xml><?xml version="1.0" encoding="utf-8"?>
 <w15:commentsEx xmlns:wpc="http://schemas.microsoft.com/office/word/2010/wordprocessingCanvas" xmlns:cx="http://schemas.microsoft.com/office/drawing/2014/chartex" xmlns:cx1="http://schemas.microsoft.com/office/drawing/2015/9/8/chartex" xmlns:cx2="http://schemas.microsoft.com/office/drawing/2015/10/21/chartex" xmlns:cx3="http://schemas.microsoft.com/office/drawing/2016/5/9/chartex" xmlns:cx4="http://schemas.microsoft.com/office/drawing/2016/5/10/chartex" xmlns:cx5="http://schemas.microsoft.com/office/drawing/2016/5/11/chartex" xmlns:cx6="http://schemas.microsoft.com/office/drawing/2016/5/12/chartex" xmlns:cx7="http://schemas.microsoft.com/office/drawing/2016/5/13/chartex" xmlns:cx8="http://schemas.microsoft.com/office/drawing/2016/5/14/chartex" xmlns:mc="http://schemas.openxmlformats.org/markup-compatibility/2006" xmlns:aink="http://schemas.microsoft.com/office/drawing/2016/ink" xmlns:am3d="http://schemas.microsoft.com/office/drawing/2017/model3d" xmlns:o="urn:schemas-microsoft-com:office:office" xmlns:oel="http://schemas.microsoft.com/office/2019/extlst" xmlns:r="http://schemas.openxmlformats.org/officeDocument/2006/relationships" xmlns:m="http://schemas.openxmlformats.org/officeDocument/2006/math" xmlns:v="urn:schemas-microsoft-com:vml" xmlns:wp14="http://schemas.microsoft.com/office/word/2010/wordprocessingDrawing" xmlns:wp="http://schemas.openxmlformats.org/drawingml/2006/wordprocessingDrawing" xmlns:w10="urn:schemas-microsoft-com:office:word" xmlns:w="http://schemas.openxmlformats.org/wordprocessingml/2006/main" xmlns:w14="http://schemas.microsoft.com/office/word/2010/wordml" xmlns:w15="http://schemas.microsoft.com/office/word/2012/wordml" xmlns:w16cex="http://schemas.microsoft.com/office/word/2018/wordml/cex" xmlns:w16cid="http://schemas.microsoft.com/office/word/2016/wordml/cid" xmlns:w16="http://schemas.microsoft.com/office/word/2018/wordml" xmlns:w16sdtdh="http://schemas.microsoft.com/office/word/2020/wordml/sdtdatahash" xmlns:w16se="http://schemas.microsoft.com/office/word/2015/wordml/symex" xmlns:wpg="http://schemas.microsoft.com/office/word/2010/wordprocessingGroup" xmlns:wpi="http://schemas.microsoft.com/office/word/2010/wordprocessingInk" xmlns:wne="http://schemas.microsoft.com/office/word/2006/wordml" xmlns:wps="http://schemas.microsoft.com/office/word/2010/wordprocessingShape" mc:Ignorable="w14 w15 w16se w16cid w16 w16cex w16sdtdh wp14">
+  <w15:commentEx w15:paraId="7F6BC99A" w15:done="1"/>
   <w15:commentEx w15:paraId="26AB4197" w15:done="1"/>
   <w15:commentEx w15:paraId="6DC1C43A" w15:paraIdParent="26AB4197" w15:done="1"/>
 </w15:commentsEx>
@@ -6223,6 +6871,7 @@
 
 <file path=word/commentsExtensible.xml><?xml version="1.0" encoding="utf-8"?>
 <w16cex:commentsExtensible xmlns:wpc="http://schemas.microsoft.com/office/word/2010/wordprocessingCanvas" xmlns:cx="http://schemas.microsoft.com/office/drawing/2014/chartex" xmlns:cx1="http://schemas.microsoft.com/office/drawing/2015/9/8/chartex" xmlns:cx2="http://schemas.microsoft.com/office/drawing/2015/10/21/chartex" xmlns:cx3="http://schemas.microsoft.com/office/drawing/2016/5/9/chartex" xmlns:cx4="http://schemas.microsoft.com/office/drawing/2016/5/10/chartex" xmlns:cx5="http://schemas.microsoft.com/office/drawing/2016/5/11/chartex" xmlns:cx6="http://schemas.microsoft.com/office/drawing/2016/5/12/chartex" xmlns:cx7="http://schemas.microsoft.com/office/drawing/2016/5/13/chartex" xmlns:cx8="http://schemas.microsoft.com/office/drawing/2016/5/14/chartex" xmlns:cr="http://schemas.microsoft.com/office/comments/2020/reactions" xmlns:mc="http://schemas.openxmlformats.org/markup-compatibility/2006" xmlns:aink="http://schemas.microsoft.com/office/drawing/2016/ink" xmlns:am3d="http://schemas.microsoft.com/office/drawing/2017/model3d" xmlns:o="urn:schemas-microsoft-com:office:office" xmlns:oel="http://schemas.microsoft.com/office/2019/extlst" xmlns:r="http://schemas.openxmlformats.org/officeDocument/2006/relationships" xmlns:m="http://schemas.openxmlformats.org/officeDocument/2006/math" xmlns:v="urn:schemas-microsoft-com:vml" xmlns:wp14="http://schemas.microsoft.com/office/word/2010/wordprocessingDrawing" xmlns:wp="http://schemas.openxmlformats.org/drawingml/2006/wordprocessingDrawing" xmlns:w10="urn:schemas-microsoft-com:office:word" xmlns:w="http://schemas.openxmlformats.org/wordprocessingml/2006/main" xmlns:w14="http://schemas.microsoft.com/office/word/2010/wordml" xmlns:w15="http://schemas.microsoft.com/office/word/2012/wordml" xmlns:w16cex="http://schemas.microsoft.com/office/word/2018/wordml/cex" xmlns:w16cid="http://schemas.microsoft.com/office/word/2016/wordml/cid" xmlns:w16="http://schemas.microsoft.com/office/word/2018/wordml" xmlns:w16sdtdh="http://schemas.microsoft.com/office/word/2020/wordml/sdtdatahash" xmlns:w16se="http://schemas.microsoft.com/office/word/2015/wordml/symex" xmlns:wpg="http://schemas.microsoft.com/office/word/2010/wordprocessingGroup" xmlns:wpi="http://schemas.microsoft.com/office/word/2010/wordprocessingInk" xmlns:wne="http://schemas.microsoft.com/office/word/2006/wordml" xmlns:wps="http://schemas.microsoft.com/office/word/2010/wordprocessingShape" mc:Ignorable="w14 w15 w16se w16cid w16 w16cex w16sdtdh cr wp14">
+  <w16cex:commentExtensible w16cex:durableId="78100047" w16cex:dateUtc="2024-01-04T17:05:00Z"/>
   <w16cex:commentExtensible w16cex:durableId="29815AF5" w16cex:dateUtc="2023-12-23T17:26:00Z">
     <w16cex:extLst>
       <w16:ext w16:uri="{CE6994B0-6A32-4C9F-8C6B-6E91EDA988CE}">
@@ -6242,6 +6891,7 @@
 
 <file path=word/commentsIds.xml><?xml version="1.0" encoding="utf-8"?>
 <w16cid:commentsIds xmlns:wpc="http://schemas.microsoft.com/office/word/2010/wordprocessingCanvas" xmlns:cx="http://schemas.microsoft.com/office/drawing/2014/chartex" xmlns:cx1="http://schemas.microsoft.com/office/drawing/2015/9/8/chartex" xmlns:cx2="http://schemas.microsoft.com/office/drawing/2015/10/21/chartex" xmlns:cx3="http://schemas.microsoft.com/office/drawing/2016/5/9/chartex" xmlns:cx4="http://schemas.microsoft.com/office/drawing/2016/5/10/chartex" xmlns:cx5="http://schemas.microsoft.com/office/drawing/2016/5/11/chartex" xmlns:cx6="http://schemas.microsoft.com/office/drawing/2016/5/12/chartex" xmlns:cx7="http://schemas.microsoft.com/office/drawing/2016/5/13/chartex" xmlns:cx8="http://schemas.microsoft.com/office/drawing/2016/5/14/chartex" xmlns:mc="http://schemas.openxmlformats.org/markup-compatibility/2006" xmlns:aink="http://schemas.microsoft.com/office/drawing/2016/ink" xmlns:am3d="http://schemas.microsoft.com/office/drawing/2017/model3d" xmlns:o="urn:schemas-microsoft-com:office:office" xmlns:oel="http://schemas.microsoft.com/office/2019/extlst" xmlns:r="http://schemas.openxmlformats.org/officeDocument/2006/relationships" xmlns:m="http://schemas.openxmlformats.org/officeDocument/2006/math" xmlns:v="urn:schemas-microsoft-com:vml" xmlns:wp14="http://schemas.microsoft.com/office/word/2010/wordprocessingDrawing" xmlns:wp="http://schemas.openxmlformats.org/drawingml/2006/wordprocessingDrawing" xmlns:w10="urn:schemas-microsoft-com:office:word" xmlns:w="http://schemas.openxmlformats.org/wordprocessingml/2006/main" xmlns:w14="http://schemas.microsoft.com/office/word/2010/wordml" xmlns:w15="http://schemas.microsoft.com/office/word/2012/wordml" xmlns:w16cex="http://schemas.microsoft.com/office/word/2018/wordml/cex" xmlns:w16cid="http://schemas.microsoft.com/office/word/2016/wordml/cid" xmlns:w16="http://schemas.microsoft.com/office/word/2018/wordml" xmlns:w16sdtdh="http://schemas.microsoft.com/office/word/2020/wordml/sdtdatahash" xmlns:w16se="http://schemas.microsoft.com/office/word/2015/wordml/symex" xmlns:wpg="http://schemas.microsoft.com/office/word/2010/wordprocessingGroup" xmlns:wpi="http://schemas.microsoft.com/office/word/2010/wordprocessingInk" xmlns:wne="http://schemas.microsoft.com/office/word/2006/wordml" xmlns:wps="http://schemas.microsoft.com/office/word/2010/wordprocessingShape" mc:Ignorable="w14 w15 w16se w16cid w16 w16cex w16sdtdh wp14">
+  <w16cid:commentId w16cid:paraId="7F6BC99A" w16cid:durableId="78100047"/>
   <w16cid:commentId w16cid:paraId="26AB4197" w16cid:durableId="29815AF5"/>
   <w16cid:commentId w16cid:paraId="6DC1C43A" w16cid:durableId="3C7737E5"/>
 </w16cid:commentsIds>

</xml_diff>